<commit_message>
Fleshed out Write Up more, Added under Gestures identified heading
</commit_message>
<xml_diff>
--- a/Documentation/Project Write-Up.docx
+++ b/Documentation/Project Write-Up.docx
@@ -5,7 +5,8 @@
     <w:sdt>
       <w:sdtPr>
         <w:rPr>
-          <w:rFonts w:ascii="Times New Roman" w:hAnsi="Times New Roman" w:cs="Times New Roman"/>
+          <w:rFonts w:ascii="Times New Roman" w:eastAsiaTheme="minorHAnsi" w:hAnsi="Times New Roman" w:cs="Times New Roman"/>
+          <w:lang w:val="en-IE"/>
         </w:rPr>
         <w:id w:val="-1893339376"/>
         <w:docPartObj>
@@ -13,12 +14,7 @@
           <w:docPartUnique/>
         </w:docPartObj>
       </w:sdtPr>
-      <w:sdtEndPr>
-        <w:rPr>
-          <w:rFonts w:eastAsiaTheme="minorHAnsi"/>
-          <w:lang w:val="en-IE"/>
-        </w:rPr>
-      </w:sdtEndPr>
+      <w:sdtEndPr/>
       <w:sdtContent>
         <w:p>
           <w:pPr>
@@ -50,7 +46,7 @@
                         <pic:cNvPicPr/>
                       </pic:nvPicPr>
                       <pic:blipFill>
-                        <a:blip r:embed="rId8" cstate="print">
+                        <a:blip r:embed="rId9" cstate="print">
                           <a:duotone>
                             <a:schemeClr val="accent1">
                               <a:shade val="45000"/>
@@ -156,6 +152,7 @@
             <w:dataBinding w:prefixMappings="xmlns:ns0='http://purl.org/dc/elements/1.1/' xmlns:ns1='http://schemas.openxmlformats.org/package/2006/metadata/core-properties' " w:xpath="/ns1:coreProperties[1]/ns0:subject[1]" w:storeItemID="{6C3C8BC8-F283-45AE-878A-BAB7291924A1}"/>
             <w:text/>
           </w:sdtPr>
+          <w:sdtEndPr/>
           <w:sdtContent>
             <w:p>
               <w:pPr>
@@ -282,6 +279,7 @@
                                         <w:caps/>
                                         <w:sz w:val="36"/>
                                         <w:szCs w:val="36"/>
+                                        <w:lang w:val="en-IE"/>
                                       </w:rPr>
                                     </w:pPr>
                                     <w:r>
@@ -322,6 +320,7 @@
                                     <w:dataBinding w:prefixMappings="xmlns:ns0='http://schemas.openxmlformats.org/officeDocument/2006/extended-properties' " w:xpath="/ns0:Properties[1]/ns0:Company[1]" w:storeItemID="{6668398D-A668-4E3E-A5EB-62B293D839F1}"/>
                                     <w:text/>
                                   </w:sdtPr>
+                                  <w:sdtEndPr/>
                                   <w:sdtContent>
                                     <w:r>
                                       <w:rPr>
@@ -331,7 +330,7 @@
                                         <w:szCs w:val="28"/>
                                         <w:lang w:val="pl-PL"/>
                                       </w:rPr>
-                                      <w:t xml:space="preserve">    Owen Kelly &amp; Oskar ciebien</w:t>
+                                      <w:t>Owen Kelly &amp; Oskar ciebien</w:t>
                                     </w:r>
                                   </w:sdtContent>
                                 </w:sdt>
@@ -344,6 +343,7 @@
                                     <w:rFonts w:ascii="Times New Roman" w:hAnsi="Times New Roman" w:cs="Times New Roman"/>
                                     <w:sz w:val="28"/>
                                     <w:szCs w:val="28"/>
+                                    <w:shd w:val="clear" w:color="auto" w:fill="FFFFFF"/>
                                     <w:lang w:val="pl-PL"/>
                                   </w:rPr>
                                 </w:pPr>
@@ -362,6 +362,7 @@
                                     <w:dataBinding w:prefixMappings="xmlns:ns0='http://schemas.microsoft.com/office/2006/coverPageProps' " w:xpath="/ns0:CoverPageProperties[1]/ns0:CompanyAddress[1]" w:storeItemID="{55AF091B-3C7A-41E3-B477-F2FDAA23CFDA}"/>
                                     <w:text/>
                                   </w:sdtPr>
+                                  <w:sdtEndPr/>
                                   <w:sdtContent>
                                     <w:r>
                                       <w:rPr>
@@ -375,6 +376,99 @@
                                     </w:r>
                                   </w:sdtContent>
                                 </w:sdt>
+                              </w:p>
+                              <w:p>
+                                <w:pPr>
+                                  <w:pStyle w:val="NoSpacing"/>
+                                  <w:jc w:val="center"/>
+                                  <w:rPr>
+                                    <w:rFonts w:ascii="Times New Roman" w:hAnsi="Times New Roman" w:cs="Times New Roman"/>
+                                    <w:sz w:val="28"/>
+                                    <w:szCs w:val="28"/>
+                                    <w:shd w:val="clear" w:color="auto" w:fill="FFFFFF"/>
+                                    <w:lang w:val="pl-PL"/>
+                                  </w:rPr>
+                                </w:pPr>
+                              </w:p>
+                              <w:p>
+                                <w:pPr>
+                                  <w:pStyle w:val="NoSpacing"/>
+                                  <w:jc w:val="center"/>
+                                  <w:rPr>
+                                    <w:rFonts w:ascii="Times New Roman" w:hAnsi="Times New Roman" w:cs="Times New Roman"/>
+                                    <w:b/>
+                                    <w:bCs/>
+                                    <w:sz w:val="32"/>
+                                    <w:szCs w:val="32"/>
+                                    <w:lang w:val="en-IE"/>
+                                  </w:rPr>
+                                </w:pPr>
+                                <w:r>
+                                  <w:rPr>
+                                    <w:rFonts w:ascii="Times New Roman" w:hAnsi="Times New Roman" w:cs="Times New Roman"/>
+                                    <w:b/>
+                                    <w:bCs/>
+                                    <w:sz w:val="32"/>
+                                    <w:szCs w:val="32"/>
+                                    <w:u w:val="single"/>
+                                    <w:shd w:val="clear" w:color="auto" w:fill="FFFFFF"/>
+                                    <w:lang w:val="en-IE"/>
+                                  </w:rPr>
+                                  <w:t>GitHub Repository:</w:t>
+                                </w:r>
+                                <w:r>
+                                  <w:rPr>
+                                    <w:rFonts w:ascii="Times New Roman" w:hAnsi="Times New Roman" w:cs="Times New Roman"/>
+                                    <w:b/>
+                                    <w:bCs/>
+                                    <w:sz w:val="32"/>
+                                    <w:szCs w:val="32"/>
+                                    <w:shd w:val="clear" w:color="auto" w:fill="FFFFFF"/>
+                                    <w:lang w:val="en-IE"/>
+                                  </w:rPr>
+                                  <w:t xml:space="preserve"> </w:t>
+                                </w:r>
+                                <w:hyperlink r:id="rId10" w:history="1">
+                                  <w:r>
+                                    <w:rPr>
+                                      <w:rStyle w:val="Hyperlink"/>
+                                      <w:rFonts w:ascii="Times New Roman" w:hAnsi="Times New Roman" w:cs="Times New Roman"/>
+                                      <w:b/>
+                                      <w:bCs/>
+                                      <w:sz w:val="32"/>
+                                      <w:szCs w:val="32"/>
+                                      <w:shd w:val="clear" w:color="auto" w:fill="FFFFFF"/>
+                                      <w:lang w:val="en-IE"/>
+                                    </w:rPr>
+                                    <w:t>[Clic</w:t>
+                                  </w:r>
+                                  <w:r>
+                                    <w:rPr>
+                                      <w:rStyle w:val="Hyperlink"/>
+                                      <w:rFonts w:ascii="Times New Roman" w:hAnsi="Times New Roman" w:cs="Times New Roman"/>
+                                      <w:b/>
+                                      <w:bCs/>
+                                      <w:sz w:val="32"/>
+                                      <w:szCs w:val="32"/>
+                                      <w:shd w:val="clear" w:color="auto" w:fill="FFFFFF"/>
+                                      <w:lang w:val="en-IE"/>
+                                    </w:rPr>
+                                    <w:t>k</w:t>
+                                  </w:r>
+                                  <w:r>
+                                    <w:rPr>
+                                      <w:rStyle w:val="Hyperlink"/>
+                                      <w:rFonts w:ascii="Times New Roman" w:hAnsi="Times New Roman" w:cs="Times New Roman"/>
+                                      <w:b/>
+                                      <w:bCs/>
+                                      <w:sz w:val="32"/>
+                                      <w:szCs w:val="32"/>
+                                      <w:shd w:val="clear" w:color="auto" w:fill="FFFFFF"/>
+                                      <w:lang w:val="en-IE"/>
+                                    </w:rPr>
+                                    <w:t>]</w:t>
+                                  </w:r>
+                                </w:hyperlink>
                               </w:p>
                             </w:txbxContent>
                           </wps:txbx>
@@ -436,6 +530,7 @@
                                   <w:caps/>
                                   <w:sz w:val="36"/>
                                   <w:szCs w:val="36"/>
+                                  <w:lang w:val="en-IE"/>
                                 </w:rPr>
                               </w:pPr>
                               <w:r>
@@ -476,6 +571,7 @@
                               <w:dataBinding w:prefixMappings="xmlns:ns0='http://schemas.openxmlformats.org/officeDocument/2006/extended-properties' " w:xpath="/ns0:Properties[1]/ns0:Company[1]" w:storeItemID="{6668398D-A668-4E3E-A5EB-62B293D839F1}"/>
                               <w:text/>
                             </w:sdtPr>
+                            <w:sdtEndPr/>
                             <w:sdtContent>
                               <w:r>
                                 <w:rPr>
@@ -485,7 +581,7 @@
                                   <w:szCs w:val="28"/>
                                   <w:lang w:val="pl-PL"/>
                                 </w:rPr>
-                                <w:t xml:space="preserve">    Owen Kelly &amp; Oskar ciebien</w:t>
+                                <w:t>Owen Kelly &amp; Oskar ciebien</w:t>
                               </w:r>
                             </w:sdtContent>
                           </w:sdt>
@@ -498,6 +594,7 @@
                               <w:rFonts w:ascii="Times New Roman" w:hAnsi="Times New Roman" w:cs="Times New Roman"/>
                               <w:sz w:val="28"/>
                               <w:szCs w:val="28"/>
+                              <w:shd w:val="clear" w:color="auto" w:fill="FFFFFF"/>
                               <w:lang w:val="pl-PL"/>
                             </w:rPr>
                           </w:pPr>
@@ -516,6 +613,7 @@
                               <w:dataBinding w:prefixMappings="xmlns:ns0='http://schemas.microsoft.com/office/2006/coverPageProps' " w:xpath="/ns0:CoverPageProperties[1]/ns0:CompanyAddress[1]" w:storeItemID="{55AF091B-3C7A-41E3-B477-F2FDAA23CFDA}"/>
                               <w:text/>
                             </w:sdtPr>
+                            <w:sdtEndPr/>
                             <w:sdtContent>
                               <w:r>
                                 <w:rPr>
@@ -529,6 +627,99 @@
                               </w:r>
                             </w:sdtContent>
                           </w:sdt>
+                        </w:p>
+                        <w:p>
+                          <w:pPr>
+                            <w:pStyle w:val="NoSpacing"/>
+                            <w:jc w:val="center"/>
+                            <w:rPr>
+                              <w:rFonts w:ascii="Times New Roman" w:hAnsi="Times New Roman" w:cs="Times New Roman"/>
+                              <w:sz w:val="28"/>
+                              <w:szCs w:val="28"/>
+                              <w:shd w:val="clear" w:color="auto" w:fill="FFFFFF"/>
+                              <w:lang w:val="pl-PL"/>
+                            </w:rPr>
+                          </w:pPr>
+                        </w:p>
+                        <w:p>
+                          <w:pPr>
+                            <w:pStyle w:val="NoSpacing"/>
+                            <w:jc w:val="center"/>
+                            <w:rPr>
+                              <w:rFonts w:ascii="Times New Roman" w:hAnsi="Times New Roman" w:cs="Times New Roman"/>
+                              <w:b/>
+                              <w:bCs/>
+                              <w:sz w:val="32"/>
+                              <w:szCs w:val="32"/>
+                              <w:lang w:val="en-IE"/>
+                            </w:rPr>
+                          </w:pPr>
+                          <w:r>
+                            <w:rPr>
+                              <w:rFonts w:ascii="Times New Roman" w:hAnsi="Times New Roman" w:cs="Times New Roman"/>
+                              <w:b/>
+                              <w:bCs/>
+                              <w:sz w:val="32"/>
+                              <w:szCs w:val="32"/>
+                              <w:u w:val="single"/>
+                              <w:shd w:val="clear" w:color="auto" w:fill="FFFFFF"/>
+                              <w:lang w:val="en-IE"/>
+                            </w:rPr>
+                            <w:t>GitHub Repository:</w:t>
+                          </w:r>
+                          <w:r>
+                            <w:rPr>
+                              <w:rFonts w:ascii="Times New Roman" w:hAnsi="Times New Roman" w:cs="Times New Roman"/>
+                              <w:b/>
+                              <w:bCs/>
+                              <w:sz w:val="32"/>
+                              <w:szCs w:val="32"/>
+                              <w:shd w:val="clear" w:color="auto" w:fill="FFFFFF"/>
+                              <w:lang w:val="en-IE"/>
+                            </w:rPr>
+                            <w:t xml:space="preserve"> </w:t>
+                          </w:r>
+                          <w:hyperlink r:id="rId11" w:history="1">
+                            <w:r>
+                              <w:rPr>
+                                <w:rStyle w:val="Hyperlink"/>
+                                <w:rFonts w:ascii="Times New Roman" w:hAnsi="Times New Roman" w:cs="Times New Roman"/>
+                                <w:b/>
+                                <w:bCs/>
+                                <w:sz w:val="32"/>
+                                <w:szCs w:val="32"/>
+                                <w:shd w:val="clear" w:color="auto" w:fill="FFFFFF"/>
+                                <w:lang w:val="en-IE"/>
+                              </w:rPr>
+                              <w:t>[Clic</w:t>
+                            </w:r>
+                            <w:r>
+                              <w:rPr>
+                                <w:rStyle w:val="Hyperlink"/>
+                                <w:rFonts w:ascii="Times New Roman" w:hAnsi="Times New Roman" w:cs="Times New Roman"/>
+                                <w:b/>
+                                <w:bCs/>
+                                <w:sz w:val="32"/>
+                                <w:szCs w:val="32"/>
+                                <w:shd w:val="clear" w:color="auto" w:fill="FFFFFF"/>
+                                <w:lang w:val="en-IE"/>
+                              </w:rPr>
+                              <w:t>k</w:t>
+                            </w:r>
+                            <w:r>
+                              <w:rPr>
+                                <w:rStyle w:val="Hyperlink"/>
+                                <w:rFonts w:ascii="Times New Roman" w:hAnsi="Times New Roman" w:cs="Times New Roman"/>
+                                <w:b/>
+                                <w:bCs/>
+                                <w:sz w:val="32"/>
+                                <w:szCs w:val="32"/>
+                                <w:shd w:val="clear" w:color="auto" w:fill="FFFFFF"/>
+                                <w:lang w:val="en-IE"/>
+                              </w:rPr>
+                              <w:t>]</w:t>
+                            </w:r>
+                          </w:hyperlink>
                         </w:p>
                       </w:txbxContent>
                     </v:textbox>
@@ -559,7 +750,7 @@
                         <pic:cNvPicPr/>
                       </pic:nvPicPr>
                       <pic:blipFill>
-                        <a:blip r:embed="rId9" cstate="print">
+                        <a:blip r:embed="rId12" cstate="print">
                           <a:duotone>
                             <a:schemeClr val="accent1">
                               <a:shade val="45000"/>
@@ -611,11 +802,12 @@
     <w:sdt>
       <w:sdtPr>
         <w:rPr>
-          <w:rFonts w:ascii="Times New Roman" w:hAnsi="Times New Roman" w:cs="Times New Roman"/>
+          <w:rFonts w:ascii="Times New Roman" w:eastAsiaTheme="minorHAnsi" w:hAnsi="Times New Roman" w:cs="Times New Roman"/>
           <w:color w:val="auto"/>
           <w:sz w:val="40"/>
           <w:szCs w:val="40"/>
           <w:u w:val="single"/>
+          <w:lang w:val="en-IE"/>
         </w:rPr>
         <w:id w:val="-1919547054"/>
         <w:docPartObj>
@@ -625,14 +817,12 @@
       </w:sdtPr>
       <w:sdtEndPr>
         <w:rPr>
-          <w:rFonts w:eastAsiaTheme="minorHAnsi"/>
           <w:b/>
           <w:bCs/>
           <w:noProof/>
           <w:sz w:val="22"/>
           <w:szCs w:val="22"/>
           <w:u w:val="none"/>
-          <w:lang w:val="en-IE"/>
         </w:rPr>
       </w:sdtEndPr>
       <w:sdtContent>
@@ -689,7 +879,7 @@
             </w:rPr>
             <w:fldChar w:fldCharType="separate"/>
           </w:r>
-          <w:hyperlink w:anchor="_Toc100141660" w:history="1">
+          <w:hyperlink w:anchor="_Toc102341575" w:history="1">
             <w:r>
               <w:rPr>
                 <w:rStyle w:val="Hyperlink"/>
@@ -717,7 +907,362 @@
                 <w:noProof/>
                 <w:webHidden/>
               </w:rPr>
-              <w:instrText xml:space="preserve"> PAGEREF _Toc100141660 \h </w:instrText>
+              <w:instrText xml:space="preserve"> PAGEREF _Toc102341575 \h </w:instrText>
+            </w:r>
+            <w:r>
+              <w:rPr>
+                <w:noProof/>
+                <w:webHidden/>
+              </w:rPr>
+            </w:r>
+            <w:r>
+              <w:rPr>
+                <w:noProof/>
+                <w:webHidden/>
+              </w:rPr>
+              <w:fldChar w:fldCharType="separate"/>
+            </w:r>
+            <w:r>
+              <w:rPr>
+                <w:noProof/>
+                <w:webHidden/>
+              </w:rPr>
+              <w:t>2</w:t>
+            </w:r>
+            <w:r>
+              <w:rPr>
+                <w:noProof/>
+                <w:webHidden/>
+              </w:rPr>
+              <w:fldChar w:fldCharType="end"/>
+            </w:r>
+          </w:hyperlink>
+        </w:p>
+        <w:p>
+          <w:pPr>
+            <w:pStyle w:val="TOC2"/>
+            <w:tabs>
+              <w:tab w:val="right" w:leader="dot" w:pos="9016"/>
+            </w:tabs>
+            <w:rPr>
+              <w:rFonts w:eastAsiaTheme="minorEastAsia"/>
+              <w:noProof/>
+              <w:lang w:eastAsia="en-IE"/>
+            </w:rPr>
+          </w:pPr>
+          <w:hyperlink w:anchor="_Toc102341576" w:history="1">
+            <w:r>
+              <w:rPr>
+                <w:rStyle w:val="Hyperlink"/>
+                <w:rFonts w:ascii="Times New Roman" w:hAnsi="Times New Roman" w:cs="Times New Roman"/>
+                <w:noProof/>
+              </w:rPr>
+              <w:t>Main Menu</w:t>
+            </w:r>
+            <w:r>
+              <w:rPr>
+                <w:noProof/>
+                <w:webHidden/>
+              </w:rPr>
+              <w:tab/>
+            </w:r>
+            <w:r>
+              <w:rPr>
+                <w:noProof/>
+                <w:webHidden/>
+              </w:rPr>
+              <w:fldChar w:fldCharType="begin"/>
+            </w:r>
+            <w:r>
+              <w:rPr>
+                <w:noProof/>
+                <w:webHidden/>
+              </w:rPr>
+              <w:instrText xml:space="preserve"> PAGEREF _Toc102341576 \h </w:instrText>
+            </w:r>
+            <w:r>
+              <w:rPr>
+                <w:noProof/>
+                <w:webHidden/>
+              </w:rPr>
+            </w:r>
+            <w:r>
+              <w:rPr>
+                <w:noProof/>
+                <w:webHidden/>
+              </w:rPr>
+              <w:fldChar w:fldCharType="separate"/>
+            </w:r>
+            <w:r>
+              <w:rPr>
+                <w:noProof/>
+                <w:webHidden/>
+              </w:rPr>
+              <w:t>2</w:t>
+            </w:r>
+            <w:r>
+              <w:rPr>
+                <w:noProof/>
+                <w:webHidden/>
+              </w:rPr>
+              <w:fldChar w:fldCharType="end"/>
+            </w:r>
+          </w:hyperlink>
+        </w:p>
+        <w:p>
+          <w:pPr>
+            <w:pStyle w:val="TOC2"/>
+            <w:tabs>
+              <w:tab w:val="right" w:leader="dot" w:pos="9016"/>
+            </w:tabs>
+            <w:rPr>
+              <w:rFonts w:eastAsiaTheme="minorEastAsia"/>
+              <w:noProof/>
+              <w:lang w:eastAsia="en-IE"/>
+            </w:rPr>
+          </w:pPr>
+          <w:hyperlink w:anchor="_Toc102341577" w:history="1">
+            <w:r>
+              <w:rPr>
+                <w:rStyle w:val="Hyperlink"/>
+                <w:rFonts w:ascii="Times New Roman" w:hAnsi="Times New Roman" w:cs="Times New Roman"/>
+                <w:noProof/>
+              </w:rPr>
+              <w:t>Game Scenes</w:t>
+            </w:r>
+            <w:r>
+              <w:rPr>
+                <w:noProof/>
+                <w:webHidden/>
+              </w:rPr>
+              <w:tab/>
+            </w:r>
+            <w:r>
+              <w:rPr>
+                <w:noProof/>
+                <w:webHidden/>
+              </w:rPr>
+              <w:fldChar w:fldCharType="begin"/>
+            </w:r>
+            <w:r>
+              <w:rPr>
+                <w:noProof/>
+                <w:webHidden/>
+              </w:rPr>
+              <w:instrText xml:space="preserve"> PAGEREF _Toc102341577 \h </w:instrText>
+            </w:r>
+            <w:r>
+              <w:rPr>
+                <w:noProof/>
+                <w:webHidden/>
+              </w:rPr>
+            </w:r>
+            <w:r>
+              <w:rPr>
+                <w:noProof/>
+                <w:webHidden/>
+              </w:rPr>
+              <w:fldChar w:fldCharType="separate"/>
+            </w:r>
+            <w:r>
+              <w:rPr>
+                <w:noProof/>
+                <w:webHidden/>
+              </w:rPr>
+              <w:t>2</w:t>
+            </w:r>
+            <w:r>
+              <w:rPr>
+                <w:noProof/>
+                <w:webHidden/>
+              </w:rPr>
+              <w:fldChar w:fldCharType="end"/>
+            </w:r>
+          </w:hyperlink>
+        </w:p>
+        <w:p>
+          <w:pPr>
+            <w:pStyle w:val="TOC2"/>
+            <w:tabs>
+              <w:tab w:val="right" w:leader="dot" w:pos="9016"/>
+            </w:tabs>
+            <w:rPr>
+              <w:rFonts w:eastAsiaTheme="minorEastAsia"/>
+              <w:noProof/>
+              <w:lang w:eastAsia="en-IE"/>
+            </w:rPr>
+          </w:pPr>
+          <w:hyperlink w:anchor="_Toc102341578" w:history="1">
+            <w:r>
+              <w:rPr>
+                <w:rStyle w:val="Hyperlink"/>
+                <w:rFonts w:ascii="Times New Roman" w:hAnsi="Times New Roman" w:cs="Times New Roman"/>
+                <w:noProof/>
+              </w:rPr>
+              <w:t>Levels</w:t>
+            </w:r>
+            <w:r>
+              <w:rPr>
+                <w:noProof/>
+                <w:webHidden/>
+              </w:rPr>
+              <w:tab/>
+            </w:r>
+            <w:r>
+              <w:rPr>
+                <w:noProof/>
+                <w:webHidden/>
+              </w:rPr>
+              <w:fldChar w:fldCharType="begin"/>
+            </w:r>
+            <w:r>
+              <w:rPr>
+                <w:noProof/>
+                <w:webHidden/>
+              </w:rPr>
+              <w:instrText xml:space="preserve"> PAGEREF _Toc102341578 \h </w:instrText>
+            </w:r>
+            <w:r>
+              <w:rPr>
+                <w:noProof/>
+                <w:webHidden/>
+              </w:rPr>
+            </w:r>
+            <w:r>
+              <w:rPr>
+                <w:noProof/>
+                <w:webHidden/>
+              </w:rPr>
+              <w:fldChar w:fldCharType="separate"/>
+            </w:r>
+            <w:r>
+              <w:rPr>
+                <w:noProof/>
+                <w:webHidden/>
+              </w:rPr>
+              <w:t>2</w:t>
+            </w:r>
+            <w:r>
+              <w:rPr>
+                <w:noProof/>
+                <w:webHidden/>
+              </w:rPr>
+              <w:fldChar w:fldCharType="end"/>
+            </w:r>
+          </w:hyperlink>
+        </w:p>
+        <w:p>
+          <w:pPr>
+            <w:pStyle w:val="TOC2"/>
+            <w:tabs>
+              <w:tab w:val="right" w:leader="dot" w:pos="9016"/>
+            </w:tabs>
+            <w:rPr>
+              <w:rFonts w:eastAsiaTheme="minorEastAsia"/>
+              <w:noProof/>
+              <w:lang w:eastAsia="en-IE"/>
+            </w:rPr>
+          </w:pPr>
+          <w:hyperlink w:anchor="_Toc102341579" w:history="1">
+            <w:r>
+              <w:rPr>
+                <w:rStyle w:val="Hyperlink"/>
+                <w:rFonts w:ascii="Times New Roman" w:hAnsi="Times New Roman" w:cs="Times New Roman"/>
+                <w:noProof/>
+              </w:rPr>
+              <w:t>Pause Menu</w:t>
+            </w:r>
+            <w:r>
+              <w:rPr>
+                <w:noProof/>
+                <w:webHidden/>
+              </w:rPr>
+              <w:tab/>
+            </w:r>
+            <w:r>
+              <w:rPr>
+                <w:noProof/>
+                <w:webHidden/>
+              </w:rPr>
+              <w:fldChar w:fldCharType="begin"/>
+            </w:r>
+            <w:r>
+              <w:rPr>
+                <w:noProof/>
+                <w:webHidden/>
+              </w:rPr>
+              <w:instrText xml:space="preserve"> PAGEREF _Toc102341579 \h </w:instrText>
+            </w:r>
+            <w:r>
+              <w:rPr>
+                <w:noProof/>
+                <w:webHidden/>
+              </w:rPr>
+            </w:r>
+            <w:r>
+              <w:rPr>
+                <w:noProof/>
+                <w:webHidden/>
+              </w:rPr>
+              <w:fldChar w:fldCharType="separate"/>
+            </w:r>
+            <w:r>
+              <w:rPr>
+                <w:noProof/>
+                <w:webHidden/>
+              </w:rPr>
+              <w:t>2</w:t>
+            </w:r>
+            <w:r>
+              <w:rPr>
+                <w:noProof/>
+                <w:webHidden/>
+              </w:rPr>
+              <w:fldChar w:fldCharType="end"/>
+            </w:r>
+          </w:hyperlink>
+        </w:p>
+        <w:p>
+          <w:pPr>
+            <w:pStyle w:val="TOC2"/>
+            <w:tabs>
+              <w:tab w:val="right" w:leader="dot" w:pos="9016"/>
+            </w:tabs>
+            <w:rPr>
+              <w:rFonts w:eastAsiaTheme="minorEastAsia"/>
+              <w:noProof/>
+              <w:lang w:eastAsia="en-IE"/>
+            </w:rPr>
+          </w:pPr>
+          <w:hyperlink w:anchor="_Toc102341580" w:history="1">
+            <w:r>
+              <w:rPr>
+                <w:rStyle w:val="Hyperlink"/>
+                <w:rFonts w:ascii="Times New Roman" w:hAnsi="Times New Roman" w:cs="Times New Roman"/>
+                <w:noProof/>
+              </w:rPr>
+              <w:t>Death Menu</w:t>
+            </w:r>
+            <w:r>
+              <w:rPr>
+                <w:noProof/>
+                <w:webHidden/>
+              </w:rPr>
+              <w:tab/>
+            </w:r>
+            <w:r>
+              <w:rPr>
+                <w:noProof/>
+                <w:webHidden/>
+              </w:rPr>
+              <w:fldChar w:fldCharType="begin"/>
+            </w:r>
+            <w:r>
+              <w:rPr>
+                <w:noProof/>
+                <w:webHidden/>
+              </w:rPr>
+              <w:instrText xml:space="preserve"> PAGEREF _Toc102341580 \h </w:instrText>
             </w:r>
             <w:r>
               <w:rPr>
@@ -760,7 +1305,7 @@
               <w:lang w:eastAsia="en-IE"/>
             </w:rPr>
           </w:pPr>
-          <w:hyperlink w:anchor="_Toc100141661" w:history="1">
+          <w:hyperlink w:anchor="_Toc102341581" w:history="1">
             <w:r>
               <w:rPr>
                 <w:rStyle w:val="Hyperlink"/>
@@ -788,7 +1333,7 @@
                 <w:noProof/>
                 <w:webHidden/>
               </w:rPr>
-              <w:instrText xml:space="preserve"> PAGEREF _Toc100141661 \h </w:instrText>
+              <w:instrText xml:space="preserve"> PAGEREF _Toc102341581 \h </w:instrText>
             </w:r>
             <w:r>
               <w:rPr>
@@ -808,7 +1353,149 @@
                 <w:noProof/>
                 <w:webHidden/>
               </w:rPr>
-              <w:t>2</w:t>
+              <w:t>3</w:t>
+            </w:r>
+            <w:r>
+              <w:rPr>
+                <w:noProof/>
+                <w:webHidden/>
+              </w:rPr>
+              <w:fldChar w:fldCharType="end"/>
+            </w:r>
+          </w:hyperlink>
+        </w:p>
+        <w:p>
+          <w:pPr>
+            <w:pStyle w:val="TOC2"/>
+            <w:tabs>
+              <w:tab w:val="right" w:leader="dot" w:pos="9016"/>
+            </w:tabs>
+            <w:rPr>
+              <w:rFonts w:eastAsiaTheme="minorEastAsia"/>
+              <w:noProof/>
+              <w:lang w:eastAsia="en-IE"/>
+            </w:rPr>
+          </w:pPr>
+          <w:hyperlink w:anchor="_Toc102341582" w:history="1">
+            <w:r>
+              <w:rPr>
+                <w:rStyle w:val="Hyperlink"/>
+                <w:rFonts w:ascii="Times New Roman" w:hAnsi="Times New Roman" w:cs="Times New Roman"/>
+                <w:noProof/>
+              </w:rPr>
+              <w:t>Gesture Ideas</w:t>
+            </w:r>
+            <w:r>
+              <w:rPr>
+                <w:noProof/>
+                <w:webHidden/>
+              </w:rPr>
+              <w:tab/>
+            </w:r>
+            <w:r>
+              <w:rPr>
+                <w:noProof/>
+                <w:webHidden/>
+              </w:rPr>
+              <w:fldChar w:fldCharType="begin"/>
+            </w:r>
+            <w:r>
+              <w:rPr>
+                <w:noProof/>
+                <w:webHidden/>
+              </w:rPr>
+              <w:instrText xml:space="preserve"> PAGEREF _Toc102341582 \h </w:instrText>
+            </w:r>
+            <w:r>
+              <w:rPr>
+                <w:noProof/>
+                <w:webHidden/>
+              </w:rPr>
+            </w:r>
+            <w:r>
+              <w:rPr>
+                <w:noProof/>
+                <w:webHidden/>
+              </w:rPr>
+              <w:fldChar w:fldCharType="separate"/>
+            </w:r>
+            <w:r>
+              <w:rPr>
+                <w:noProof/>
+                <w:webHidden/>
+              </w:rPr>
+              <w:t>3</w:t>
+            </w:r>
+            <w:r>
+              <w:rPr>
+                <w:noProof/>
+                <w:webHidden/>
+              </w:rPr>
+              <w:fldChar w:fldCharType="end"/>
+            </w:r>
+          </w:hyperlink>
+        </w:p>
+        <w:p>
+          <w:pPr>
+            <w:pStyle w:val="TOC2"/>
+            <w:tabs>
+              <w:tab w:val="right" w:leader="dot" w:pos="9016"/>
+            </w:tabs>
+            <w:rPr>
+              <w:rFonts w:eastAsiaTheme="minorEastAsia"/>
+              <w:noProof/>
+              <w:lang w:eastAsia="en-IE"/>
+            </w:rPr>
+          </w:pPr>
+          <w:hyperlink w:anchor="_Toc102341583" w:history="1">
+            <w:r>
+              <w:rPr>
+                <w:rStyle w:val="Hyperlink"/>
+                <w:rFonts w:ascii="Times New Roman" w:hAnsi="Times New Roman" w:cs="Times New Roman"/>
+                <w:noProof/>
+              </w:rPr>
+              <w:t>Gestures Used</w:t>
+            </w:r>
+            <w:r>
+              <w:rPr>
+                <w:noProof/>
+                <w:webHidden/>
+              </w:rPr>
+              <w:tab/>
+            </w:r>
+            <w:r>
+              <w:rPr>
+                <w:noProof/>
+                <w:webHidden/>
+              </w:rPr>
+              <w:fldChar w:fldCharType="begin"/>
+            </w:r>
+            <w:r>
+              <w:rPr>
+                <w:noProof/>
+                <w:webHidden/>
+              </w:rPr>
+              <w:instrText xml:space="preserve"> PAGEREF _Toc102341583 \h </w:instrText>
+            </w:r>
+            <w:r>
+              <w:rPr>
+                <w:noProof/>
+                <w:webHidden/>
+              </w:rPr>
+            </w:r>
+            <w:r>
+              <w:rPr>
+                <w:noProof/>
+                <w:webHidden/>
+              </w:rPr>
+              <w:fldChar w:fldCharType="separate"/>
+            </w:r>
+            <w:r>
+              <w:rPr>
+                <w:noProof/>
+                <w:webHidden/>
+              </w:rPr>
+              <w:t>3</w:t>
             </w:r>
             <w:r>
               <w:rPr>
@@ -831,7 +1518,7 @@
               <w:lang w:eastAsia="en-IE"/>
             </w:rPr>
           </w:pPr>
-          <w:hyperlink w:anchor="_Toc100141662" w:history="1">
+          <w:hyperlink w:anchor="_Toc102341584" w:history="1">
             <w:r>
               <w:rPr>
                 <w:rStyle w:val="Hyperlink"/>
@@ -859,7 +1546,7 @@
                 <w:noProof/>
                 <w:webHidden/>
               </w:rPr>
-              <w:instrText xml:space="preserve"> PAGEREF _Toc100141662 \h </w:instrText>
+              <w:instrText xml:space="preserve"> PAGEREF _Toc102341584 \h </w:instrText>
             </w:r>
             <w:r>
               <w:rPr>
@@ -879,7 +1566,149 @@
                 <w:noProof/>
                 <w:webHidden/>
               </w:rPr>
-              <w:t>2</w:t>
+              <w:t>4</w:t>
+            </w:r>
+            <w:r>
+              <w:rPr>
+                <w:noProof/>
+                <w:webHidden/>
+              </w:rPr>
+              <w:fldChar w:fldCharType="end"/>
+            </w:r>
+          </w:hyperlink>
+        </w:p>
+        <w:p>
+          <w:pPr>
+            <w:pStyle w:val="TOC2"/>
+            <w:tabs>
+              <w:tab w:val="right" w:leader="dot" w:pos="9016"/>
+            </w:tabs>
+            <w:rPr>
+              <w:rFonts w:eastAsiaTheme="minorEastAsia"/>
+              <w:noProof/>
+              <w:lang w:eastAsia="en-IE"/>
+            </w:rPr>
+          </w:pPr>
+          <w:hyperlink w:anchor="_Toc102341585" w:history="1">
+            <w:r>
+              <w:rPr>
+                <w:rStyle w:val="Hyperlink"/>
+                <w:rFonts w:ascii="Times New Roman" w:hAnsi="Times New Roman" w:cs="Times New Roman"/>
+                <w:noProof/>
+              </w:rPr>
+              <w:t>Android Device – Mobile Phone</w:t>
+            </w:r>
+            <w:r>
+              <w:rPr>
+                <w:noProof/>
+                <w:webHidden/>
+              </w:rPr>
+              <w:tab/>
+            </w:r>
+            <w:r>
+              <w:rPr>
+                <w:noProof/>
+                <w:webHidden/>
+              </w:rPr>
+              <w:fldChar w:fldCharType="begin"/>
+            </w:r>
+            <w:r>
+              <w:rPr>
+                <w:noProof/>
+                <w:webHidden/>
+              </w:rPr>
+              <w:instrText xml:space="preserve"> PAGEREF _Toc102341585 \h </w:instrText>
+            </w:r>
+            <w:r>
+              <w:rPr>
+                <w:noProof/>
+                <w:webHidden/>
+              </w:rPr>
+            </w:r>
+            <w:r>
+              <w:rPr>
+                <w:noProof/>
+                <w:webHidden/>
+              </w:rPr>
+              <w:fldChar w:fldCharType="separate"/>
+            </w:r>
+            <w:r>
+              <w:rPr>
+                <w:noProof/>
+                <w:webHidden/>
+              </w:rPr>
+              <w:t>4</w:t>
+            </w:r>
+            <w:r>
+              <w:rPr>
+                <w:noProof/>
+                <w:webHidden/>
+              </w:rPr>
+              <w:fldChar w:fldCharType="end"/>
+            </w:r>
+          </w:hyperlink>
+        </w:p>
+        <w:p>
+          <w:pPr>
+            <w:pStyle w:val="TOC2"/>
+            <w:tabs>
+              <w:tab w:val="right" w:leader="dot" w:pos="9016"/>
+            </w:tabs>
+            <w:rPr>
+              <w:rFonts w:eastAsiaTheme="minorEastAsia"/>
+              <w:noProof/>
+              <w:lang w:eastAsia="en-IE"/>
+            </w:rPr>
+          </w:pPr>
+          <w:hyperlink w:anchor="_Toc102341586" w:history="1">
+            <w:r>
+              <w:rPr>
+                <w:rStyle w:val="Hyperlink"/>
+                <w:rFonts w:ascii="Times New Roman" w:hAnsi="Times New Roman" w:cs="Times New Roman"/>
+                <w:noProof/>
+              </w:rPr>
+              <w:t>Unity Editor – PC</w:t>
+            </w:r>
+            <w:r>
+              <w:rPr>
+                <w:noProof/>
+                <w:webHidden/>
+              </w:rPr>
+              <w:tab/>
+            </w:r>
+            <w:r>
+              <w:rPr>
+                <w:noProof/>
+                <w:webHidden/>
+              </w:rPr>
+              <w:fldChar w:fldCharType="begin"/>
+            </w:r>
+            <w:r>
+              <w:rPr>
+                <w:noProof/>
+                <w:webHidden/>
+              </w:rPr>
+              <w:instrText xml:space="preserve"> PAGEREF _Toc102341586 \h </w:instrText>
+            </w:r>
+            <w:r>
+              <w:rPr>
+                <w:noProof/>
+                <w:webHidden/>
+              </w:rPr>
+            </w:r>
+            <w:r>
+              <w:rPr>
+                <w:noProof/>
+                <w:webHidden/>
+              </w:rPr>
+              <w:fldChar w:fldCharType="separate"/>
+            </w:r>
+            <w:r>
+              <w:rPr>
+                <w:noProof/>
+                <w:webHidden/>
+              </w:rPr>
+              <w:t>4</w:t>
             </w:r>
             <w:r>
               <w:rPr>
@@ -902,7 +1731,7 @@
               <w:lang w:eastAsia="en-IE"/>
             </w:rPr>
           </w:pPr>
-          <w:hyperlink w:anchor="_Toc100141663" w:history="1">
+          <w:hyperlink w:anchor="_Toc102341587" w:history="1">
             <w:r>
               <w:rPr>
                 <w:rStyle w:val="Hyperlink"/>
@@ -930,7 +1759,7 @@
                 <w:noProof/>
                 <w:webHidden/>
               </w:rPr>
-              <w:instrText xml:space="preserve"> PAGEREF _Toc100141663 \h </w:instrText>
+              <w:instrText xml:space="preserve"> PAGEREF _Toc102341587 \h </w:instrText>
             </w:r>
             <w:r>
               <w:rPr>
@@ -950,7 +1779,7 @@
                 <w:noProof/>
                 <w:webHidden/>
               </w:rPr>
-              <w:t>2</w:t>
+              <w:t>5</w:t>
             </w:r>
             <w:r>
               <w:rPr>
@@ -973,7 +1802,7 @@
               <w:lang w:eastAsia="en-IE"/>
             </w:rPr>
           </w:pPr>
-          <w:hyperlink w:anchor="_Toc100141664" w:history="1">
+          <w:hyperlink w:anchor="_Toc102341588" w:history="1">
             <w:r>
               <w:rPr>
                 <w:rStyle w:val="Hyperlink"/>
@@ -1001,7 +1830,7 @@
                 <w:noProof/>
                 <w:webHidden/>
               </w:rPr>
-              <w:instrText xml:space="preserve"> PAGEREF _Toc100141664 \h </w:instrText>
+              <w:instrText xml:space="preserve"> PAGEREF _Toc102341588 \h </w:instrText>
             </w:r>
             <w:r>
               <w:rPr>
@@ -1021,7 +1850,220 @@
                 <w:noProof/>
                 <w:webHidden/>
               </w:rPr>
-              <w:t>2</w:t>
+              <w:t>6</w:t>
+            </w:r>
+            <w:r>
+              <w:rPr>
+                <w:noProof/>
+                <w:webHidden/>
+              </w:rPr>
+              <w:fldChar w:fldCharType="end"/>
+            </w:r>
+          </w:hyperlink>
+        </w:p>
+        <w:p>
+          <w:pPr>
+            <w:pStyle w:val="TOC2"/>
+            <w:tabs>
+              <w:tab w:val="right" w:leader="dot" w:pos="9016"/>
+            </w:tabs>
+            <w:rPr>
+              <w:rFonts w:eastAsiaTheme="minorEastAsia"/>
+              <w:noProof/>
+              <w:lang w:eastAsia="en-IE"/>
+            </w:rPr>
+          </w:pPr>
+          <w:hyperlink w:anchor="_Toc102341589" w:history="1">
+            <w:r>
+              <w:rPr>
+                <w:rStyle w:val="Hyperlink"/>
+                <w:rFonts w:ascii="Times New Roman" w:hAnsi="Times New Roman" w:cs="Times New Roman"/>
+                <w:noProof/>
+              </w:rPr>
+              <w:t>What has been achieved?</w:t>
+            </w:r>
+            <w:r>
+              <w:rPr>
+                <w:noProof/>
+                <w:webHidden/>
+              </w:rPr>
+              <w:tab/>
+            </w:r>
+            <w:r>
+              <w:rPr>
+                <w:noProof/>
+                <w:webHidden/>
+              </w:rPr>
+              <w:fldChar w:fldCharType="begin"/>
+            </w:r>
+            <w:r>
+              <w:rPr>
+                <w:noProof/>
+                <w:webHidden/>
+              </w:rPr>
+              <w:instrText xml:space="preserve"> PAGEREF _Toc102341589 \h </w:instrText>
+            </w:r>
+            <w:r>
+              <w:rPr>
+                <w:noProof/>
+                <w:webHidden/>
+              </w:rPr>
+            </w:r>
+            <w:r>
+              <w:rPr>
+                <w:noProof/>
+                <w:webHidden/>
+              </w:rPr>
+              <w:fldChar w:fldCharType="separate"/>
+            </w:r>
+            <w:r>
+              <w:rPr>
+                <w:noProof/>
+                <w:webHidden/>
+              </w:rPr>
+              <w:t>6</w:t>
+            </w:r>
+            <w:r>
+              <w:rPr>
+                <w:noProof/>
+                <w:webHidden/>
+              </w:rPr>
+              <w:fldChar w:fldCharType="end"/>
+            </w:r>
+          </w:hyperlink>
+        </w:p>
+        <w:p>
+          <w:pPr>
+            <w:pStyle w:val="TOC2"/>
+            <w:tabs>
+              <w:tab w:val="right" w:leader="dot" w:pos="9016"/>
+            </w:tabs>
+            <w:rPr>
+              <w:rFonts w:eastAsiaTheme="minorEastAsia"/>
+              <w:noProof/>
+              <w:lang w:eastAsia="en-IE"/>
+            </w:rPr>
+          </w:pPr>
+          <w:hyperlink w:anchor="_Toc102341590" w:history="1">
+            <w:r>
+              <w:rPr>
+                <w:rStyle w:val="Hyperlink"/>
+                <w:rFonts w:ascii="Times New Roman" w:hAnsi="Times New Roman" w:cs="Times New Roman"/>
+                <w:noProof/>
+              </w:rPr>
+              <w:t>What has not been achieved?</w:t>
+            </w:r>
+            <w:r>
+              <w:rPr>
+                <w:noProof/>
+                <w:webHidden/>
+              </w:rPr>
+              <w:tab/>
+            </w:r>
+            <w:r>
+              <w:rPr>
+                <w:noProof/>
+                <w:webHidden/>
+              </w:rPr>
+              <w:fldChar w:fldCharType="begin"/>
+            </w:r>
+            <w:r>
+              <w:rPr>
+                <w:noProof/>
+                <w:webHidden/>
+              </w:rPr>
+              <w:instrText xml:space="preserve"> PAGEREF _Toc102341590 \h </w:instrText>
+            </w:r>
+            <w:r>
+              <w:rPr>
+                <w:noProof/>
+                <w:webHidden/>
+              </w:rPr>
+            </w:r>
+            <w:r>
+              <w:rPr>
+                <w:noProof/>
+                <w:webHidden/>
+              </w:rPr>
+              <w:fldChar w:fldCharType="separate"/>
+            </w:r>
+            <w:r>
+              <w:rPr>
+                <w:noProof/>
+                <w:webHidden/>
+              </w:rPr>
+              <w:t>6</w:t>
+            </w:r>
+            <w:r>
+              <w:rPr>
+                <w:noProof/>
+                <w:webHidden/>
+              </w:rPr>
+              <w:fldChar w:fldCharType="end"/>
+            </w:r>
+          </w:hyperlink>
+        </w:p>
+        <w:p>
+          <w:pPr>
+            <w:pStyle w:val="TOC2"/>
+            <w:tabs>
+              <w:tab w:val="right" w:leader="dot" w:pos="9016"/>
+            </w:tabs>
+            <w:rPr>
+              <w:rFonts w:eastAsiaTheme="minorEastAsia"/>
+              <w:noProof/>
+              <w:lang w:eastAsia="en-IE"/>
+            </w:rPr>
+          </w:pPr>
+          <w:hyperlink w:anchor="_Toc102341591" w:history="1">
+            <w:r>
+              <w:rPr>
+                <w:rStyle w:val="Hyperlink"/>
+                <w:rFonts w:ascii="Times New Roman" w:hAnsi="Times New Roman" w:cs="Times New Roman"/>
+                <w:noProof/>
+              </w:rPr>
+              <w:t>What have we liked and learned?</w:t>
+            </w:r>
+            <w:r>
+              <w:rPr>
+                <w:noProof/>
+                <w:webHidden/>
+              </w:rPr>
+              <w:tab/>
+            </w:r>
+            <w:r>
+              <w:rPr>
+                <w:noProof/>
+                <w:webHidden/>
+              </w:rPr>
+              <w:fldChar w:fldCharType="begin"/>
+            </w:r>
+            <w:r>
+              <w:rPr>
+                <w:noProof/>
+                <w:webHidden/>
+              </w:rPr>
+              <w:instrText xml:space="preserve"> PAGEREF _Toc102341591 \h </w:instrText>
+            </w:r>
+            <w:r>
+              <w:rPr>
+                <w:noProof/>
+                <w:webHidden/>
+              </w:rPr>
+            </w:r>
+            <w:r>
+              <w:rPr>
+                <w:noProof/>
+                <w:webHidden/>
+              </w:rPr>
+              <w:fldChar w:fldCharType="separate"/>
+            </w:r>
+            <w:r>
+              <w:rPr>
+                <w:noProof/>
+                <w:webHidden/>
+              </w:rPr>
+              <w:t>6</w:t>
             </w:r>
             <w:r>
               <w:rPr>
@@ -1071,7 +2113,7 @@
           <w:color w:val="auto"/>
         </w:rPr>
       </w:pPr>
-      <w:bookmarkStart w:id="0" w:name="_Toc100141660"/>
+      <w:bookmarkStart w:id="0" w:name="_Toc102341575"/>
       <w:r>
         <w:rPr>
           <w:rFonts w:ascii="Times New Roman" w:hAnsi="Times New Roman" w:cs="Times New Roman"/>
@@ -1091,127 +2133,781 @@
     </w:p>
     <w:p>
       <w:pPr>
-        <w:rPr>
-          <w:rFonts w:ascii="Times New Roman" w:hAnsi="Times New Roman" w:cs="Times New Roman"/>
-        </w:rPr>
-      </w:pPr>
-    </w:p>
-    <w:p>
-      <w:pPr>
-        <w:pStyle w:val="Heading1"/>
+        <w:pStyle w:val="Heading2"/>
         <w:rPr>
           <w:rFonts w:ascii="Times New Roman" w:hAnsi="Times New Roman" w:cs="Times New Roman"/>
           <w:color w:val="auto"/>
-        </w:rPr>
-      </w:pPr>
-      <w:bookmarkStart w:id="1" w:name="_Toc100141661"/>
+          <w:sz w:val="28"/>
+          <w:szCs w:val="28"/>
+          <w:u w:val="single"/>
+        </w:rPr>
+      </w:pPr>
+      <w:bookmarkStart w:id="1" w:name="_Toc102341576"/>
       <w:r>
         <w:rPr>
           <w:rFonts w:ascii="Times New Roman" w:hAnsi="Times New Roman" w:cs="Times New Roman"/>
           <w:color w:val="auto"/>
-        </w:rPr>
-        <w:t>Gestures identified as appropriate for this application</w:t>
+          <w:sz w:val="28"/>
+          <w:szCs w:val="28"/>
+          <w:u w:val="single"/>
+        </w:rPr>
+        <w:t>Main Menu</w:t>
       </w:r>
       <w:bookmarkEnd w:id="1"/>
     </w:p>
+    <w:p/>
+    <w:p/>
     <w:p>
       <w:pPr>
-        <w:rPr>
-          <w:rFonts w:ascii="Times New Roman" w:hAnsi="Times New Roman" w:cs="Times New Roman"/>
-        </w:rPr>
-      </w:pPr>
-    </w:p>
-    <w:p>
-      <w:pPr>
-        <w:rPr>
-          <w:rFonts w:ascii="Times New Roman" w:hAnsi="Times New Roman" w:cs="Times New Roman"/>
-        </w:rPr>
-      </w:pPr>
-    </w:p>
-    <w:p>
-      <w:pPr>
-        <w:pStyle w:val="Heading1"/>
+        <w:pStyle w:val="Heading2"/>
         <w:rPr>
           <w:rFonts w:ascii="Times New Roman" w:hAnsi="Times New Roman" w:cs="Times New Roman"/>
           <w:color w:val="auto"/>
-        </w:rPr>
-      </w:pPr>
-      <w:bookmarkStart w:id="2" w:name="_Toc100141662"/>
+          <w:sz w:val="28"/>
+          <w:szCs w:val="28"/>
+          <w:u w:val="single"/>
+        </w:rPr>
+      </w:pPr>
+      <w:bookmarkStart w:id="2" w:name="_Toc102341577"/>
       <w:r>
         <w:rPr>
           <w:rFonts w:ascii="Times New Roman" w:hAnsi="Times New Roman" w:cs="Times New Roman"/>
           <w:color w:val="auto"/>
-        </w:rPr>
-        <w:t>Hardware used in creating the application</w:t>
+          <w:sz w:val="28"/>
+          <w:szCs w:val="28"/>
+          <w:u w:val="single"/>
+        </w:rPr>
+        <w:t>Game</w:t>
+      </w:r>
+      <w:r>
+        <w:rPr>
+          <w:rFonts w:ascii="Times New Roman" w:hAnsi="Times New Roman" w:cs="Times New Roman"/>
+          <w:color w:val="auto"/>
+          <w:sz w:val="28"/>
+          <w:szCs w:val="28"/>
+          <w:u w:val="single"/>
+        </w:rPr>
+        <w:t xml:space="preserve"> Scenes</w:t>
       </w:r>
       <w:bookmarkEnd w:id="2"/>
     </w:p>
+    <w:p/>
+    <w:p/>
     <w:p>
       <w:pPr>
-        <w:rPr>
-          <w:rFonts w:ascii="Times New Roman" w:hAnsi="Times New Roman" w:cs="Times New Roman"/>
-        </w:rPr>
-      </w:pPr>
-    </w:p>
-    <w:p>
-      <w:pPr>
-        <w:rPr>
-          <w:rFonts w:ascii="Times New Roman" w:hAnsi="Times New Roman" w:cs="Times New Roman"/>
-        </w:rPr>
-      </w:pPr>
-    </w:p>
-    <w:p>
-      <w:pPr>
-        <w:pStyle w:val="Heading1"/>
+        <w:pStyle w:val="Heading2"/>
         <w:rPr>
           <w:rFonts w:ascii="Times New Roman" w:hAnsi="Times New Roman" w:cs="Times New Roman"/>
           <w:color w:val="auto"/>
-        </w:rPr>
-      </w:pPr>
-      <w:bookmarkStart w:id="3" w:name="_Toc100141663"/>
+          <w:sz w:val="28"/>
+          <w:szCs w:val="28"/>
+          <w:u w:val="single"/>
+        </w:rPr>
+      </w:pPr>
+      <w:bookmarkStart w:id="3" w:name="_Toc102341578"/>
       <w:r>
         <w:rPr>
           <w:rFonts w:ascii="Times New Roman" w:hAnsi="Times New Roman" w:cs="Times New Roman"/>
           <w:color w:val="auto"/>
-        </w:rPr>
-        <w:t>Architecture for the solution</w:t>
+          <w:sz w:val="28"/>
+          <w:szCs w:val="28"/>
+          <w:u w:val="single"/>
+        </w:rPr>
+        <w:t>Levels</w:t>
       </w:r>
       <w:bookmarkEnd w:id="3"/>
     </w:p>
+    <w:p/>
+    <w:p/>
     <w:p>
       <w:pPr>
-        <w:rPr>
-          <w:rFonts w:ascii="Times New Roman" w:hAnsi="Times New Roman" w:cs="Times New Roman"/>
-        </w:rPr>
-      </w:pPr>
-    </w:p>
-    <w:p>
-      <w:pPr>
-        <w:rPr>
-          <w:rFonts w:ascii="Times New Roman" w:hAnsi="Times New Roman" w:cs="Times New Roman"/>
-        </w:rPr>
-      </w:pPr>
-    </w:p>
-    <w:p>
-      <w:pPr>
-        <w:pStyle w:val="Heading1"/>
+        <w:pStyle w:val="Heading2"/>
         <w:rPr>
           <w:rFonts w:ascii="Times New Roman" w:hAnsi="Times New Roman" w:cs="Times New Roman"/>
           <w:color w:val="auto"/>
-        </w:rPr>
-      </w:pPr>
-      <w:bookmarkStart w:id="4" w:name="_Toc100141664"/>
+          <w:sz w:val="28"/>
+          <w:szCs w:val="28"/>
+          <w:u w:val="single"/>
+        </w:rPr>
+      </w:pPr>
+      <w:bookmarkStart w:id="4" w:name="_Toc102341579"/>
       <w:r>
         <w:rPr>
           <w:rFonts w:ascii="Times New Roman" w:hAnsi="Times New Roman" w:cs="Times New Roman"/>
           <w:color w:val="auto"/>
-        </w:rPr>
-        <w:t>Conclusions &amp; Recommendations</w:t>
+          <w:sz w:val="28"/>
+          <w:szCs w:val="28"/>
+          <w:u w:val="single"/>
+        </w:rPr>
+        <w:t>Pause Menu</w:t>
       </w:r>
       <w:bookmarkEnd w:id="4"/>
     </w:p>
+    <w:p/>
+    <w:p/>
+    <w:p>
+      <w:pPr>
+        <w:pStyle w:val="Heading2"/>
+        <w:rPr>
+          <w:rFonts w:ascii="Times New Roman" w:hAnsi="Times New Roman" w:cs="Times New Roman"/>
+          <w:color w:val="auto"/>
+          <w:sz w:val="28"/>
+          <w:szCs w:val="28"/>
+          <w:u w:val="single"/>
+        </w:rPr>
+      </w:pPr>
+      <w:bookmarkStart w:id="5" w:name="_Toc102341580"/>
+      <w:r>
+        <w:rPr>
+          <w:rFonts w:ascii="Times New Roman" w:hAnsi="Times New Roman" w:cs="Times New Roman"/>
+          <w:color w:val="auto"/>
+          <w:sz w:val="28"/>
+          <w:szCs w:val="28"/>
+          <w:u w:val="single"/>
+        </w:rPr>
+        <w:t>Death Menu</w:t>
+      </w:r>
+      <w:bookmarkEnd w:id="5"/>
+    </w:p>
+    <w:p>
+      <w:pPr>
+        <w:rPr>
+          <w:rFonts w:ascii="Times New Roman" w:hAnsi="Times New Roman" w:cs="Times New Roman"/>
+        </w:rPr>
+      </w:pPr>
+    </w:p>
+    <w:p>
+      <w:pPr>
+        <w:rPr>
+          <w:rFonts w:ascii="Times New Roman" w:hAnsi="Times New Roman" w:cs="Times New Roman"/>
+        </w:rPr>
+      </w:pPr>
+    </w:p>
+    <w:p>
+      <w:pPr>
+        <w:rPr>
+          <w:rFonts w:ascii="Times New Roman" w:eastAsiaTheme="majorEastAsia" w:hAnsi="Times New Roman" w:cs="Times New Roman"/>
+          <w:sz w:val="32"/>
+          <w:szCs w:val="32"/>
+        </w:rPr>
+      </w:pPr>
+      <w:r>
+        <w:rPr>
+          <w:rFonts w:ascii="Times New Roman" w:hAnsi="Times New Roman" w:cs="Times New Roman"/>
+        </w:rPr>
+        <w:br w:type="page"/>
+      </w:r>
+    </w:p>
+    <w:p>
+      <w:pPr>
+        <w:pStyle w:val="Heading1"/>
+        <w:rPr>
+          <w:rFonts w:ascii="Times New Roman" w:hAnsi="Times New Roman" w:cs="Times New Roman"/>
+          <w:color w:val="auto"/>
+        </w:rPr>
+      </w:pPr>
+      <w:bookmarkStart w:id="6" w:name="_Toc102341581"/>
+      <w:r>
+        <w:rPr>
+          <w:rFonts w:ascii="Times New Roman" w:hAnsi="Times New Roman" w:cs="Times New Roman"/>
+          <w:color w:val="auto"/>
+        </w:rPr>
+        <w:lastRenderedPageBreak/>
+        <w:t>Gestures identified as appropriate for this application</w:t>
+      </w:r>
+      <w:bookmarkEnd w:id="6"/>
+    </w:p>
+    <w:p>
+      <w:pPr>
+        <w:rPr>
+          <w:rFonts w:ascii="Times New Roman" w:hAnsi="Times New Roman" w:cs="Times New Roman"/>
+        </w:rPr>
+      </w:pPr>
+    </w:p>
+    <w:p>
+      <w:pPr>
+        <w:pStyle w:val="Heading2"/>
+        <w:rPr>
+          <w:rFonts w:ascii="Times New Roman" w:hAnsi="Times New Roman" w:cs="Times New Roman"/>
+          <w:color w:val="auto"/>
+          <w:sz w:val="28"/>
+          <w:szCs w:val="28"/>
+          <w:u w:val="single"/>
+        </w:rPr>
+      </w:pPr>
+      <w:bookmarkStart w:id="7" w:name="_Toc102341582"/>
+      <w:r>
+        <w:rPr>
+          <w:rFonts w:ascii="Times New Roman" w:hAnsi="Times New Roman" w:cs="Times New Roman"/>
+          <w:color w:val="auto"/>
+          <w:sz w:val="28"/>
+          <w:szCs w:val="28"/>
+          <w:u w:val="single"/>
+        </w:rPr>
+        <w:t>Gesture Ideas</w:t>
+      </w:r>
+      <w:bookmarkEnd w:id="7"/>
+    </w:p>
+    <w:p>
+      <w:pPr>
+        <w:rPr>
+          <w:rFonts w:ascii="Times New Roman" w:hAnsi="Times New Roman" w:cs="Times New Roman"/>
+        </w:rPr>
+      </w:pPr>
+      <w:r>
+        <w:rPr>
+          <w:rFonts w:ascii="Times New Roman" w:hAnsi="Times New Roman" w:cs="Times New Roman"/>
+        </w:rPr>
+        <w:t>Our game idea</w:t>
+      </w:r>
+      <w:r>
+        <w:rPr>
+          <w:rFonts w:ascii="Times New Roman" w:hAnsi="Times New Roman" w:cs="Times New Roman"/>
+        </w:rPr>
+        <w:t xml:space="preserve"> allows for many gestures which could have been used in the game in different ways.</w:t>
+      </w:r>
+      <w:r>
+        <w:rPr>
+          <w:rFonts w:ascii="Times New Roman" w:hAnsi="Times New Roman" w:cs="Times New Roman"/>
+        </w:rPr>
+        <w:t xml:space="preserve"> Unfortunately, we could not have added all of them to our project.</w:t>
+      </w:r>
+    </w:p>
+    <w:p>
+      <w:pPr>
+        <w:rPr>
+          <w:rFonts w:ascii="Times New Roman" w:hAnsi="Times New Roman" w:cs="Times New Roman"/>
+        </w:rPr>
+      </w:pPr>
+      <w:r>
+        <w:rPr>
+          <w:rFonts w:ascii="Times New Roman" w:hAnsi="Times New Roman" w:cs="Times New Roman"/>
+        </w:rPr>
+        <w:t>The gesture ideas that we had during the planning phase of this project are as follows:</w:t>
+      </w:r>
+    </w:p>
+    <w:p>
+      <w:pPr>
+        <w:pStyle w:val="ListParagraph"/>
+        <w:numPr>
+          <w:ilvl w:val="0"/>
+          <w:numId w:val="3"/>
+        </w:numPr>
+        <w:rPr>
+          <w:rFonts w:ascii="Times New Roman" w:hAnsi="Times New Roman" w:cs="Times New Roman"/>
+        </w:rPr>
+      </w:pPr>
+      <w:r>
+        <w:rPr>
+          <w:rFonts w:ascii="Times New Roman" w:hAnsi="Times New Roman" w:cs="Times New Roman"/>
+        </w:rPr>
+        <w:t>Tap – For buttons, navigation, game control.</w:t>
+      </w:r>
+    </w:p>
+    <w:p>
+      <w:pPr>
+        <w:pStyle w:val="ListParagraph"/>
+        <w:numPr>
+          <w:ilvl w:val="0"/>
+          <w:numId w:val="3"/>
+        </w:numPr>
+        <w:rPr>
+          <w:rFonts w:ascii="Times New Roman" w:hAnsi="Times New Roman" w:cs="Times New Roman"/>
+        </w:rPr>
+      </w:pPr>
+      <w:r>
+        <w:rPr>
+          <w:rFonts w:ascii="Times New Roman" w:hAnsi="Times New Roman" w:cs="Times New Roman"/>
+        </w:rPr>
+        <w:t>Swipe – Pausing game.</w:t>
+      </w:r>
+    </w:p>
+    <w:p>
+      <w:pPr>
+        <w:pStyle w:val="ListParagraph"/>
+        <w:numPr>
+          <w:ilvl w:val="0"/>
+          <w:numId w:val="3"/>
+        </w:numPr>
+        <w:rPr>
+          <w:rFonts w:ascii="Times New Roman" w:hAnsi="Times New Roman" w:cs="Times New Roman"/>
+        </w:rPr>
+      </w:pPr>
+      <w:r>
+        <w:rPr>
+          <w:rFonts w:ascii="Times New Roman" w:hAnsi="Times New Roman" w:cs="Times New Roman"/>
+        </w:rPr>
+        <w:t>Swipe with another image – Moving the paddle left or right.</w:t>
+      </w:r>
+    </w:p>
+    <w:p>
+      <w:pPr>
+        <w:pStyle w:val="ListParagraph"/>
+        <w:numPr>
+          <w:ilvl w:val="0"/>
+          <w:numId w:val="3"/>
+        </w:numPr>
+        <w:rPr>
+          <w:rFonts w:ascii="Times New Roman" w:hAnsi="Times New Roman" w:cs="Times New Roman"/>
+        </w:rPr>
+      </w:pPr>
+      <w:r>
+        <w:rPr>
+          <w:rFonts w:ascii="Times New Roman" w:hAnsi="Times New Roman" w:cs="Times New Roman"/>
+        </w:rPr>
+        <w:t>Tilting / Freehand – Allowing the player to move the camera in any direction, to see the game board</w:t>
+      </w:r>
+      <w:r>
+        <w:rPr>
+          <w:rFonts w:ascii="Times New Roman" w:hAnsi="Times New Roman" w:cs="Times New Roman"/>
+        </w:rPr>
+        <w:t xml:space="preserve"> better at different angles, </w:t>
+      </w:r>
+      <w:r>
+        <w:rPr>
+          <w:rFonts w:ascii="Times New Roman" w:hAnsi="Times New Roman" w:cs="Times New Roman"/>
+        </w:rPr>
+        <w:t>for example</w:t>
+      </w:r>
+      <w:r>
+        <w:rPr>
+          <w:rFonts w:ascii="Times New Roman" w:hAnsi="Times New Roman" w:cs="Times New Roman"/>
+        </w:rPr>
+        <w:t xml:space="preserve"> </w:t>
+      </w:r>
+      <w:r>
+        <w:rPr>
+          <w:rFonts w:ascii="Times New Roman" w:hAnsi="Times New Roman" w:cs="Times New Roman"/>
+        </w:rPr>
+        <w:t>allowing the player to see where the blocks and the ball is headed.</w:t>
+      </w:r>
+    </w:p>
+    <w:p>
+      <w:pPr>
+        <w:rPr>
+          <w:rFonts w:ascii="Times New Roman" w:hAnsi="Times New Roman" w:cs="Times New Roman"/>
+        </w:rPr>
+      </w:pPr>
+    </w:p>
+    <w:p>
+      <w:pPr>
+        <w:pStyle w:val="Heading2"/>
+        <w:rPr>
+          <w:rFonts w:ascii="Times New Roman" w:hAnsi="Times New Roman" w:cs="Times New Roman"/>
+          <w:color w:val="auto"/>
+          <w:sz w:val="28"/>
+          <w:szCs w:val="28"/>
+          <w:u w:val="single"/>
+        </w:rPr>
+      </w:pPr>
+      <w:bookmarkStart w:id="8" w:name="_Toc102341583"/>
+      <w:r>
+        <w:rPr>
+          <w:rFonts w:ascii="Times New Roman" w:hAnsi="Times New Roman" w:cs="Times New Roman"/>
+          <w:color w:val="auto"/>
+          <w:sz w:val="28"/>
+          <w:szCs w:val="28"/>
+          <w:u w:val="single"/>
+        </w:rPr>
+        <w:t>Gestures Used</w:t>
+      </w:r>
+      <w:bookmarkEnd w:id="8"/>
+    </w:p>
+    <w:p>
+      <w:pPr>
+        <w:rPr>
+          <w:rFonts w:ascii="Times New Roman" w:hAnsi="Times New Roman" w:cs="Times New Roman"/>
+        </w:rPr>
+      </w:pPr>
+      <w:r>
+        <w:rPr>
+          <w:rFonts w:ascii="Times New Roman" w:hAnsi="Times New Roman" w:cs="Times New Roman"/>
+        </w:rPr>
+        <w:t xml:space="preserve">There have been many gestures to pick </w:t>
+      </w:r>
+      <w:r>
+        <w:rPr>
+          <w:rFonts w:ascii="Times New Roman" w:hAnsi="Times New Roman" w:cs="Times New Roman"/>
+        </w:rPr>
+        <w:t>from,</w:t>
+      </w:r>
+      <w:r>
+        <w:rPr>
+          <w:rFonts w:ascii="Times New Roman" w:hAnsi="Times New Roman" w:cs="Times New Roman"/>
+        </w:rPr>
+        <w:t xml:space="preserve"> but we decided to go with the following gestures as they suited our game the most and were considered by us as the most comfortable for this type of game</w:t>
+      </w:r>
+      <w:r>
+        <w:rPr>
+          <w:rFonts w:ascii="Times New Roman" w:hAnsi="Times New Roman" w:cs="Times New Roman"/>
+        </w:rPr>
+        <w:t>:</w:t>
+      </w:r>
+    </w:p>
+    <w:p>
+      <w:pPr>
+        <w:pStyle w:val="ListParagraph"/>
+        <w:numPr>
+          <w:ilvl w:val="0"/>
+          <w:numId w:val="2"/>
+        </w:numPr>
+        <w:rPr>
+          <w:rFonts w:ascii="Times New Roman" w:hAnsi="Times New Roman" w:cs="Times New Roman"/>
+        </w:rPr>
+      </w:pPr>
+      <w:r>
+        <w:rPr>
+          <w:rFonts w:ascii="Times New Roman" w:hAnsi="Times New Roman" w:cs="Times New Roman"/>
+        </w:rPr>
+        <w:t>Tap</w:t>
+      </w:r>
+    </w:p>
+    <w:p>
+      <w:pPr>
+        <w:pStyle w:val="ListParagraph"/>
+        <w:numPr>
+          <w:ilvl w:val="0"/>
+          <w:numId w:val="2"/>
+        </w:numPr>
+        <w:rPr>
+          <w:rFonts w:ascii="Times New Roman" w:hAnsi="Times New Roman" w:cs="Times New Roman"/>
+        </w:rPr>
+      </w:pPr>
+      <w:r>
+        <w:rPr>
+          <w:rFonts w:ascii="Times New Roman" w:hAnsi="Times New Roman" w:cs="Times New Roman"/>
+        </w:rPr>
+        <w:t>Swipe</w:t>
+      </w:r>
+    </w:p>
+    <w:p>
+      <w:pPr>
+        <w:pStyle w:val="ListParagraph"/>
+        <w:numPr>
+          <w:ilvl w:val="0"/>
+          <w:numId w:val="2"/>
+        </w:numPr>
+        <w:rPr>
+          <w:rFonts w:ascii="Times New Roman" w:hAnsi="Times New Roman" w:cs="Times New Roman"/>
+        </w:rPr>
+      </w:pPr>
+      <w:r>
+        <w:rPr>
+          <w:rFonts w:ascii="Times New Roman" w:hAnsi="Times New Roman" w:cs="Times New Roman"/>
+        </w:rPr>
+        <w:t>Tilt / Freehand Movement</w:t>
+      </w:r>
+    </w:p>
+    <w:p>
+      <w:pPr>
+        <w:rPr>
+          <w:rFonts w:ascii="Times New Roman" w:hAnsi="Times New Roman" w:cs="Times New Roman"/>
+        </w:rPr>
+      </w:pPr>
+    </w:p>
+    <w:p>
+      <w:pPr>
+        <w:rPr>
+          <w:rFonts w:ascii="Times New Roman" w:eastAsiaTheme="majorEastAsia" w:hAnsi="Times New Roman" w:cs="Times New Roman"/>
+          <w:sz w:val="32"/>
+          <w:szCs w:val="32"/>
+        </w:rPr>
+      </w:pPr>
+      <w:r>
+        <w:rPr>
+          <w:rFonts w:ascii="Times New Roman" w:hAnsi="Times New Roman" w:cs="Times New Roman"/>
+        </w:rPr>
+        <w:br w:type="page"/>
+      </w:r>
+    </w:p>
+    <w:p>
+      <w:pPr>
+        <w:pStyle w:val="Heading1"/>
+        <w:rPr>
+          <w:rFonts w:ascii="Times New Roman" w:hAnsi="Times New Roman" w:cs="Times New Roman"/>
+          <w:color w:val="auto"/>
+        </w:rPr>
+      </w:pPr>
+      <w:bookmarkStart w:id="9" w:name="_Toc102341584"/>
+      <w:r>
+        <w:rPr>
+          <w:rFonts w:ascii="Times New Roman" w:hAnsi="Times New Roman" w:cs="Times New Roman"/>
+          <w:color w:val="auto"/>
+        </w:rPr>
+        <w:lastRenderedPageBreak/>
+        <w:t>Hardware used in creating the application</w:t>
+      </w:r>
+      <w:bookmarkEnd w:id="9"/>
+    </w:p>
+    <w:p>
+      <w:pPr>
+        <w:rPr>
+          <w:rFonts w:ascii="Times New Roman" w:hAnsi="Times New Roman" w:cs="Times New Roman"/>
+        </w:rPr>
+      </w:pPr>
+    </w:p>
+    <w:p>
+      <w:pPr>
+        <w:pStyle w:val="Heading2"/>
+        <w:rPr>
+          <w:rFonts w:ascii="Times New Roman" w:hAnsi="Times New Roman" w:cs="Times New Roman"/>
+          <w:color w:val="auto"/>
+          <w:sz w:val="28"/>
+          <w:szCs w:val="28"/>
+          <w:u w:val="single"/>
+        </w:rPr>
+      </w:pPr>
+      <w:bookmarkStart w:id="10" w:name="_Toc102341585"/>
+      <w:r>
+        <w:rPr>
+          <w:rFonts w:ascii="Times New Roman" w:hAnsi="Times New Roman" w:cs="Times New Roman"/>
+          <w:color w:val="auto"/>
+          <w:sz w:val="28"/>
+          <w:szCs w:val="28"/>
+          <w:u w:val="single"/>
+        </w:rPr>
+        <w:t>Android Device</w:t>
+      </w:r>
+      <w:r>
+        <w:rPr>
+          <w:rFonts w:ascii="Times New Roman" w:hAnsi="Times New Roman" w:cs="Times New Roman"/>
+          <w:color w:val="auto"/>
+          <w:sz w:val="28"/>
+          <w:szCs w:val="28"/>
+          <w:u w:val="single"/>
+        </w:rPr>
+        <w:t xml:space="preserve"> – Mobile Phone</w:t>
+      </w:r>
+      <w:bookmarkEnd w:id="10"/>
+    </w:p>
+    <w:p>
+      <w:pPr>
+        <w:rPr>
+          <w:rFonts w:ascii="Times New Roman" w:hAnsi="Times New Roman" w:cs="Times New Roman"/>
+        </w:rPr>
+      </w:pPr>
+    </w:p>
+    <w:p>
+      <w:pPr>
+        <w:rPr>
+          <w:rFonts w:ascii="Times New Roman" w:hAnsi="Times New Roman" w:cs="Times New Roman"/>
+        </w:rPr>
+      </w:pPr>
+    </w:p>
+    <w:p>
+      <w:pPr>
+        <w:pStyle w:val="Heading2"/>
+        <w:rPr>
+          <w:rFonts w:ascii="Times New Roman" w:hAnsi="Times New Roman" w:cs="Times New Roman"/>
+          <w:color w:val="auto"/>
+          <w:sz w:val="28"/>
+          <w:szCs w:val="28"/>
+          <w:u w:val="single"/>
+        </w:rPr>
+      </w:pPr>
+      <w:bookmarkStart w:id="11" w:name="_Toc102341586"/>
+      <w:r>
+        <w:rPr>
+          <w:rFonts w:ascii="Times New Roman" w:hAnsi="Times New Roman" w:cs="Times New Roman"/>
+          <w:color w:val="auto"/>
+          <w:sz w:val="28"/>
+          <w:szCs w:val="28"/>
+          <w:u w:val="single"/>
+        </w:rPr>
+        <w:t>Unity Editor – PC</w:t>
+      </w:r>
+      <w:bookmarkEnd w:id="11"/>
+      <w:r>
+        <w:rPr>
+          <w:rFonts w:ascii="Times New Roman" w:hAnsi="Times New Roman" w:cs="Times New Roman"/>
+          <w:color w:val="auto"/>
+          <w:sz w:val="28"/>
+          <w:szCs w:val="28"/>
+          <w:u w:val="single"/>
+        </w:rPr>
+        <w:t xml:space="preserve"> </w:t>
+      </w:r>
+    </w:p>
+    <w:p>
+      <w:pPr>
+        <w:rPr>
+          <w:rFonts w:ascii="Times New Roman" w:hAnsi="Times New Roman" w:cs="Times New Roman"/>
+        </w:rPr>
+      </w:pPr>
+    </w:p>
+    <w:p>
+      <w:pPr>
+        <w:rPr>
+          <w:rFonts w:ascii="Times New Roman" w:eastAsiaTheme="majorEastAsia" w:hAnsi="Times New Roman" w:cs="Times New Roman"/>
+          <w:sz w:val="32"/>
+          <w:szCs w:val="32"/>
+        </w:rPr>
+      </w:pPr>
+      <w:r>
+        <w:rPr>
+          <w:rFonts w:ascii="Times New Roman" w:hAnsi="Times New Roman" w:cs="Times New Roman"/>
+        </w:rPr>
+        <w:br w:type="page"/>
+      </w:r>
+    </w:p>
+    <w:p>
+      <w:pPr>
+        <w:pStyle w:val="Heading1"/>
+        <w:rPr>
+          <w:rFonts w:ascii="Times New Roman" w:hAnsi="Times New Roman" w:cs="Times New Roman"/>
+          <w:color w:val="auto"/>
+        </w:rPr>
+      </w:pPr>
+      <w:bookmarkStart w:id="12" w:name="_Toc102341587"/>
+      <w:r>
+        <w:rPr>
+          <w:rFonts w:ascii="Times New Roman" w:hAnsi="Times New Roman" w:cs="Times New Roman"/>
+          <w:color w:val="auto"/>
+        </w:rPr>
+        <w:lastRenderedPageBreak/>
+        <w:t>Architecture for the solution</w:t>
+      </w:r>
+      <w:bookmarkEnd w:id="12"/>
+    </w:p>
+    <w:p>
+      <w:pPr>
+        <w:rPr>
+          <w:rFonts w:ascii="Times New Roman" w:hAnsi="Times New Roman" w:cs="Times New Roman"/>
+        </w:rPr>
+      </w:pPr>
+    </w:p>
+    <w:p>
+      <w:pPr>
+        <w:rPr>
+          <w:rFonts w:ascii="Times New Roman" w:hAnsi="Times New Roman" w:cs="Times New Roman"/>
+        </w:rPr>
+      </w:pPr>
+    </w:p>
+    <w:p>
+      <w:pPr>
+        <w:rPr>
+          <w:rFonts w:ascii="Times New Roman" w:eastAsiaTheme="majorEastAsia" w:hAnsi="Times New Roman" w:cs="Times New Roman"/>
+          <w:sz w:val="32"/>
+          <w:szCs w:val="32"/>
+        </w:rPr>
+      </w:pPr>
+      <w:r>
+        <w:rPr>
+          <w:rFonts w:ascii="Times New Roman" w:hAnsi="Times New Roman" w:cs="Times New Roman"/>
+        </w:rPr>
+        <w:br w:type="page"/>
+      </w:r>
+    </w:p>
+    <w:p>
+      <w:pPr>
+        <w:pStyle w:val="Heading1"/>
+        <w:rPr>
+          <w:rFonts w:ascii="Times New Roman" w:hAnsi="Times New Roman" w:cs="Times New Roman"/>
+          <w:color w:val="auto"/>
+        </w:rPr>
+      </w:pPr>
+      <w:bookmarkStart w:id="13" w:name="_Toc102341588"/>
+      <w:r>
+        <w:rPr>
+          <w:rFonts w:ascii="Times New Roman" w:hAnsi="Times New Roman" w:cs="Times New Roman"/>
+          <w:color w:val="auto"/>
+        </w:rPr>
+        <w:lastRenderedPageBreak/>
+        <w:t>Conclusions &amp; Recommendations</w:t>
+      </w:r>
+      <w:bookmarkEnd w:id="13"/>
+    </w:p>
+    <w:p/>
+    <w:p>
+      <w:pPr>
+        <w:pStyle w:val="Heading2"/>
+        <w:rPr>
+          <w:rFonts w:ascii="Times New Roman" w:hAnsi="Times New Roman" w:cs="Times New Roman"/>
+          <w:color w:val="auto"/>
+          <w:sz w:val="28"/>
+          <w:szCs w:val="28"/>
+          <w:u w:val="single"/>
+        </w:rPr>
+      </w:pPr>
+      <w:bookmarkStart w:id="14" w:name="_Toc102341589"/>
+      <w:r>
+        <w:rPr>
+          <w:rFonts w:ascii="Times New Roman" w:hAnsi="Times New Roman" w:cs="Times New Roman"/>
+          <w:color w:val="auto"/>
+          <w:sz w:val="28"/>
+          <w:szCs w:val="28"/>
+          <w:u w:val="single"/>
+        </w:rPr>
+        <w:t>What has been achieved?</w:t>
+      </w:r>
+      <w:bookmarkEnd w:id="14"/>
+    </w:p>
+    <w:p/>
+    <w:p/>
+    <w:p>
+      <w:pPr>
+        <w:pStyle w:val="Heading2"/>
+        <w:rPr>
+          <w:rFonts w:ascii="Times New Roman" w:hAnsi="Times New Roman" w:cs="Times New Roman"/>
+          <w:color w:val="auto"/>
+          <w:sz w:val="28"/>
+          <w:szCs w:val="28"/>
+          <w:u w:val="single"/>
+        </w:rPr>
+      </w:pPr>
+      <w:bookmarkStart w:id="15" w:name="_Toc102341590"/>
+      <w:r>
+        <w:rPr>
+          <w:rFonts w:ascii="Times New Roman" w:hAnsi="Times New Roman" w:cs="Times New Roman"/>
+          <w:color w:val="auto"/>
+          <w:sz w:val="28"/>
+          <w:szCs w:val="28"/>
+          <w:u w:val="single"/>
+        </w:rPr>
+        <w:t>What has not been achieved?</w:t>
+      </w:r>
+      <w:bookmarkEnd w:id="15"/>
+    </w:p>
+    <w:p/>
+    <w:p>
+      <w:pPr>
+        <w:tabs>
+          <w:tab w:val="left" w:pos="3372"/>
+        </w:tabs>
+      </w:pPr>
+      <w:r>
+        <w:tab/>
+      </w:r>
+    </w:p>
+    <w:p>
+      <w:pPr>
+        <w:pStyle w:val="Heading2"/>
+        <w:rPr>
+          <w:rFonts w:ascii="Times New Roman" w:hAnsi="Times New Roman" w:cs="Times New Roman"/>
+          <w:color w:val="auto"/>
+          <w:sz w:val="28"/>
+          <w:szCs w:val="28"/>
+          <w:u w:val="single"/>
+        </w:rPr>
+      </w:pPr>
+      <w:bookmarkStart w:id="16" w:name="_Toc102341591"/>
+      <w:r>
+        <w:rPr>
+          <w:rFonts w:ascii="Times New Roman" w:hAnsi="Times New Roman" w:cs="Times New Roman"/>
+          <w:color w:val="auto"/>
+          <w:sz w:val="28"/>
+          <w:szCs w:val="28"/>
+          <w:u w:val="single"/>
+        </w:rPr>
+        <w:t>What have we liked and learned?</w:t>
+      </w:r>
+      <w:bookmarkEnd w:id="16"/>
+    </w:p>
+    <w:p/>
+    <w:p/>
+    <w:p/>
     <w:sectPr>
-      <w:footerReference w:type="default" r:id="rId10"/>
+      <w:footerReference w:type="default" r:id="rId13"/>
       <w:pgSz w:w="11906" w:h="16838"/>
       <w:pgMar w:top="1440" w:right="1440" w:bottom="1440" w:left="1440" w:header="708" w:footer="708" w:gutter="0"/>
       <w:pgNumType w:start="0"/>
@@ -1258,6 +2954,7 @@
         <w:docPartUnique/>
       </w:docPartObj>
     </w:sdtPr>
+    <w:sdtEndPr/>
     <w:sdtContent>
       <w:p>
         <w:pPr>
@@ -1575,6 +3272,359 @@
     </w:p>
   </w:footnote>
 </w:footnotes>
+</file>
+
+<file path=word/numbering.xml><?xml version="1.0" encoding="utf-8"?>
+<w:numbering xmlns:wpc="http://schemas.microsoft.com/office/word/2010/wordprocessingCanvas" xmlns:cx="http://schemas.microsoft.com/office/drawing/2014/chartex" xmlns:cx1="http://schemas.microsoft.com/office/drawing/2015/9/8/chartex" xmlns:cx2="http://schemas.microsoft.com/office/drawing/2015/10/21/chartex" xmlns:cx3="http://schemas.microsoft.com/office/drawing/2016/5/9/chartex" xmlns:cx4="http://schemas.microsoft.com/office/drawing/2016/5/10/chartex" xmlns:cx5="http://schemas.microsoft.com/office/drawing/2016/5/11/chartex" xmlns:cx6="http://schemas.microsoft.com/office/drawing/2016/5/12/chartex" xmlns:cx7="http://schemas.microsoft.com/office/drawing/2016/5/13/chartex" xmlns:cx8="http://schemas.microsoft.com/office/drawing/2016/5/14/chartex" xmlns:mc="http://schemas.openxmlformats.org/markup-compatibility/2006" xmlns:aink="http://schemas.microsoft.com/office/drawing/2016/ink" xmlns:am3d="http://schemas.microsoft.com/office/drawing/2017/model3d" xmlns:o="urn:schemas-microsoft-com:office:office" xmlns:r="http://schemas.openxmlformats.org/officeDocument/2006/relationships" xmlns:m="http://schemas.openxmlformats.org/officeDocument/2006/math" xmlns:v="urn:schemas-microsoft-com:vml" xmlns:wp14="http://schemas.microsoft.com/office/word/2010/wordprocessingDrawing" xmlns:wp="http://schemas.openxmlformats.org/drawingml/2006/wordprocessingDrawing" xmlns:w10="urn:schemas-microsoft-com:office:word" xmlns:w="http://schemas.openxmlformats.org/wordprocessingml/2006/main" xmlns:w14="http://schemas.microsoft.com/office/word/2010/wordml" xmlns:w15="http://schemas.microsoft.com/office/word/2012/wordml" xmlns:w16cex="http://schemas.microsoft.com/office/word/2018/wordml/cex" xmlns:w16cid="http://schemas.microsoft.com/office/word/2016/wordml/cid" xmlns:w16="http://schemas.microsoft.com/office/word/2018/wordml" xmlns:w16sdtdh="http://schemas.microsoft.com/office/word/2020/wordml/sdtdatahash" xmlns:w16se="http://schemas.microsoft.com/office/word/2015/wordml/symex" xmlns:wpg="http://schemas.microsoft.com/office/word/2010/wordprocessingGroup" xmlns:wpi="http://schemas.microsoft.com/office/word/2010/wordprocessingInk" xmlns:wne="http://schemas.microsoft.com/office/word/2006/wordml" xmlns:wps="http://schemas.microsoft.com/office/word/2010/wordprocessingShape" mc:Ignorable="w14 w15 w16se w16cid w16 w16cex w16sdtdh wp14">
+  <w:abstractNum w:abstractNumId="0" w15:restartNumberingAfterBreak="0">
+    <w:nsid w:val="135F558F"/>
+    <w:multiLevelType w:val="hybridMultilevel"/>
+    <w:tmpl w:val="22068392"/>
+    <w:lvl w:ilvl="0" w:tplc="18090001">
+      <w:start w:val="1"/>
+      <w:numFmt w:val="bullet"/>
+      <w:lvlText w:val=""/>
+      <w:lvlJc w:val="left"/>
+      <w:pPr>
+        <w:ind w:left="720" w:hanging="360"/>
+      </w:pPr>
+      <w:rPr>
+        <w:rFonts w:ascii="Symbol" w:hAnsi="Symbol" w:hint="default"/>
+      </w:rPr>
+    </w:lvl>
+    <w:lvl w:ilvl="1" w:tplc="18090003" w:tentative="1">
+      <w:start w:val="1"/>
+      <w:numFmt w:val="bullet"/>
+      <w:lvlText w:val="o"/>
+      <w:lvlJc w:val="left"/>
+      <w:pPr>
+        <w:ind w:left="1440" w:hanging="360"/>
+      </w:pPr>
+      <w:rPr>
+        <w:rFonts w:ascii="Courier New" w:hAnsi="Courier New" w:cs="Courier New" w:hint="default"/>
+      </w:rPr>
+    </w:lvl>
+    <w:lvl w:ilvl="2" w:tplc="18090005" w:tentative="1">
+      <w:start w:val="1"/>
+      <w:numFmt w:val="bullet"/>
+      <w:lvlText w:val=""/>
+      <w:lvlJc w:val="left"/>
+      <w:pPr>
+        <w:ind w:left="2160" w:hanging="360"/>
+      </w:pPr>
+      <w:rPr>
+        <w:rFonts w:ascii="Wingdings" w:hAnsi="Wingdings" w:hint="default"/>
+      </w:rPr>
+    </w:lvl>
+    <w:lvl w:ilvl="3" w:tplc="18090001" w:tentative="1">
+      <w:start w:val="1"/>
+      <w:numFmt w:val="bullet"/>
+      <w:lvlText w:val=""/>
+      <w:lvlJc w:val="left"/>
+      <w:pPr>
+        <w:ind w:left="2880" w:hanging="360"/>
+      </w:pPr>
+      <w:rPr>
+        <w:rFonts w:ascii="Symbol" w:hAnsi="Symbol" w:hint="default"/>
+      </w:rPr>
+    </w:lvl>
+    <w:lvl w:ilvl="4" w:tplc="18090003" w:tentative="1">
+      <w:start w:val="1"/>
+      <w:numFmt w:val="bullet"/>
+      <w:lvlText w:val="o"/>
+      <w:lvlJc w:val="left"/>
+      <w:pPr>
+        <w:ind w:left="3600" w:hanging="360"/>
+      </w:pPr>
+      <w:rPr>
+        <w:rFonts w:ascii="Courier New" w:hAnsi="Courier New" w:cs="Courier New" w:hint="default"/>
+      </w:rPr>
+    </w:lvl>
+    <w:lvl w:ilvl="5" w:tplc="18090005" w:tentative="1">
+      <w:start w:val="1"/>
+      <w:numFmt w:val="bullet"/>
+      <w:lvlText w:val=""/>
+      <w:lvlJc w:val="left"/>
+      <w:pPr>
+        <w:ind w:left="4320" w:hanging="360"/>
+      </w:pPr>
+      <w:rPr>
+        <w:rFonts w:ascii="Wingdings" w:hAnsi="Wingdings" w:hint="default"/>
+      </w:rPr>
+    </w:lvl>
+    <w:lvl w:ilvl="6" w:tplc="18090001" w:tentative="1">
+      <w:start w:val="1"/>
+      <w:numFmt w:val="bullet"/>
+      <w:lvlText w:val=""/>
+      <w:lvlJc w:val="left"/>
+      <w:pPr>
+        <w:ind w:left="5040" w:hanging="360"/>
+      </w:pPr>
+      <w:rPr>
+        <w:rFonts w:ascii="Symbol" w:hAnsi="Symbol" w:hint="default"/>
+      </w:rPr>
+    </w:lvl>
+    <w:lvl w:ilvl="7" w:tplc="18090003" w:tentative="1">
+      <w:start w:val="1"/>
+      <w:numFmt w:val="bullet"/>
+      <w:lvlText w:val="o"/>
+      <w:lvlJc w:val="left"/>
+      <w:pPr>
+        <w:ind w:left="5760" w:hanging="360"/>
+      </w:pPr>
+      <w:rPr>
+        <w:rFonts w:ascii="Courier New" w:hAnsi="Courier New" w:cs="Courier New" w:hint="default"/>
+      </w:rPr>
+    </w:lvl>
+    <w:lvl w:ilvl="8" w:tplc="18090005" w:tentative="1">
+      <w:start w:val="1"/>
+      <w:numFmt w:val="bullet"/>
+      <w:lvlText w:val=""/>
+      <w:lvlJc w:val="left"/>
+      <w:pPr>
+        <w:ind w:left="6480" w:hanging="360"/>
+      </w:pPr>
+      <w:rPr>
+        <w:rFonts w:ascii="Wingdings" w:hAnsi="Wingdings" w:hint="default"/>
+      </w:rPr>
+    </w:lvl>
+  </w:abstractNum>
+  <w:abstractNum w:abstractNumId="1" w15:restartNumberingAfterBreak="0">
+    <w:nsid w:val="704E39F7"/>
+    <w:multiLevelType w:val="hybridMultilevel"/>
+    <w:tmpl w:val="DF00A61C"/>
+    <w:lvl w:ilvl="0" w:tplc="18090001">
+      <w:start w:val="1"/>
+      <w:numFmt w:val="bullet"/>
+      <w:lvlText w:val=""/>
+      <w:lvlJc w:val="left"/>
+      <w:pPr>
+        <w:ind w:left="720" w:hanging="360"/>
+      </w:pPr>
+      <w:rPr>
+        <w:rFonts w:ascii="Symbol" w:hAnsi="Symbol" w:hint="default"/>
+      </w:rPr>
+    </w:lvl>
+    <w:lvl w:ilvl="1" w:tplc="18090003" w:tentative="1">
+      <w:start w:val="1"/>
+      <w:numFmt w:val="bullet"/>
+      <w:lvlText w:val="o"/>
+      <w:lvlJc w:val="left"/>
+      <w:pPr>
+        <w:ind w:left="1440" w:hanging="360"/>
+      </w:pPr>
+      <w:rPr>
+        <w:rFonts w:ascii="Courier New" w:hAnsi="Courier New" w:cs="Courier New" w:hint="default"/>
+      </w:rPr>
+    </w:lvl>
+    <w:lvl w:ilvl="2" w:tplc="18090005" w:tentative="1">
+      <w:start w:val="1"/>
+      <w:numFmt w:val="bullet"/>
+      <w:lvlText w:val=""/>
+      <w:lvlJc w:val="left"/>
+      <w:pPr>
+        <w:ind w:left="2160" w:hanging="360"/>
+      </w:pPr>
+      <w:rPr>
+        <w:rFonts w:ascii="Wingdings" w:hAnsi="Wingdings" w:hint="default"/>
+      </w:rPr>
+    </w:lvl>
+    <w:lvl w:ilvl="3" w:tplc="18090001" w:tentative="1">
+      <w:start w:val="1"/>
+      <w:numFmt w:val="bullet"/>
+      <w:lvlText w:val=""/>
+      <w:lvlJc w:val="left"/>
+      <w:pPr>
+        <w:ind w:left="2880" w:hanging="360"/>
+      </w:pPr>
+      <w:rPr>
+        <w:rFonts w:ascii="Symbol" w:hAnsi="Symbol" w:hint="default"/>
+      </w:rPr>
+    </w:lvl>
+    <w:lvl w:ilvl="4" w:tplc="18090003" w:tentative="1">
+      <w:start w:val="1"/>
+      <w:numFmt w:val="bullet"/>
+      <w:lvlText w:val="o"/>
+      <w:lvlJc w:val="left"/>
+      <w:pPr>
+        <w:ind w:left="3600" w:hanging="360"/>
+      </w:pPr>
+      <w:rPr>
+        <w:rFonts w:ascii="Courier New" w:hAnsi="Courier New" w:cs="Courier New" w:hint="default"/>
+      </w:rPr>
+    </w:lvl>
+    <w:lvl w:ilvl="5" w:tplc="18090005" w:tentative="1">
+      <w:start w:val="1"/>
+      <w:numFmt w:val="bullet"/>
+      <w:lvlText w:val=""/>
+      <w:lvlJc w:val="left"/>
+      <w:pPr>
+        <w:ind w:left="4320" w:hanging="360"/>
+      </w:pPr>
+      <w:rPr>
+        <w:rFonts w:ascii="Wingdings" w:hAnsi="Wingdings" w:hint="default"/>
+      </w:rPr>
+    </w:lvl>
+    <w:lvl w:ilvl="6" w:tplc="18090001" w:tentative="1">
+      <w:start w:val="1"/>
+      <w:numFmt w:val="bullet"/>
+      <w:lvlText w:val=""/>
+      <w:lvlJc w:val="left"/>
+      <w:pPr>
+        <w:ind w:left="5040" w:hanging="360"/>
+      </w:pPr>
+      <w:rPr>
+        <w:rFonts w:ascii="Symbol" w:hAnsi="Symbol" w:hint="default"/>
+      </w:rPr>
+    </w:lvl>
+    <w:lvl w:ilvl="7" w:tplc="18090003" w:tentative="1">
+      <w:start w:val="1"/>
+      <w:numFmt w:val="bullet"/>
+      <w:lvlText w:val="o"/>
+      <w:lvlJc w:val="left"/>
+      <w:pPr>
+        <w:ind w:left="5760" w:hanging="360"/>
+      </w:pPr>
+      <w:rPr>
+        <w:rFonts w:ascii="Courier New" w:hAnsi="Courier New" w:cs="Courier New" w:hint="default"/>
+      </w:rPr>
+    </w:lvl>
+    <w:lvl w:ilvl="8" w:tplc="18090005" w:tentative="1">
+      <w:start w:val="1"/>
+      <w:numFmt w:val="bullet"/>
+      <w:lvlText w:val=""/>
+      <w:lvlJc w:val="left"/>
+      <w:pPr>
+        <w:ind w:left="6480" w:hanging="360"/>
+      </w:pPr>
+      <w:rPr>
+        <w:rFonts w:ascii="Wingdings" w:hAnsi="Wingdings" w:hint="default"/>
+      </w:rPr>
+    </w:lvl>
+  </w:abstractNum>
+  <w:abstractNum w:abstractNumId="2" w15:restartNumberingAfterBreak="0">
+    <w:nsid w:val="72701021"/>
+    <w:multiLevelType w:val="hybridMultilevel"/>
+    <w:tmpl w:val="F8986706"/>
+    <w:lvl w:ilvl="0" w:tplc="18090001">
+      <w:start w:val="1"/>
+      <w:numFmt w:val="bullet"/>
+      <w:lvlText w:val=""/>
+      <w:lvlJc w:val="left"/>
+      <w:pPr>
+        <w:ind w:left="720" w:hanging="360"/>
+      </w:pPr>
+      <w:rPr>
+        <w:rFonts w:ascii="Symbol" w:hAnsi="Symbol" w:hint="default"/>
+      </w:rPr>
+    </w:lvl>
+    <w:lvl w:ilvl="1" w:tplc="18090003" w:tentative="1">
+      <w:start w:val="1"/>
+      <w:numFmt w:val="bullet"/>
+      <w:lvlText w:val="o"/>
+      <w:lvlJc w:val="left"/>
+      <w:pPr>
+        <w:ind w:left="1440" w:hanging="360"/>
+      </w:pPr>
+      <w:rPr>
+        <w:rFonts w:ascii="Courier New" w:hAnsi="Courier New" w:cs="Courier New" w:hint="default"/>
+      </w:rPr>
+    </w:lvl>
+    <w:lvl w:ilvl="2" w:tplc="18090005" w:tentative="1">
+      <w:start w:val="1"/>
+      <w:numFmt w:val="bullet"/>
+      <w:lvlText w:val=""/>
+      <w:lvlJc w:val="left"/>
+      <w:pPr>
+        <w:ind w:left="2160" w:hanging="360"/>
+      </w:pPr>
+      <w:rPr>
+        <w:rFonts w:ascii="Wingdings" w:hAnsi="Wingdings" w:hint="default"/>
+      </w:rPr>
+    </w:lvl>
+    <w:lvl w:ilvl="3" w:tplc="18090001" w:tentative="1">
+      <w:start w:val="1"/>
+      <w:numFmt w:val="bullet"/>
+      <w:lvlText w:val=""/>
+      <w:lvlJc w:val="left"/>
+      <w:pPr>
+        <w:ind w:left="2880" w:hanging="360"/>
+      </w:pPr>
+      <w:rPr>
+        <w:rFonts w:ascii="Symbol" w:hAnsi="Symbol" w:hint="default"/>
+      </w:rPr>
+    </w:lvl>
+    <w:lvl w:ilvl="4" w:tplc="18090003" w:tentative="1">
+      <w:start w:val="1"/>
+      <w:numFmt w:val="bullet"/>
+      <w:lvlText w:val="o"/>
+      <w:lvlJc w:val="left"/>
+      <w:pPr>
+        <w:ind w:left="3600" w:hanging="360"/>
+      </w:pPr>
+      <w:rPr>
+        <w:rFonts w:ascii="Courier New" w:hAnsi="Courier New" w:cs="Courier New" w:hint="default"/>
+      </w:rPr>
+    </w:lvl>
+    <w:lvl w:ilvl="5" w:tplc="18090005" w:tentative="1">
+      <w:start w:val="1"/>
+      <w:numFmt w:val="bullet"/>
+      <w:lvlText w:val=""/>
+      <w:lvlJc w:val="left"/>
+      <w:pPr>
+        <w:ind w:left="4320" w:hanging="360"/>
+      </w:pPr>
+      <w:rPr>
+        <w:rFonts w:ascii="Wingdings" w:hAnsi="Wingdings" w:hint="default"/>
+      </w:rPr>
+    </w:lvl>
+    <w:lvl w:ilvl="6" w:tplc="18090001" w:tentative="1">
+      <w:start w:val="1"/>
+      <w:numFmt w:val="bullet"/>
+      <w:lvlText w:val=""/>
+      <w:lvlJc w:val="left"/>
+      <w:pPr>
+        <w:ind w:left="5040" w:hanging="360"/>
+      </w:pPr>
+      <w:rPr>
+        <w:rFonts w:ascii="Symbol" w:hAnsi="Symbol" w:hint="default"/>
+      </w:rPr>
+    </w:lvl>
+    <w:lvl w:ilvl="7" w:tplc="18090003" w:tentative="1">
+      <w:start w:val="1"/>
+      <w:numFmt w:val="bullet"/>
+      <w:lvlText w:val="o"/>
+      <w:lvlJc w:val="left"/>
+      <w:pPr>
+        <w:ind w:left="5760" w:hanging="360"/>
+      </w:pPr>
+      <w:rPr>
+        <w:rFonts w:ascii="Courier New" w:hAnsi="Courier New" w:cs="Courier New" w:hint="default"/>
+      </w:rPr>
+    </w:lvl>
+    <w:lvl w:ilvl="8" w:tplc="18090005" w:tentative="1">
+      <w:start w:val="1"/>
+      <w:numFmt w:val="bullet"/>
+      <w:lvlText w:val=""/>
+      <w:lvlJc w:val="left"/>
+      <w:pPr>
+        <w:ind w:left="6480" w:hanging="360"/>
+      </w:pPr>
+      <w:rPr>
+        <w:rFonts w:ascii="Wingdings" w:hAnsi="Wingdings" w:hint="default"/>
+      </w:rPr>
+    </w:lvl>
+  </w:abstractNum>
+  <w:num w:numId="1">
+    <w:abstractNumId w:val="1"/>
+  </w:num>
+  <w:num w:numId="2">
+    <w:abstractNumId w:val="2"/>
+  </w:num>
+  <w:num w:numId="3">
+    <w:abstractNumId w:val="0"/>
+  </w:num>
+</w:numbering>
 </file>
 
 <file path=word/styles.xml><?xml version="1.0" encoding="utf-8"?>
@@ -1997,6 +4047,28 @@
       <w:szCs w:val="32"/>
     </w:rPr>
   </w:style>
+  <w:style w:type="paragraph" w:styleId="Heading2">
+    <w:name w:val="heading 2"/>
+    <w:basedOn w:val="Normal"/>
+    <w:next w:val="Normal"/>
+    <w:link w:val="Heading2Char"/>
+    <w:uiPriority w:val="9"/>
+    <w:unhideWhenUsed/>
+    <w:qFormat/>
+    <w:rsid w:val="00ED1094"/>
+    <w:pPr>
+      <w:keepNext/>
+      <w:keepLines/>
+      <w:spacing w:before="40" w:after="0"/>
+      <w:outlineLvl w:val="1"/>
+    </w:pPr>
+    <w:rPr>
+      <w:rFonts w:asciiTheme="majorHAnsi" w:eastAsiaTheme="majorEastAsia" w:hAnsiTheme="majorHAnsi" w:cstheme="majorBidi"/>
+      <w:color w:val="2F5496" w:themeColor="accent1" w:themeShade="BF"/>
+      <w:sz w:val="26"/>
+      <w:szCs w:val="26"/>
+    </w:rPr>
+  </w:style>
   <w:style w:type="character" w:default="1" w:styleId="DefaultParagraphFont">
     <w:name w:val="Default Paragraph Font"/>
     <w:uiPriority w:val="1"/>
@@ -2144,6 +4216,67 @@
       <w:u w:val="single"/>
     </w:rPr>
   </w:style>
+  <w:style w:type="character" w:styleId="UnresolvedMention">
+    <w:name w:val="Unresolved Mention"/>
+    <w:basedOn w:val="DefaultParagraphFont"/>
+    <w:uiPriority w:val="99"/>
+    <w:semiHidden/>
+    <w:unhideWhenUsed/>
+    <w:rsid w:val="001F5BEB"/>
+    <w:rPr>
+      <w:color w:val="605E5C"/>
+      <w:shd w:val="clear" w:color="auto" w:fill="E1DFDD"/>
+    </w:rPr>
+  </w:style>
+  <w:style w:type="character" w:styleId="FollowedHyperlink">
+    <w:name w:val="FollowedHyperlink"/>
+    <w:basedOn w:val="DefaultParagraphFont"/>
+    <w:uiPriority w:val="99"/>
+    <w:semiHidden/>
+    <w:unhideWhenUsed/>
+    <w:rsid w:val="001F5BEB"/>
+    <w:rPr>
+      <w:color w:val="954F72" w:themeColor="followedHyperlink"/>
+      <w:u w:val="single"/>
+    </w:rPr>
+  </w:style>
+  <w:style w:type="character" w:customStyle="1" w:styleId="Heading2Char">
+    <w:name w:val="Heading 2 Char"/>
+    <w:basedOn w:val="DefaultParagraphFont"/>
+    <w:link w:val="Heading2"/>
+    <w:uiPriority w:val="9"/>
+    <w:rsid w:val="00ED1094"/>
+    <w:rPr>
+      <w:rFonts w:asciiTheme="majorHAnsi" w:eastAsiaTheme="majorEastAsia" w:hAnsiTheme="majorHAnsi" w:cstheme="majorBidi"/>
+      <w:color w:val="2F5496" w:themeColor="accent1" w:themeShade="BF"/>
+      <w:sz w:val="26"/>
+      <w:szCs w:val="26"/>
+    </w:rPr>
+  </w:style>
+  <w:style w:type="paragraph" w:styleId="ListParagraph">
+    <w:name w:val="List Paragraph"/>
+    <w:basedOn w:val="Normal"/>
+    <w:uiPriority w:val="34"/>
+    <w:qFormat/>
+    <w:rsid w:val="002E253D"/>
+    <w:pPr>
+      <w:ind w:left="720"/>
+      <w:contextualSpacing/>
+    </w:pPr>
+  </w:style>
+  <w:style w:type="paragraph" w:styleId="TOC2">
+    <w:name w:val="toc 2"/>
+    <w:basedOn w:val="Normal"/>
+    <w:next w:val="Normal"/>
+    <w:autoRedefine/>
+    <w:uiPriority w:val="39"/>
+    <w:unhideWhenUsed/>
+    <w:rsid w:val="007442AA"/>
+    <w:pPr>
+      <w:spacing w:after="100"/>
+      <w:ind w:left="220"/>
+    </w:pPr>
+  </w:style>
 </w:styles>
 </file>
 
@@ -2220,12 +4353,12 @@
 
 <file path=word/glossary/fontTable.xml><?xml version="1.0" encoding="utf-8"?>
 <w:fonts xmlns:mc="http://schemas.openxmlformats.org/markup-compatibility/2006" xmlns:r="http://schemas.openxmlformats.org/officeDocument/2006/relationships" xmlns:w="http://schemas.openxmlformats.org/wordprocessingml/2006/main" xmlns:w14="http://schemas.microsoft.com/office/word/2010/wordml" xmlns:w15="http://schemas.microsoft.com/office/word/2012/wordml" xmlns:w16cex="http://schemas.microsoft.com/office/word/2018/wordml/cex" xmlns:w16cid="http://schemas.microsoft.com/office/word/2016/wordml/cid" xmlns:w16="http://schemas.microsoft.com/office/word/2018/wordml" xmlns:w16sdtdh="http://schemas.microsoft.com/office/word/2020/wordml/sdtdatahash" xmlns:w16se="http://schemas.microsoft.com/office/word/2015/wordml/symex" mc:Ignorable="w14 w15 w16se w16cid w16 w16cex w16sdtdh">
-  <w:font w:name="Calibri">
-    <w:panose1 w:val="020F0502020204030204"/>
-    <w:charset w:val="00"/>
-    <w:family w:val="swiss"/>
+  <w:font w:name="Symbol">
+    <w:panose1 w:val="05050102010706020507"/>
+    <w:charset w:val="02"/>
+    <w:family w:val="roman"/>
     <w:pitch w:val="variable"/>
-    <w:sig w:usb0="E0002AFF" w:usb1="4000ACFF" w:usb2="00000001" w:usb3="00000000" w:csb0="000001FF" w:csb1="00000000"/>
+    <w:sig w:usb0="00000000" w:usb1="10000000" w:usb2="00000000" w:usb3="00000000" w:csb0="80000000" w:csb1="00000000"/>
   </w:font>
   <w:font w:name="Times New Roman">
     <w:panose1 w:val="02020603050405020304"/>
@@ -2233,6 +4366,27 @@
     <w:family w:val="roman"/>
     <w:pitch w:val="variable"/>
     <w:sig w:usb0="E0002AFF" w:usb1="C0007843" w:usb2="00000009" w:usb3="00000000" w:csb0="000001FF" w:csb1="00000000"/>
+  </w:font>
+  <w:font w:name="Courier New">
+    <w:panose1 w:val="02070309020205020404"/>
+    <w:charset w:val="00"/>
+    <w:family w:val="modern"/>
+    <w:pitch w:val="fixed"/>
+    <w:sig w:usb0="E0002EFF" w:usb1="C0007843" w:usb2="00000009" w:usb3="00000000" w:csb0="000001FF" w:csb1="00000000"/>
+  </w:font>
+  <w:font w:name="Wingdings">
+    <w:panose1 w:val="05000000000000000000"/>
+    <w:charset w:val="02"/>
+    <w:family w:val="auto"/>
+    <w:pitch w:val="variable"/>
+    <w:sig w:usb0="00000000" w:usb1="10000000" w:usb2="00000000" w:usb3="00000000" w:csb0="80000000" w:csb1="00000000"/>
+  </w:font>
+  <w:font w:name="Calibri">
+    <w:panose1 w:val="020F0502020204030204"/>
+    <w:charset w:val="00"/>
+    <w:family w:val="swiss"/>
+    <w:pitch w:val="variable"/>
+    <w:sig w:usb0="E0002AFF" w:usb1="4000ACFF" w:usb2="00000001" w:usb3="00000000" w:csb0="000001FF" w:csb1="00000000"/>
   </w:font>
   <w:font w:name="Calibri Light">
     <w:panose1 w:val="020F0302020204030204"/>
@@ -2260,7 +4414,9 @@
   </w:compat>
   <w:rsids>
     <w:rsidRoot w:val="00C74BCF"/>
+    <w:rsid w:val="00401FA9"/>
     <w:rsid w:val="008F207E"/>
+    <w:rsid w:val="00B20E15"/>
     <w:rsid w:val="00C74BCF"/>
   </w:rsids>
   <m:mathPr>
@@ -2718,6 +4874,14 @@
     <w:name w:val="231CF26EF0B24962ABF42A5C6693939C"/>
     <w:rsid w:val="00C74BCF"/>
   </w:style>
+  <w:style w:type="paragraph" w:customStyle="1" w:styleId="293E18CFB4AE438B8DC8CFA563EC90DC">
+    <w:name w:val="293E18CFB4AE438B8DC8CFA563EC90DC"/>
+    <w:rsid w:val="00B20E15"/>
+  </w:style>
+  <w:style w:type="paragraph" w:customStyle="1" w:styleId="0D1C41421F354C998C6125E007FBD9D6">
+    <w:name w:val="0D1C41421F354C998C6125E007FBD9D6"/>
+    <w:rsid w:val="00B20E15"/>
+  </w:style>
 </w:styles>
 </file>
 

</xml_diff>

<commit_message>
Added under Hardwared used
</commit_message>
<xml_diff>
--- a/Documentation/Project Write-Up.docx
+++ b/Documentation/Project Write-Up.docx
@@ -2686,6 +2686,37 @@
           <w:rFonts w:ascii="Times New Roman" w:hAnsi="Times New Roman" w:cs="Times New Roman"/>
         </w:rPr>
       </w:pPr>
+      <w:r>
+        <w:rPr>
+          <w:rFonts w:ascii="Times New Roman" w:hAnsi="Times New Roman" w:cs="Times New Roman"/>
+        </w:rPr>
+        <w:t>We have used our Mobile Phones as testing devices with the use of Unity Remote 5 application, which is free to be downloaded on Google Play</w:t>
+      </w:r>
+      <w:r>
+        <w:rPr>
+          <w:rFonts w:ascii="Times New Roman" w:hAnsi="Times New Roman" w:cs="Times New Roman"/>
+        </w:rPr>
+        <w:t xml:space="preserve"> Store</w:t>
+      </w:r>
+      <w:r>
+        <w:rPr>
+          <w:rFonts w:ascii="Times New Roman" w:hAnsi="Times New Roman" w:cs="Times New Roman"/>
+        </w:rPr>
+        <w:t>.</w:t>
+      </w:r>
+    </w:p>
+    <w:p>
+      <w:pPr>
+        <w:rPr>
+          <w:rFonts w:ascii="Times New Roman" w:hAnsi="Times New Roman" w:cs="Times New Roman"/>
+        </w:rPr>
+      </w:pPr>
+      <w:r>
+        <w:rPr>
+          <w:rFonts w:ascii="Times New Roman" w:hAnsi="Times New Roman" w:cs="Times New Roman"/>
+        </w:rPr>
+        <w:t>After every major change in the game, we have built the game onto our android devices to feel the game better than while testing the game. More as a black box testing, which helped in familiarising with the game and coming up with more ideas and fixes for certain parts of the project.</w:t>
+      </w:r>
     </w:p>
     <w:p>
       <w:pPr>
@@ -2734,6 +2765,37 @@
           <w:rFonts w:ascii="Times New Roman" w:hAnsi="Times New Roman" w:cs="Times New Roman"/>
         </w:rPr>
       </w:pPr>
+      <w:r>
+        <w:rPr>
+          <w:rFonts w:ascii="Times New Roman" w:hAnsi="Times New Roman" w:cs="Times New Roman"/>
+        </w:rPr>
+        <w:t>We have used the Unity Editor sometimes during longer developing periods, without the use of Vuforia components and instead using Main Camera.</w:t>
+      </w:r>
+    </w:p>
+    <w:p>
+      <w:pPr>
+        <w:rPr>
+          <w:rFonts w:ascii="Times New Roman" w:hAnsi="Times New Roman" w:cs="Times New Roman"/>
+        </w:rPr>
+      </w:pPr>
+      <w:r>
+        <w:rPr>
+          <w:rFonts w:ascii="Times New Roman" w:hAnsi="Times New Roman" w:cs="Times New Roman"/>
+        </w:rPr>
+        <w:t>Unity Editor allowed us to save a lot of time on testing and we used it only to test out simple features of the game such as, checking if the game changes scenes correctly and if the score and live</w:t>
+      </w:r>
+      <w:r>
+        <w:rPr>
+          <w:rFonts w:ascii="Times New Roman" w:hAnsi="Times New Roman" w:cs="Times New Roman"/>
+        </w:rPr>
+        <w:t>s count</w:t>
+      </w:r>
+      <w:r>
+        <w:rPr>
+          <w:rFonts w:ascii="Times New Roman" w:hAnsi="Times New Roman" w:cs="Times New Roman"/>
+        </w:rPr>
+        <w:t xml:space="preserve"> are displayed as expected. </w:t>
+      </w:r>
     </w:p>
     <w:p>
       <w:pPr>
@@ -4414,7 +4476,7 @@
   </w:compat>
   <w:rsids>
     <w:rsidRoot w:val="00C74BCF"/>
-    <w:rsid w:val="00401FA9"/>
+    <w:rsid w:val="003A19A5"/>
     <w:rsid w:val="008F207E"/>
     <w:rsid w:val="00B20E15"/>
     <w:rsid w:val="00C74BCF"/>

</xml_diff>

<commit_message>
Added Libraries under Architecture for the Solution, and minor changes in the Documentation
</commit_message>
<xml_diff>
--- a/Documentation/Project Write-Up.docx
+++ b/Documentation/Project Write-Up.docx
@@ -268,6 +268,7 @@
                                     <w:calendar w:val="gregorian"/>
                                   </w:date>
                                 </w:sdtPr>
+                                <w:sdtEndPr/>
                                 <w:sdtContent>
                                   <w:p>
                                     <w:pPr>
@@ -440,33 +441,7 @@
                                       <w:shd w:val="clear" w:color="auto" w:fill="FFFFFF"/>
                                       <w:lang w:val="en-IE"/>
                                     </w:rPr>
-                                    <w:t>[Clic</w:t>
-                                  </w:r>
-                                  <w:r>
-                                    <w:rPr>
-                                      <w:rStyle w:val="Hyperlink"/>
-                                      <w:rFonts w:ascii="Times New Roman" w:hAnsi="Times New Roman" w:cs="Times New Roman"/>
-                                      <w:b/>
-                                      <w:bCs/>
-                                      <w:sz w:val="32"/>
-                                      <w:szCs w:val="32"/>
-                                      <w:shd w:val="clear" w:color="auto" w:fill="FFFFFF"/>
-                                      <w:lang w:val="en-IE"/>
-                                    </w:rPr>
-                                    <w:t>k</w:t>
-                                  </w:r>
-                                  <w:r>
-                                    <w:rPr>
-                                      <w:rStyle w:val="Hyperlink"/>
-                                      <w:rFonts w:ascii="Times New Roman" w:hAnsi="Times New Roman" w:cs="Times New Roman"/>
-                                      <w:b/>
-                                      <w:bCs/>
-                                      <w:sz w:val="32"/>
-                                      <w:szCs w:val="32"/>
-                                      <w:shd w:val="clear" w:color="auto" w:fill="FFFFFF"/>
-                                      <w:lang w:val="en-IE"/>
-                                    </w:rPr>
-                                    <w:t>]</w:t>
+                                    <w:t>[Click]</w:t>
                                   </w:r>
                                 </w:hyperlink>
                               </w:p>
@@ -519,6 +494,7 @@
                               <w:calendar w:val="gregorian"/>
                             </w:date>
                           </w:sdtPr>
+                          <w:sdtEndPr/>
                           <w:sdtContent>
                             <w:p>
                               <w:pPr>
@@ -691,33 +667,7 @@
                                 <w:shd w:val="clear" w:color="auto" w:fill="FFFFFF"/>
                                 <w:lang w:val="en-IE"/>
                               </w:rPr>
-                              <w:t>[Clic</w:t>
-                            </w:r>
-                            <w:r>
-                              <w:rPr>
-                                <w:rStyle w:val="Hyperlink"/>
-                                <w:rFonts w:ascii="Times New Roman" w:hAnsi="Times New Roman" w:cs="Times New Roman"/>
-                                <w:b/>
-                                <w:bCs/>
-                                <w:sz w:val="32"/>
-                                <w:szCs w:val="32"/>
-                                <w:shd w:val="clear" w:color="auto" w:fill="FFFFFF"/>
-                                <w:lang w:val="en-IE"/>
-                              </w:rPr>
-                              <w:t>k</w:t>
-                            </w:r>
-                            <w:r>
-                              <w:rPr>
-                                <w:rStyle w:val="Hyperlink"/>
-                                <w:rFonts w:ascii="Times New Roman" w:hAnsi="Times New Roman" w:cs="Times New Roman"/>
-                                <w:b/>
-                                <w:bCs/>
-                                <w:sz w:val="32"/>
-                                <w:szCs w:val="32"/>
-                                <w:shd w:val="clear" w:color="auto" w:fill="FFFFFF"/>
-                                <w:lang w:val="en-IE"/>
-                              </w:rPr>
-                              <w:t>]</w:t>
+                              <w:t>[Click]</w:t>
                             </w:r>
                           </w:hyperlink>
                         </w:p>
@@ -831,7 +781,7 @@
             <w:pStyle w:val="TOCHeading"/>
             <w:jc w:val="center"/>
             <w:rPr>
-              <w:rFonts w:ascii="Times New Roman" w:hAnsi="Times New Roman" w:cs="Times New Roman"/>
+              <w:rFonts w:cstheme="majorHAnsi"/>
               <w:color w:val="auto"/>
               <w:sz w:val="40"/>
               <w:szCs w:val="40"/>
@@ -840,7 +790,7 @@
           </w:pPr>
           <w:r>
             <w:rPr>
-              <w:rFonts w:ascii="Times New Roman" w:hAnsi="Times New Roman" w:cs="Times New Roman"/>
+              <w:rFonts w:cstheme="majorHAnsi"/>
               <w:color w:val="auto"/>
               <w:sz w:val="40"/>
               <w:szCs w:val="40"/>
@@ -856,26 +806,26 @@
               <w:tab w:val="right" w:leader="dot" w:pos="9016"/>
             </w:tabs>
             <w:rPr>
-              <w:rFonts w:eastAsiaTheme="minorEastAsia"/>
+              <w:rFonts w:asciiTheme="majorHAnsi" w:eastAsiaTheme="minorEastAsia" w:hAnsiTheme="majorHAnsi" w:cstheme="majorHAnsi"/>
               <w:noProof/>
               <w:lang w:eastAsia="en-IE"/>
             </w:rPr>
           </w:pPr>
           <w:r>
             <w:rPr>
-              <w:rFonts w:ascii="Times New Roman" w:hAnsi="Times New Roman" w:cs="Times New Roman"/>
+              <w:rFonts w:asciiTheme="majorHAnsi" w:hAnsiTheme="majorHAnsi" w:cstheme="majorHAnsi"/>
             </w:rPr>
             <w:fldChar w:fldCharType="begin"/>
           </w:r>
           <w:r>
             <w:rPr>
-              <w:rFonts w:ascii="Times New Roman" w:hAnsi="Times New Roman" w:cs="Times New Roman"/>
+              <w:rFonts w:asciiTheme="majorHAnsi" w:hAnsiTheme="majorHAnsi" w:cstheme="majorHAnsi"/>
             </w:rPr>
             <w:instrText xml:space="preserve"> TOC \o "1-3" \h \z \u </w:instrText>
           </w:r>
           <w:r>
             <w:rPr>
-              <w:rFonts w:ascii="Times New Roman" w:hAnsi="Times New Roman" w:cs="Times New Roman"/>
+              <w:rFonts w:asciiTheme="majorHAnsi" w:hAnsiTheme="majorHAnsi" w:cstheme="majorHAnsi"/>
             </w:rPr>
             <w:fldChar w:fldCharType="separate"/>
           </w:r>
@@ -883,13 +833,14 @@
             <w:r>
               <w:rPr>
                 <w:rStyle w:val="Hyperlink"/>
-                <w:rFonts w:ascii="Times New Roman" w:hAnsi="Times New Roman" w:cs="Times New Roman"/>
+                <w:rFonts w:asciiTheme="majorHAnsi" w:hAnsiTheme="majorHAnsi" w:cstheme="majorHAnsi"/>
                 <w:noProof/>
               </w:rPr>
               <w:t>Purpose of the application</w:t>
             </w:r>
             <w:r>
               <w:rPr>
+                <w:rFonts w:asciiTheme="majorHAnsi" w:hAnsiTheme="majorHAnsi" w:cstheme="majorHAnsi"/>
                 <w:noProof/>
                 <w:webHidden/>
               </w:rPr>
@@ -897,6 +848,7 @@
             </w:r>
             <w:r>
               <w:rPr>
+                <w:rFonts w:asciiTheme="majorHAnsi" w:hAnsiTheme="majorHAnsi" w:cstheme="majorHAnsi"/>
                 <w:noProof/>
                 <w:webHidden/>
               </w:rPr>
@@ -904,6 +856,7 @@
             </w:r>
             <w:r>
               <w:rPr>
+                <w:rFonts w:asciiTheme="majorHAnsi" w:hAnsiTheme="majorHAnsi" w:cstheme="majorHAnsi"/>
                 <w:noProof/>
                 <w:webHidden/>
               </w:rPr>
@@ -911,12 +864,14 @@
             </w:r>
             <w:r>
               <w:rPr>
-                <w:noProof/>
-                <w:webHidden/>
-              </w:rPr>
-            </w:r>
-            <w:r>
-              <w:rPr>
+                <w:rFonts w:asciiTheme="majorHAnsi" w:hAnsiTheme="majorHAnsi" w:cstheme="majorHAnsi"/>
+                <w:noProof/>
+                <w:webHidden/>
+              </w:rPr>
+            </w:r>
+            <w:r>
+              <w:rPr>
+                <w:rFonts w:asciiTheme="majorHAnsi" w:hAnsiTheme="majorHAnsi" w:cstheme="majorHAnsi"/>
                 <w:noProof/>
                 <w:webHidden/>
               </w:rPr>
@@ -924,6 +879,7 @@
             </w:r>
             <w:r>
               <w:rPr>
+                <w:rFonts w:asciiTheme="majorHAnsi" w:hAnsiTheme="majorHAnsi" w:cstheme="majorHAnsi"/>
                 <w:noProof/>
                 <w:webHidden/>
               </w:rPr>
@@ -931,6 +887,7 @@
             </w:r>
             <w:r>
               <w:rPr>
+                <w:rFonts w:asciiTheme="majorHAnsi" w:hAnsiTheme="majorHAnsi" w:cstheme="majorHAnsi"/>
                 <w:noProof/>
                 <w:webHidden/>
               </w:rPr>
@@ -945,7 +902,7 @@
               <w:tab w:val="right" w:leader="dot" w:pos="9016"/>
             </w:tabs>
             <w:rPr>
-              <w:rFonts w:eastAsiaTheme="minorEastAsia"/>
+              <w:rFonts w:asciiTheme="majorHAnsi" w:eastAsiaTheme="minorEastAsia" w:hAnsiTheme="majorHAnsi" w:cstheme="majorHAnsi"/>
               <w:noProof/>
               <w:lang w:eastAsia="en-IE"/>
             </w:rPr>
@@ -954,13 +911,14 @@
             <w:r>
               <w:rPr>
                 <w:rStyle w:val="Hyperlink"/>
-                <w:rFonts w:ascii="Times New Roman" w:hAnsi="Times New Roman" w:cs="Times New Roman"/>
+                <w:rFonts w:asciiTheme="majorHAnsi" w:hAnsiTheme="majorHAnsi" w:cstheme="majorHAnsi"/>
                 <w:noProof/>
               </w:rPr>
               <w:t>Main Menu</w:t>
             </w:r>
             <w:r>
               <w:rPr>
+                <w:rFonts w:asciiTheme="majorHAnsi" w:hAnsiTheme="majorHAnsi" w:cstheme="majorHAnsi"/>
                 <w:noProof/>
                 <w:webHidden/>
               </w:rPr>
@@ -968,6 +926,7 @@
             </w:r>
             <w:r>
               <w:rPr>
+                <w:rFonts w:asciiTheme="majorHAnsi" w:hAnsiTheme="majorHAnsi" w:cstheme="majorHAnsi"/>
                 <w:noProof/>
                 <w:webHidden/>
               </w:rPr>
@@ -975,6 +934,7 @@
             </w:r>
             <w:r>
               <w:rPr>
+                <w:rFonts w:asciiTheme="majorHAnsi" w:hAnsiTheme="majorHAnsi" w:cstheme="majorHAnsi"/>
                 <w:noProof/>
                 <w:webHidden/>
               </w:rPr>
@@ -982,12 +942,14 @@
             </w:r>
             <w:r>
               <w:rPr>
-                <w:noProof/>
-                <w:webHidden/>
-              </w:rPr>
-            </w:r>
-            <w:r>
-              <w:rPr>
+                <w:rFonts w:asciiTheme="majorHAnsi" w:hAnsiTheme="majorHAnsi" w:cstheme="majorHAnsi"/>
+                <w:noProof/>
+                <w:webHidden/>
+              </w:rPr>
+            </w:r>
+            <w:r>
+              <w:rPr>
+                <w:rFonts w:asciiTheme="majorHAnsi" w:hAnsiTheme="majorHAnsi" w:cstheme="majorHAnsi"/>
                 <w:noProof/>
                 <w:webHidden/>
               </w:rPr>
@@ -995,6 +957,7 @@
             </w:r>
             <w:r>
               <w:rPr>
+                <w:rFonts w:asciiTheme="majorHAnsi" w:hAnsiTheme="majorHAnsi" w:cstheme="majorHAnsi"/>
                 <w:noProof/>
                 <w:webHidden/>
               </w:rPr>
@@ -1002,6 +965,7 @@
             </w:r>
             <w:r>
               <w:rPr>
+                <w:rFonts w:asciiTheme="majorHAnsi" w:hAnsiTheme="majorHAnsi" w:cstheme="majorHAnsi"/>
                 <w:noProof/>
                 <w:webHidden/>
               </w:rPr>
@@ -1016,7 +980,7 @@
               <w:tab w:val="right" w:leader="dot" w:pos="9016"/>
             </w:tabs>
             <w:rPr>
-              <w:rFonts w:eastAsiaTheme="minorEastAsia"/>
+              <w:rFonts w:asciiTheme="majorHAnsi" w:eastAsiaTheme="minorEastAsia" w:hAnsiTheme="majorHAnsi" w:cstheme="majorHAnsi"/>
               <w:noProof/>
               <w:lang w:eastAsia="en-IE"/>
             </w:rPr>
@@ -1025,13 +989,14 @@
             <w:r>
               <w:rPr>
                 <w:rStyle w:val="Hyperlink"/>
-                <w:rFonts w:ascii="Times New Roman" w:hAnsi="Times New Roman" w:cs="Times New Roman"/>
+                <w:rFonts w:asciiTheme="majorHAnsi" w:hAnsiTheme="majorHAnsi" w:cstheme="majorHAnsi"/>
                 <w:noProof/>
               </w:rPr>
               <w:t>Game Scenes</w:t>
             </w:r>
             <w:r>
               <w:rPr>
+                <w:rFonts w:asciiTheme="majorHAnsi" w:hAnsiTheme="majorHAnsi" w:cstheme="majorHAnsi"/>
                 <w:noProof/>
                 <w:webHidden/>
               </w:rPr>
@@ -1039,6 +1004,7 @@
             </w:r>
             <w:r>
               <w:rPr>
+                <w:rFonts w:asciiTheme="majorHAnsi" w:hAnsiTheme="majorHAnsi" w:cstheme="majorHAnsi"/>
                 <w:noProof/>
                 <w:webHidden/>
               </w:rPr>
@@ -1046,6 +1012,7 @@
             </w:r>
             <w:r>
               <w:rPr>
+                <w:rFonts w:asciiTheme="majorHAnsi" w:hAnsiTheme="majorHAnsi" w:cstheme="majorHAnsi"/>
                 <w:noProof/>
                 <w:webHidden/>
               </w:rPr>
@@ -1053,12 +1020,14 @@
             </w:r>
             <w:r>
               <w:rPr>
-                <w:noProof/>
-                <w:webHidden/>
-              </w:rPr>
-            </w:r>
-            <w:r>
-              <w:rPr>
+                <w:rFonts w:asciiTheme="majorHAnsi" w:hAnsiTheme="majorHAnsi" w:cstheme="majorHAnsi"/>
+                <w:noProof/>
+                <w:webHidden/>
+              </w:rPr>
+            </w:r>
+            <w:r>
+              <w:rPr>
+                <w:rFonts w:asciiTheme="majorHAnsi" w:hAnsiTheme="majorHAnsi" w:cstheme="majorHAnsi"/>
                 <w:noProof/>
                 <w:webHidden/>
               </w:rPr>
@@ -1066,6 +1035,7 @@
             </w:r>
             <w:r>
               <w:rPr>
+                <w:rFonts w:asciiTheme="majorHAnsi" w:hAnsiTheme="majorHAnsi" w:cstheme="majorHAnsi"/>
                 <w:noProof/>
                 <w:webHidden/>
               </w:rPr>
@@ -1073,6 +1043,7 @@
             </w:r>
             <w:r>
               <w:rPr>
+                <w:rFonts w:asciiTheme="majorHAnsi" w:hAnsiTheme="majorHAnsi" w:cstheme="majorHAnsi"/>
                 <w:noProof/>
                 <w:webHidden/>
               </w:rPr>
@@ -1087,7 +1058,7 @@
               <w:tab w:val="right" w:leader="dot" w:pos="9016"/>
             </w:tabs>
             <w:rPr>
-              <w:rFonts w:eastAsiaTheme="minorEastAsia"/>
+              <w:rFonts w:asciiTheme="majorHAnsi" w:eastAsiaTheme="minorEastAsia" w:hAnsiTheme="majorHAnsi" w:cstheme="majorHAnsi"/>
               <w:noProof/>
               <w:lang w:eastAsia="en-IE"/>
             </w:rPr>
@@ -1096,13 +1067,14 @@
             <w:r>
               <w:rPr>
                 <w:rStyle w:val="Hyperlink"/>
-                <w:rFonts w:ascii="Times New Roman" w:hAnsi="Times New Roman" w:cs="Times New Roman"/>
+                <w:rFonts w:asciiTheme="majorHAnsi" w:hAnsiTheme="majorHAnsi" w:cstheme="majorHAnsi"/>
                 <w:noProof/>
               </w:rPr>
               <w:t>Levels</w:t>
             </w:r>
             <w:r>
               <w:rPr>
+                <w:rFonts w:asciiTheme="majorHAnsi" w:hAnsiTheme="majorHAnsi" w:cstheme="majorHAnsi"/>
                 <w:noProof/>
                 <w:webHidden/>
               </w:rPr>
@@ -1110,6 +1082,7 @@
             </w:r>
             <w:r>
               <w:rPr>
+                <w:rFonts w:asciiTheme="majorHAnsi" w:hAnsiTheme="majorHAnsi" w:cstheme="majorHAnsi"/>
                 <w:noProof/>
                 <w:webHidden/>
               </w:rPr>
@@ -1117,6 +1090,7 @@
             </w:r>
             <w:r>
               <w:rPr>
+                <w:rFonts w:asciiTheme="majorHAnsi" w:hAnsiTheme="majorHAnsi" w:cstheme="majorHAnsi"/>
                 <w:noProof/>
                 <w:webHidden/>
               </w:rPr>
@@ -1124,12 +1098,14 @@
             </w:r>
             <w:r>
               <w:rPr>
-                <w:noProof/>
-                <w:webHidden/>
-              </w:rPr>
-            </w:r>
-            <w:r>
-              <w:rPr>
+                <w:rFonts w:asciiTheme="majorHAnsi" w:hAnsiTheme="majorHAnsi" w:cstheme="majorHAnsi"/>
+                <w:noProof/>
+                <w:webHidden/>
+              </w:rPr>
+            </w:r>
+            <w:r>
+              <w:rPr>
+                <w:rFonts w:asciiTheme="majorHAnsi" w:hAnsiTheme="majorHAnsi" w:cstheme="majorHAnsi"/>
                 <w:noProof/>
                 <w:webHidden/>
               </w:rPr>
@@ -1137,6 +1113,7 @@
             </w:r>
             <w:r>
               <w:rPr>
+                <w:rFonts w:asciiTheme="majorHAnsi" w:hAnsiTheme="majorHAnsi" w:cstheme="majorHAnsi"/>
                 <w:noProof/>
                 <w:webHidden/>
               </w:rPr>
@@ -1144,6 +1121,7 @@
             </w:r>
             <w:r>
               <w:rPr>
+                <w:rFonts w:asciiTheme="majorHAnsi" w:hAnsiTheme="majorHAnsi" w:cstheme="majorHAnsi"/>
                 <w:noProof/>
                 <w:webHidden/>
               </w:rPr>
@@ -1158,7 +1136,7 @@
               <w:tab w:val="right" w:leader="dot" w:pos="9016"/>
             </w:tabs>
             <w:rPr>
-              <w:rFonts w:eastAsiaTheme="minorEastAsia"/>
+              <w:rFonts w:asciiTheme="majorHAnsi" w:eastAsiaTheme="minorEastAsia" w:hAnsiTheme="majorHAnsi" w:cstheme="majorHAnsi"/>
               <w:noProof/>
               <w:lang w:eastAsia="en-IE"/>
             </w:rPr>
@@ -1167,13 +1145,14 @@
             <w:r>
               <w:rPr>
                 <w:rStyle w:val="Hyperlink"/>
-                <w:rFonts w:ascii="Times New Roman" w:hAnsi="Times New Roman" w:cs="Times New Roman"/>
+                <w:rFonts w:asciiTheme="majorHAnsi" w:hAnsiTheme="majorHAnsi" w:cstheme="majorHAnsi"/>
                 <w:noProof/>
               </w:rPr>
               <w:t>Pause Menu</w:t>
             </w:r>
             <w:r>
               <w:rPr>
+                <w:rFonts w:asciiTheme="majorHAnsi" w:hAnsiTheme="majorHAnsi" w:cstheme="majorHAnsi"/>
                 <w:noProof/>
                 <w:webHidden/>
               </w:rPr>
@@ -1181,6 +1160,7 @@
             </w:r>
             <w:r>
               <w:rPr>
+                <w:rFonts w:asciiTheme="majorHAnsi" w:hAnsiTheme="majorHAnsi" w:cstheme="majorHAnsi"/>
                 <w:noProof/>
                 <w:webHidden/>
               </w:rPr>
@@ -1188,6 +1168,7 @@
             </w:r>
             <w:r>
               <w:rPr>
+                <w:rFonts w:asciiTheme="majorHAnsi" w:hAnsiTheme="majorHAnsi" w:cstheme="majorHAnsi"/>
                 <w:noProof/>
                 <w:webHidden/>
               </w:rPr>
@@ -1195,12 +1176,14 @@
             </w:r>
             <w:r>
               <w:rPr>
-                <w:noProof/>
-                <w:webHidden/>
-              </w:rPr>
-            </w:r>
-            <w:r>
-              <w:rPr>
+                <w:rFonts w:asciiTheme="majorHAnsi" w:hAnsiTheme="majorHAnsi" w:cstheme="majorHAnsi"/>
+                <w:noProof/>
+                <w:webHidden/>
+              </w:rPr>
+            </w:r>
+            <w:r>
+              <w:rPr>
+                <w:rFonts w:asciiTheme="majorHAnsi" w:hAnsiTheme="majorHAnsi" w:cstheme="majorHAnsi"/>
                 <w:noProof/>
                 <w:webHidden/>
               </w:rPr>
@@ -1208,6 +1191,7 @@
             </w:r>
             <w:r>
               <w:rPr>
+                <w:rFonts w:asciiTheme="majorHAnsi" w:hAnsiTheme="majorHAnsi" w:cstheme="majorHAnsi"/>
                 <w:noProof/>
                 <w:webHidden/>
               </w:rPr>
@@ -1215,6 +1199,7 @@
             </w:r>
             <w:r>
               <w:rPr>
+                <w:rFonts w:asciiTheme="majorHAnsi" w:hAnsiTheme="majorHAnsi" w:cstheme="majorHAnsi"/>
                 <w:noProof/>
                 <w:webHidden/>
               </w:rPr>
@@ -1229,7 +1214,7 @@
               <w:tab w:val="right" w:leader="dot" w:pos="9016"/>
             </w:tabs>
             <w:rPr>
-              <w:rFonts w:eastAsiaTheme="minorEastAsia"/>
+              <w:rFonts w:asciiTheme="majorHAnsi" w:eastAsiaTheme="minorEastAsia" w:hAnsiTheme="majorHAnsi" w:cstheme="majorHAnsi"/>
               <w:noProof/>
               <w:lang w:eastAsia="en-IE"/>
             </w:rPr>
@@ -1238,13 +1223,14 @@
             <w:r>
               <w:rPr>
                 <w:rStyle w:val="Hyperlink"/>
-                <w:rFonts w:ascii="Times New Roman" w:hAnsi="Times New Roman" w:cs="Times New Roman"/>
+                <w:rFonts w:asciiTheme="majorHAnsi" w:hAnsiTheme="majorHAnsi" w:cstheme="majorHAnsi"/>
                 <w:noProof/>
               </w:rPr>
               <w:t>Death Menu</w:t>
             </w:r>
             <w:r>
               <w:rPr>
+                <w:rFonts w:asciiTheme="majorHAnsi" w:hAnsiTheme="majorHAnsi" w:cstheme="majorHAnsi"/>
                 <w:noProof/>
                 <w:webHidden/>
               </w:rPr>
@@ -1252,6 +1238,7 @@
             </w:r>
             <w:r>
               <w:rPr>
+                <w:rFonts w:asciiTheme="majorHAnsi" w:hAnsiTheme="majorHAnsi" w:cstheme="majorHAnsi"/>
                 <w:noProof/>
                 <w:webHidden/>
               </w:rPr>
@@ -1259,6 +1246,7 @@
             </w:r>
             <w:r>
               <w:rPr>
+                <w:rFonts w:asciiTheme="majorHAnsi" w:hAnsiTheme="majorHAnsi" w:cstheme="majorHAnsi"/>
                 <w:noProof/>
                 <w:webHidden/>
               </w:rPr>
@@ -1266,12 +1254,14 @@
             </w:r>
             <w:r>
               <w:rPr>
-                <w:noProof/>
-                <w:webHidden/>
-              </w:rPr>
-            </w:r>
-            <w:r>
-              <w:rPr>
+                <w:rFonts w:asciiTheme="majorHAnsi" w:hAnsiTheme="majorHAnsi" w:cstheme="majorHAnsi"/>
+                <w:noProof/>
+                <w:webHidden/>
+              </w:rPr>
+            </w:r>
+            <w:r>
+              <w:rPr>
+                <w:rFonts w:asciiTheme="majorHAnsi" w:hAnsiTheme="majorHAnsi" w:cstheme="majorHAnsi"/>
                 <w:noProof/>
                 <w:webHidden/>
               </w:rPr>
@@ -1279,6 +1269,7 @@
             </w:r>
             <w:r>
               <w:rPr>
+                <w:rFonts w:asciiTheme="majorHAnsi" w:hAnsiTheme="majorHAnsi" w:cstheme="majorHAnsi"/>
                 <w:noProof/>
                 <w:webHidden/>
               </w:rPr>
@@ -1286,6 +1277,7 @@
             </w:r>
             <w:r>
               <w:rPr>
+                <w:rFonts w:asciiTheme="majorHAnsi" w:hAnsiTheme="majorHAnsi" w:cstheme="majorHAnsi"/>
                 <w:noProof/>
                 <w:webHidden/>
               </w:rPr>
@@ -1300,7 +1292,7 @@
               <w:tab w:val="right" w:leader="dot" w:pos="9016"/>
             </w:tabs>
             <w:rPr>
-              <w:rFonts w:eastAsiaTheme="minorEastAsia"/>
+              <w:rFonts w:asciiTheme="majorHAnsi" w:eastAsiaTheme="minorEastAsia" w:hAnsiTheme="majorHAnsi" w:cstheme="majorHAnsi"/>
               <w:noProof/>
               <w:lang w:eastAsia="en-IE"/>
             </w:rPr>
@@ -1309,13 +1301,14 @@
             <w:r>
               <w:rPr>
                 <w:rStyle w:val="Hyperlink"/>
-                <w:rFonts w:ascii="Times New Roman" w:hAnsi="Times New Roman" w:cs="Times New Roman"/>
+                <w:rFonts w:asciiTheme="majorHAnsi" w:hAnsiTheme="majorHAnsi" w:cstheme="majorHAnsi"/>
                 <w:noProof/>
               </w:rPr>
               <w:t>Gestures identified as appropriate for this application</w:t>
             </w:r>
             <w:r>
               <w:rPr>
+                <w:rFonts w:asciiTheme="majorHAnsi" w:hAnsiTheme="majorHAnsi" w:cstheme="majorHAnsi"/>
                 <w:noProof/>
                 <w:webHidden/>
               </w:rPr>
@@ -1323,6 +1316,7 @@
             </w:r>
             <w:r>
               <w:rPr>
+                <w:rFonts w:asciiTheme="majorHAnsi" w:hAnsiTheme="majorHAnsi" w:cstheme="majorHAnsi"/>
                 <w:noProof/>
                 <w:webHidden/>
               </w:rPr>
@@ -1330,6 +1324,7 @@
             </w:r>
             <w:r>
               <w:rPr>
+                <w:rFonts w:asciiTheme="majorHAnsi" w:hAnsiTheme="majorHAnsi" w:cstheme="majorHAnsi"/>
                 <w:noProof/>
                 <w:webHidden/>
               </w:rPr>
@@ -1337,12 +1332,14 @@
             </w:r>
             <w:r>
               <w:rPr>
-                <w:noProof/>
-                <w:webHidden/>
-              </w:rPr>
-            </w:r>
-            <w:r>
-              <w:rPr>
+                <w:rFonts w:asciiTheme="majorHAnsi" w:hAnsiTheme="majorHAnsi" w:cstheme="majorHAnsi"/>
+                <w:noProof/>
+                <w:webHidden/>
+              </w:rPr>
+            </w:r>
+            <w:r>
+              <w:rPr>
+                <w:rFonts w:asciiTheme="majorHAnsi" w:hAnsiTheme="majorHAnsi" w:cstheme="majorHAnsi"/>
                 <w:noProof/>
                 <w:webHidden/>
               </w:rPr>
@@ -1350,6 +1347,7 @@
             </w:r>
             <w:r>
               <w:rPr>
+                <w:rFonts w:asciiTheme="majorHAnsi" w:hAnsiTheme="majorHAnsi" w:cstheme="majorHAnsi"/>
                 <w:noProof/>
                 <w:webHidden/>
               </w:rPr>
@@ -1357,6 +1355,7 @@
             </w:r>
             <w:r>
               <w:rPr>
+                <w:rFonts w:asciiTheme="majorHAnsi" w:hAnsiTheme="majorHAnsi" w:cstheme="majorHAnsi"/>
                 <w:noProof/>
                 <w:webHidden/>
               </w:rPr>
@@ -1371,7 +1370,7 @@
               <w:tab w:val="right" w:leader="dot" w:pos="9016"/>
             </w:tabs>
             <w:rPr>
-              <w:rFonts w:eastAsiaTheme="minorEastAsia"/>
+              <w:rFonts w:asciiTheme="majorHAnsi" w:eastAsiaTheme="minorEastAsia" w:hAnsiTheme="majorHAnsi" w:cstheme="majorHAnsi"/>
               <w:noProof/>
               <w:lang w:eastAsia="en-IE"/>
             </w:rPr>
@@ -1380,13 +1379,14 @@
             <w:r>
               <w:rPr>
                 <w:rStyle w:val="Hyperlink"/>
-                <w:rFonts w:ascii="Times New Roman" w:hAnsi="Times New Roman" w:cs="Times New Roman"/>
+                <w:rFonts w:asciiTheme="majorHAnsi" w:hAnsiTheme="majorHAnsi" w:cstheme="majorHAnsi"/>
                 <w:noProof/>
               </w:rPr>
               <w:t>Gesture Ideas</w:t>
             </w:r>
             <w:r>
               <w:rPr>
+                <w:rFonts w:asciiTheme="majorHAnsi" w:hAnsiTheme="majorHAnsi" w:cstheme="majorHAnsi"/>
                 <w:noProof/>
                 <w:webHidden/>
               </w:rPr>
@@ -1394,6 +1394,7 @@
             </w:r>
             <w:r>
               <w:rPr>
+                <w:rFonts w:asciiTheme="majorHAnsi" w:hAnsiTheme="majorHAnsi" w:cstheme="majorHAnsi"/>
                 <w:noProof/>
                 <w:webHidden/>
               </w:rPr>
@@ -1401,6 +1402,7 @@
             </w:r>
             <w:r>
               <w:rPr>
+                <w:rFonts w:asciiTheme="majorHAnsi" w:hAnsiTheme="majorHAnsi" w:cstheme="majorHAnsi"/>
                 <w:noProof/>
                 <w:webHidden/>
               </w:rPr>
@@ -1408,12 +1410,14 @@
             </w:r>
             <w:r>
               <w:rPr>
-                <w:noProof/>
-                <w:webHidden/>
-              </w:rPr>
-            </w:r>
-            <w:r>
-              <w:rPr>
+                <w:rFonts w:asciiTheme="majorHAnsi" w:hAnsiTheme="majorHAnsi" w:cstheme="majorHAnsi"/>
+                <w:noProof/>
+                <w:webHidden/>
+              </w:rPr>
+            </w:r>
+            <w:r>
+              <w:rPr>
+                <w:rFonts w:asciiTheme="majorHAnsi" w:hAnsiTheme="majorHAnsi" w:cstheme="majorHAnsi"/>
                 <w:noProof/>
                 <w:webHidden/>
               </w:rPr>
@@ -1421,6 +1425,7 @@
             </w:r>
             <w:r>
               <w:rPr>
+                <w:rFonts w:asciiTheme="majorHAnsi" w:hAnsiTheme="majorHAnsi" w:cstheme="majorHAnsi"/>
                 <w:noProof/>
                 <w:webHidden/>
               </w:rPr>
@@ -1428,6 +1433,7 @@
             </w:r>
             <w:r>
               <w:rPr>
+                <w:rFonts w:asciiTheme="majorHAnsi" w:hAnsiTheme="majorHAnsi" w:cstheme="majorHAnsi"/>
                 <w:noProof/>
                 <w:webHidden/>
               </w:rPr>
@@ -1442,7 +1448,7 @@
               <w:tab w:val="right" w:leader="dot" w:pos="9016"/>
             </w:tabs>
             <w:rPr>
-              <w:rFonts w:eastAsiaTheme="minorEastAsia"/>
+              <w:rFonts w:asciiTheme="majorHAnsi" w:eastAsiaTheme="minorEastAsia" w:hAnsiTheme="majorHAnsi" w:cstheme="majorHAnsi"/>
               <w:noProof/>
               <w:lang w:eastAsia="en-IE"/>
             </w:rPr>
@@ -1451,13 +1457,14 @@
             <w:r>
               <w:rPr>
                 <w:rStyle w:val="Hyperlink"/>
-                <w:rFonts w:ascii="Times New Roman" w:hAnsi="Times New Roman" w:cs="Times New Roman"/>
+                <w:rFonts w:asciiTheme="majorHAnsi" w:hAnsiTheme="majorHAnsi" w:cstheme="majorHAnsi"/>
                 <w:noProof/>
               </w:rPr>
               <w:t>Gestures Used</w:t>
             </w:r>
             <w:r>
               <w:rPr>
+                <w:rFonts w:asciiTheme="majorHAnsi" w:hAnsiTheme="majorHAnsi" w:cstheme="majorHAnsi"/>
                 <w:noProof/>
                 <w:webHidden/>
               </w:rPr>
@@ -1465,6 +1472,7 @@
             </w:r>
             <w:r>
               <w:rPr>
+                <w:rFonts w:asciiTheme="majorHAnsi" w:hAnsiTheme="majorHAnsi" w:cstheme="majorHAnsi"/>
                 <w:noProof/>
                 <w:webHidden/>
               </w:rPr>
@@ -1472,6 +1480,7 @@
             </w:r>
             <w:r>
               <w:rPr>
+                <w:rFonts w:asciiTheme="majorHAnsi" w:hAnsiTheme="majorHAnsi" w:cstheme="majorHAnsi"/>
                 <w:noProof/>
                 <w:webHidden/>
               </w:rPr>
@@ -1479,12 +1488,14 @@
             </w:r>
             <w:r>
               <w:rPr>
-                <w:noProof/>
-                <w:webHidden/>
-              </w:rPr>
-            </w:r>
-            <w:r>
-              <w:rPr>
+                <w:rFonts w:asciiTheme="majorHAnsi" w:hAnsiTheme="majorHAnsi" w:cstheme="majorHAnsi"/>
+                <w:noProof/>
+                <w:webHidden/>
+              </w:rPr>
+            </w:r>
+            <w:r>
+              <w:rPr>
+                <w:rFonts w:asciiTheme="majorHAnsi" w:hAnsiTheme="majorHAnsi" w:cstheme="majorHAnsi"/>
                 <w:noProof/>
                 <w:webHidden/>
               </w:rPr>
@@ -1492,6 +1503,7 @@
             </w:r>
             <w:r>
               <w:rPr>
+                <w:rFonts w:asciiTheme="majorHAnsi" w:hAnsiTheme="majorHAnsi" w:cstheme="majorHAnsi"/>
                 <w:noProof/>
                 <w:webHidden/>
               </w:rPr>
@@ -1499,6 +1511,7 @@
             </w:r>
             <w:r>
               <w:rPr>
+                <w:rFonts w:asciiTheme="majorHAnsi" w:hAnsiTheme="majorHAnsi" w:cstheme="majorHAnsi"/>
                 <w:noProof/>
                 <w:webHidden/>
               </w:rPr>
@@ -1513,7 +1526,7 @@
               <w:tab w:val="right" w:leader="dot" w:pos="9016"/>
             </w:tabs>
             <w:rPr>
-              <w:rFonts w:eastAsiaTheme="minorEastAsia"/>
+              <w:rFonts w:asciiTheme="majorHAnsi" w:eastAsiaTheme="minorEastAsia" w:hAnsiTheme="majorHAnsi" w:cstheme="majorHAnsi"/>
               <w:noProof/>
               <w:lang w:eastAsia="en-IE"/>
             </w:rPr>
@@ -1522,13 +1535,14 @@
             <w:r>
               <w:rPr>
                 <w:rStyle w:val="Hyperlink"/>
-                <w:rFonts w:ascii="Times New Roman" w:hAnsi="Times New Roman" w:cs="Times New Roman"/>
+                <w:rFonts w:asciiTheme="majorHAnsi" w:hAnsiTheme="majorHAnsi" w:cstheme="majorHAnsi"/>
                 <w:noProof/>
               </w:rPr>
               <w:t>Hardware used in creating the application</w:t>
             </w:r>
             <w:r>
               <w:rPr>
+                <w:rFonts w:asciiTheme="majorHAnsi" w:hAnsiTheme="majorHAnsi" w:cstheme="majorHAnsi"/>
                 <w:noProof/>
                 <w:webHidden/>
               </w:rPr>
@@ -1536,6 +1550,7 @@
             </w:r>
             <w:r>
               <w:rPr>
+                <w:rFonts w:asciiTheme="majorHAnsi" w:hAnsiTheme="majorHAnsi" w:cstheme="majorHAnsi"/>
                 <w:noProof/>
                 <w:webHidden/>
               </w:rPr>
@@ -1543,6 +1558,7 @@
             </w:r>
             <w:r>
               <w:rPr>
+                <w:rFonts w:asciiTheme="majorHAnsi" w:hAnsiTheme="majorHAnsi" w:cstheme="majorHAnsi"/>
                 <w:noProof/>
                 <w:webHidden/>
               </w:rPr>
@@ -1550,12 +1566,14 @@
             </w:r>
             <w:r>
               <w:rPr>
-                <w:noProof/>
-                <w:webHidden/>
-              </w:rPr>
-            </w:r>
-            <w:r>
-              <w:rPr>
+                <w:rFonts w:asciiTheme="majorHAnsi" w:hAnsiTheme="majorHAnsi" w:cstheme="majorHAnsi"/>
+                <w:noProof/>
+                <w:webHidden/>
+              </w:rPr>
+            </w:r>
+            <w:r>
+              <w:rPr>
+                <w:rFonts w:asciiTheme="majorHAnsi" w:hAnsiTheme="majorHAnsi" w:cstheme="majorHAnsi"/>
                 <w:noProof/>
                 <w:webHidden/>
               </w:rPr>
@@ -1563,6 +1581,7 @@
             </w:r>
             <w:r>
               <w:rPr>
+                <w:rFonts w:asciiTheme="majorHAnsi" w:hAnsiTheme="majorHAnsi" w:cstheme="majorHAnsi"/>
                 <w:noProof/>
                 <w:webHidden/>
               </w:rPr>
@@ -1570,6 +1589,7 @@
             </w:r>
             <w:r>
               <w:rPr>
+                <w:rFonts w:asciiTheme="majorHAnsi" w:hAnsiTheme="majorHAnsi" w:cstheme="majorHAnsi"/>
                 <w:noProof/>
                 <w:webHidden/>
               </w:rPr>
@@ -1584,7 +1604,7 @@
               <w:tab w:val="right" w:leader="dot" w:pos="9016"/>
             </w:tabs>
             <w:rPr>
-              <w:rFonts w:eastAsiaTheme="minorEastAsia"/>
+              <w:rFonts w:asciiTheme="majorHAnsi" w:eastAsiaTheme="minorEastAsia" w:hAnsiTheme="majorHAnsi" w:cstheme="majorHAnsi"/>
               <w:noProof/>
               <w:lang w:eastAsia="en-IE"/>
             </w:rPr>
@@ -1593,13 +1613,14 @@
             <w:r>
               <w:rPr>
                 <w:rStyle w:val="Hyperlink"/>
-                <w:rFonts w:ascii="Times New Roman" w:hAnsi="Times New Roman" w:cs="Times New Roman"/>
+                <w:rFonts w:asciiTheme="majorHAnsi" w:hAnsiTheme="majorHAnsi" w:cstheme="majorHAnsi"/>
                 <w:noProof/>
               </w:rPr>
               <w:t>Android Device – Mobile Phone</w:t>
             </w:r>
             <w:r>
               <w:rPr>
+                <w:rFonts w:asciiTheme="majorHAnsi" w:hAnsiTheme="majorHAnsi" w:cstheme="majorHAnsi"/>
                 <w:noProof/>
                 <w:webHidden/>
               </w:rPr>
@@ -1607,6 +1628,7 @@
             </w:r>
             <w:r>
               <w:rPr>
+                <w:rFonts w:asciiTheme="majorHAnsi" w:hAnsiTheme="majorHAnsi" w:cstheme="majorHAnsi"/>
                 <w:noProof/>
                 <w:webHidden/>
               </w:rPr>
@@ -1614,6 +1636,7 @@
             </w:r>
             <w:r>
               <w:rPr>
+                <w:rFonts w:asciiTheme="majorHAnsi" w:hAnsiTheme="majorHAnsi" w:cstheme="majorHAnsi"/>
                 <w:noProof/>
                 <w:webHidden/>
               </w:rPr>
@@ -1621,12 +1644,14 @@
             </w:r>
             <w:r>
               <w:rPr>
-                <w:noProof/>
-                <w:webHidden/>
-              </w:rPr>
-            </w:r>
-            <w:r>
-              <w:rPr>
+                <w:rFonts w:asciiTheme="majorHAnsi" w:hAnsiTheme="majorHAnsi" w:cstheme="majorHAnsi"/>
+                <w:noProof/>
+                <w:webHidden/>
+              </w:rPr>
+            </w:r>
+            <w:r>
+              <w:rPr>
+                <w:rFonts w:asciiTheme="majorHAnsi" w:hAnsiTheme="majorHAnsi" w:cstheme="majorHAnsi"/>
                 <w:noProof/>
                 <w:webHidden/>
               </w:rPr>
@@ -1634,6 +1659,7 @@
             </w:r>
             <w:r>
               <w:rPr>
+                <w:rFonts w:asciiTheme="majorHAnsi" w:hAnsiTheme="majorHAnsi" w:cstheme="majorHAnsi"/>
                 <w:noProof/>
                 <w:webHidden/>
               </w:rPr>
@@ -1641,6 +1667,7 @@
             </w:r>
             <w:r>
               <w:rPr>
+                <w:rFonts w:asciiTheme="majorHAnsi" w:hAnsiTheme="majorHAnsi" w:cstheme="majorHAnsi"/>
                 <w:noProof/>
                 <w:webHidden/>
               </w:rPr>
@@ -1655,7 +1682,7 @@
               <w:tab w:val="right" w:leader="dot" w:pos="9016"/>
             </w:tabs>
             <w:rPr>
-              <w:rFonts w:eastAsiaTheme="minorEastAsia"/>
+              <w:rFonts w:asciiTheme="majorHAnsi" w:eastAsiaTheme="minorEastAsia" w:hAnsiTheme="majorHAnsi" w:cstheme="majorHAnsi"/>
               <w:noProof/>
               <w:lang w:eastAsia="en-IE"/>
             </w:rPr>
@@ -1664,13 +1691,14 @@
             <w:r>
               <w:rPr>
                 <w:rStyle w:val="Hyperlink"/>
-                <w:rFonts w:ascii="Times New Roman" w:hAnsi="Times New Roman" w:cs="Times New Roman"/>
+                <w:rFonts w:asciiTheme="majorHAnsi" w:hAnsiTheme="majorHAnsi" w:cstheme="majorHAnsi"/>
                 <w:noProof/>
               </w:rPr>
               <w:t>Unity Editor – PC</w:t>
             </w:r>
             <w:r>
               <w:rPr>
+                <w:rFonts w:asciiTheme="majorHAnsi" w:hAnsiTheme="majorHAnsi" w:cstheme="majorHAnsi"/>
                 <w:noProof/>
                 <w:webHidden/>
               </w:rPr>
@@ -1678,6 +1706,7 @@
             </w:r>
             <w:r>
               <w:rPr>
+                <w:rFonts w:asciiTheme="majorHAnsi" w:hAnsiTheme="majorHAnsi" w:cstheme="majorHAnsi"/>
                 <w:noProof/>
                 <w:webHidden/>
               </w:rPr>
@@ -1685,6 +1714,7 @@
             </w:r>
             <w:r>
               <w:rPr>
+                <w:rFonts w:asciiTheme="majorHAnsi" w:hAnsiTheme="majorHAnsi" w:cstheme="majorHAnsi"/>
                 <w:noProof/>
                 <w:webHidden/>
               </w:rPr>
@@ -1692,12 +1722,14 @@
             </w:r>
             <w:r>
               <w:rPr>
-                <w:noProof/>
-                <w:webHidden/>
-              </w:rPr>
-            </w:r>
-            <w:r>
-              <w:rPr>
+                <w:rFonts w:asciiTheme="majorHAnsi" w:hAnsiTheme="majorHAnsi" w:cstheme="majorHAnsi"/>
+                <w:noProof/>
+                <w:webHidden/>
+              </w:rPr>
+            </w:r>
+            <w:r>
+              <w:rPr>
+                <w:rFonts w:asciiTheme="majorHAnsi" w:hAnsiTheme="majorHAnsi" w:cstheme="majorHAnsi"/>
                 <w:noProof/>
                 <w:webHidden/>
               </w:rPr>
@@ -1705,6 +1737,7 @@
             </w:r>
             <w:r>
               <w:rPr>
+                <w:rFonts w:asciiTheme="majorHAnsi" w:hAnsiTheme="majorHAnsi" w:cstheme="majorHAnsi"/>
                 <w:noProof/>
                 <w:webHidden/>
               </w:rPr>
@@ -1712,6 +1745,7 @@
             </w:r>
             <w:r>
               <w:rPr>
+                <w:rFonts w:asciiTheme="majorHAnsi" w:hAnsiTheme="majorHAnsi" w:cstheme="majorHAnsi"/>
                 <w:noProof/>
                 <w:webHidden/>
               </w:rPr>
@@ -1726,7 +1760,7 @@
               <w:tab w:val="right" w:leader="dot" w:pos="9016"/>
             </w:tabs>
             <w:rPr>
-              <w:rFonts w:eastAsiaTheme="minorEastAsia"/>
+              <w:rFonts w:asciiTheme="majorHAnsi" w:eastAsiaTheme="minorEastAsia" w:hAnsiTheme="majorHAnsi" w:cstheme="majorHAnsi"/>
               <w:noProof/>
               <w:lang w:eastAsia="en-IE"/>
             </w:rPr>
@@ -1735,13 +1769,14 @@
             <w:r>
               <w:rPr>
                 <w:rStyle w:val="Hyperlink"/>
-                <w:rFonts w:ascii="Times New Roman" w:hAnsi="Times New Roman" w:cs="Times New Roman"/>
+                <w:rFonts w:asciiTheme="majorHAnsi" w:hAnsiTheme="majorHAnsi" w:cstheme="majorHAnsi"/>
                 <w:noProof/>
               </w:rPr>
               <w:t>Architecture for the solution</w:t>
             </w:r>
             <w:r>
               <w:rPr>
+                <w:rFonts w:asciiTheme="majorHAnsi" w:hAnsiTheme="majorHAnsi" w:cstheme="majorHAnsi"/>
                 <w:noProof/>
                 <w:webHidden/>
               </w:rPr>
@@ -1749,6 +1784,7 @@
             </w:r>
             <w:r>
               <w:rPr>
+                <w:rFonts w:asciiTheme="majorHAnsi" w:hAnsiTheme="majorHAnsi" w:cstheme="majorHAnsi"/>
                 <w:noProof/>
                 <w:webHidden/>
               </w:rPr>
@@ -1756,6 +1792,7 @@
             </w:r>
             <w:r>
               <w:rPr>
+                <w:rFonts w:asciiTheme="majorHAnsi" w:hAnsiTheme="majorHAnsi" w:cstheme="majorHAnsi"/>
                 <w:noProof/>
                 <w:webHidden/>
               </w:rPr>
@@ -1763,12 +1800,14 @@
             </w:r>
             <w:r>
               <w:rPr>
-                <w:noProof/>
-                <w:webHidden/>
-              </w:rPr>
-            </w:r>
-            <w:r>
-              <w:rPr>
+                <w:rFonts w:asciiTheme="majorHAnsi" w:hAnsiTheme="majorHAnsi" w:cstheme="majorHAnsi"/>
+                <w:noProof/>
+                <w:webHidden/>
+              </w:rPr>
+            </w:r>
+            <w:r>
+              <w:rPr>
+                <w:rFonts w:asciiTheme="majorHAnsi" w:hAnsiTheme="majorHAnsi" w:cstheme="majorHAnsi"/>
                 <w:noProof/>
                 <w:webHidden/>
               </w:rPr>
@@ -1776,6 +1815,7 @@
             </w:r>
             <w:r>
               <w:rPr>
+                <w:rFonts w:asciiTheme="majorHAnsi" w:hAnsiTheme="majorHAnsi" w:cstheme="majorHAnsi"/>
                 <w:noProof/>
                 <w:webHidden/>
               </w:rPr>
@@ -1783,6 +1823,7 @@
             </w:r>
             <w:r>
               <w:rPr>
+                <w:rFonts w:asciiTheme="majorHAnsi" w:hAnsiTheme="majorHAnsi" w:cstheme="majorHAnsi"/>
                 <w:noProof/>
                 <w:webHidden/>
               </w:rPr>
@@ -1797,7 +1838,7 @@
               <w:tab w:val="right" w:leader="dot" w:pos="9016"/>
             </w:tabs>
             <w:rPr>
-              <w:rFonts w:eastAsiaTheme="minorEastAsia"/>
+              <w:rFonts w:asciiTheme="majorHAnsi" w:eastAsiaTheme="minorEastAsia" w:hAnsiTheme="majorHAnsi" w:cstheme="majorHAnsi"/>
               <w:noProof/>
               <w:lang w:eastAsia="en-IE"/>
             </w:rPr>
@@ -1806,13 +1847,14 @@
             <w:r>
               <w:rPr>
                 <w:rStyle w:val="Hyperlink"/>
-                <w:rFonts w:ascii="Times New Roman" w:hAnsi="Times New Roman" w:cs="Times New Roman"/>
+                <w:rFonts w:asciiTheme="majorHAnsi" w:hAnsiTheme="majorHAnsi" w:cstheme="majorHAnsi"/>
                 <w:noProof/>
               </w:rPr>
               <w:t>Conclusions &amp; Recommendations</w:t>
             </w:r>
             <w:r>
               <w:rPr>
+                <w:rFonts w:asciiTheme="majorHAnsi" w:hAnsiTheme="majorHAnsi" w:cstheme="majorHAnsi"/>
                 <w:noProof/>
                 <w:webHidden/>
               </w:rPr>
@@ -1820,6 +1862,7 @@
             </w:r>
             <w:r>
               <w:rPr>
+                <w:rFonts w:asciiTheme="majorHAnsi" w:hAnsiTheme="majorHAnsi" w:cstheme="majorHAnsi"/>
                 <w:noProof/>
                 <w:webHidden/>
               </w:rPr>
@@ -1827,6 +1870,7 @@
             </w:r>
             <w:r>
               <w:rPr>
+                <w:rFonts w:asciiTheme="majorHAnsi" w:hAnsiTheme="majorHAnsi" w:cstheme="majorHAnsi"/>
                 <w:noProof/>
                 <w:webHidden/>
               </w:rPr>
@@ -1834,12 +1878,14 @@
             </w:r>
             <w:r>
               <w:rPr>
-                <w:noProof/>
-                <w:webHidden/>
-              </w:rPr>
-            </w:r>
-            <w:r>
-              <w:rPr>
+                <w:rFonts w:asciiTheme="majorHAnsi" w:hAnsiTheme="majorHAnsi" w:cstheme="majorHAnsi"/>
+                <w:noProof/>
+                <w:webHidden/>
+              </w:rPr>
+            </w:r>
+            <w:r>
+              <w:rPr>
+                <w:rFonts w:asciiTheme="majorHAnsi" w:hAnsiTheme="majorHAnsi" w:cstheme="majorHAnsi"/>
                 <w:noProof/>
                 <w:webHidden/>
               </w:rPr>
@@ -1847,6 +1893,7 @@
             </w:r>
             <w:r>
               <w:rPr>
+                <w:rFonts w:asciiTheme="majorHAnsi" w:hAnsiTheme="majorHAnsi" w:cstheme="majorHAnsi"/>
                 <w:noProof/>
                 <w:webHidden/>
               </w:rPr>
@@ -1854,6 +1901,7 @@
             </w:r>
             <w:r>
               <w:rPr>
+                <w:rFonts w:asciiTheme="majorHAnsi" w:hAnsiTheme="majorHAnsi" w:cstheme="majorHAnsi"/>
                 <w:noProof/>
                 <w:webHidden/>
               </w:rPr>
@@ -1868,7 +1916,7 @@
               <w:tab w:val="right" w:leader="dot" w:pos="9016"/>
             </w:tabs>
             <w:rPr>
-              <w:rFonts w:eastAsiaTheme="minorEastAsia"/>
+              <w:rFonts w:asciiTheme="majorHAnsi" w:eastAsiaTheme="minorEastAsia" w:hAnsiTheme="majorHAnsi" w:cstheme="majorHAnsi"/>
               <w:noProof/>
               <w:lang w:eastAsia="en-IE"/>
             </w:rPr>
@@ -1877,13 +1925,14 @@
             <w:r>
               <w:rPr>
                 <w:rStyle w:val="Hyperlink"/>
-                <w:rFonts w:ascii="Times New Roman" w:hAnsi="Times New Roman" w:cs="Times New Roman"/>
+                <w:rFonts w:asciiTheme="majorHAnsi" w:hAnsiTheme="majorHAnsi" w:cstheme="majorHAnsi"/>
                 <w:noProof/>
               </w:rPr>
               <w:t>What has been achieved?</w:t>
             </w:r>
             <w:r>
               <w:rPr>
+                <w:rFonts w:asciiTheme="majorHAnsi" w:hAnsiTheme="majorHAnsi" w:cstheme="majorHAnsi"/>
                 <w:noProof/>
                 <w:webHidden/>
               </w:rPr>
@@ -1891,6 +1940,7 @@
             </w:r>
             <w:r>
               <w:rPr>
+                <w:rFonts w:asciiTheme="majorHAnsi" w:hAnsiTheme="majorHAnsi" w:cstheme="majorHAnsi"/>
                 <w:noProof/>
                 <w:webHidden/>
               </w:rPr>
@@ -1898,6 +1948,7 @@
             </w:r>
             <w:r>
               <w:rPr>
+                <w:rFonts w:asciiTheme="majorHAnsi" w:hAnsiTheme="majorHAnsi" w:cstheme="majorHAnsi"/>
                 <w:noProof/>
                 <w:webHidden/>
               </w:rPr>
@@ -1905,12 +1956,14 @@
             </w:r>
             <w:r>
               <w:rPr>
-                <w:noProof/>
-                <w:webHidden/>
-              </w:rPr>
-            </w:r>
-            <w:r>
-              <w:rPr>
+                <w:rFonts w:asciiTheme="majorHAnsi" w:hAnsiTheme="majorHAnsi" w:cstheme="majorHAnsi"/>
+                <w:noProof/>
+                <w:webHidden/>
+              </w:rPr>
+            </w:r>
+            <w:r>
+              <w:rPr>
+                <w:rFonts w:asciiTheme="majorHAnsi" w:hAnsiTheme="majorHAnsi" w:cstheme="majorHAnsi"/>
                 <w:noProof/>
                 <w:webHidden/>
               </w:rPr>
@@ -1918,6 +1971,7 @@
             </w:r>
             <w:r>
               <w:rPr>
+                <w:rFonts w:asciiTheme="majorHAnsi" w:hAnsiTheme="majorHAnsi" w:cstheme="majorHAnsi"/>
                 <w:noProof/>
                 <w:webHidden/>
               </w:rPr>
@@ -1925,6 +1979,7 @@
             </w:r>
             <w:r>
               <w:rPr>
+                <w:rFonts w:asciiTheme="majorHAnsi" w:hAnsiTheme="majorHAnsi" w:cstheme="majorHAnsi"/>
                 <w:noProof/>
                 <w:webHidden/>
               </w:rPr>
@@ -1939,7 +1994,7 @@
               <w:tab w:val="right" w:leader="dot" w:pos="9016"/>
             </w:tabs>
             <w:rPr>
-              <w:rFonts w:eastAsiaTheme="minorEastAsia"/>
+              <w:rFonts w:asciiTheme="majorHAnsi" w:eastAsiaTheme="minorEastAsia" w:hAnsiTheme="majorHAnsi" w:cstheme="majorHAnsi"/>
               <w:noProof/>
               <w:lang w:eastAsia="en-IE"/>
             </w:rPr>
@@ -1948,13 +2003,14 @@
             <w:r>
               <w:rPr>
                 <w:rStyle w:val="Hyperlink"/>
-                <w:rFonts w:ascii="Times New Roman" w:hAnsi="Times New Roman" w:cs="Times New Roman"/>
+                <w:rFonts w:asciiTheme="majorHAnsi" w:hAnsiTheme="majorHAnsi" w:cstheme="majorHAnsi"/>
                 <w:noProof/>
               </w:rPr>
               <w:t>What has not been achieved?</w:t>
             </w:r>
             <w:r>
               <w:rPr>
+                <w:rFonts w:asciiTheme="majorHAnsi" w:hAnsiTheme="majorHAnsi" w:cstheme="majorHAnsi"/>
                 <w:noProof/>
                 <w:webHidden/>
               </w:rPr>
@@ -1962,6 +2018,7 @@
             </w:r>
             <w:r>
               <w:rPr>
+                <w:rFonts w:asciiTheme="majorHAnsi" w:hAnsiTheme="majorHAnsi" w:cstheme="majorHAnsi"/>
                 <w:noProof/>
                 <w:webHidden/>
               </w:rPr>
@@ -1969,6 +2026,7 @@
             </w:r>
             <w:r>
               <w:rPr>
+                <w:rFonts w:asciiTheme="majorHAnsi" w:hAnsiTheme="majorHAnsi" w:cstheme="majorHAnsi"/>
                 <w:noProof/>
                 <w:webHidden/>
               </w:rPr>
@@ -1976,12 +2034,14 @@
             </w:r>
             <w:r>
               <w:rPr>
-                <w:noProof/>
-                <w:webHidden/>
-              </w:rPr>
-            </w:r>
-            <w:r>
-              <w:rPr>
+                <w:rFonts w:asciiTheme="majorHAnsi" w:hAnsiTheme="majorHAnsi" w:cstheme="majorHAnsi"/>
+                <w:noProof/>
+                <w:webHidden/>
+              </w:rPr>
+            </w:r>
+            <w:r>
+              <w:rPr>
+                <w:rFonts w:asciiTheme="majorHAnsi" w:hAnsiTheme="majorHAnsi" w:cstheme="majorHAnsi"/>
                 <w:noProof/>
                 <w:webHidden/>
               </w:rPr>
@@ -1989,6 +2049,7 @@
             </w:r>
             <w:r>
               <w:rPr>
+                <w:rFonts w:asciiTheme="majorHAnsi" w:hAnsiTheme="majorHAnsi" w:cstheme="majorHAnsi"/>
                 <w:noProof/>
                 <w:webHidden/>
               </w:rPr>
@@ -1996,6 +2057,7 @@
             </w:r>
             <w:r>
               <w:rPr>
+                <w:rFonts w:asciiTheme="majorHAnsi" w:hAnsiTheme="majorHAnsi" w:cstheme="majorHAnsi"/>
                 <w:noProof/>
                 <w:webHidden/>
               </w:rPr>
@@ -2010,7 +2072,7 @@
               <w:tab w:val="right" w:leader="dot" w:pos="9016"/>
             </w:tabs>
             <w:rPr>
-              <w:rFonts w:eastAsiaTheme="minorEastAsia"/>
+              <w:rFonts w:asciiTheme="majorHAnsi" w:eastAsiaTheme="minorEastAsia" w:hAnsiTheme="majorHAnsi" w:cstheme="majorHAnsi"/>
               <w:noProof/>
               <w:lang w:eastAsia="en-IE"/>
             </w:rPr>
@@ -2019,13 +2081,14 @@
             <w:r>
               <w:rPr>
                 <w:rStyle w:val="Hyperlink"/>
-                <w:rFonts w:ascii="Times New Roman" w:hAnsi="Times New Roman" w:cs="Times New Roman"/>
+                <w:rFonts w:asciiTheme="majorHAnsi" w:hAnsiTheme="majorHAnsi" w:cstheme="majorHAnsi"/>
                 <w:noProof/>
               </w:rPr>
               <w:t>What have we liked and learned?</w:t>
             </w:r>
             <w:r>
               <w:rPr>
+                <w:rFonts w:asciiTheme="majorHAnsi" w:hAnsiTheme="majorHAnsi" w:cstheme="majorHAnsi"/>
                 <w:noProof/>
                 <w:webHidden/>
               </w:rPr>
@@ -2033,6 +2096,7 @@
             </w:r>
             <w:r>
               <w:rPr>
+                <w:rFonts w:asciiTheme="majorHAnsi" w:hAnsiTheme="majorHAnsi" w:cstheme="majorHAnsi"/>
                 <w:noProof/>
                 <w:webHidden/>
               </w:rPr>
@@ -2040,6 +2104,7 @@
             </w:r>
             <w:r>
               <w:rPr>
+                <w:rFonts w:asciiTheme="majorHAnsi" w:hAnsiTheme="majorHAnsi" w:cstheme="majorHAnsi"/>
                 <w:noProof/>
                 <w:webHidden/>
               </w:rPr>
@@ -2047,12 +2112,14 @@
             </w:r>
             <w:r>
               <w:rPr>
-                <w:noProof/>
-                <w:webHidden/>
-              </w:rPr>
-            </w:r>
-            <w:r>
-              <w:rPr>
+                <w:rFonts w:asciiTheme="majorHAnsi" w:hAnsiTheme="majorHAnsi" w:cstheme="majorHAnsi"/>
+                <w:noProof/>
+                <w:webHidden/>
+              </w:rPr>
+            </w:r>
+            <w:r>
+              <w:rPr>
+                <w:rFonts w:asciiTheme="majorHAnsi" w:hAnsiTheme="majorHAnsi" w:cstheme="majorHAnsi"/>
                 <w:noProof/>
                 <w:webHidden/>
               </w:rPr>
@@ -2060,6 +2127,7 @@
             </w:r>
             <w:r>
               <w:rPr>
+                <w:rFonts w:asciiTheme="majorHAnsi" w:hAnsiTheme="majorHAnsi" w:cstheme="majorHAnsi"/>
                 <w:noProof/>
                 <w:webHidden/>
               </w:rPr>
@@ -2067,6 +2135,7 @@
             </w:r>
             <w:r>
               <w:rPr>
+                <w:rFonts w:asciiTheme="majorHAnsi" w:hAnsiTheme="majorHAnsi" w:cstheme="majorHAnsi"/>
                 <w:noProof/>
                 <w:webHidden/>
               </w:rPr>
@@ -2082,7 +2151,7 @@
           </w:pPr>
           <w:r>
             <w:rPr>
-              <w:rFonts w:ascii="Times New Roman" w:hAnsi="Times New Roman" w:cs="Times New Roman"/>
+              <w:rFonts w:asciiTheme="majorHAnsi" w:hAnsiTheme="majorHAnsi" w:cstheme="majorHAnsi"/>
               <w:b/>
               <w:bCs/>
               <w:noProof/>
@@ -2109,14 +2178,14 @@
       <w:pPr>
         <w:pStyle w:val="Heading1"/>
         <w:rPr>
-          <w:rFonts w:ascii="Times New Roman" w:hAnsi="Times New Roman" w:cs="Times New Roman"/>
+          <w:rFonts w:cstheme="majorHAnsi"/>
           <w:color w:val="auto"/>
         </w:rPr>
       </w:pPr>
       <w:bookmarkStart w:id="0" w:name="_Toc102341575"/>
       <w:r>
         <w:rPr>
-          <w:rFonts w:ascii="Times New Roman" w:hAnsi="Times New Roman" w:cs="Times New Roman"/>
+          <w:rFonts w:cstheme="majorHAnsi"/>
           <w:color w:val="auto"/>
         </w:rPr>
         <w:lastRenderedPageBreak/>
@@ -2127,7 +2196,7 @@
     <w:p>
       <w:pPr>
         <w:rPr>
-          <w:rFonts w:ascii="Times New Roman" w:hAnsi="Times New Roman" w:cs="Times New Roman"/>
+          <w:rFonts w:asciiTheme="majorHAnsi" w:hAnsiTheme="majorHAnsi" w:cstheme="majorHAnsi"/>
         </w:rPr>
       </w:pPr>
     </w:p>
@@ -2135,7 +2204,7 @@
       <w:pPr>
         <w:pStyle w:val="Heading2"/>
         <w:rPr>
-          <w:rFonts w:ascii="Times New Roman" w:hAnsi="Times New Roman" w:cs="Times New Roman"/>
+          <w:rFonts w:cstheme="majorHAnsi"/>
           <w:color w:val="auto"/>
           <w:sz w:val="28"/>
           <w:szCs w:val="28"/>
@@ -2145,7 +2214,7 @@
       <w:bookmarkStart w:id="1" w:name="_Toc102341576"/>
       <w:r>
         <w:rPr>
-          <w:rFonts w:ascii="Times New Roman" w:hAnsi="Times New Roman" w:cs="Times New Roman"/>
+          <w:rFonts w:cstheme="majorHAnsi"/>
           <w:color w:val="auto"/>
           <w:sz w:val="28"/>
           <w:szCs w:val="28"/>
@@ -2155,13 +2224,25 @@
       </w:r>
       <w:bookmarkEnd w:id="1"/>
     </w:p>
-    <w:p/>
-    <w:p/>
+    <w:p>
+      <w:pPr>
+        <w:rPr>
+          <w:rFonts w:asciiTheme="majorHAnsi" w:hAnsiTheme="majorHAnsi" w:cstheme="majorHAnsi"/>
+        </w:rPr>
+      </w:pPr>
+    </w:p>
+    <w:p>
+      <w:pPr>
+        <w:rPr>
+          <w:rFonts w:asciiTheme="majorHAnsi" w:hAnsiTheme="majorHAnsi" w:cstheme="majorHAnsi"/>
+        </w:rPr>
+      </w:pPr>
+    </w:p>
     <w:p>
       <w:pPr>
         <w:pStyle w:val="Heading2"/>
         <w:rPr>
-          <w:rFonts w:ascii="Times New Roman" w:hAnsi="Times New Roman" w:cs="Times New Roman"/>
+          <w:rFonts w:cstheme="majorHAnsi"/>
           <w:color w:val="auto"/>
           <w:sz w:val="28"/>
           <w:szCs w:val="28"/>
@@ -2171,7 +2252,7 @@
       <w:bookmarkStart w:id="2" w:name="_Toc102341577"/>
       <w:r>
         <w:rPr>
-          <w:rFonts w:ascii="Times New Roman" w:hAnsi="Times New Roman" w:cs="Times New Roman"/>
+          <w:rFonts w:cstheme="majorHAnsi"/>
           <w:color w:val="auto"/>
           <w:sz w:val="28"/>
           <w:szCs w:val="28"/>
@@ -2181,7 +2262,7 @@
       </w:r>
       <w:r>
         <w:rPr>
-          <w:rFonts w:ascii="Times New Roman" w:hAnsi="Times New Roman" w:cs="Times New Roman"/>
+          <w:rFonts w:cstheme="majorHAnsi"/>
           <w:color w:val="auto"/>
           <w:sz w:val="28"/>
           <w:szCs w:val="28"/>
@@ -2191,13 +2272,25 @@
       </w:r>
       <w:bookmarkEnd w:id="2"/>
     </w:p>
-    <w:p/>
-    <w:p/>
+    <w:p>
+      <w:pPr>
+        <w:rPr>
+          <w:rFonts w:asciiTheme="majorHAnsi" w:hAnsiTheme="majorHAnsi" w:cstheme="majorHAnsi"/>
+        </w:rPr>
+      </w:pPr>
+    </w:p>
+    <w:p>
+      <w:pPr>
+        <w:rPr>
+          <w:rFonts w:asciiTheme="majorHAnsi" w:hAnsiTheme="majorHAnsi" w:cstheme="majorHAnsi"/>
+        </w:rPr>
+      </w:pPr>
+    </w:p>
     <w:p>
       <w:pPr>
         <w:pStyle w:val="Heading2"/>
         <w:rPr>
-          <w:rFonts w:ascii="Times New Roman" w:hAnsi="Times New Roman" w:cs="Times New Roman"/>
+          <w:rFonts w:cstheme="majorHAnsi"/>
           <w:color w:val="auto"/>
           <w:sz w:val="28"/>
           <w:szCs w:val="28"/>
@@ -2207,7 +2300,7 @@
       <w:bookmarkStart w:id="3" w:name="_Toc102341578"/>
       <w:r>
         <w:rPr>
-          <w:rFonts w:ascii="Times New Roman" w:hAnsi="Times New Roman" w:cs="Times New Roman"/>
+          <w:rFonts w:cstheme="majorHAnsi"/>
           <w:color w:val="auto"/>
           <w:sz w:val="28"/>
           <w:szCs w:val="28"/>
@@ -2217,13 +2310,25 @@
       </w:r>
       <w:bookmarkEnd w:id="3"/>
     </w:p>
-    <w:p/>
-    <w:p/>
+    <w:p>
+      <w:pPr>
+        <w:rPr>
+          <w:rFonts w:asciiTheme="majorHAnsi" w:hAnsiTheme="majorHAnsi" w:cstheme="majorHAnsi"/>
+        </w:rPr>
+      </w:pPr>
+    </w:p>
+    <w:p>
+      <w:pPr>
+        <w:rPr>
+          <w:rFonts w:asciiTheme="majorHAnsi" w:hAnsiTheme="majorHAnsi" w:cstheme="majorHAnsi"/>
+        </w:rPr>
+      </w:pPr>
+    </w:p>
     <w:p>
       <w:pPr>
         <w:pStyle w:val="Heading2"/>
         <w:rPr>
-          <w:rFonts w:ascii="Times New Roman" w:hAnsi="Times New Roman" w:cs="Times New Roman"/>
+          <w:rFonts w:cstheme="majorHAnsi"/>
           <w:color w:val="auto"/>
           <w:sz w:val="28"/>
           <w:szCs w:val="28"/>
@@ -2233,7 +2338,7 @@
       <w:bookmarkStart w:id="4" w:name="_Toc102341579"/>
       <w:r>
         <w:rPr>
-          <w:rFonts w:ascii="Times New Roman" w:hAnsi="Times New Roman" w:cs="Times New Roman"/>
+          <w:rFonts w:cstheme="majorHAnsi"/>
           <w:color w:val="auto"/>
           <w:sz w:val="28"/>
           <w:szCs w:val="28"/>
@@ -2243,13 +2348,25 @@
       </w:r>
       <w:bookmarkEnd w:id="4"/>
     </w:p>
-    <w:p/>
-    <w:p/>
+    <w:p>
+      <w:pPr>
+        <w:rPr>
+          <w:rFonts w:asciiTheme="majorHAnsi" w:hAnsiTheme="majorHAnsi" w:cstheme="majorHAnsi"/>
+        </w:rPr>
+      </w:pPr>
+    </w:p>
+    <w:p>
+      <w:pPr>
+        <w:rPr>
+          <w:rFonts w:asciiTheme="majorHAnsi" w:hAnsiTheme="majorHAnsi" w:cstheme="majorHAnsi"/>
+        </w:rPr>
+      </w:pPr>
+    </w:p>
     <w:p>
       <w:pPr>
         <w:pStyle w:val="Heading2"/>
         <w:rPr>
-          <w:rFonts w:ascii="Times New Roman" w:hAnsi="Times New Roman" w:cs="Times New Roman"/>
+          <w:rFonts w:cstheme="majorHAnsi"/>
           <w:color w:val="auto"/>
           <w:sz w:val="28"/>
           <w:szCs w:val="28"/>
@@ -2259,7 +2376,7 @@
       <w:bookmarkStart w:id="5" w:name="_Toc102341580"/>
       <w:r>
         <w:rPr>
-          <w:rFonts w:ascii="Times New Roman" w:hAnsi="Times New Roman" w:cs="Times New Roman"/>
+          <w:rFonts w:cstheme="majorHAnsi"/>
           <w:color w:val="auto"/>
           <w:sz w:val="28"/>
           <w:szCs w:val="28"/>
@@ -2272,28 +2389,28 @@
     <w:p>
       <w:pPr>
         <w:rPr>
-          <w:rFonts w:ascii="Times New Roman" w:hAnsi="Times New Roman" w:cs="Times New Roman"/>
-        </w:rPr>
-      </w:pPr>
-    </w:p>
-    <w:p>
-      <w:pPr>
-        <w:rPr>
-          <w:rFonts w:ascii="Times New Roman" w:hAnsi="Times New Roman" w:cs="Times New Roman"/>
-        </w:rPr>
-      </w:pPr>
-    </w:p>
-    <w:p>
-      <w:pPr>
-        <w:rPr>
-          <w:rFonts w:ascii="Times New Roman" w:eastAsiaTheme="majorEastAsia" w:hAnsi="Times New Roman" w:cs="Times New Roman"/>
+          <w:rFonts w:asciiTheme="majorHAnsi" w:hAnsiTheme="majorHAnsi" w:cstheme="majorHAnsi"/>
+        </w:rPr>
+      </w:pPr>
+    </w:p>
+    <w:p>
+      <w:pPr>
+        <w:rPr>
+          <w:rFonts w:asciiTheme="majorHAnsi" w:hAnsiTheme="majorHAnsi" w:cstheme="majorHAnsi"/>
+        </w:rPr>
+      </w:pPr>
+    </w:p>
+    <w:p>
+      <w:pPr>
+        <w:rPr>
+          <w:rFonts w:asciiTheme="majorHAnsi" w:eastAsiaTheme="majorEastAsia" w:hAnsiTheme="majorHAnsi" w:cstheme="majorHAnsi"/>
           <w:sz w:val="32"/>
           <w:szCs w:val="32"/>
         </w:rPr>
       </w:pPr>
       <w:r>
         <w:rPr>
-          <w:rFonts w:ascii="Times New Roman" w:hAnsi="Times New Roman" w:cs="Times New Roman"/>
+          <w:rFonts w:asciiTheme="majorHAnsi" w:hAnsiTheme="majorHAnsi" w:cstheme="majorHAnsi"/>
         </w:rPr>
         <w:br w:type="page"/>
       </w:r>
@@ -2302,14 +2419,14 @@
       <w:pPr>
         <w:pStyle w:val="Heading1"/>
         <w:rPr>
-          <w:rFonts w:ascii="Times New Roman" w:hAnsi="Times New Roman" w:cs="Times New Roman"/>
+          <w:rFonts w:cstheme="majorHAnsi"/>
           <w:color w:val="auto"/>
         </w:rPr>
       </w:pPr>
       <w:bookmarkStart w:id="6" w:name="_Toc102341581"/>
       <w:r>
         <w:rPr>
-          <w:rFonts w:ascii="Times New Roman" w:hAnsi="Times New Roman" w:cs="Times New Roman"/>
+          <w:rFonts w:cstheme="majorHAnsi"/>
           <w:color w:val="auto"/>
         </w:rPr>
         <w:lastRenderedPageBreak/>
@@ -2320,7 +2437,7 @@
     <w:p>
       <w:pPr>
         <w:rPr>
-          <w:rFonts w:ascii="Times New Roman" w:hAnsi="Times New Roman" w:cs="Times New Roman"/>
+          <w:rFonts w:asciiTheme="majorHAnsi" w:hAnsiTheme="majorHAnsi" w:cstheme="majorHAnsi"/>
         </w:rPr>
       </w:pPr>
     </w:p>
@@ -2328,7 +2445,7 @@
       <w:pPr>
         <w:pStyle w:val="Heading2"/>
         <w:rPr>
-          <w:rFonts w:ascii="Times New Roman" w:hAnsi="Times New Roman" w:cs="Times New Roman"/>
+          <w:rFonts w:cstheme="majorHAnsi"/>
           <w:color w:val="auto"/>
           <w:sz w:val="28"/>
           <w:szCs w:val="28"/>
@@ -2338,7 +2455,7 @@
       <w:bookmarkStart w:id="7" w:name="_Toc102341582"/>
       <w:r>
         <w:rPr>
-          <w:rFonts w:ascii="Times New Roman" w:hAnsi="Times New Roman" w:cs="Times New Roman"/>
+          <w:rFonts w:cstheme="majorHAnsi"/>
           <w:color w:val="auto"/>
           <w:sz w:val="28"/>
           <w:szCs w:val="28"/>
@@ -2351,24 +2468,24 @@
     <w:p>
       <w:pPr>
         <w:rPr>
-          <w:rFonts w:ascii="Times New Roman" w:hAnsi="Times New Roman" w:cs="Times New Roman"/>
-        </w:rPr>
-      </w:pPr>
-      <w:r>
-        <w:rPr>
-          <w:rFonts w:ascii="Times New Roman" w:hAnsi="Times New Roman" w:cs="Times New Roman"/>
+          <w:rFonts w:asciiTheme="majorHAnsi" w:hAnsiTheme="majorHAnsi" w:cstheme="majorHAnsi"/>
+        </w:rPr>
+      </w:pPr>
+      <w:r>
+        <w:rPr>
+          <w:rFonts w:asciiTheme="majorHAnsi" w:hAnsiTheme="majorHAnsi" w:cstheme="majorHAnsi"/>
         </w:rPr>
         <w:t>Our game idea</w:t>
       </w:r>
       <w:r>
         <w:rPr>
-          <w:rFonts w:ascii="Times New Roman" w:hAnsi="Times New Roman" w:cs="Times New Roman"/>
+          <w:rFonts w:asciiTheme="majorHAnsi" w:hAnsiTheme="majorHAnsi" w:cstheme="majorHAnsi"/>
         </w:rPr>
         <w:t xml:space="preserve"> allows for many gestures which could have been used in the game in different ways.</w:t>
       </w:r>
       <w:r>
         <w:rPr>
-          <w:rFonts w:ascii="Times New Roman" w:hAnsi="Times New Roman" w:cs="Times New Roman"/>
+          <w:rFonts w:asciiTheme="majorHAnsi" w:hAnsiTheme="majorHAnsi" w:cstheme="majorHAnsi"/>
         </w:rPr>
         <w:t xml:space="preserve"> Unfortunately, we could not have added all of them to our project.</w:t>
       </w:r>
@@ -2376,12 +2493,12 @@
     <w:p>
       <w:pPr>
         <w:rPr>
-          <w:rFonts w:ascii="Times New Roman" w:hAnsi="Times New Roman" w:cs="Times New Roman"/>
-        </w:rPr>
-      </w:pPr>
-      <w:r>
-        <w:rPr>
-          <w:rFonts w:ascii="Times New Roman" w:hAnsi="Times New Roman" w:cs="Times New Roman"/>
+          <w:rFonts w:asciiTheme="majorHAnsi" w:hAnsiTheme="majorHAnsi" w:cstheme="majorHAnsi"/>
+        </w:rPr>
+      </w:pPr>
+      <w:r>
+        <w:rPr>
+          <w:rFonts w:asciiTheme="majorHAnsi" w:hAnsiTheme="majorHAnsi" w:cstheme="majorHAnsi"/>
         </w:rPr>
         <w:t>The gesture ideas that we had during the planning phase of this project are as follows:</w:t>
       </w:r>
@@ -2394,12 +2511,12 @@
           <w:numId w:val="3"/>
         </w:numPr>
         <w:rPr>
-          <w:rFonts w:ascii="Times New Roman" w:hAnsi="Times New Roman" w:cs="Times New Roman"/>
-        </w:rPr>
-      </w:pPr>
-      <w:r>
-        <w:rPr>
-          <w:rFonts w:ascii="Times New Roman" w:hAnsi="Times New Roman" w:cs="Times New Roman"/>
+          <w:rFonts w:asciiTheme="majorHAnsi" w:hAnsiTheme="majorHAnsi" w:cstheme="majorHAnsi"/>
+        </w:rPr>
+      </w:pPr>
+      <w:r>
+        <w:rPr>
+          <w:rFonts w:asciiTheme="majorHAnsi" w:hAnsiTheme="majorHAnsi" w:cstheme="majorHAnsi"/>
         </w:rPr>
         <w:t>Tap – For buttons, navigation, game control.</w:t>
       </w:r>
@@ -2412,12 +2529,12 @@
           <w:numId w:val="3"/>
         </w:numPr>
         <w:rPr>
-          <w:rFonts w:ascii="Times New Roman" w:hAnsi="Times New Roman" w:cs="Times New Roman"/>
-        </w:rPr>
-      </w:pPr>
-      <w:r>
-        <w:rPr>
-          <w:rFonts w:ascii="Times New Roman" w:hAnsi="Times New Roman" w:cs="Times New Roman"/>
+          <w:rFonts w:asciiTheme="majorHAnsi" w:hAnsiTheme="majorHAnsi" w:cstheme="majorHAnsi"/>
+        </w:rPr>
+      </w:pPr>
+      <w:r>
+        <w:rPr>
+          <w:rFonts w:asciiTheme="majorHAnsi" w:hAnsiTheme="majorHAnsi" w:cstheme="majorHAnsi"/>
         </w:rPr>
         <w:t>Swipe – Pausing game.</w:t>
       </w:r>
@@ -2430,12 +2547,12 @@
           <w:numId w:val="3"/>
         </w:numPr>
         <w:rPr>
-          <w:rFonts w:ascii="Times New Roman" w:hAnsi="Times New Roman" w:cs="Times New Roman"/>
-        </w:rPr>
-      </w:pPr>
-      <w:r>
-        <w:rPr>
-          <w:rFonts w:ascii="Times New Roman" w:hAnsi="Times New Roman" w:cs="Times New Roman"/>
+          <w:rFonts w:asciiTheme="majorHAnsi" w:hAnsiTheme="majorHAnsi" w:cstheme="majorHAnsi"/>
+        </w:rPr>
+      </w:pPr>
+      <w:r>
+        <w:rPr>
+          <w:rFonts w:asciiTheme="majorHAnsi" w:hAnsiTheme="majorHAnsi" w:cstheme="majorHAnsi"/>
         </w:rPr>
         <w:t>Swipe with another image – Moving the paddle left or right.</w:t>
       </w:r>
@@ -2448,36 +2565,30 @@
           <w:numId w:val="3"/>
         </w:numPr>
         <w:rPr>
-          <w:rFonts w:ascii="Times New Roman" w:hAnsi="Times New Roman" w:cs="Times New Roman"/>
-        </w:rPr>
-      </w:pPr>
-      <w:r>
-        <w:rPr>
-          <w:rFonts w:ascii="Times New Roman" w:hAnsi="Times New Roman" w:cs="Times New Roman"/>
+          <w:rFonts w:asciiTheme="majorHAnsi" w:hAnsiTheme="majorHAnsi" w:cstheme="majorHAnsi"/>
+        </w:rPr>
+      </w:pPr>
+      <w:r>
+        <w:rPr>
+          <w:rFonts w:asciiTheme="majorHAnsi" w:hAnsiTheme="majorHAnsi" w:cstheme="majorHAnsi"/>
         </w:rPr>
         <w:t>Tilting / Freehand – Allowing the player to move the camera in any direction, to see the game board</w:t>
       </w:r>
       <w:r>
         <w:rPr>
-          <w:rFonts w:ascii="Times New Roman" w:hAnsi="Times New Roman" w:cs="Times New Roman"/>
+          <w:rFonts w:asciiTheme="majorHAnsi" w:hAnsiTheme="majorHAnsi" w:cstheme="majorHAnsi"/>
         </w:rPr>
         <w:t xml:space="preserve"> better at different angles, </w:t>
       </w:r>
       <w:r>
         <w:rPr>
-          <w:rFonts w:ascii="Times New Roman" w:hAnsi="Times New Roman" w:cs="Times New Roman"/>
-        </w:rPr>
-        <w:t>for example</w:t>
-      </w:r>
-      <w:r>
-        <w:rPr>
-          <w:rFonts w:ascii="Times New Roman" w:hAnsi="Times New Roman" w:cs="Times New Roman"/>
-        </w:rPr>
-        <w:t xml:space="preserve"> </w:t>
-      </w:r>
-      <w:r>
-        <w:rPr>
-          <w:rFonts w:ascii="Times New Roman" w:hAnsi="Times New Roman" w:cs="Times New Roman"/>
+          <w:rFonts w:asciiTheme="majorHAnsi" w:hAnsiTheme="majorHAnsi" w:cstheme="majorHAnsi"/>
+        </w:rPr>
+        <w:t xml:space="preserve">for example </w:t>
+      </w:r>
+      <w:r>
+        <w:rPr>
+          <w:rFonts w:asciiTheme="majorHAnsi" w:hAnsiTheme="majorHAnsi" w:cstheme="majorHAnsi"/>
         </w:rPr>
         <w:t>allowing the player to see where the blocks and the ball is headed.</w:t>
       </w:r>
@@ -2485,7 +2596,7 @@
     <w:p>
       <w:pPr>
         <w:rPr>
-          <w:rFonts w:ascii="Times New Roman" w:hAnsi="Times New Roman" w:cs="Times New Roman"/>
+          <w:rFonts w:asciiTheme="majorHAnsi" w:hAnsiTheme="majorHAnsi" w:cstheme="majorHAnsi"/>
         </w:rPr>
       </w:pPr>
     </w:p>
@@ -2493,7 +2604,7 @@
       <w:pPr>
         <w:pStyle w:val="Heading2"/>
         <w:rPr>
-          <w:rFonts w:ascii="Times New Roman" w:hAnsi="Times New Roman" w:cs="Times New Roman"/>
+          <w:rFonts w:cstheme="majorHAnsi"/>
           <w:color w:val="auto"/>
           <w:sz w:val="28"/>
           <w:szCs w:val="28"/>
@@ -2503,7 +2614,7 @@
       <w:bookmarkStart w:id="8" w:name="_Toc102341583"/>
       <w:r>
         <w:rPr>
-          <w:rFonts w:ascii="Times New Roman" w:hAnsi="Times New Roman" w:cs="Times New Roman"/>
+          <w:rFonts w:cstheme="majorHAnsi"/>
           <w:color w:val="auto"/>
           <w:sz w:val="28"/>
           <w:szCs w:val="28"/>
@@ -2516,30 +2627,30 @@
     <w:p>
       <w:pPr>
         <w:rPr>
-          <w:rFonts w:ascii="Times New Roman" w:hAnsi="Times New Roman" w:cs="Times New Roman"/>
-        </w:rPr>
-      </w:pPr>
-      <w:r>
-        <w:rPr>
-          <w:rFonts w:ascii="Times New Roman" w:hAnsi="Times New Roman" w:cs="Times New Roman"/>
+          <w:rFonts w:asciiTheme="majorHAnsi" w:hAnsiTheme="majorHAnsi" w:cstheme="majorHAnsi"/>
+        </w:rPr>
+      </w:pPr>
+      <w:r>
+        <w:rPr>
+          <w:rFonts w:asciiTheme="majorHAnsi" w:hAnsiTheme="majorHAnsi" w:cstheme="majorHAnsi"/>
         </w:rPr>
         <w:t xml:space="preserve">There have been many gestures to pick </w:t>
       </w:r>
       <w:r>
         <w:rPr>
-          <w:rFonts w:ascii="Times New Roman" w:hAnsi="Times New Roman" w:cs="Times New Roman"/>
+          <w:rFonts w:asciiTheme="majorHAnsi" w:hAnsiTheme="majorHAnsi" w:cstheme="majorHAnsi"/>
         </w:rPr>
         <w:t>from,</w:t>
       </w:r>
       <w:r>
         <w:rPr>
-          <w:rFonts w:ascii="Times New Roman" w:hAnsi="Times New Roman" w:cs="Times New Roman"/>
+          <w:rFonts w:asciiTheme="majorHAnsi" w:hAnsiTheme="majorHAnsi" w:cstheme="majorHAnsi"/>
         </w:rPr>
         <w:t xml:space="preserve"> but we decided to go with the following gestures as they suited our game the most and were considered by us as the most comfortable for this type of game</w:t>
       </w:r>
       <w:r>
         <w:rPr>
-          <w:rFonts w:ascii="Times New Roman" w:hAnsi="Times New Roman" w:cs="Times New Roman"/>
+          <w:rFonts w:asciiTheme="majorHAnsi" w:hAnsiTheme="majorHAnsi" w:cstheme="majorHAnsi"/>
         </w:rPr>
         <w:t>:</w:t>
       </w:r>
@@ -2552,12 +2663,12 @@
           <w:numId w:val="2"/>
         </w:numPr>
         <w:rPr>
-          <w:rFonts w:ascii="Times New Roman" w:hAnsi="Times New Roman" w:cs="Times New Roman"/>
-        </w:rPr>
-      </w:pPr>
-      <w:r>
-        <w:rPr>
-          <w:rFonts w:ascii="Times New Roman" w:hAnsi="Times New Roman" w:cs="Times New Roman"/>
+          <w:rFonts w:asciiTheme="majorHAnsi" w:hAnsiTheme="majorHAnsi" w:cstheme="majorHAnsi"/>
+        </w:rPr>
+      </w:pPr>
+      <w:r>
+        <w:rPr>
+          <w:rFonts w:asciiTheme="majorHAnsi" w:hAnsiTheme="majorHAnsi" w:cstheme="majorHAnsi"/>
         </w:rPr>
         <w:t>Tap</w:t>
       </w:r>
@@ -2570,12 +2681,12 @@
           <w:numId w:val="2"/>
         </w:numPr>
         <w:rPr>
-          <w:rFonts w:ascii="Times New Roman" w:hAnsi="Times New Roman" w:cs="Times New Roman"/>
-        </w:rPr>
-      </w:pPr>
-      <w:r>
-        <w:rPr>
-          <w:rFonts w:ascii="Times New Roman" w:hAnsi="Times New Roman" w:cs="Times New Roman"/>
+          <w:rFonts w:asciiTheme="majorHAnsi" w:hAnsiTheme="majorHAnsi" w:cstheme="majorHAnsi"/>
+        </w:rPr>
+      </w:pPr>
+      <w:r>
+        <w:rPr>
+          <w:rFonts w:asciiTheme="majorHAnsi" w:hAnsiTheme="majorHAnsi" w:cstheme="majorHAnsi"/>
         </w:rPr>
         <w:t>Swipe</w:t>
       </w:r>
@@ -2588,34 +2699,52 @@
           <w:numId w:val="2"/>
         </w:numPr>
         <w:rPr>
-          <w:rFonts w:ascii="Times New Roman" w:hAnsi="Times New Roman" w:cs="Times New Roman"/>
-        </w:rPr>
-      </w:pPr>
-      <w:r>
-        <w:rPr>
-          <w:rFonts w:ascii="Times New Roman" w:hAnsi="Times New Roman" w:cs="Times New Roman"/>
-        </w:rPr>
-        <w:t>Tilt / Freehand Movement</w:t>
-      </w:r>
-    </w:p>
-    <w:p>
-      <w:pPr>
-        <w:rPr>
-          <w:rFonts w:ascii="Times New Roman" w:hAnsi="Times New Roman" w:cs="Times New Roman"/>
-        </w:rPr>
-      </w:pPr>
-    </w:p>
-    <w:p>
-      <w:pPr>
-        <w:rPr>
-          <w:rFonts w:ascii="Times New Roman" w:eastAsiaTheme="majorEastAsia" w:hAnsi="Times New Roman" w:cs="Times New Roman"/>
+          <w:rFonts w:asciiTheme="majorHAnsi" w:hAnsiTheme="majorHAnsi" w:cstheme="majorHAnsi"/>
+        </w:rPr>
+      </w:pPr>
+      <w:r>
+        <w:rPr>
+          <w:rFonts w:asciiTheme="majorHAnsi" w:hAnsiTheme="majorHAnsi" w:cstheme="majorHAnsi"/>
+        </w:rPr>
+        <w:t>Tilt</w:t>
+      </w:r>
+    </w:p>
+    <w:p>
+      <w:pPr>
+        <w:pStyle w:val="ListParagraph"/>
+        <w:numPr>
+          <w:ilvl w:val="0"/>
+          <w:numId w:val="2"/>
+        </w:numPr>
+        <w:rPr>
+          <w:rFonts w:asciiTheme="majorHAnsi" w:hAnsiTheme="majorHAnsi" w:cstheme="majorHAnsi"/>
+        </w:rPr>
+      </w:pPr>
+      <w:r>
+        <w:rPr>
+          <w:rFonts w:asciiTheme="majorHAnsi" w:hAnsiTheme="majorHAnsi" w:cstheme="majorHAnsi"/>
+        </w:rPr>
+        <w:t>Freehand Movement</w:t>
+      </w:r>
+    </w:p>
+    <w:p>
+      <w:pPr>
+        <w:rPr>
+          <w:rFonts w:asciiTheme="majorHAnsi" w:hAnsiTheme="majorHAnsi" w:cstheme="majorHAnsi"/>
+        </w:rPr>
+      </w:pPr>
+    </w:p>
+    <w:p>
+      <w:pPr>
+        <w:rPr>
+          <w:rFonts w:asciiTheme="majorHAnsi" w:eastAsiaTheme="majorEastAsia" w:hAnsiTheme="majorHAnsi" w:cstheme="majorHAnsi"/>
           <w:sz w:val="32"/>
           <w:szCs w:val="32"/>
         </w:rPr>
       </w:pPr>
       <w:r>
         <w:rPr>
-          <w:rFonts w:ascii="Times New Roman" w:hAnsi="Times New Roman" w:cs="Times New Roman"/>
+          <w:rFonts w:asciiTheme="majorHAnsi" w:hAnsiTheme="majorHAnsi" w:cstheme="majorHAnsi"/>
         </w:rPr>
         <w:br w:type="page"/>
       </w:r>
@@ -2624,14 +2753,14 @@
       <w:pPr>
         <w:pStyle w:val="Heading1"/>
         <w:rPr>
-          <w:rFonts w:ascii="Times New Roman" w:hAnsi="Times New Roman" w:cs="Times New Roman"/>
+          <w:rFonts w:cstheme="majorHAnsi"/>
           <w:color w:val="auto"/>
         </w:rPr>
       </w:pPr>
       <w:bookmarkStart w:id="9" w:name="_Toc102341584"/>
       <w:r>
         <w:rPr>
-          <w:rFonts w:ascii="Times New Roman" w:hAnsi="Times New Roman" w:cs="Times New Roman"/>
+          <w:rFonts w:cstheme="majorHAnsi"/>
           <w:color w:val="auto"/>
         </w:rPr>
         <w:lastRenderedPageBreak/>
@@ -2642,7 +2771,7 @@
     <w:p>
       <w:pPr>
         <w:rPr>
-          <w:rFonts w:ascii="Times New Roman" w:hAnsi="Times New Roman" w:cs="Times New Roman"/>
+          <w:rFonts w:asciiTheme="majorHAnsi" w:hAnsiTheme="majorHAnsi" w:cstheme="majorHAnsi"/>
         </w:rPr>
       </w:pPr>
     </w:p>
@@ -2650,7 +2779,7 @@
       <w:pPr>
         <w:pStyle w:val="Heading2"/>
         <w:rPr>
-          <w:rFonts w:ascii="Times New Roman" w:hAnsi="Times New Roman" w:cs="Times New Roman"/>
+          <w:rFonts w:cstheme="majorHAnsi"/>
           <w:color w:val="auto"/>
           <w:sz w:val="28"/>
           <w:szCs w:val="28"/>
@@ -2660,7 +2789,7 @@
       <w:bookmarkStart w:id="10" w:name="_Toc102341585"/>
       <w:r>
         <w:rPr>
-          <w:rFonts w:ascii="Times New Roman" w:hAnsi="Times New Roman" w:cs="Times New Roman"/>
+          <w:rFonts w:cstheme="majorHAnsi"/>
           <w:color w:val="auto"/>
           <w:sz w:val="28"/>
           <w:szCs w:val="28"/>
@@ -2670,7 +2799,7 @@
       </w:r>
       <w:r>
         <w:rPr>
-          <w:rFonts w:ascii="Times New Roman" w:hAnsi="Times New Roman" w:cs="Times New Roman"/>
+          <w:rFonts w:cstheme="majorHAnsi"/>
           <w:color w:val="auto"/>
           <w:sz w:val="28"/>
           <w:szCs w:val="28"/>
@@ -2683,24 +2812,24 @@
     <w:p>
       <w:pPr>
         <w:rPr>
-          <w:rFonts w:ascii="Times New Roman" w:hAnsi="Times New Roman" w:cs="Times New Roman"/>
-        </w:rPr>
-      </w:pPr>
-      <w:r>
-        <w:rPr>
-          <w:rFonts w:ascii="Times New Roman" w:hAnsi="Times New Roman" w:cs="Times New Roman"/>
+          <w:rFonts w:asciiTheme="majorHAnsi" w:hAnsiTheme="majorHAnsi" w:cstheme="majorHAnsi"/>
+        </w:rPr>
+      </w:pPr>
+      <w:r>
+        <w:rPr>
+          <w:rFonts w:asciiTheme="majorHAnsi" w:hAnsiTheme="majorHAnsi" w:cstheme="majorHAnsi"/>
         </w:rPr>
         <w:t>We have used our Mobile Phones as testing devices with the use of Unity Remote 5 application, which is free to be downloaded on Google Play</w:t>
       </w:r>
       <w:r>
         <w:rPr>
-          <w:rFonts w:ascii="Times New Roman" w:hAnsi="Times New Roman" w:cs="Times New Roman"/>
+          <w:rFonts w:asciiTheme="majorHAnsi" w:hAnsiTheme="majorHAnsi" w:cstheme="majorHAnsi"/>
         </w:rPr>
         <w:t xml:space="preserve"> Store</w:t>
       </w:r>
       <w:r>
         <w:rPr>
-          <w:rFonts w:ascii="Times New Roman" w:hAnsi="Times New Roman" w:cs="Times New Roman"/>
+          <w:rFonts w:asciiTheme="majorHAnsi" w:hAnsiTheme="majorHAnsi" w:cstheme="majorHAnsi"/>
         </w:rPr>
         <w:t>.</w:t>
       </w:r>
@@ -2708,12 +2837,12 @@
     <w:p>
       <w:pPr>
         <w:rPr>
-          <w:rFonts w:ascii="Times New Roman" w:hAnsi="Times New Roman" w:cs="Times New Roman"/>
-        </w:rPr>
-      </w:pPr>
-      <w:r>
-        <w:rPr>
-          <w:rFonts w:ascii="Times New Roman" w:hAnsi="Times New Roman" w:cs="Times New Roman"/>
+          <w:rFonts w:asciiTheme="majorHAnsi" w:hAnsiTheme="majorHAnsi" w:cstheme="majorHAnsi"/>
+        </w:rPr>
+      </w:pPr>
+      <w:r>
+        <w:rPr>
+          <w:rFonts w:asciiTheme="majorHAnsi" w:hAnsiTheme="majorHAnsi" w:cstheme="majorHAnsi"/>
         </w:rPr>
         <w:t>After every major change in the game, we have built the game onto our android devices to feel the game better than while testing the game. More as a black box testing, which helped in familiarising with the game and coming up with more ideas and fixes for certain parts of the project.</w:t>
       </w:r>
@@ -2721,7 +2850,7 @@
     <w:p>
       <w:pPr>
         <w:rPr>
-          <w:rFonts w:ascii="Times New Roman" w:hAnsi="Times New Roman" w:cs="Times New Roman"/>
+          <w:rFonts w:asciiTheme="majorHAnsi" w:hAnsiTheme="majorHAnsi" w:cstheme="majorHAnsi"/>
         </w:rPr>
       </w:pPr>
     </w:p>
@@ -2729,28 +2858,26 @@
       <w:pPr>
         <w:pStyle w:val="Heading2"/>
         <w:rPr>
-          <w:rFonts w:ascii="Times New Roman" w:hAnsi="Times New Roman" w:cs="Times New Roman"/>
+          <w:rFonts w:cstheme="majorHAnsi"/>
           <w:color w:val="auto"/>
           <w:sz w:val="28"/>
           <w:szCs w:val="28"/>
           <w:u w:val="single"/>
         </w:rPr>
       </w:pPr>
-      <w:bookmarkStart w:id="11" w:name="_Toc102341586"/>
-      <w:r>
-        <w:rPr>
-          <w:rFonts w:ascii="Times New Roman" w:hAnsi="Times New Roman" w:cs="Times New Roman"/>
+      <w:r>
+        <w:rPr>
+          <w:rFonts w:cstheme="majorHAnsi"/>
           <w:color w:val="auto"/>
           <w:sz w:val="28"/>
           <w:szCs w:val="28"/>
           <w:u w:val="single"/>
         </w:rPr>
-        <w:t>Unity Editor – PC</w:t>
-      </w:r>
-      <w:bookmarkEnd w:id="11"/>
-      <w:r>
-        <w:rPr>
-          <w:rFonts w:ascii="Times New Roman" w:hAnsi="Times New Roman" w:cs="Times New Roman"/>
+        <w:t>PC – Unity Editor /</w:t>
+      </w:r>
+      <w:r>
+        <w:rPr>
+          <w:rFonts w:cstheme="majorHAnsi"/>
           <w:color w:val="auto"/>
           <w:sz w:val="28"/>
           <w:szCs w:val="28"/>
@@ -2758,216 +2885,287 @@
         </w:rPr>
         <w:t xml:space="preserve"> </w:t>
       </w:r>
-    </w:p>
-    <w:p>
-      <w:pPr>
-        <w:rPr>
-          <w:rFonts w:ascii="Times New Roman" w:hAnsi="Times New Roman" w:cs="Times New Roman"/>
-        </w:rPr>
-      </w:pPr>
-      <w:r>
-        <w:rPr>
-          <w:rFonts w:ascii="Times New Roman" w:hAnsi="Times New Roman" w:cs="Times New Roman"/>
-        </w:rPr>
-        <w:t>We have used the Unity Editor sometimes during longer developing periods, without the use of Vuforia components and instead using Main Camera.</w:t>
-      </w:r>
-    </w:p>
-    <w:p>
-      <w:pPr>
-        <w:rPr>
-          <w:rFonts w:ascii="Times New Roman" w:hAnsi="Times New Roman" w:cs="Times New Roman"/>
-        </w:rPr>
-      </w:pPr>
-      <w:r>
-        <w:rPr>
-          <w:rFonts w:ascii="Times New Roman" w:hAnsi="Times New Roman" w:cs="Times New Roman"/>
-        </w:rPr>
-        <w:t>Unity Editor allowed us to save a lot of time on testing and we used it only to test out simple features of the game such as, checking if the game changes scenes correctly and if the score and live</w:t>
-      </w:r>
-      <w:r>
-        <w:rPr>
-          <w:rFonts w:ascii="Times New Roman" w:hAnsi="Times New Roman" w:cs="Times New Roman"/>
-        </w:rPr>
-        <w:t>s count</w:t>
-      </w:r>
-      <w:r>
-        <w:rPr>
-          <w:rFonts w:ascii="Times New Roman" w:hAnsi="Times New Roman" w:cs="Times New Roman"/>
-        </w:rPr>
-        <w:t xml:space="preserve"> are displayed as expected. </w:t>
-      </w:r>
-    </w:p>
-    <w:p>
-      <w:pPr>
-        <w:rPr>
-          <w:rFonts w:ascii="Times New Roman" w:eastAsiaTheme="majorEastAsia" w:hAnsi="Times New Roman" w:cs="Times New Roman"/>
-          <w:sz w:val="32"/>
-          <w:szCs w:val="32"/>
-        </w:rPr>
-      </w:pPr>
-      <w:r>
-        <w:rPr>
-          <w:rFonts w:ascii="Times New Roman" w:hAnsi="Times New Roman" w:cs="Times New Roman"/>
-        </w:rPr>
-        <w:br w:type="page"/>
-      </w:r>
-    </w:p>
-    <w:p>
-      <w:pPr>
-        <w:pStyle w:val="Heading1"/>
-        <w:rPr>
-          <w:rFonts w:ascii="Times New Roman" w:hAnsi="Times New Roman" w:cs="Times New Roman"/>
-          <w:color w:val="auto"/>
-        </w:rPr>
-      </w:pPr>
-      <w:bookmarkStart w:id="12" w:name="_Toc102341587"/>
-      <w:r>
-        <w:rPr>
-          <w:rFonts w:ascii="Times New Roman" w:hAnsi="Times New Roman" w:cs="Times New Roman"/>
-          <w:color w:val="auto"/>
-        </w:rPr>
-        <w:lastRenderedPageBreak/>
-        <w:t>Architecture for the solution</w:t>
-      </w:r>
-      <w:bookmarkEnd w:id="12"/>
-    </w:p>
-    <w:p>
-      <w:pPr>
-        <w:rPr>
-          <w:rFonts w:ascii="Times New Roman" w:hAnsi="Times New Roman" w:cs="Times New Roman"/>
-        </w:rPr>
-      </w:pPr>
-    </w:p>
-    <w:p>
-      <w:pPr>
-        <w:rPr>
-          <w:rFonts w:ascii="Times New Roman" w:hAnsi="Times New Roman" w:cs="Times New Roman"/>
-        </w:rPr>
-      </w:pPr>
-    </w:p>
-    <w:p>
-      <w:pPr>
-        <w:rPr>
-          <w:rFonts w:ascii="Times New Roman" w:eastAsiaTheme="majorEastAsia" w:hAnsi="Times New Roman" w:cs="Times New Roman"/>
-          <w:sz w:val="32"/>
-          <w:szCs w:val="32"/>
-        </w:rPr>
-      </w:pPr>
-      <w:r>
-        <w:rPr>
-          <w:rFonts w:ascii="Times New Roman" w:hAnsi="Times New Roman" w:cs="Times New Roman"/>
-        </w:rPr>
-        <w:br w:type="page"/>
-      </w:r>
-    </w:p>
-    <w:p>
-      <w:pPr>
-        <w:pStyle w:val="Heading1"/>
-        <w:rPr>
-          <w:rFonts w:ascii="Times New Roman" w:hAnsi="Times New Roman" w:cs="Times New Roman"/>
-          <w:color w:val="auto"/>
-        </w:rPr>
-      </w:pPr>
-      <w:bookmarkStart w:id="13" w:name="_Toc102341588"/>
-      <w:r>
-        <w:rPr>
-          <w:rFonts w:ascii="Times New Roman" w:hAnsi="Times New Roman" w:cs="Times New Roman"/>
-          <w:color w:val="auto"/>
-        </w:rPr>
-        <w:lastRenderedPageBreak/>
-        <w:t>Conclusions &amp; Recommendations</w:t>
-      </w:r>
-      <w:bookmarkEnd w:id="13"/>
-    </w:p>
-    <w:p/>
-    <w:p>
-      <w:pPr>
-        <w:pStyle w:val="Heading2"/>
-        <w:rPr>
-          <w:rFonts w:ascii="Times New Roman" w:hAnsi="Times New Roman" w:cs="Times New Roman"/>
+      <w:r>
+        <w:rPr>
+          <w:rFonts w:cstheme="majorHAnsi"/>
           <w:color w:val="auto"/>
           <w:sz w:val="28"/>
           <w:szCs w:val="28"/>
           <w:u w:val="single"/>
         </w:rPr>
-      </w:pPr>
-      <w:bookmarkStart w:id="14" w:name="_Toc102341589"/>
-      <w:r>
-        <w:rPr>
-          <w:rFonts w:ascii="Times New Roman" w:hAnsi="Times New Roman" w:cs="Times New Roman"/>
+        <w:t xml:space="preserve">Development </w:t>
+      </w:r>
+      <w:r>
+        <w:rPr>
+          <w:rFonts w:cstheme="majorHAnsi"/>
           <w:color w:val="auto"/>
           <w:sz w:val="28"/>
           <w:szCs w:val="28"/>
           <w:u w:val="single"/>
         </w:rPr>
-        <w:t>What has been achieved?</w:t>
-      </w:r>
-      <w:bookmarkEnd w:id="14"/>
-    </w:p>
-    <w:p/>
-    <w:p/>
+        <w:t>Device</w:t>
+      </w:r>
+    </w:p>
+    <w:p>
+      <w:pPr>
+        <w:rPr>
+          <w:rFonts w:asciiTheme="majorHAnsi" w:hAnsiTheme="majorHAnsi" w:cstheme="majorHAnsi"/>
+        </w:rPr>
+      </w:pPr>
+      <w:r>
+        <w:rPr>
+          <w:rFonts w:asciiTheme="majorHAnsi" w:hAnsiTheme="majorHAnsi" w:cstheme="majorHAnsi"/>
+        </w:rPr>
+        <w:t>We have used the Unity Editor sometimes during longer developing periods, without the use of Vuforia components and instead using Main Camera.</w:t>
+      </w:r>
+    </w:p>
+    <w:p>
+      <w:pPr>
+        <w:rPr>
+          <w:rFonts w:asciiTheme="majorHAnsi" w:hAnsiTheme="majorHAnsi" w:cstheme="majorHAnsi"/>
+        </w:rPr>
+      </w:pPr>
+      <w:r>
+        <w:rPr>
+          <w:rFonts w:asciiTheme="majorHAnsi" w:hAnsiTheme="majorHAnsi" w:cstheme="majorHAnsi"/>
+        </w:rPr>
+        <w:t>Unity Editor allowed us to save a lot of time on testing and we used it only to test out simple features of the game such as, checking if the game changes scenes correctly and if the score and live</w:t>
+      </w:r>
+      <w:r>
+        <w:rPr>
+          <w:rFonts w:asciiTheme="majorHAnsi" w:hAnsiTheme="majorHAnsi" w:cstheme="majorHAnsi"/>
+        </w:rPr>
+        <w:t>s count</w:t>
+      </w:r>
+      <w:r>
+        <w:rPr>
+          <w:rFonts w:asciiTheme="majorHAnsi" w:hAnsiTheme="majorHAnsi" w:cstheme="majorHAnsi"/>
+        </w:rPr>
+        <w:t xml:space="preserve"> are displayed as expected. </w:t>
+      </w:r>
+    </w:p>
+    <w:p>
+      <w:pPr>
+        <w:rPr>
+          <w:rFonts w:asciiTheme="majorHAnsi" w:eastAsiaTheme="majorEastAsia" w:hAnsiTheme="majorHAnsi" w:cstheme="majorHAnsi"/>
+          <w:sz w:val="32"/>
+          <w:szCs w:val="32"/>
+        </w:rPr>
+      </w:pPr>
+      <w:r>
+        <w:rPr>
+          <w:rFonts w:asciiTheme="majorHAnsi" w:hAnsiTheme="majorHAnsi" w:cstheme="majorHAnsi"/>
+        </w:rPr>
+        <w:br w:type="page"/>
+      </w:r>
+    </w:p>
+    <w:p>
+      <w:pPr>
+        <w:pStyle w:val="Heading1"/>
+        <w:rPr>
+          <w:rFonts w:cstheme="majorHAnsi"/>
+          <w:color w:val="auto"/>
+        </w:rPr>
+      </w:pPr>
+      <w:bookmarkStart w:id="11" w:name="_Toc102341587"/>
+      <w:r>
+        <w:rPr>
+          <w:rFonts w:cstheme="majorHAnsi"/>
+          <w:color w:val="auto"/>
+        </w:rPr>
+        <w:lastRenderedPageBreak/>
+        <w:t>Architecture for the solution</w:t>
+      </w:r>
+      <w:bookmarkEnd w:id="11"/>
+    </w:p>
+    <w:p>
+      <w:pPr>
+        <w:rPr>
+          <w:rFonts w:asciiTheme="majorHAnsi" w:hAnsiTheme="majorHAnsi" w:cstheme="majorHAnsi"/>
+        </w:rPr>
+      </w:pPr>
+    </w:p>
+    <w:p>
+      <w:pPr>
+        <w:rPr>
+          <w:rFonts w:asciiTheme="majorHAnsi" w:eastAsiaTheme="majorEastAsia" w:hAnsiTheme="majorHAnsi" w:cstheme="majorHAnsi"/>
+          <w:sz w:val="32"/>
+          <w:szCs w:val="32"/>
+        </w:rPr>
+      </w:pPr>
+      <w:r>
+        <w:rPr>
+          <w:rFonts w:asciiTheme="majorHAnsi" w:hAnsiTheme="majorHAnsi" w:cstheme="majorHAnsi"/>
+        </w:rPr>
+        <w:br w:type="page"/>
+      </w:r>
+    </w:p>
+    <w:p>
+      <w:pPr>
+        <w:pStyle w:val="Heading1"/>
+        <w:rPr>
+          <w:rFonts w:cstheme="majorHAnsi"/>
+          <w:color w:val="auto"/>
+        </w:rPr>
+      </w:pPr>
+      <w:bookmarkStart w:id="12" w:name="_Toc102341588"/>
+      <w:r>
+        <w:rPr>
+          <w:rFonts w:cstheme="majorHAnsi"/>
+          <w:color w:val="auto"/>
+        </w:rPr>
+        <w:lastRenderedPageBreak/>
+        <w:t>Conclusions &amp; Recommendations</w:t>
+      </w:r>
+      <w:bookmarkEnd w:id="12"/>
+    </w:p>
+    <w:p>
+      <w:pPr>
+        <w:rPr>
+          <w:rFonts w:asciiTheme="majorHAnsi" w:hAnsiTheme="majorHAnsi" w:cstheme="majorHAnsi"/>
+        </w:rPr>
+      </w:pPr>
+    </w:p>
     <w:p>
       <w:pPr>
         <w:pStyle w:val="Heading2"/>
         <w:rPr>
-          <w:rFonts w:ascii="Times New Roman" w:hAnsi="Times New Roman" w:cs="Times New Roman"/>
+          <w:rFonts w:cstheme="majorHAnsi"/>
           <w:color w:val="auto"/>
           <w:sz w:val="28"/>
           <w:szCs w:val="28"/>
           <w:u w:val="single"/>
         </w:rPr>
       </w:pPr>
-      <w:bookmarkStart w:id="15" w:name="_Toc102341590"/>
-      <w:r>
-        <w:rPr>
-          <w:rFonts w:ascii="Times New Roman" w:hAnsi="Times New Roman" w:cs="Times New Roman"/>
+      <w:bookmarkStart w:id="13" w:name="_Toc102341589"/>
+      <w:r>
+        <w:rPr>
+          <w:rFonts w:cstheme="majorHAnsi"/>
           <w:color w:val="auto"/>
           <w:sz w:val="28"/>
           <w:szCs w:val="28"/>
           <w:u w:val="single"/>
         </w:rPr>
-        <w:t>What has not been achieved?</w:t>
-      </w:r>
-      <w:bookmarkEnd w:id="15"/>
-    </w:p>
-    <w:p/>
-    <w:p>
-      <w:pPr>
-        <w:tabs>
-          <w:tab w:val="left" w:pos="3372"/>
-        </w:tabs>
-      </w:pPr>
-      <w:r>
-        <w:tab/>
-      </w:r>
+        <w:t>What has been achieved?</w:t>
+      </w:r>
+      <w:bookmarkEnd w:id="13"/>
+    </w:p>
+    <w:p>
+      <w:pPr>
+        <w:rPr>
+          <w:rFonts w:asciiTheme="majorHAnsi" w:hAnsiTheme="majorHAnsi" w:cstheme="majorHAnsi"/>
+        </w:rPr>
+      </w:pPr>
+    </w:p>
+    <w:p>
+      <w:pPr>
+        <w:rPr>
+          <w:rFonts w:asciiTheme="majorHAnsi" w:hAnsiTheme="majorHAnsi" w:cstheme="majorHAnsi"/>
+        </w:rPr>
+      </w:pPr>
     </w:p>
     <w:p>
       <w:pPr>
         <w:pStyle w:val="Heading2"/>
         <w:rPr>
-          <w:rFonts w:ascii="Times New Roman" w:hAnsi="Times New Roman" w:cs="Times New Roman"/>
+          <w:rFonts w:cstheme="majorHAnsi"/>
           <w:color w:val="auto"/>
           <w:sz w:val="28"/>
           <w:szCs w:val="28"/>
           <w:u w:val="single"/>
         </w:rPr>
       </w:pPr>
-      <w:bookmarkStart w:id="16" w:name="_Toc102341591"/>
-      <w:r>
-        <w:rPr>
-          <w:rFonts w:ascii="Times New Roman" w:hAnsi="Times New Roman" w:cs="Times New Roman"/>
+      <w:bookmarkStart w:id="14" w:name="_Toc102341590"/>
+      <w:r>
+        <w:rPr>
+          <w:rFonts w:cstheme="majorHAnsi"/>
           <w:color w:val="auto"/>
           <w:sz w:val="28"/>
           <w:szCs w:val="28"/>
           <w:u w:val="single"/>
         </w:rPr>
+        <w:t>What has not been achieved?</w:t>
+      </w:r>
+      <w:bookmarkEnd w:id="14"/>
+    </w:p>
+    <w:p>
+      <w:pPr>
+        <w:rPr>
+          <w:rFonts w:asciiTheme="majorHAnsi" w:hAnsiTheme="majorHAnsi" w:cstheme="majorHAnsi"/>
+        </w:rPr>
+      </w:pPr>
+    </w:p>
+    <w:p>
+      <w:pPr>
+        <w:tabs>
+          <w:tab w:val="left" w:pos="3372"/>
+        </w:tabs>
+        <w:rPr>
+          <w:rFonts w:asciiTheme="majorHAnsi" w:hAnsiTheme="majorHAnsi" w:cstheme="majorHAnsi"/>
+        </w:rPr>
+      </w:pPr>
+      <w:r>
+        <w:rPr>
+          <w:rFonts w:asciiTheme="majorHAnsi" w:hAnsiTheme="majorHAnsi" w:cstheme="majorHAnsi"/>
+        </w:rPr>
+        <w:tab/>
+      </w:r>
+    </w:p>
+    <w:p>
+      <w:pPr>
+        <w:pStyle w:val="Heading2"/>
+        <w:rPr>
+          <w:rFonts w:cstheme="majorHAnsi"/>
+          <w:color w:val="auto"/>
+          <w:sz w:val="28"/>
+          <w:szCs w:val="28"/>
+          <w:u w:val="single"/>
+        </w:rPr>
+      </w:pPr>
+      <w:bookmarkStart w:id="15" w:name="_Toc102341591"/>
+      <w:r>
+        <w:rPr>
+          <w:rFonts w:cstheme="majorHAnsi"/>
+          <w:color w:val="auto"/>
+          <w:sz w:val="28"/>
+          <w:szCs w:val="28"/>
+          <w:u w:val="single"/>
+        </w:rPr>
         <w:t>What have we liked and learned?</w:t>
       </w:r>
-      <w:bookmarkEnd w:id="16"/>
+      <w:bookmarkEnd w:id="15"/>
     </w:p>
     <w:p/>
     <w:p/>
-    <w:p/>
+    <w:p>
+      <w:pPr>
+        <w:pStyle w:val="Heading2"/>
+        <w:rPr>
+          <w:rFonts w:cstheme="majorHAnsi"/>
+          <w:color w:val="auto"/>
+          <w:sz w:val="28"/>
+          <w:szCs w:val="28"/>
+          <w:u w:val="single"/>
+        </w:rPr>
+      </w:pPr>
+      <w:r>
+        <w:rPr>
+          <w:rFonts w:cstheme="majorHAnsi"/>
+          <w:color w:val="auto"/>
+          <w:sz w:val="28"/>
+          <w:szCs w:val="28"/>
+          <w:u w:val="single"/>
+        </w:rPr>
+        <w:t>What has not been achieved?</w:t>
+      </w:r>
+    </w:p>
+    <w:p>
+      <w:pPr>
+        <w:rPr>
+          <w:rFonts w:asciiTheme="majorHAnsi" w:hAnsiTheme="majorHAnsi" w:cstheme="majorHAnsi"/>
+        </w:rPr>
+      </w:pPr>
+    </w:p>
     <w:sectPr>
       <w:footerReference w:type="default" r:id="rId13"/>
       <w:pgSz w:w="11906" w:h="16838"/>
@@ -4427,7 +4625,7 @@
     <w:charset w:val="00"/>
     <w:family w:val="roman"/>
     <w:pitch w:val="variable"/>
-    <w:sig w:usb0="E0002AFF" w:usb1="C0007843" w:usb2="00000009" w:usb3="00000000" w:csb0="000001FF" w:csb1="00000000"/>
+    <w:sig w:usb0="E0002EFF" w:usb1="C000785B" w:usb2="00000009" w:usb3="00000000" w:csb0="000001FF" w:csb1="00000000"/>
   </w:font>
   <w:font w:name="Courier New">
     <w:panose1 w:val="02070309020205020404"/>
@@ -4448,14 +4646,14 @@
     <w:charset w:val="00"/>
     <w:family w:val="swiss"/>
     <w:pitch w:val="variable"/>
-    <w:sig w:usb0="E0002AFF" w:usb1="4000ACFF" w:usb2="00000001" w:usb3="00000000" w:csb0="000001FF" w:csb1="00000000"/>
+    <w:sig w:usb0="E4002EFF" w:usb1="C000247B" w:usb2="00000009" w:usb3="00000000" w:csb0="000001FF" w:csb1="00000000"/>
   </w:font>
   <w:font w:name="Calibri Light">
     <w:panose1 w:val="020F0302020204030204"/>
     <w:charset w:val="00"/>
     <w:family w:val="swiss"/>
     <w:pitch w:val="variable"/>
-    <w:sig w:usb0="A0002AEF" w:usb1="4000207B" w:usb2="00000000" w:usb3="00000000" w:csb0="000001FF" w:csb1="00000000"/>
+    <w:sig w:usb0="E4002EFF" w:usb1="C000247B" w:usb2="00000009" w:usb3="00000000" w:csb0="000001FF" w:csb1="00000000"/>
   </w:font>
 </w:fonts>
 </file>
@@ -4476,6 +4674,7 @@
   </w:compat>
   <w:rsids>
     <w:rsidRoot w:val="00C74BCF"/>
+    <w:rsid w:val="00255F8D"/>
     <w:rsid w:val="003A19A5"/>
     <w:rsid w:val="008F207E"/>
     <w:rsid w:val="00B20E15"/>
@@ -4936,14 +5135,6 @@
     <w:name w:val="231CF26EF0B24962ABF42A5C6693939C"/>
     <w:rsid w:val="00C74BCF"/>
   </w:style>
-  <w:style w:type="paragraph" w:customStyle="1" w:styleId="293E18CFB4AE438B8DC8CFA563EC90DC">
-    <w:name w:val="293E18CFB4AE438B8DC8CFA563EC90DC"/>
-    <w:rsid w:val="00B20E15"/>
-  </w:style>
-  <w:style w:type="paragraph" w:customStyle="1" w:styleId="0D1C41421F354C998C6125E007FBD9D6">
-    <w:name w:val="0D1C41421F354C998C6125E007FBD9D6"/>
-    <w:rsid w:val="00B20E15"/>
-  </w:style>
 </w:styles>
 </file>
 

</xml_diff>

<commit_message>
Added architecture to write-up again
</commit_message>
<xml_diff>
--- a/Documentation/Project Write-Up.docx
+++ b/Documentation/Project Write-Up.docx
@@ -14,7 +14,6 @@
           <w:docPartUnique/>
         </w:docPartObj>
       </w:sdtPr>
-      <w:sdtEndPr/>
       <w:sdtContent>
         <w:p>
           <w:pPr>
@@ -31,7 +30,7 @@
               <w:noProof/>
             </w:rPr>
             <w:drawing>
-              <wp:inline distT="0" distB="0" distL="0" distR="0" wp14:anchorId="7D14880F" wp14:editId="17B4B3F1">
+              <wp:inline distT="0" distB="0" distL="0" distR="0" wp14:anchorId="04826208" wp14:editId="18F78568">
                 <wp:extent cx="1417320" cy="750898"/>
                 <wp:effectExtent l="0" t="0" r="0" b="0"/>
                 <wp:docPr id="143" name="Picture 143"/>
@@ -96,7 +95,7 @@
             <w:tag w:val=""/>
             <w:id w:val="1735040861"/>
             <w:placeholder>
-              <w:docPart w:val="CA251780DB6A490C98C4D3C6794E7925"/>
+              <w:docPart w:val="0BA4CA1A77814D9B86E6B42696588AA8"/>
             </w:placeholder>
             <w:dataBinding w:prefixMappings="xmlns:ns0='http://purl.org/dc/elements/1.1/' xmlns:ns1='http://schemas.openxmlformats.org/package/2006/metadata/core-properties' " w:xpath="/ns1:coreProperties[1]/ns0:title[1]" w:storeItemID="{6C3C8BC8-F283-45AE-878A-BAB7291924A1}"/>
             <w:text/>
@@ -147,12 +146,11 @@
             <w:tag w:val=""/>
             <w:id w:val="328029620"/>
             <w:placeholder>
-              <w:docPart w:val="231CF26EF0B24962ABF42A5C6693939C"/>
+              <w:docPart w:val="C9434015F83741559100D76A49B1583C"/>
             </w:placeholder>
             <w:dataBinding w:prefixMappings="xmlns:ns0='http://purl.org/dc/elements/1.1/' xmlns:ns1='http://schemas.openxmlformats.org/package/2006/metadata/core-properties' " w:xpath="/ns1:coreProperties[1]/ns0:subject[1]" w:storeItemID="{6C3C8BC8-F283-45AE-878A-BAB7291924A1}"/>
             <w:text/>
           </w:sdtPr>
-          <w:sdtEndPr/>
           <w:sdtContent>
             <w:p>
               <w:pPr>
@@ -192,7 +190,7 @@
             <mc:AlternateContent>
               <mc:Choice Requires="wps">
                 <w:drawing>
-                  <wp:anchor distT="0" distB="0" distL="114300" distR="114300" simplePos="0" relativeHeight="251659264" behindDoc="0" locked="0" layoutInCell="1" allowOverlap="1" wp14:anchorId="0A67EE35" wp14:editId="502A2FEF">
+                  <wp:anchor distT="0" distB="0" distL="114300" distR="114300" simplePos="0" relativeHeight="251659264" behindDoc="0" locked="0" layoutInCell="1" allowOverlap="1" wp14:anchorId="6AC5989B" wp14:editId="397C6A7F">
                     <wp:simplePos x="0" y="0"/>
                     <wp:positionH relativeFrom="margin">
                       <wp:align>center</wp:align>
@@ -268,7 +266,6 @@
                                     <w:calendar w:val="gregorian"/>
                                   </w:date>
                                 </w:sdtPr>
-                                <w:sdtEndPr/>
                                 <w:sdtContent>
                                   <w:p>
                                     <w:pPr>
@@ -280,7 +277,7 @@
                                         <w:caps/>
                                         <w:sz w:val="36"/>
                                         <w:szCs w:val="36"/>
-                                        <w:lang w:val="en-IE"/>
+                                        <w:lang w:val="pl-PL"/>
                                       </w:rPr>
                                     </w:pPr>
                                     <w:r>
@@ -289,6 +286,7 @@
                                         <w:caps/>
                                         <w:sz w:val="36"/>
                                         <w:szCs w:val="36"/>
+                                        <w:lang w:val="pl-PL"/>
                                       </w:rPr>
                                       <w:t xml:space="preserve">     </w:t>
                                     </w:r>
@@ -321,7 +319,6 @@
                                     <w:dataBinding w:prefixMappings="xmlns:ns0='http://schemas.openxmlformats.org/officeDocument/2006/extended-properties' " w:xpath="/ns0:Properties[1]/ns0:Company[1]" w:storeItemID="{6668398D-A668-4E3E-A5EB-62B293D839F1}"/>
                                     <w:text/>
                                   </w:sdtPr>
-                                  <w:sdtEndPr/>
                                   <w:sdtContent>
                                     <w:r>
                                       <w:rPr>
@@ -363,7 +360,6 @@
                                     <w:dataBinding w:prefixMappings="xmlns:ns0='http://schemas.microsoft.com/office/2006/coverPageProps' " w:xpath="/ns0:CoverPageProperties[1]/ns0:CompanyAddress[1]" w:storeItemID="{55AF091B-3C7A-41E3-B477-F2FDAA23CFDA}"/>
                                     <w:text/>
                                   </w:sdtPr>
-                                  <w:sdtEndPr/>
                                   <w:sdtContent>
                                     <w:r>
                                       <w:rPr>
@@ -467,7 +463,7 @@
               </mc:Choice>
               <mc:Fallback>
                 <w:pict>
-                  <v:shapetype w14:anchorId="0A67EE35" id="_x0000_t202" coordsize="21600,21600" o:spt="202" path="m,l,21600r21600,l21600,xe">
+                  <v:shapetype w14:anchorId="6AC5989B" id="_x0000_t202" coordsize="21600,21600" o:spt="202" path="m,l,21600r21600,l21600,xe">
                     <v:stroke joinstyle="miter"/>
                     <v:path gradientshapeok="t" o:connecttype="rect"/>
                   </v:shapetype>
@@ -494,7 +490,6 @@
                               <w:calendar w:val="gregorian"/>
                             </w:date>
                           </w:sdtPr>
-                          <w:sdtEndPr/>
                           <w:sdtContent>
                             <w:p>
                               <w:pPr>
@@ -506,7 +501,7 @@
                                   <w:caps/>
                                   <w:sz w:val="36"/>
                                   <w:szCs w:val="36"/>
-                                  <w:lang w:val="en-IE"/>
+                                  <w:lang w:val="pl-PL"/>
                                 </w:rPr>
                               </w:pPr>
                               <w:r>
@@ -515,6 +510,7 @@
                                   <w:caps/>
                                   <w:sz w:val="36"/>
                                   <w:szCs w:val="36"/>
+                                  <w:lang w:val="pl-PL"/>
                                 </w:rPr>
                                 <w:t xml:space="preserve">     </w:t>
                               </w:r>
@@ -547,7 +543,6 @@
                               <w:dataBinding w:prefixMappings="xmlns:ns0='http://schemas.openxmlformats.org/officeDocument/2006/extended-properties' " w:xpath="/ns0:Properties[1]/ns0:Company[1]" w:storeItemID="{6668398D-A668-4E3E-A5EB-62B293D839F1}"/>
                               <w:text/>
                             </w:sdtPr>
-                            <w:sdtEndPr/>
                             <w:sdtContent>
                               <w:r>
                                 <w:rPr>
@@ -589,7 +584,6 @@
                               <w:dataBinding w:prefixMappings="xmlns:ns0='http://schemas.microsoft.com/office/2006/coverPageProps' " w:xpath="/ns0:CoverPageProperties[1]/ns0:CompanyAddress[1]" w:storeItemID="{55AF091B-3C7A-41E3-B477-F2FDAA23CFDA}"/>
                               <w:text/>
                             </w:sdtPr>
-                            <w:sdtEndPr/>
                             <w:sdtContent>
                               <w:r>
                                 <w:rPr>
@@ -685,7 +679,7 @@
               <w:noProof/>
             </w:rPr>
             <w:drawing>
-              <wp:inline distT="0" distB="0" distL="0" distR="0" wp14:anchorId="7D7DC501" wp14:editId="5CFBA7C1">
+              <wp:inline distT="0" distB="0" distL="0" distR="0" wp14:anchorId="750E4B19" wp14:editId="4063EA6E">
                 <wp:extent cx="758952" cy="478932"/>
                 <wp:effectExtent l="0" t="0" r="3175" b="0"/>
                 <wp:docPr id="144" name="Picture 144"/>
@@ -806,7 +800,7 @@
               <w:tab w:val="right" w:leader="dot" w:pos="9016"/>
             </w:tabs>
             <w:rPr>
-              <w:rFonts w:asciiTheme="majorHAnsi" w:eastAsiaTheme="minorEastAsia" w:hAnsiTheme="majorHAnsi" w:cstheme="majorHAnsi"/>
+              <w:rFonts w:eastAsiaTheme="minorEastAsia"/>
               <w:noProof/>
               <w:lang w:eastAsia="en-IE"/>
             </w:rPr>
@@ -829,18 +823,17 @@
             </w:rPr>
             <w:fldChar w:fldCharType="separate"/>
           </w:r>
-          <w:hyperlink w:anchor="_Toc102341575" w:history="1">
+          <w:hyperlink w:anchor="_Toc102411869" w:history="1">
             <w:r>
               <w:rPr>
                 <w:rStyle w:val="Hyperlink"/>
-                <w:rFonts w:asciiTheme="majorHAnsi" w:hAnsiTheme="majorHAnsi" w:cstheme="majorHAnsi"/>
+                <w:rFonts w:cstheme="majorHAnsi"/>
                 <w:noProof/>
               </w:rPr>
               <w:t>Purpose of the application</w:t>
             </w:r>
             <w:r>
               <w:rPr>
-                <w:rFonts w:asciiTheme="majorHAnsi" w:hAnsiTheme="majorHAnsi" w:cstheme="majorHAnsi"/>
                 <w:noProof/>
                 <w:webHidden/>
               </w:rPr>
@@ -848,7 +841,6 @@
             </w:r>
             <w:r>
               <w:rPr>
-                <w:rFonts w:asciiTheme="majorHAnsi" w:hAnsiTheme="majorHAnsi" w:cstheme="majorHAnsi"/>
                 <w:noProof/>
                 <w:webHidden/>
               </w:rPr>
@@ -856,22 +848,19 @@
             </w:r>
             <w:r>
               <w:rPr>
-                <w:rFonts w:asciiTheme="majorHAnsi" w:hAnsiTheme="majorHAnsi" w:cstheme="majorHAnsi"/>
-                <w:noProof/>
-                <w:webHidden/>
-              </w:rPr>
-              <w:instrText xml:space="preserve"> PAGEREF _Toc102341575 \h </w:instrText>
-            </w:r>
-            <w:r>
-              <w:rPr>
-                <w:rFonts w:asciiTheme="majorHAnsi" w:hAnsiTheme="majorHAnsi" w:cstheme="majorHAnsi"/>
-                <w:noProof/>
-                <w:webHidden/>
-              </w:rPr>
-            </w:r>
-            <w:r>
-              <w:rPr>
-                <w:rFonts w:asciiTheme="majorHAnsi" w:hAnsiTheme="majorHAnsi" w:cstheme="majorHAnsi"/>
+                <w:noProof/>
+                <w:webHidden/>
+              </w:rPr>
+              <w:instrText xml:space="preserve"> PAGEREF _Toc102411869 \h </w:instrText>
+            </w:r>
+            <w:r>
+              <w:rPr>
+                <w:noProof/>
+                <w:webHidden/>
+              </w:rPr>
+            </w:r>
+            <w:r>
+              <w:rPr>
                 <w:noProof/>
                 <w:webHidden/>
               </w:rPr>
@@ -879,7 +868,6 @@
             </w:r>
             <w:r>
               <w:rPr>
-                <w:rFonts w:asciiTheme="majorHAnsi" w:hAnsiTheme="majorHAnsi" w:cstheme="majorHAnsi"/>
                 <w:noProof/>
                 <w:webHidden/>
               </w:rPr>
@@ -887,7 +875,6 @@
             </w:r>
             <w:r>
               <w:rPr>
-                <w:rFonts w:asciiTheme="majorHAnsi" w:hAnsiTheme="majorHAnsi" w:cstheme="majorHAnsi"/>
                 <w:noProof/>
                 <w:webHidden/>
               </w:rPr>
@@ -902,23 +889,22 @@
               <w:tab w:val="right" w:leader="dot" w:pos="9016"/>
             </w:tabs>
             <w:rPr>
-              <w:rFonts w:asciiTheme="majorHAnsi" w:eastAsiaTheme="minorEastAsia" w:hAnsiTheme="majorHAnsi" w:cstheme="majorHAnsi"/>
+              <w:rFonts w:eastAsiaTheme="minorEastAsia"/>
               <w:noProof/>
               <w:lang w:eastAsia="en-IE"/>
             </w:rPr>
           </w:pPr>
-          <w:hyperlink w:anchor="_Toc102341576" w:history="1">
+          <w:hyperlink w:anchor="_Toc102411870" w:history="1">
             <w:r>
               <w:rPr>
                 <w:rStyle w:val="Hyperlink"/>
-                <w:rFonts w:asciiTheme="majorHAnsi" w:hAnsiTheme="majorHAnsi" w:cstheme="majorHAnsi"/>
+                <w:rFonts w:cstheme="majorHAnsi"/>
                 <w:noProof/>
               </w:rPr>
               <w:t>Main Menu</w:t>
             </w:r>
             <w:r>
               <w:rPr>
-                <w:rFonts w:asciiTheme="majorHAnsi" w:hAnsiTheme="majorHAnsi" w:cstheme="majorHAnsi"/>
                 <w:noProof/>
                 <w:webHidden/>
               </w:rPr>
@@ -926,7 +912,6 @@
             </w:r>
             <w:r>
               <w:rPr>
-                <w:rFonts w:asciiTheme="majorHAnsi" w:hAnsiTheme="majorHAnsi" w:cstheme="majorHAnsi"/>
                 <w:noProof/>
                 <w:webHidden/>
               </w:rPr>
@@ -934,22 +919,19 @@
             </w:r>
             <w:r>
               <w:rPr>
-                <w:rFonts w:asciiTheme="majorHAnsi" w:hAnsiTheme="majorHAnsi" w:cstheme="majorHAnsi"/>
-                <w:noProof/>
-                <w:webHidden/>
-              </w:rPr>
-              <w:instrText xml:space="preserve"> PAGEREF _Toc102341576 \h </w:instrText>
-            </w:r>
-            <w:r>
-              <w:rPr>
-                <w:rFonts w:asciiTheme="majorHAnsi" w:hAnsiTheme="majorHAnsi" w:cstheme="majorHAnsi"/>
-                <w:noProof/>
-                <w:webHidden/>
-              </w:rPr>
-            </w:r>
-            <w:r>
-              <w:rPr>
-                <w:rFonts w:asciiTheme="majorHAnsi" w:hAnsiTheme="majorHAnsi" w:cstheme="majorHAnsi"/>
+                <w:noProof/>
+                <w:webHidden/>
+              </w:rPr>
+              <w:instrText xml:space="preserve"> PAGEREF _Toc102411870 \h </w:instrText>
+            </w:r>
+            <w:r>
+              <w:rPr>
+                <w:noProof/>
+                <w:webHidden/>
+              </w:rPr>
+            </w:r>
+            <w:r>
+              <w:rPr>
                 <w:noProof/>
                 <w:webHidden/>
               </w:rPr>
@@ -957,7 +939,6 @@
             </w:r>
             <w:r>
               <w:rPr>
-                <w:rFonts w:asciiTheme="majorHAnsi" w:hAnsiTheme="majorHAnsi" w:cstheme="majorHAnsi"/>
                 <w:noProof/>
                 <w:webHidden/>
               </w:rPr>
@@ -965,7 +946,6 @@
             </w:r>
             <w:r>
               <w:rPr>
-                <w:rFonts w:asciiTheme="majorHAnsi" w:hAnsiTheme="majorHAnsi" w:cstheme="majorHAnsi"/>
                 <w:noProof/>
                 <w:webHidden/>
               </w:rPr>
@@ -980,23 +960,22 @@
               <w:tab w:val="right" w:leader="dot" w:pos="9016"/>
             </w:tabs>
             <w:rPr>
-              <w:rFonts w:asciiTheme="majorHAnsi" w:eastAsiaTheme="minorEastAsia" w:hAnsiTheme="majorHAnsi" w:cstheme="majorHAnsi"/>
+              <w:rFonts w:eastAsiaTheme="minorEastAsia"/>
               <w:noProof/>
               <w:lang w:eastAsia="en-IE"/>
             </w:rPr>
           </w:pPr>
-          <w:hyperlink w:anchor="_Toc102341577" w:history="1">
+          <w:hyperlink w:anchor="_Toc102411871" w:history="1">
             <w:r>
               <w:rPr>
                 <w:rStyle w:val="Hyperlink"/>
-                <w:rFonts w:asciiTheme="majorHAnsi" w:hAnsiTheme="majorHAnsi" w:cstheme="majorHAnsi"/>
+                <w:rFonts w:cstheme="majorHAnsi"/>
                 <w:noProof/>
               </w:rPr>
               <w:t>Game Scenes</w:t>
             </w:r>
             <w:r>
               <w:rPr>
-                <w:rFonts w:asciiTheme="majorHAnsi" w:hAnsiTheme="majorHAnsi" w:cstheme="majorHAnsi"/>
                 <w:noProof/>
                 <w:webHidden/>
               </w:rPr>
@@ -1004,7 +983,6 @@
             </w:r>
             <w:r>
               <w:rPr>
-                <w:rFonts w:asciiTheme="majorHAnsi" w:hAnsiTheme="majorHAnsi" w:cstheme="majorHAnsi"/>
                 <w:noProof/>
                 <w:webHidden/>
               </w:rPr>
@@ -1012,22 +990,19 @@
             </w:r>
             <w:r>
               <w:rPr>
-                <w:rFonts w:asciiTheme="majorHAnsi" w:hAnsiTheme="majorHAnsi" w:cstheme="majorHAnsi"/>
-                <w:noProof/>
-                <w:webHidden/>
-              </w:rPr>
-              <w:instrText xml:space="preserve"> PAGEREF _Toc102341577 \h </w:instrText>
-            </w:r>
-            <w:r>
-              <w:rPr>
-                <w:rFonts w:asciiTheme="majorHAnsi" w:hAnsiTheme="majorHAnsi" w:cstheme="majorHAnsi"/>
-                <w:noProof/>
-                <w:webHidden/>
-              </w:rPr>
-            </w:r>
-            <w:r>
-              <w:rPr>
-                <w:rFonts w:asciiTheme="majorHAnsi" w:hAnsiTheme="majorHAnsi" w:cstheme="majorHAnsi"/>
+                <w:noProof/>
+                <w:webHidden/>
+              </w:rPr>
+              <w:instrText xml:space="preserve"> PAGEREF _Toc102411871 \h </w:instrText>
+            </w:r>
+            <w:r>
+              <w:rPr>
+                <w:noProof/>
+                <w:webHidden/>
+              </w:rPr>
+            </w:r>
+            <w:r>
+              <w:rPr>
                 <w:noProof/>
                 <w:webHidden/>
               </w:rPr>
@@ -1035,7 +1010,6 @@
             </w:r>
             <w:r>
               <w:rPr>
-                <w:rFonts w:asciiTheme="majorHAnsi" w:hAnsiTheme="majorHAnsi" w:cstheme="majorHAnsi"/>
                 <w:noProof/>
                 <w:webHidden/>
               </w:rPr>
@@ -1043,7 +1017,6 @@
             </w:r>
             <w:r>
               <w:rPr>
-                <w:rFonts w:asciiTheme="majorHAnsi" w:hAnsiTheme="majorHAnsi" w:cstheme="majorHAnsi"/>
                 <w:noProof/>
                 <w:webHidden/>
               </w:rPr>
@@ -1058,23 +1031,22 @@
               <w:tab w:val="right" w:leader="dot" w:pos="9016"/>
             </w:tabs>
             <w:rPr>
-              <w:rFonts w:asciiTheme="majorHAnsi" w:eastAsiaTheme="minorEastAsia" w:hAnsiTheme="majorHAnsi" w:cstheme="majorHAnsi"/>
+              <w:rFonts w:eastAsiaTheme="minorEastAsia"/>
               <w:noProof/>
               <w:lang w:eastAsia="en-IE"/>
             </w:rPr>
           </w:pPr>
-          <w:hyperlink w:anchor="_Toc102341578" w:history="1">
+          <w:hyperlink w:anchor="_Toc102411872" w:history="1">
             <w:r>
               <w:rPr>
                 <w:rStyle w:val="Hyperlink"/>
-                <w:rFonts w:asciiTheme="majorHAnsi" w:hAnsiTheme="majorHAnsi" w:cstheme="majorHAnsi"/>
+                <w:rFonts w:cstheme="majorHAnsi"/>
                 <w:noProof/>
               </w:rPr>
               <w:t>Levels</w:t>
             </w:r>
             <w:r>
               <w:rPr>
-                <w:rFonts w:asciiTheme="majorHAnsi" w:hAnsiTheme="majorHAnsi" w:cstheme="majorHAnsi"/>
                 <w:noProof/>
                 <w:webHidden/>
               </w:rPr>
@@ -1082,7 +1054,6 @@
             </w:r>
             <w:r>
               <w:rPr>
-                <w:rFonts w:asciiTheme="majorHAnsi" w:hAnsiTheme="majorHAnsi" w:cstheme="majorHAnsi"/>
                 <w:noProof/>
                 <w:webHidden/>
               </w:rPr>
@@ -1090,22 +1061,19 @@
             </w:r>
             <w:r>
               <w:rPr>
-                <w:rFonts w:asciiTheme="majorHAnsi" w:hAnsiTheme="majorHAnsi" w:cstheme="majorHAnsi"/>
-                <w:noProof/>
-                <w:webHidden/>
-              </w:rPr>
-              <w:instrText xml:space="preserve"> PAGEREF _Toc102341578 \h </w:instrText>
-            </w:r>
-            <w:r>
-              <w:rPr>
-                <w:rFonts w:asciiTheme="majorHAnsi" w:hAnsiTheme="majorHAnsi" w:cstheme="majorHAnsi"/>
-                <w:noProof/>
-                <w:webHidden/>
-              </w:rPr>
-            </w:r>
-            <w:r>
-              <w:rPr>
-                <w:rFonts w:asciiTheme="majorHAnsi" w:hAnsiTheme="majorHAnsi" w:cstheme="majorHAnsi"/>
+                <w:noProof/>
+                <w:webHidden/>
+              </w:rPr>
+              <w:instrText xml:space="preserve"> PAGEREF _Toc102411872 \h </w:instrText>
+            </w:r>
+            <w:r>
+              <w:rPr>
+                <w:noProof/>
+                <w:webHidden/>
+              </w:rPr>
+            </w:r>
+            <w:r>
+              <w:rPr>
                 <w:noProof/>
                 <w:webHidden/>
               </w:rPr>
@@ -1113,7 +1081,6 @@
             </w:r>
             <w:r>
               <w:rPr>
-                <w:rFonts w:asciiTheme="majorHAnsi" w:hAnsiTheme="majorHAnsi" w:cstheme="majorHAnsi"/>
                 <w:noProof/>
                 <w:webHidden/>
               </w:rPr>
@@ -1121,7 +1088,6 @@
             </w:r>
             <w:r>
               <w:rPr>
-                <w:rFonts w:asciiTheme="majorHAnsi" w:hAnsiTheme="majorHAnsi" w:cstheme="majorHAnsi"/>
                 <w:noProof/>
                 <w:webHidden/>
               </w:rPr>
@@ -1136,23 +1102,22 @@
               <w:tab w:val="right" w:leader="dot" w:pos="9016"/>
             </w:tabs>
             <w:rPr>
-              <w:rFonts w:asciiTheme="majorHAnsi" w:eastAsiaTheme="minorEastAsia" w:hAnsiTheme="majorHAnsi" w:cstheme="majorHAnsi"/>
+              <w:rFonts w:eastAsiaTheme="minorEastAsia"/>
               <w:noProof/>
               <w:lang w:eastAsia="en-IE"/>
             </w:rPr>
           </w:pPr>
-          <w:hyperlink w:anchor="_Toc102341579" w:history="1">
+          <w:hyperlink w:anchor="_Toc102411873" w:history="1">
             <w:r>
               <w:rPr>
                 <w:rStyle w:val="Hyperlink"/>
-                <w:rFonts w:asciiTheme="majorHAnsi" w:hAnsiTheme="majorHAnsi" w:cstheme="majorHAnsi"/>
+                <w:rFonts w:cstheme="majorHAnsi"/>
                 <w:noProof/>
               </w:rPr>
               <w:t>Pause Menu</w:t>
             </w:r>
             <w:r>
               <w:rPr>
-                <w:rFonts w:asciiTheme="majorHAnsi" w:hAnsiTheme="majorHAnsi" w:cstheme="majorHAnsi"/>
                 <w:noProof/>
                 <w:webHidden/>
               </w:rPr>
@@ -1160,7 +1125,6 @@
             </w:r>
             <w:r>
               <w:rPr>
-                <w:rFonts w:asciiTheme="majorHAnsi" w:hAnsiTheme="majorHAnsi" w:cstheme="majorHAnsi"/>
                 <w:noProof/>
                 <w:webHidden/>
               </w:rPr>
@@ -1168,22 +1132,19 @@
             </w:r>
             <w:r>
               <w:rPr>
-                <w:rFonts w:asciiTheme="majorHAnsi" w:hAnsiTheme="majorHAnsi" w:cstheme="majorHAnsi"/>
-                <w:noProof/>
-                <w:webHidden/>
-              </w:rPr>
-              <w:instrText xml:space="preserve"> PAGEREF _Toc102341579 \h </w:instrText>
-            </w:r>
-            <w:r>
-              <w:rPr>
-                <w:rFonts w:asciiTheme="majorHAnsi" w:hAnsiTheme="majorHAnsi" w:cstheme="majorHAnsi"/>
-                <w:noProof/>
-                <w:webHidden/>
-              </w:rPr>
-            </w:r>
-            <w:r>
-              <w:rPr>
-                <w:rFonts w:asciiTheme="majorHAnsi" w:hAnsiTheme="majorHAnsi" w:cstheme="majorHAnsi"/>
+                <w:noProof/>
+                <w:webHidden/>
+              </w:rPr>
+              <w:instrText xml:space="preserve"> PAGEREF _Toc102411873 \h </w:instrText>
+            </w:r>
+            <w:r>
+              <w:rPr>
+                <w:noProof/>
+                <w:webHidden/>
+              </w:rPr>
+            </w:r>
+            <w:r>
+              <w:rPr>
                 <w:noProof/>
                 <w:webHidden/>
               </w:rPr>
@@ -1191,7 +1152,6 @@
             </w:r>
             <w:r>
               <w:rPr>
-                <w:rFonts w:asciiTheme="majorHAnsi" w:hAnsiTheme="majorHAnsi" w:cstheme="majorHAnsi"/>
                 <w:noProof/>
                 <w:webHidden/>
               </w:rPr>
@@ -1199,7 +1159,6 @@
             </w:r>
             <w:r>
               <w:rPr>
-                <w:rFonts w:asciiTheme="majorHAnsi" w:hAnsiTheme="majorHAnsi" w:cstheme="majorHAnsi"/>
                 <w:noProof/>
                 <w:webHidden/>
               </w:rPr>
@@ -1214,23 +1173,22 @@
               <w:tab w:val="right" w:leader="dot" w:pos="9016"/>
             </w:tabs>
             <w:rPr>
-              <w:rFonts w:asciiTheme="majorHAnsi" w:eastAsiaTheme="minorEastAsia" w:hAnsiTheme="majorHAnsi" w:cstheme="majorHAnsi"/>
+              <w:rFonts w:eastAsiaTheme="minorEastAsia"/>
               <w:noProof/>
               <w:lang w:eastAsia="en-IE"/>
             </w:rPr>
           </w:pPr>
-          <w:hyperlink w:anchor="_Toc102341580" w:history="1">
+          <w:hyperlink w:anchor="_Toc102411874" w:history="1">
             <w:r>
               <w:rPr>
                 <w:rStyle w:val="Hyperlink"/>
-                <w:rFonts w:asciiTheme="majorHAnsi" w:hAnsiTheme="majorHAnsi" w:cstheme="majorHAnsi"/>
+                <w:rFonts w:cstheme="majorHAnsi"/>
                 <w:noProof/>
               </w:rPr>
               <w:t>Death Menu</w:t>
             </w:r>
             <w:r>
               <w:rPr>
-                <w:rFonts w:asciiTheme="majorHAnsi" w:hAnsiTheme="majorHAnsi" w:cstheme="majorHAnsi"/>
                 <w:noProof/>
                 <w:webHidden/>
               </w:rPr>
@@ -1238,7 +1196,6 @@
             </w:r>
             <w:r>
               <w:rPr>
-                <w:rFonts w:asciiTheme="majorHAnsi" w:hAnsiTheme="majorHAnsi" w:cstheme="majorHAnsi"/>
                 <w:noProof/>
                 <w:webHidden/>
               </w:rPr>
@@ -1246,22 +1203,19 @@
             </w:r>
             <w:r>
               <w:rPr>
-                <w:rFonts w:asciiTheme="majorHAnsi" w:hAnsiTheme="majorHAnsi" w:cstheme="majorHAnsi"/>
-                <w:noProof/>
-                <w:webHidden/>
-              </w:rPr>
-              <w:instrText xml:space="preserve"> PAGEREF _Toc102341580 \h </w:instrText>
-            </w:r>
-            <w:r>
-              <w:rPr>
-                <w:rFonts w:asciiTheme="majorHAnsi" w:hAnsiTheme="majorHAnsi" w:cstheme="majorHAnsi"/>
-                <w:noProof/>
-                <w:webHidden/>
-              </w:rPr>
-            </w:r>
-            <w:r>
-              <w:rPr>
-                <w:rFonts w:asciiTheme="majorHAnsi" w:hAnsiTheme="majorHAnsi" w:cstheme="majorHAnsi"/>
+                <w:noProof/>
+                <w:webHidden/>
+              </w:rPr>
+              <w:instrText xml:space="preserve"> PAGEREF _Toc102411874 \h </w:instrText>
+            </w:r>
+            <w:r>
+              <w:rPr>
+                <w:noProof/>
+                <w:webHidden/>
+              </w:rPr>
+            </w:r>
+            <w:r>
+              <w:rPr>
                 <w:noProof/>
                 <w:webHidden/>
               </w:rPr>
@@ -1269,7 +1223,6 @@
             </w:r>
             <w:r>
               <w:rPr>
-                <w:rFonts w:asciiTheme="majorHAnsi" w:hAnsiTheme="majorHAnsi" w:cstheme="majorHAnsi"/>
                 <w:noProof/>
                 <w:webHidden/>
               </w:rPr>
@@ -1277,7 +1230,6 @@
             </w:r>
             <w:r>
               <w:rPr>
-                <w:rFonts w:asciiTheme="majorHAnsi" w:hAnsiTheme="majorHAnsi" w:cstheme="majorHAnsi"/>
                 <w:noProof/>
                 <w:webHidden/>
               </w:rPr>
@@ -1292,23 +1244,22 @@
               <w:tab w:val="right" w:leader="dot" w:pos="9016"/>
             </w:tabs>
             <w:rPr>
-              <w:rFonts w:asciiTheme="majorHAnsi" w:eastAsiaTheme="minorEastAsia" w:hAnsiTheme="majorHAnsi" w:cstheme="majorHAnsi"/>
+              <w:rFonts w:eastAsiaTheme="minorEastAsia"/>
               <w:noProof/>
               <w:lang w:eastAsia="en-IE"/>
             </w:rPr>
           </w:pPr>
-          <w:hyperlink w:anchor="_Toc102341581" w:history="1">
+          <w:hyperlink w:anchor="_Toc102411875" w:history="1">
             <w:r>
               <w:rPr>
                 <w:rStyle w:val="Hyperlink"/>
-                <w:rFonts w:asciiTheme="majorHAnsi" w:hAnsiTheme="majorHAnsi" w:cstheme="majorHAnsi"/>
+                <w:rFonts w:cstheme="majorHAnsi"/>
                 <w:noProof/>
               </w:rPr>
               <w:t>Gestures identified as appropriate for this application</w:t>
             </w:r>
             <w:r>
               <w:rPr>
-                <w:rFonts w:asciiTheme="majorHAnsi" w:hAnsiTheme="majorHAnsi" w:cstheme="majorHAnsi"/>
                 <w:noProof/>
                 <w:webHidden/>
               </w:rPr>
@@ -1316,7 +1267,6 @@
             </w:r>
             <w:r>
               <w:rPr>
-                <w:rFonts w:asciiTheme="majorHAnsi" w:hAnsiTheme="majorHAnsi" w:cstheme="majorHAnsi"/>
                 <w:noProof/>
                 <w:webHidden/>
               </w:rPr>
@@ -1324,22 +1274,19 @@
             </w:r>
             <w:r>
               <w:rPr>
-                <w:rFonts w:asciiTheme="majorHAnsi" w:hAnsiTheme="majorHAnsi" w:cstheme="majorHAnsi"/>
-                <w:noProof/>
-                <w:webHidden/>
-              </w:rPr>
-              <w:instrText xml:space="preserve"> PAGEREF _Toc102341581 \h </w:instrText>
-            </w:r>
-            <w:r>
-              <w:rPr>
-                <w:rFonts w:asciiTheme="majorHAnsi" w:hAnsiTheme="majorHAnsi" w:cstheme="majorHAnsi"/>
-                <w:noProof/>
-                <w:webHidden/>
-              </w:rPr>
-            </w:r>
-            <w:r>
-              <w:rPr>
-                <w:rFonts w:asciiTheme="majorHAnsi" w:hAnsiTheme="majorHAnsi" w:cstheme="majorHAnsi"/>
+                <w:noProof/>
+                <w:webHidden/>
+              </w:rPr>
+              <w:instrText xml:space="preserve"> PAGEREF _Toc102411875 \h </w:instrText>
+            </w:r>
+            <w:r>
+              <w:rPr>
+                <w:noProof/>
+                <w:webHidden/>
+              </w:rPr>
+            </w:r>
+            <w:r>
+              <w:rPr>
                 <w:noProof/>
                 <w:webHidden/>
               </w:rPr>
@@ -1347,7 +1294,6 @@
             </w:r>
             <w:r>
               <w:rPr>
-                <w:rFonts w:asciiTheme="majorHAnsi" w:hAnsiTheme="majorHAnsi" w:cstheme="majorHAnsi"/>
                 <w:noProof/>
                 <w:webHidden/>
               </w:rPr>
@@ -1355,7 +1301,6 @@
             </w:r>
             <w:r>
               <w:rPr>
-                <w:rFonts w:asciiTheme="majorHAnsi" w:hAnsiTheme="majorHAnsi" w:cstheme="majorHAnsi"/>
                 <w:noProof/>
                 <w:webHidden/>
               </w:rPr>
@@ -1370,23 +1315,22 @@
               <w:tab w:val="right" w:leader="dot" w:pos="9016"/>
             </w:tabs>
             <w:rPr>
-              <w:rFonts w:asciiTheme="majorHAnsi" w:eastAsiaTheme="minorEastAsia" w:hAnsiTheme="majorHAnsi" w:cstheme="majorHAnsi"/>
+              <w:rFonts w:eastAsiaTheme="minorEastAsia"/>
               <w:noProof/>
               <w:lang w:eastAsia="en-IE"/>
             </w:rPr>
           </w:pPr>
-          <w:hyperlink w:anchor="_Toc102341582" w:history="1">
+          <w:hyperlink w:anchor="_Toc102411876" w:history="1">
             <w:r>
               <w:rPr>
                 <w:rStyle w:val="Hyperlink"/>
-                <w:rFonts w:asciiTheme="majorHAnsi" w:hAnsiTheme="majorHAnsi" w:cstheme="majorHAnsi"/>
+                <w:rFonts w:cstheme="majorHAnsi"/>
                 <w:noProof/>
               </w:rPr>
               <w:t>Gesture Ideas</w:t>
             </w:r>
             <w:r>
               <w:rPr>
-                <w:rFonts w:asciiTheme="majorHAnsi" w:hAnsiTheme="majorHAnsi" w:cstheme="majorHAnsi"/>
                 <w:noProof/>
                 <w:webHidden/>
               </w:rPr>
@@ -1394,7 +1338,6 @@
             </w:r>
             <w:r>
               <w:rPr>
-                <w:rFonts w:asciiTheme="majorHAnsi" w:hAnsiTheme="majorHAnsi" w:cstheme="majorHAnsi"/>
                 <w:noProof/>
                 <w:webHidden/>
               </w:rPr>
@@ -1402,22 +1345,19 @@
             </w:r>
             <w:r>
               <w:rPr>
-                <w:rFonts w:asciiTheme="majorHAnsi" w:hAnsiTheme="majorHAnsi" w:cstheme="majorHAnsi"/>
-                <w:noProof/>
-                <w:webHidden/>
-              </w:rPr>
-              <w:instrText xml:space="preserve"> PAGEREF _Toc102341582 \h </w:instrText>
-            </w:r>
-            <w:r>
-              <w:rPr>
-                <w:rFonts w:asciiTheme="majorHAnsi" w:hAnsiTheme="majorHAnsi" w:cstheme="majorHAnsi"/>
-                <w:noProof/>
-                <w:webHidden/>
-              </w:rPr>
-            </w:r>
-            <w:r>
-              <w:rPr>
-                <w:rFonts w:asciiTheme="majorHAnsi" w:hAnsiTheme="majorHAnsi" w:cstheme="majorHAnsi"/>
+                <w:noProof/>
+                <w:webHidden/>
+              </w:rPr>
+              <w:instrText xml:space="preserve"> PAGEREF _Toc102411876 \h </w:instrText>
+            </w:r>
+            <w:r>
+              <w:rPr>
+                <w:noProof/>
+                <w:webHidden/>
+              </w:rPr>
+            </w:r>
+            <w:r>
+              <w:rPr>
                 <w:noProof/>
                 <w:webHidden/>
               </w:rPr>
@@ -1425,7 +1365,6 @@
             </w:r>
             <w:r>
               <w:rPr>
-                <w:rFonts w:asciiTheme="majorHAnsi" w:hAnsiTheme="majorHAnsi" w:cstheme="majorHAnsi"/>
                 <w:noProof/>
                 <w:webHidden/>
               </w:rPr>
@@ -1433,7 +1372,6 @@
             </w:r>
             <w:r>
               <w:rPr>
-                <w:rFonts w:asciiTheme="majorHAnsi" w:hAnsiTheme="majorHAnsi" w:cstheme="majorHAnsi"/>
                 <w:noProof/>
                 <w:webHidden/>
               </w:rPr>
@@ -1448,23 +1386,22 @@
               <w:tab w:val="right" w:leader="dot" w:pos="9016"/>
             </w:tabs>
             <w:rPr>
-              <w:rFonts w:asciiTheme="majorHAnsi" w:eastAsiaTheme="minorEastAsia" w:hAnsiTheme="majorHAnsi" w:cstheme="majorHAnsi"/>
+              <w:rFonts w:eastAsiaTheme="minorEastAsia"/>
               <w:noProof/>
               <w:lang w:eastAsia="en-IE"/>
             </w:rPr>
           </w:pPr>
-          <w:hyperlink w:anchor="_Toc102341583" w:history="1">
+          <w:hyperlink w:anchor="_Toc102411877" w:history="1">
             <w:r>
               <w:rPr>
                 <w:rStyle w:val="Hyperlink"/>
-                <w:rFonts w:asciiTheme="majorHAnsi" w:hAnsiTheme="majorHAnsi" w:cstheme="majorHAnsi"/>
+                <w:rFonts w:cstheme="majorHAnsi"/>
                 <w:noProof/>
               </w:rPr>
               <w:t>Gestures Used</w:t>
             </w:r>
             <w:r>
               <w:rPr>
-                <w:rFonts w:asciiTheme="majorHAnsi" w:hAnsiTheme="majorHAnsi" w:cstheme="majorHAnsi"/>
                 <w:noProof/>
                 <w:webHidden/>
               </w:rPr>
@@ -1472,7 +1409,6 @@
             </w:r>
             <w:r>
               <w:rPr>
-                <w:rFonts w:asciiTheme="majorHAnsi" w:hAnsiTheme="majorHAnsi" w:cstheme="majorHAnsi"/>
                 <w:noProof/>
                 <w:webHidden/>
               </w:rPr>
@@ -1480,22 +1416,19 @@
             </w:r>
             <w:r>
               <w:rPr>
-                <w:rFonts w:asciiTheme="majorHAnsi" w:hAnsiTheme="majorHAnsi" w:cstheme="majorHAnsi"/>
-                <w:noProof/>
-                <w:webHidden/>
-              </w:rPr>
-              <w:instrText xml:space="preserve"> PAGEREF _Toc102341583 \h </w:instrText>
-            </w:r>
-            <w:r>
-              <w:rPr>
-                <w:rFonts w:asciiTheme="majorHAnsi" w:hAnsiTheme="majorHAnsi" w:cstheme="majorHAnsi"/>
-                <w:noProof/>
-                <w:webHidden/>
-              </w:rPr>
-            </w:r>
-            <w:r>
-              <w:rPr>
-                <w:rFonts w:asciiTheme="majorHAnsi" w:hAnsiTheme="majorHAnsi" w:cstheme="majorHAnsi"/>
+                <w:noProof/>
+                <w:webHidden/>
+              </w:rPr>
+              <w:instrText xml:space="preserve"> PAGEREF _Toc102411877 \h </w:instrText>
+            </w:r>
+            <w:r>
+              <w:rPr>
+                <w:noProof/>
+                <w:webHidden/>
+              </w:rPr>
+            </w:r>
+            <w:r>
+              <w:rPr>
                 <w:noProof/>
                 <w:webHidden/>
               </w:rPr>
@@ -1503,7 +1436,6 @@
             </w:r>
             <w:r>
               <w:rPr>
-                <w:rFonts w:asciiTheme="majorHAnsi" w:hAnsiTheme="majorHAnsi" w:cstheme="majorHAnsi"/>
                 <w:noProof/>
                 <w:webHidden/>
               </w:rPr>
@@ -1511,7 +1443,6 @@
             </w:r>
             <w:r>
               <w:rPr>
-                <w:rFonts w:asciiTheme="majorHAnsi" w:hAnsiTheme="majorHAnsi" w:cstheme="majorHAnsi"/>
                 <w:noProof/>
                 <w:webHidden/>
               </w:rPr>
@@ -1526,23 +1457,22 @@
               <w:tab w:val="right" w:leader="dot" w:pos="9016"/>
             </w:tabs>
             <w:rPr>
-              <w:rFonts w:asciiTheme="majorHAnsi" w:eastAsiaTheme="minorEastAsia" w:hAnsiTheme="majorHAnsi" w:cstheme="majorHAnsi"/>
+              <w:rFonts w:eastAsiaTheme="minorEastAsia"/>
               <w:noProof/>
               <w:lang w:eastAsia="en-IE"/>
             </w:rPr>
           </w:pPr>
-          <w:hyperlink w:anchor="_Toc102341584" w:history="1">
+          <w:hyperlink w:anchor="_Toc102411878" w:history="1">
             <w:r>
               <w:rPr>
                 <w:rStyle w:val="Hyperlink"/>
-                <w:rFonts w:asciiTheme="majorHAnsi" w:hAnsiTheme="majorHAnsi" w:cstheme="majorHAnsi"/>
+                <w:rFonts w:cstheme="majorHAnsi"/>
                 <w:noProof/>
               </w:rPr>
               <w:t>Hardware used in creating the application</w:t>
             </w:r>
             <w:r>
               <w:rPr>
-                <w:rFonts w:asciiTheme="majorHAnsi" w:hAnsiTheme="majorHAnsi" w:cstheme="majorHAnsi"/>
                 <w:noProof/>
                 <w:webHidden/>
               </w:rPr>
@@ -1550,7 +1480,6 @@
             </w:r>
             <w:r>
               <w:rPr>
-                <w:rFonts w:asciiTheme="majorHAnsi" w:hAnsiTheme="majorHAnsi" w:cstheme="majorHAnsi"/>
                 <w:noProof/>
                 <w:webHidden/>
               </w:rPr>
@@ -1558,22 +1487,19 @@
             </w:r>
             <w:r>
               <w:rPr>
-                <w:rFonts w:asciiTheme="majorHAnsi" w:hAnsiTheme="majorHAnsi" w:cstheme="majorHAnsi"/>
-                <w:noProof/>
-                <w:webHidden/>
-              </w:rPr>
-              <w:instrText xml:space="preserve"> PAGEREF _Toc102341584 \h </w:instrText>
-            </w:r>
-            <w:r>
-              <w:rPr>
-                <w:rFonts w:asciiTheme="majorHAnsi" w:hAnsiTheme="majorHAnsi" w:cstheme="majorHAnsi"/>
-                <w:noProof/>
-                <w:webHidden/>
-              </w:rPr>
-            </w:r>
-            <w:r>
-              <w:rPr>
-                <w:rFonts w:asciiTheme="majorHAnsi" w:hAnsiTheme="majorHAnsi" w:cstheme="majorHAnsi"/>
+                <w:noProof/>
+                <w:webHidden/>
+              </w:rPr>
+              <w:instrText xml:space="preserve"> PAGEREF _Toc102411878 \h </w:instrText>
+            </w:r>
+            <w:r>
+              <w:rPr>
+                <w:noProof/>
+                <w:webHidden/>
+              </w:rPr>
+            </w:r>
+            <w:r>
+              <w:rPr>
                 <w:noProof/>
                 <w:webHidden/>
               </w:rPr>
@@ -1581,7 +1507,6 @@
             </w:r>
             <w:r>
               <w:rPr>
-                <w:rFonts w:asciiTheme="majorHAnsi" w:hAnsiTheme="majorHAnsi" w:cstheme="majorHAnsi"/>
                 <w:noProof/>
                 <w:webHidden/>
               </w:rPr>
@@ -1589,7 +1514,6 @@
             </w:r>
             <w:r>
               <w:rPr>
-                <w:rFonts w:asciiTheme="majorHAnsi" w:hAnsiTheme="majorHAnsi" w:cstheme="majorHAnsi"/>
                 <w:noProof/>
                 <w:webHidden/>
               </w:rPr>
@@ -1604,23 +1528,22 @@
               <w:tab w:val="right" w:leader="dot" w:pos="9016"/>
             </w:tabs>
             <w:rPr>
-              <w:rFonts w:asciiTheme="majorHAnsi" w:eastAsiaTheme="minorEastAsia" w:hAnsiTheme="majorHAnsi" w:cstheme="majorHAnsi"/>
+              <w:rFonts w:eastAsiaTheme="minorEastAsia"/>
               <w:noProof/>
               <w:lang w:eastAsia="en-IE"/>
             </w:rPr>
           </w:pPr>
-          <w:hyperlink w:anchor="_Toc102341585" w:history="1">
+          <w:hyperlink w:anchor="_Toc102411879" w:history="1">
             <w:r>
               <w:rPr>
                 <w:rStyle w:val="Hyperlink"/>
-                <w:rFonts w:asciiTheme="majorHAnsi" w:hAnsiTheme="majorHAnsi" w:cstheme="majorHAnsi"/>
+                <w:rFonts w:cstheme="majorHAnsi"/>
                 <w:noProof/>
               </w:rPr>
               <w:t>Android Device – Mobile Phone</w:t>
             </w:r>
             <w:r>
               <w:rPr>
-                <w:rFonts w:asciiTheme="majorHAnsi" w:hAnsiTheme="majorHAnsi" w:cstheme="majorHAnsi"/>
                 <w:noProof/>
                 <w:webHidden/>
               </w:rPr>
@@ -1628,7 +1551,6 @@
             </w:r>
             <w:r>
               <w:rPr>
-                <w:rFonts w:asciiTheme="majorHAnsi" w:hAnsiTheme="majorHAnsi" w:cstheme="majorHAnsi"/>
                 <w:noProof/>
                 <w:webHidden/>
               </w:rPr>
@@ -1636,22 +1558,19 @@
             </w:r>
             <w:r>
               <w:rPr>
-                <w:rFonts w:asciiTheme="majorHAnsi" w:hAnsiTheme="majorHAnsi" w:cstheme="majorHAnsi"/>
-                <w:noProof/>
-                <w:webHidden/>
-              </w:rPr>
-              <w:instrText xml:space="preserve"> PAGEREF _Toc102341585 \h </w:instrText>
-            </w:r>
-            <w:r>
-              <w:rPr>
-                <w:rFonts w:asciiTheme="majorHAnsi" w:hAnsiTheme="majorHAnsi" w:cstheme="majorHAnsi"/>
-                <w:noProof/>
-                <w:webHidden/>
-              </w:rPr>
-            </w:r>
-            <w:r>
-              <w:rPr>
-                <w:rFonts w:asciiTheme="majorHAnsi" w:hAnsiTheme="majorHAnsi" w:cstheme="majorHAnsi"/>
+                <w:noProof/>
+                <w:webHidden/>
+              </w:rPr>
+              <w:instrText xml:space="preserve"> PAGEREF _Toc102411879 \h </w:instrText>
+            </w:r>
+            <w:r>
+              <w:rPr>
+                <w:noProof/>
+                <w:webHidden/>
+              </w:rPr>
+            </w:r>
+            <w:r>
+              <w:rPr>
                 <w:noProof/>
                 <w:webHidden/>
               </w:rPr>
@@ -1659,7 +1578,6 @@
             </w:r>
             <w:r>
               <w:rPr>
-                <w:rFonts w:asciiTheme="majorHAnsi" w:hAnsiTheme="majorHAnsi" w:cstheme="majorHAnsi"/>
                 <w:noProof/>
                 <w:webHidden/>
               </w:rPr>
@@ -1667,7 +1585,6 @@
             </w:r>
             <w:r>
               <w:rPr>
-                <w:rFonts w:asciiTheme="majorHAnsi" w:hAnsiTheme="majorHAnsi" w:cstheme="majorHAnsi"/>
                 <w:noProof/>
                 <w:webHidden/>
               </w:rPr>
@@ -1682,23 +1599,22 @@
               <w:tab w:val="right" w:leader="dot" w:pos="9016"/>
             </w:tabs>
             <w:rPr>
-              <w:rFonts w:asciiTheme="majorHAnsi" w:eastAsiaTheme="minorEastAsia" w:hAnsiTheme="majorHAnsi" w:cstheme="majorHAnsi"/>
+              <w:rFonts w:eastAsiaTheme="minorEastAsia"/>
               <w:noProof/>
               <w:lang w:eastAsia="en-IE"/>
             </w:rPr>
           </w:pPr>
-          <w:hyperlink w:anchor="_Toc102341586" w:history="1">
+          <w:hyperlink w:anchor="_Toc102411880" w:history="1">
             <w:r>
               <w:rPr>
                 <w:rStyle w:val="Hyperlink"/>
-                <w:rFonts w:asciiTheme="majorHAnsi" w:hAnsiTheme="majorHAnsi" w:cstheme="majorHAnsi"/>
-                <w:noProof/>
-              </w:rPr>
-              <w:t>Unity Editor – PC</w:t>
-            </w:r>
-            <w:r>
-              <w:rPr>
-                <w:rFonts w:asciiTheme="majorHAnsi" w:hAnsiTheme="majorHAnsi" w:cstheme="majorHAnsi"/>
+                <w:rFonts w:cstheme="majorHAnsi"/>
+                <w:noProof/>
+              </w:rPr>
+              <w:t>PC – Unity Editor / Development Device</w:t>
+            </w:r>
+            <w:r>
+              <w:rPr>
                 <w:noProof/>
                 <w:webHidden/>
               </w:rPr>
@@ -1706,7 +1622,6 @@
             </w:r>
             <w:r>
               <w:rPr>
-                <w:rFonts w:asciiTheme="majorHAnsi" w:hAnsiTheme="majorHAnsi" w:cstheme="majorHAnsi"/>
                 <w:noProof/>
                 <w:webHidden/>
               </w:rPr>
@@ -1714,22 +1629,19 @@
             </w:r>
             <w:r>
               <w:rPr>
-                <w:rFonts w:asciiTheme="majorHAnsi" w:hAnsiTheme="majorHAnsi" w:cstheme="majorHAnsi"/>
-                <w:noProof/>
-                <w:webHidden/>
-              </w:rPr>
-              <w:instrText xml:space="preserve"> PAGEREF _Toc102341586 \h </w:instrText>
-            </w:r>
-            <w:r>
-              <w:rPr>
-                <w:rFonts w:asciiTheme="majorHAnsi" w:hAnsiTheme="majorHAnsi" w:cstheme="majorHAnsi"/>
-                <w:noProof/>
-                <w:webHidden/>
-              </w:rPr>
-            </w:r>
-            <w:r>
-              <w:rPr>
-                <w:rFonts w:asciiTheme="majorHAnsi" w:hAnsiTheme="majorHAnsi" w:cstheme="majorHAnsi"/>
+                <w:noProof/>
+                <w:webHidden/>
+              </w:rPr>
+              <w:instrText xml:space="preserve"> PAGEREF _Toc102411880 \h </w:instrText>
+            </w:r>
+            <w:r>
+              <w:rPr>
+                <w:noProof/>
+                <w:webHidden/>
+              </w:rPr>
+            </w:r>
+            <w:r>
+              <w:rPr>
                 <w:noProof/>
                 <w:webHidden/>
               </w:rPr>
@@ -1737,7 +1649,6 @@
             </w:r>
             <w:r>
               <w:rPr>
-                <w:rFonts w:asciiTheme="majorHAnsi" w:hAnsiTheme="majorHAnsi" w:cstheme="majorHAnsi"/>
                 <w:noProof/>
                 <w:webHidden/>
               </w:rPr>
@@ -1745,7 +1656,6 @@
             </w:r>
             <w:r>
               <w:rPr>
-                <w:rFonts w:asciiTheme="majorHAnsi" w:hAnsiTheme="majorHAnsi" w:cstheme="majorHAnsi"/>
                 <w:noProof/>
                 <w:webHidden/>
               </w:rPr>
@@ -1760,23 +1670,22 @@
               <w:tab w:val="right" w:leader="dot" w:pos="9016"/>
             </w:tabs>
             <w:rPr>
-              <w:rFonts w:asciiTheme="majorHAnsi" w:eastAsiaTheme="minorEastAsia" w:hAnsiTheme="majorHAnsi" w:cstheme="majorHAnsi"/>
+              <w:rFonts w:eastAsiaTheme="minorEastAsia"/>
               <w:noProof/>
               <w:lang w:eastAsia="en-IE"/>
             </w:rPr>
           </w:pPr>
-          <w:hyperlink w:anchor="_Toc102341587" w:history="1">
+          <w:hyperlink w:anchor="_Toc102411881" w:history="1">
             <w:r>
               <w:rPr>
                 <w:rStyle w:val="Hyperlink"/>
-                <w:rFonts w:asciiTheme="majorHAnsi" w:hAnsiTheme="majorHAnsi" w:cstheme="majorHAnsi"/>
+                <w:rFonts w:cstheme="majorHAnsi"/>
                 <w:noProof/>
               </w:rPr>
               <w:t>Architecture for the solution</w:t>
             </w:r>
             <w:r>
               <w:rPr>
-                <w:rFonts w:asciiTheme="majorHAnsi" w:hAnsiTheme="majorHAnsi" w:cstheme="majorHAnsi"/>
                 <w:noProof/>
                 <w:webHidden/>
               </w:rPr>
@@ -1784,7 +1693,6 @@
             </w:r>
             <w:r>
               <w:rPr>
-                <w:rFonts w:asciiTheme="majorHAnsi" w:hAnsiTheme="majorHAnsi" w:cstheme="majorHAnsi"/>
                 <w:noProof/>
                 <w:webHidden/>
               </w:rPr>
@@ -1792,22 +1700,19 @@
             </w:r>
             <w:r>
               <w:rPr>
-                <w:rFonts w:asciiTheme="majorHAnsi" w:hAnsiTheme="majorHAnsi" w:cstheme="majorHAnsi"/>
-                <w:noProof/>
-                <w:webHidden/>
-              </w:rPr>
-              <w:instrText xml:space="preserve"> PAGEREF _Toc102341587 \h </w:instrText>
-            </w:r>
-            <w:r>
-              <w:rPr>
-                <w:rFonts w:asciiTheme="majorHAnsi" w:hAnsiTheme="majorHAnsi" w:cstheme="majorHAnsi"/>
-                <w:noProof/>
-                <w:webHidden/>
-              </w:rPr>
-            </w:r>
-            <w:r>
-              <w:rPr>
-                <w:rFonts w:asciiTheme="majorHAnsi" w:hAnsiTheme="majorHAnsi" w:cstheme="majorHAnsi"/>
+                <w:noProof/>
+                <w:webHidden/>
+              </w:rPr>
+              <w:instrText xml:space="preserve"> PAGEREF _Toc102411881 \h </w:instrText>
+            </w:r>
+            <w:r>
+              <w:rPr>
+                <w:noProof/>
+                <w:webHidden/>
+              </w:rPr>
+            </w:r>
+            <w:r>
+              <w:rPr>
                 <w:noProof/>
                 <w:webHidden/>
               </w:rPr>
@@ -1815,7 +1720,6 @@
             </w:r>
             <w:r>
               <w:rPr>
-                <w:rFonts w:asciiTheme="majorHAnsi" w:hAnsiTheme="majorHAnsi" w:cstheme="majorHAnsi"/>
                 <w:noProof/>
                 <w:webHidden/>
               </w:rPr>
@@ -1823,7 +1727,77 @@
             </w:r>
             <w:r>
               <w:rPr>
-                <w:rFonts w:asciiTheme="majorHAnsi" w:hAnsiTheme="majorHAnsi" w:cstheme="majorHAnsi"/>
+                <w:noProof/>
+                <w:webHidden/>
+              </w:rPr>
+              <w:fldChar w:fldCharType="end"/>
+            </w:r>
+          </w:hyperlink>
+        </w:p>
+        <w:p>
+          <w:pPr>
+            <w:pStyle w:val="TOC2"/>
+            <w:tabs>
+              <w:tab w:val="right" w:leader="dot" w:pos="9016"/>
+            </w:tabs>
+            <w:rPr>
+              <w:rFonts w:eastAsiaTheme="minorEastAsia"/>
+              <w:noProof/>
+              <w:lang w:eastAsia="en-IE"/>
+            </w:rPr>
+          </w:pPr>
+          <w:hyperlink w:anchor="_Toc102411882" w:history="1">
+            <w:r>
+              <w:rPr>
+                <w:rStyle w:val="Hyperlink"/>
+                <w:rFonts w:cstheme="majorHAnsi"/>
+                <w:noProof/>
+              </w:rPr>
+              <w:t>Libraries Used in the Project</w:t>
+            </w:r>
+            <w:r>
+              <w:rPr>
+                <w:noProof/>
+                <w:webHidden/>
+              </w:rPr>
+              <w:tab/>
+            </w:r>
+            <w:r>
+              <w:rPr>
+                <w:noProof/>
+                <w:webHidden/>
+              </w:rPr>
+              <w:fldChar w:fldCharType="begin"/>
+            </w:r>
+            <w:r>
+              <w:rPr>
+                <w:noProof/>
+                <w:webHidden/>
+              </w:rPr>
+              <w:instrText xml:space="preserve"> PAGEREF _Toc102411882 \h </w:instrText>
+            </w:r>
+            <w:r>
+              <w:rPr>
+                <w:noProof/>
+                <w:webHidden/>
+              </w:rPr>
+            </w:r>
+            <w:r>
+              <w:rPr>
+                <w:noProof/>
+                <w:webHidden/>
+              </w:rPr>
+              <w:fldChar w:fldCharType="separate"/>
+            </w:r>
+            <w:r>
+              <w:rPr>
+                <w:noProof/>
+                <w:webHidden/>
+              </w:rPr>
+              <w:t>5</w:t>
+            </w:r>
+            <w:r>
+              <w:rPr>
                 <w:noProof/>
                 <w:webHidden/>
               </w:rPr>
@@ -1838,23 +1812,22 @@
               <w:tab w:val="right" w:leader="dot" w:pos="9016"/>
             </w:tabs>
             <w:rPr>
-              <w:rFonts w:asciiTheme="majorHAnsi" w:eastAsiaTheme="minorEastAsia" w:hAnsiTheme="majorHAnsi" w:cstheme="majorHAnsi"/>
+              <w:rFonts w:eastAsiaTheme="minorEastAsia"/>
               <w:noProof/>
               <w:lang w:eastAsia="en-IE"/>
             </w:rPr>
           </w:pPr>
-          <w:hyperlink w:anchor="_Toc102341588" w:history="1">
+          <w:hyperlink w:anchor="_Toc102411883" w:history="1">
             <w:r>
               <w:rPr>
                 <w:rStyle w:val="Hyperlink"/>
-                <w:rFonts w:asciiTheme="majorHAnsi" w:hAnsiTheme="majorHAnsi" w:cstheme="majorHAnsi"/>
+                <w:rFonts w:cstheme="majorHAnsi"/>
                 <w:noProof/>
               </w:rPr>
               <w:t>Conclusions &amp; Recommendations</w:t>
             </w:r>
             <w:r>
               <w:rPr>
-                <w:rFonts w:asciiTheme="majorHAnsi" w:hAnsiTheme="majorHAnsi" w:cstheme="majorHAnsi"/>
                 <w:noProof/>
                 <w:webHidden/>
               </w:rPr>
@@ -1862,7 +1835,6 @@
             </w:r>
             <w:r>
               <w:rPr>
-                <w:rFonts w:asciiTheme="majorHAnsi" w:hAnsiTheme="majorHAnsi" w:cstheme="majorHAnsi"/>
                 <w:noProof/>
                 <w:webHidden/>
               </w:rPr>
@@ -1870,22 +1842,19 @@
             </w:r>
             <w:r>
               <w:rPr>
-                <w:rFonts w:asciiTheme="majorHAnsi" w:hAnsiTheme="majorHAnsi" w:cstheme="majorHAnsi"/>
-                <w:noProof/>
-                <w:webHidden/>
-              </w:rPr>
-              <w:instrText xml:space="preserve"> PAGEREF _Toc102341588 \h </w:instrText>
-            </w:r>
-            <w:r>
-              <w:rPr>
-                <w:rFonts w:asciiTheme="majorHAnsi" w:hAnsiTheme="majorHAnsi" w:cstheme="majorHAnsi"/>
-                <w:noProof/>
-                <w:webHidden/>
-              </w:rPr>
-            </w:r>
-            <w:r>
-              <w:rPr>
-                <w:rFonts w:asciiTheme="majorHAnsi" w:hAnsiTheme="majorHAnsi" w:cstheme="majorHAnsi"/>
+                <w:noProof/>
+                <w:webHidden/>
+              </w:rPr>
+              <w:instrText xml:space="preserve"> PAGEREF _Toc102411883 \h </w:instrText>
+            </w:r>
+            <w:r>
+              <w:rPr>
+                <w:noProof/>
+                <w:webHidden/>
+              </w:rPr>
+            </w:r>
+            <w:r>
+              <w:rPr>
                 <w:noProof/>
                 <w:webHidden/>
               </w:rPr>
@@ -1893,7 +1862,6 @@
             </w:r>
             <w:r>
               <w:rPr>
-                <w:rFonts w:asciiTheme="majorHAnsi" w:hAnsiTheme="majorHAnsi" w:cstheme="majorHAnsi"/>
                 <w:noProof/>
                 <w:webHidden/>
               </w:rPr>
@@ -1901,7 +1869,6 @@
             </w:r>
             <w:r>
               <w:rPr>
-                <w:rFonts w:asciiTheme="majorHAnsi" w:hAnsiTheme="majorHAnsi" w:cstheme="majorHAnsi"/>
                 <w:noProof/>
                 <w:webHidden/>
               </w:rPr>
@@ -1916,23 +1883,22 @@
               <w:tab w:val="right" w:leader="dot" w:pos="9016"/>
             </w:tabs>
             <w:rPr>
-              <w:rFonts w:asciiTheme="majorHAnsi" w:eastAsiaTheme="minorEastAsia" w:hAnsiTheme="majorHAnsi" w:cstheme="majorHAnsi"/>
+              <w:rFonts w:eastAsiaTheme="minorEastAsia"/>
               <w:noProof/>
               <w:lang w:eastAsia="en-IE"/>
             </w:rPr>
           </w:pPr>
-          <w:hyperlink w:anchor="_Toc102341589" w:history="1">
+          <w:hyperlink w:anchor="_Toc102411884" w:history="1">
             <w:r>
               <w:rPr>
                 <w:rStyle w:val="Hyperlink"/>
-                <w:rFonts w:asciiTheme="majorHAnsi" w:hAnsiTheme="majorHAnsi" w:cstheme="majorHAnsi"/>
+                <w:rFonts w:cstheme="majorHAnsi"/>
                 <w:noProof/>
               </w:rPr>
               <w:t>What has been achieved?</w:t>
             </w:r>
             <w:r>
               <w:rPr>
-                <w:rFonts w:asciiTheme="majorHAnsi" w:hAnsiTheme="majorHAnsi" w:cstheme="majorHAnsi"/>
                 <w:noProof/>
                 <w:webHidden/>
               </w:rPr>
@@ -1940,7 +1906,6 @@
             </w:r>
             <w:r>
               <w:rPr>
-                <w:rFonts w:asciiTheme="majorHAnsi" w:hAnsiTheme="majorHAnsi" w:cstheme="majorHAnsi"/>
                 <w:noProof/>
                 <w:webHidden/>
               </w:rPr>
@@ -1948,22 +1913,19 @@
             </w:r>
             <w:r>
               <w:rPr>
-                <w:rFonts w:asciiTheme="majorHAnsi" w:hAnsiTheme="majorHAnsi" w:cstheme="majorHAnsi"/>
-                <w:noProof/>
-                <w:webHidden/>
-              </w:rPr>
-              <w:instrText xml:space="preserve"> PAGEREF _Toc102341589 \h </w:instrText>
-            </w:r>
-            <w:r>
-              <w:rPr>
-                <w:rFonts w:asciiTheme="majorHAnsi" w:hAnsiTheme="majorHAnsi" w:cstheme="majorHAnsi"/>
-                <w:noProof/>
-                <w:webHidden/>
-              </w:rPr>
-            </w:r>
-            <w:r>
-              <w:rPr>
-                <w:rFonts w:asciiTheme="majorHAnsi" w:hAnsiTheme="majorHAnsi" w:cstheme="majorHAnsi"/>
+                <w:noProof/>
+                <w:webHidden/>
+              </w:rPr>
+              <w:instrText xml:space="preserve"> PAGEREF _Toc102411884 \h </w:instrText>
+            </w:r>
+            <w:r>
+              <w:rPr>
+                <w:noProof/>
+                <w:webHidden/>
+              </w:rPr>
+            </w:r>
+            <w:r>
+              <w:rPr>
                 <w:noProof/>
                 <w:webHidden/>
               </w:rPr>
@@ -1971,7 +1933,6 @@
             </w:r>
             <w:r>
               <w:rPr>
-                <w:rFonts w:asciiTheme="majorHAnsi" w:hAnsiTheme="majorHAnsi" w:cstheme="majorHAnsi"/>
                 <w:noProof/>
                 <w:webHidden/>
               </w:rPr>
@@ -1979,7 +1940,6 @@
             </w:r>
             <w:r>
               <w:rPr>
-                <w:rFonts w:asciiTheme="majorHAnsi" w:hAnsiTheme="majorHAnsi" w:cstheme="majorHAnsi"/>
                 <w:noProof/>
                 <w:webHidden/>
               </w:rPr>
@@ -1994,23 +1954,22 @@
               <w:tab w:val="right" w:leader="dot" w:pos="9016"/>
             </w:tabs>
             <w:rPr>
-              <w:rFonts w:asciiTheme="majorHAnsi" w:eastAsiaTheme="minorEastAsia" w:hAnsiTheme="majorHAnsi" w:cstheme="majorHAnsi"/>
+              <w:rFonts w:eastAsiaTheme="minorEastAsia"/>
               <w:noProof/>
               <w:lang w:eastAsia="en-IE"/>
             </w:rPr>
           </w:pPr>
-          <w:hyperlink w:anchor="_Toc102341590" w:history="1">
+          <w:hyperlink w:anchor="_Toc102411885" w:history="1">
             <w:r>
               <w:rPr>
                 <w:rStyle w:val="Hyperlink"/>
-                <w:rFonts w:asciiTheme="majorHAnsi" w:hAnsiTheme="majorHAnsi" w:cstheme="majorHAnsi"/>
+                <w:rFonts w:cstheme="majorHAnsi"/>
                 <w:noProof/>
               </w:rPr>
               <w:t>What has not been achieved?</w:t>
             </w:r>
             <w:r>
               <w:rPr>
-                <w:rFonts w:asciiTheme="majorHAnsi" w:hAnsiTheme="majorHAnsi" w:cstheme="majorHAnsi"/>
                 <w:noProof/>
                 <w:webHidden/>
               </w:rPr>
@@ -2018,7 +1977,6 @@
             </w:r>
             <w:r>
               <w:rPr>
-                <w:rFonts w:asciiTheme="majorHAnsi" w:hAnsiTheme="majorHAnsi" w:cstheme="majorHAnsi"/>
                 <w:noProof/>
                 <w:webHidden/>
               </w:rPr>
@@ -2026,22 +1984,19 @@
             </w:r>
             <w:r>
               <w:rPr>
-                <w:rFonts w:asciiTheme="majorHAnsi" w:hAnsiTheme="majorHAnsi" w:cstheme="majorHAnsi"/>
-                <w:noProof/>
-                <w:webHidden/>
-              </w:rPr>
-              <w:instrText xml:space="preserve"> PAGEREF _Toc102341590 \h </w:instrText>
-            </w:r>
-            <w:r>
-              <w:rPr>
-                <w:rFonts w:asciiTheme="majorHAnsi" w:hAnsiTheme="majorHAnsi" w:cstheme="majorHAnsi"/>
-                <w:noProof/>
-                <w:webHidden/>
-              </w:rPr>
-            </w:r>
-            <w:r>
-              <w:rPr>
-                <w:rFonts w:asciiTheme="majorHAnsi" w:hAnsiTheme="majorHAnsi" w:cstheme="majorHAnsi"/>
+                <w:noProof/>
+                <w:webHidden/>
+              </w:rPr>
+              <w:instrText xml:space="preserve"> PAGEREF _Toc102411885 \h </w:instrText>
+            </w:r>
+            <w:r>
+              <w:rPr>
+                <w:noProof/>
+                <w:webHidden/>
+              </w:rPr>
+            </w:r>
+            <w:r>
+              <w:rPr>
                 <w:noProof/>
                 <w:webHidden/>
               </w:rPr>
@@ -2049,7 +2004,6 @@
             </w:r>
             <w:r>
               <w:rPr>
-                <w:rFonts w:asciiTheme="majorHAnsi" w:hAnsiTheme="majorHAnsi" w:cstheme="majorHAnsi"/>
                 <w:noProof/>
                 <w:webHidden/>
               </w:rPr>
@@ -2057,7 +2011,6 @@
             </w:r>
             <w:r>
               <w:rPr>
-                <w:rFonts w:asciiTheme="majorHAnsi" w:hAnsiTheme="majorHAnsi" w:cstheme="majorHAnsi"/>
                 <w:noProof/>
                 <w:webHidden/>
               </w:rPr>
@@ -2072,23 +2025,22 @@
               <w:tab w:val="right" w:leader="dot" w:pos="9016"/>
             </w:tabs>
             <w:rPr>
-              <w:rFonts w:asciiTheme="majorHAnsi" w:eastAsiaTheme="minorEastAsia" w:hAnsiTheme="majorHAnsi" w:cstheme="majorHAnsi"/>
+              <w:rFonts w:eastAsiaTheme="minorEastAsia"/>
               <w:noProof/>
               <w:lang w:eastAsia="en-IE"/>
             </w:rPr>
           </w:pPr>
-          <w:hyperlink w:anchor="_Toc102341591" w:history="1">
+          <w:hyperlink w:anchor="_Toc102411886" w:history="1">
             <w:r>
               <w:rPr>
                 <w:rStyle w:val="Hyperlink"/>
-                <w:rFonts w:asciiTheme="majorHAnsi" w:hAnsiTheme="majorHAnsi" w:cstheme="majorHAnsi"/>
+                <w:rFonts w:cstheme="majorHAnsi"/>
                 <w:noProof/>
               </w:rPr>
               <w:t>What have we liked and learned?</w:t>
             </w:r>
             <w:r>
               <w:rPr>
-                <w:rFonts w:asciiTheme="majorHAnsi" w:hAnsiTheme="majorHAnsi" w:cstheme="majorHAnsi"/>
                 <w:noProof/>
                 <w:webHidden/>
               </w:rPr>
@@ -2096,7 +2048,6 @@
             </w:r>
             <w:r>
               <w:rPr>
-                <w:rFonts w:asciiTheme="majorHAnsi" w:hAnsiTheme="majorHAnsi" w:cstheme="majorHAnsi"/>
                 <w:noProof/>
                 <w:webHidden/>
               </w:rPr>
@@ -2104,22 +2055,19 @@
             </w:r>
             <w:r>
               <w:rPr>
-                <w:rFonts w:asciiTheme="majorHAnsi" w:hAnsiTheme="majorHAnsi" w:cstheme="majorHAnsi"/>
-                <w:noProof/>
-                <w:webHidden/>
-              </w:rPr>
-              <w:instrText xml:space="preserve"> PAGEREF _Toc102341591 \h </w:instrText>
-            </w:r>
-            <w:r>
-              <w:rPr>
-                <w:rFonts w:asciiTheme="majorHAnsi" w:hAnsiTheme="majorHAnsi" w:cstheme="majorHAnsi"/>
-                <w:noProof/>
-                <w:webHidden/>
-              </w:rPr>
-            </w:r>
-            <w:r>
-              <w:rPr>
-                <w:rFonts w:asciiTheme="majorHAnsi" w:hAnsiTheme="majorHAnsi" w:cstheme="majorHAnsi"/>
+                <w:noProof/>
+                <w:webHidden/>
+              </w:rPr>
+              <w:instrText xml:space="preserve"> PAGEREF _Toc102411886 \h </w:instrText>
+            </w:r>
+            <w:r>
+              <w:rPr>
+                <w:noProof/>
+                <w:webHidden/>
+              </w:rPr>
+            </w:r>
+            <w:r>
+              <w:rPr>
                 <w:noProof/>
                 <w:webHidden/>
               </w:rPr>
@@ -2127,7 +2075,6 @@
             </w:r>
             <w:r>
               <w:rPr>
-                <w:rFonts w:asciiTheme="majorHAnsi" w:hAnsiTheme="majorHAnsi" w:cstheme="majorHAnsi"/>
                 <w:noProof/>
                 <w:webHidden/>
               </w:rPr>
@@ -2135,7 +2082,219 @@
             </w:r>
             <w:r>
               <w:rPr>
-                <w:rFonts w:asciiTheme="majorHAnsi" w:hAnsiTheme="majorHAnsi" w:cstheme="majorHAnsi"/>
+                <w:noProof/>
+                <w:webHidden/>
+              </w:rPr>
+              <w:fldChar w:fldCharType="end"/>
+            </w:r>
+          </w:hyperlink>
+        </w:p>
+        <w:p>
+          <w:pPr>
+            <w:pStyle w:val="TOC2"/>
+            <w:tabs>
+              <w:tab w:val="right" w:leader="dot" w:pos="9016"/>
+            </w:tabs>
+            <w:rPr>
+              <w:rFonts w:eastAsiaTheme="minorEastAsia"/>
+              <w:noProof/>
+              <w:lang w:eastAsia="en-IE"/>
+            </w:rPr>
+          </w:pPr>
+          <w:hyperlink w:anchor="_Toc102411887" w:history="1">
+            <w:r>
+              <w:rPr>
+                <w:rStyle w:val="Hyperlink"/>
+                <w:rFonts w:cstheme="majorHAnsi"/>
+                <w:noProof/>
+              </w:rPr>
+              <w:t>Conclusion – Oskar</w:t>
+            </w:r>
+            <w:r>
+              <w:rPr>
+                <w:noProof/>
+                <w:webHidden/>
+              </w:rPr>
+              <w:tab/>
+            </w:r>
+            <w:r>
+              <w:rPr>
+                <w:noProof/>
+                <w:webHidden/>
+              </w:rPr>
+              <w:fldChar w:fldCharType="begin"/>
+            </w:r>
+            <w:r>
+              <w:rPr>
+                <w:noProof/>
+                <w:webHidden/>
+              </w:rPr>
+              <w:instrText xml:space="preserve"> PAGEREF _Toc102411887 \h </w:instrText>
+            </w:r>
+            <w:r>
+              <w:rPr>
+                <w:noProof/>
+                <w:webHidden/>
+              </w:rPr>
+            </w:r>
+            <w:r>
+              <w:rPr>
+                <w:noProof/>
+                <w:webHidden/>
+              </w:rPr>
+              <w:fldChar w:fldCharType="separate"/>
+            </w:r>
+            <w:r>
+              <w:rPr>
+                <w:noProof/>
+                <w:webHidden/>
+              </w:rPr>
+              <w:t>6</w:t>
+            </w:r>
+            <w:r>
+              <w:rPr>
+                <w:noProof/>
+                <w:webHidden/>
+              </w:rPr>
+              <w:fldChar w:fldCharType="end"/>
+            </w:r>
+          </w:hyperlink>
+        </w:p>
+        <w:p>
+          <w:pPr>
+            <w:pStyle w:val="TOC2"/>
+            <w:tabs>
+              <w:tab w:val="right" w:leader="dot" w:pos="9016"/>
+            </w:tabs>
+            <w:rPr>
+              <w:rFonts w:eastAsiaTheme="minorEastAsia"/>
+              <w:noProof/>
+              <w:lang w:eastAsia="en-IE"/>
+            </w:rPr>
+          </w:pPr>
+          <w:hyperlink w:anchor="_Toc102411888" w:history="1">
+            <w:r>
+              <w:rPr>
+                <w:rStyle w:val="Hyperlink"/>
+                <w:rFonts w:cstheme="majorHAnsi"/>
+                <w:noProof/>
+              </w:rPr>
+              <w:t>Conclusion – Owen</w:t>
+            </w:r>
+            <w:r>
+              <w:rPr>
+                <w:noProof/>
+                <w:webHidden/>
+              </w:rPr>
+              <w:tab/>
+            </w:r>
+            <w:r>
+              <w:rPr>
+                <w:noProof/>
+                <w:webHidden/>
+              </w:rPr>
+              <w:fldChar w:fldCharType="begin"/>
+            </w:r>
+            <w:r>
+              <w:rPr>
+                <w:noProof/>
+                <w:webHidden/>
+              </w:rPr>
+              <w:instrText xml:space="preserve"> PAGEREF _Toc102411888 \h </w:instrText>
+            </w:r>
+            <w:r>
+              <w:rPr>
+                <w:noProof/>
+                <w:webHidden/>
+              </w:rPr>
+            </w:r>
+            <w:r>
+              <w:rPr>
+                <w:noProof/>
+                <w:webHidden/>
+              </w:rPr>
+              <w:fldChar w:fldCharType="separate"/>
+            </w:r>
+            <w:r>
+              <w:rPr>
+                <w:noProof/>
+                <w:webHidden/>
+              </w:rPr>
+              <w:t>6</w:t>
+            </w:r>
+            <w:r>
+              <w:rPr>
+                <w:noProof/>
+                <w:webHidden/>
+              </w:rPr>
+              <w:fldChar w:fldCharType="end"/>
+            </w:r>
+          </w:hyperlink>
+        </w:p>
+        <w:p>
+          <w:pPr>
+            <w:pStyle w:val="TOC1"/>
+            <w:tabs>
+              <w:tab w:val="right" w:leader="dot" w:pos="9016"/>
+            </w:tabs>
+            <w:rPr>
+              <w:rFonts w:eastAsiaTheme="minorEastAsia"/>
+              <w:noProof/>
+              <w:lang w:eastAsia="en-IE"/>
+            </w:rPr>
+          </w:pPr>
+          <w:hyperlink w:anchor="_Toc102411889" w:history="1">
+            <w:r>
+              <w:rPr>
+                <w:rStyle w:val="Hyperlink"/>
+                <w:rFonts w:cstheme="majorHAnsi"/>
+                <w:noProof/>
+              </w:rPr>
+              <w:t>References</w:t>
+            </w:r>
+            <w:r>
+              <w:rPr>
+                <w:noProof/>
+                <w:webHidden/>
+              </w:rPr>
+              <w:tab/>
+            </w:r>
+            <w:r>
+              <w:rPr>
+                <w:noProof/>
+                <w:webHidden/>
+              </w:rPr>
+              <w:fldChar w:fldCharType="begin"/>
+            </w:r>
+            <w:r>
+              <w:rPr>
+                <w:noProof/>
+                <w:webHidden/>
+              </w:rPr>
+              <w:instrText xml:space="preserve"> PAGEREF _Toc102411889 \h </w:instrText>
+            </w:r>
+            <w:r>
+              <w:rPr>
+                <w:noProof/>
+                <w:webHidden/>
+              </w:rPr>
+            </w:r>
+            <w:r>
+              <w:rPr>
+                <w:noProof/>
+                <w:webHidden/>
+              </w:rPr>
+              <w:fldChar w:fldCharType="separate"/>
+            </w:r>
+            <w:r>
+              <w:rPr>
+                <w:noProof/>
+                <w:webHidden/>
+              </w:rPr>
+              <w:t>7</w:t>
+            </w:r>
+            <w:r>
+              <w:rPr>
                 <w:noProof/>
                 <w:webHidden/>
               </w:rPr>
@@ -2182,7 +2341,7 @@
           <w:color w:val="auto"/>
         </w:rPr>
       </w:pPr>
-      <w:bookmarkStart w:id="0" w:name="_Toc102341575"/>
+      <w:bookmarkStart w:id="0" w:name="_Toc102411869"/>
       <w:r>
         <w:rPr>
           <w:rFonts w:cstheme="majorHAnsi"/>
@@ -2211,7 +2370,7 @@
           <w:u w:val="single"/>
         </w:rPr>
       </w:pPr>
-      <w:bookmarkStart w:id="1" w:name="_Toc102341576"/>
+      <w:bookmarkStart w:id="1" w:name="_Toc102411870"/>
       <w:r>
         <w:rPr>
           <w:rFonts w:cstheme="majorHAnsi"/>
@@ -2249,7 +2408,7 @@
           <w:u w:val="single"/>
         </w:rPr>
       </w:pPr>
-      <w:bookmarkStart w:id="2" w:name="_Toc102341577"/>
+      <w:bookmarkStart w:id="2" w:name="_Toc102411871"/>
       <w:r>
         <w:rPr>
           <w:rFonts w:cstheme="majorHAnsi"/>
@@ -2258,9 +2417,27 @@
           <w:szCs w:val="28"/>
           <w:u w:val="single"/>
         </w:rPr>
-        <w:t>Game</w:t>
-      </w:r>
-      <w:r>
+        <w:t>Game Scenes</w:t>
+      </w:r>
+      <w:bookmarkEnd w:id="2"/>
+    </w:p>
+    <w:p>
+      <w:pPr>
+        <w:rPr>
+          <w:rFonts w:asciiTheme="majorHAnsi" w:hAnsiTheme="majorHAnsi" w:cstheme="majorHAnsi"/>
+        </w:rPr>
+      </w:pPr>
+    </w:p>
+    <w:p>
+      <w:pPr>
+        <w:rPr>
+          <w:rFonts w:asciiTheme="majorHAnsi" w:hAnsiTheme="majorHAnsi" w:cstheme="majorHAnsi"/>
+        </w:rPr>
+      </w:pPr>
+    </w:p>
+    <w:p>
+      <w:pPr>
+        <w:pStyle w:val="Heading2"/>
         <w:rPr>
           <w:rFonts w:cstheme="majorHAnsi"/>
           <w:color w:val="auto"/>
@@ -2268,27 +2445,9 @@
           <w:szCs w:val="28"/>
           <w:u w:val="single"/>
         </w:rPr>
-        <w:t xml:space="preserve"> Scenes</w:t>
-      </w:r>
-      <w:bookmarkEnd w:id="2"/>
-    </w:p>
-    <w:p>
-      <w:pPr>
-        <w:rPr>
-          <w:rFonts w:asciiTheme="majorHAnsi" w:hAnsiTheme="majorHAnsi" w:cstheme="majorHAnsi"/>
-        </w:rPr>
-      </w:pPr>
-    </w:p>
-    <w:p>
-      <w:pPr>
-        <w:rPr>
-          <w:rFonts w:asciiTheme="majorHAnsi" w:hAnsiTheme="majorHAnsi" w:cstheme="majorHAnsi"/>
-        </w:rPr>
-      </w:pPr>
-    </w:p>
-    <w:p>
-      <w:pPr>
-        <w:pStyle w:val="Heading2"/>
+      </w:pPr>
+      <w:bookmarkStart w:id="3" w:name="_Toc102411872"/>
+      <w:r>
         <w:rPr>
           <w:rFonts w:cstheme="majorHAnsi"/>
           <w:color w:val="auto"/>
@@ -2296,9 +2455,27 @@
           <w:szCs w:val="28"/>
           <w:u w:val="single"/>
         </w:rPr>
-      </w:pPr>
-      <w:bookmarkStart w:id="3" w:name="_Toc102341578"/>
-      <w:r>
+        <w:t>Levels</w:t>
+      </w:r>
+      <w:bookmarkEnd w:id="3"/>
+    </w:p>
+    <w:p>
+      <w:pPr>
+        <w:rPr>
+          <w:rFonts w:asciiTheme="majorHAnsi" w:hAnsiTheme="majorHAnsi" w:cstheme="majorHAnsi"/>
+        </w:rPr>
+      </w:pPr>
+    </w:p>
+    <w:p>
+      <w:pPr>
+        <w:rPr>
+          <w:rFonts w:asciiTheme="majorHAnsi" w:hAnsiTheme="majorHAnsi" w:cstheme="majorHAnsi"/>
+        </w:rPr>
+      </w:pPr>
+    </w:p>
+    <w:p>
+      <w:pPr>
+        <w:pStyle w:val="Heading2"/>
         <w:rPr>
           <w:rFonts w:cstheme="majorHAnsi"/>
           <w:color w:val="auto"/>
@@ -2306,27 +2483,9 @@
           <w:szCs w:val="28"/>
           <w:u w:val="single"/>
         </w:rPr>
-        <w:t>Levels</w:t>
-      </w:r>
-      <w:bookmarkEnd w:id="3"/>
-    </w:p>
-    <w:p>
-      <w:pPr>
-        <w:rPr>
-          <w:rFonts w:asciiTheme="majorHAnsi" w:hAnsiTheme="majorHAnsi" w:cstheme="majorHAnsi"/>
-        </w:rPr>
-      </w:pPr>
-    </w:p>
-    <w:p>
-      <w:pPr>
-        <w:rPr>
-          <w:rFonts w:asciiTheme="majorHAnsi" w:hAnsiTheme="majorHAnsi" w:cstheme="majorHAnsi"/>
-        </w:rPr>
-      </w:pPr>
-    </w:p>
-    <w:p>
-      <w:pPr>
-        <w:pStyle w:val="Heading2"/>
+      </w:pPr>
+      <w:bookmarkStart w:id="4" w:name="_Toc102411873"/>
+      <w:r>
         <w:rPr>
           <w:rFonts w:cstheme="majorHAnsi"/>
           <w:color w:val="auto"/>
@@ -2334,9 +2493,27 @@
           <w:szCs w:val="28"/>
           <w:u w:val="single"/>
         </w:rPr>
-      </w:pPr>
-      <w:bookmarkStart w:id="4" w:name="_Toc102341579"/>
-      <w:r>
+        <w:t>Pause Menu</w:t>
+      </w:r>
+      <w:bookmarkEnd w:id="4"/>
+    </w:p>
+    <w:p>
+      <w:pPr>
+        <w:rPr>
+          <w:rFonts w:asciiTheme="majorHAnsi" w:hAnsiTheme="majorHAnsi" w:cstheme="majorHAnsi"/>
+        </w:rPr>
+      </w:pPr>
+    </w:p>
+    <w:p>
+      <w:pPr>
+        <w:rPr>
+          <w:rFonts w:asciiTheme="majorHAnsi" w:hAnsiTheme="majorHAnsi" w:cstheme="majorHAnsi"/>
+        </w:rPr>
+      </w:pPr>
+    </w:p>
+    <w:p>
+      <w:pPr>
+        <w:pStyle w:val="Heading2"/>
         <w:rPr>
           <w:rFonts w:cstheme="majorHAnsi"/>
           <w:color w:val="auto"/>
@@ -2344,27 +2521,9 @@
           <w:szCs w:val="28"/>
           <w:u w:val="single"/>
         </w:rPr>
-        <w:t>Pause Menu</w:t>
-      </w:r>
-      <w:bookmarkEnd w:id="4"/>
-    </w:p>
-    <w:p>
-      <w:pPr>
-        <w:rPr>
-          <w:rFonts w:asciiTheme="majorHAnsi" w:hAnsiTheme="majorHAnsi" w:cstheme="majorHAnsi"/>
-        </w:rPr>
-      </w:pPr>
-    </w:p>
-    <w:p>
-      <w:pPr>
-        <w:rPr>
-          <w:rFonts w:asciiTheme="majorHAnsi" w:hAnsiTheme="majorHAnsi" w:cstheme="majorHAnsi"/>
-        </w:rPr>
-      </w:pPr>
-    </w:p>
-    <w:p>
-      <w:pPr>
-        <w:pStyle w:val="Heading2"/>
+      </w:pPr>
+      <w:bookmarkStart w:id="5" w:name="_Toc102411874"/>
+      <w:r>
         <w:rPr>
           <w:rFonts w:cstheme="majorHAnsi"/>
           <w:color w:val="auto"/>
@@ -2372,9 +2531,68 @@
           <w:szCs w:val="28"/>
           <w:u w:val="single"/>
         </w:rPr>
-      </w:pPr>
-      <w:bookmarkStart w:id="5" w:name="_Toc102341580"/>
-      <w:r>
+        <w:t>Death Menu</w:t>
+      </w:r>
+      <w:bookmarkEnd w:id="5"/>
+    </w:p>
+    <w:p>
+      <w:pPr>
+        <w:rPr>
+          <w:rFonts w:asciiTheme="majorHAnsi" w:hAnsiTheme="majorHAnsi" w:cstheme="majorHAnsi"/>
+        </w:rPr>
+      </w:pPr>
+    </w:p>
+    <w:p>
+      <w:pPr>
+        <w:rPr>
+          <w:rFonts w:asciiTheme="majorHAnsi" w:hAnsiTheme="majorHAnsi" w:cstheme="majorHAnsi"/>
+        </w:rPr>
+      </w:pPr>
+    </w:p>
+    <w:p>
+      <w:pPr>
+        <w:rPr>
+          <w:rFonts w:asciiTheme="majorHAnsi" w:eastAsiaTheme="majorEastAsia" w:hAnsiTheme="majorHAnsi" w:cstheme="majorHAnsi"/>
+          <w:sz w:val="32"/>
+          <w:szCs w:val="32"/>
+        </w:rPr>
+      </w:pPr>
+      <w:r>
+        <w:rPr>
+          <w:rFonts w:asciiTheme="majorHAnsi" w:hAnsiTheme="majorHAnsi" w:cstheme="majorHAnsi"/>
+        </w:rPr>
+        <w:br w:type="page"/>
+      </w:r>
+    </w:p>
+    <w:p>
+      <w:pPr>
+        <w:pStyle w:val="Heading1"/>
+        <w:rPr>
+          <w:rFonts w:cstheme="majorHAnsi"/>
+          <w:color w:val="auto"/>
+        </w:rPr>
+      </w:pPr>
+      <w:bookmarkStart w:id="6" w:name="_Toc102411875"/>
+      <w:r>
+        <w:rPr>
+          <w:rFonts w:cstheme="majorHAnsi"/>
+          <w:color w:val="auto"/>
+        </w:rPr>
+        <w:lastRenderedPageBreak/>
+        <w:t>Gestures identified as appropriate for this application</w:t>
+      </w:r>
+      <w:bookmarkEnd w:id="6"/>
+    </w:p>
+    <w:p>
+      <w:pPr>
+        <w:rPr>
+          <w:rFonts w:asciiTheme="majorHAnsi" w:hAnsiTheme="majorHAnsi" w:cstheme="majorHAnsi"/>
+        </w:rPr>
+      </w:pPr>
+    </w:p>
+    <w:p>
+      <w:pPr>
+        <w:pStyle w:val="Heading2"/>
         <w:rPr>
           <w:rFonts w:cstheme="majorHAnsi"/>
           <w:color w:val="auto"/>
@@ -2382,68 +2600,9 @@
           <w:szCs w:val="28"/>
           <w:u w:val="single"/>
         </w:rPr>
-        <w:t>Death Menu</w:t>
-      </w:r>
-      <w:bookmarkEnd w:id="5"/>
-    </w:p>
-    <w:p>
-      <w:pPr>
-        <w:rPr>
-          <w:rFonts w:asciiTheme="majorHAnsi" w:hAnsiTheme="majorHAnsi" w:cstheme="majorHAnsi"/>
-        </w:rPr>
-      </w:pPr>
-    </w:p>
-    <w:p>
-      <w:pPr>
-        <w:rPr>
-          <w:rFonts w:asciiTheme="majorHAnsi" w:hAnsiTheme="majorHAnsi" w:cstheme="majorHAnsi"/>
-        </w:rPr>
-      </w:pPr>
-    </w:p>
-    <w:p>
-      <w:pPr>
-        <w:rPr>
-          <w:rFonts w:asciiTheme="majorHAnsi" w:eastAsiaTheme="majorEastAsia" w:hAnsiTheme="majorHAnsi" w:cstheme="majorHAnsi"/>
-          <w:sz w:val="32"/>
-          <w:szCs w:val="32"/>
-        </w:rPr>
-      </w:pPr>
-      <w:r>
-        <w:rPr>
-          <w:rFonts w:asciiTheme="majorHAnsi" w:hAnsiTheme="majorHAnsi" w:cstheme="majorHAnsi"/>
-        </w:rPr>
-        <w:br w:type="page"/>
-      </w:r>
-    </w:p>
-    <w:p>
-      <w:pPr>
-        <w:pStyle w:val="Heading1"/>
-        <w:rPr>
-          <w:rFonts w:cstheme="majorHAnsi"/>
-          <w:color w:val="auto"/>
-        </w:rPr>
-      </w:pPr>
-      <w:bookmarkStart w:id="6" w:name="_Toc102341581"/>
-      <w:r>
-        <w:rPr>
-          <w:rFonts w:cstheme="majorHAnsi"/>
-          <w:color w:val="auto"/>
-        </w:rPr>
-        <w:lastRenderedPageBreak/>
-        <w:t>Gestures identified as appropriate for this application</w:t>
-      </w:r>
-      <w:bookmarkEnd w:id="6"/>
-    </w:p>
-    <w:p>
-      <w:pPr>
-        <w:rPr>
-          <w:rFonts w:asciiTheme="majorHAnsi" w:hAnsiTheme="majorHAnsi" w:cstheme="majorHAnsi"/>
-        </w:rPr>
-      </w:pPr>
-    </w:p>
-    <w:p>
-      <w:pPr>
-        <w:pStyle w:val="Heading2"/>
+      </w:pPr>
+      <w:bookmarkStart w:id="7" w:name="_Toc102411876"/>
+      <w:r>
         <w:rPr>
           <w:rFonts w:cstheme="majorHAnsi"/>
           <w:color w:val="auto"/>
@@ -2451,9 +2610,118 @@
           <w:szCs w:val="28"/>
           <w:u w:val="single"/>
         </w:rPr>
-      </w:pPr>
-      <w:bookmarkStart w:id="7" w:name="_Toc102341582"/>
-      <w:r>
+        <w:t>Gesture Ideas</w:t>
+      </w:r>
+      <w:bookmarkEnd w:id="7"/>
+    </w:p>
+    <w:p>
+      <w:pPr>
+        <w:rPr>
+          <w:rFonts w:asciiTheme="majorHAnsi" w:hAnsiTheme="majorHAnsi" w:cstheme="majorHAnsi"/>
+        </w:rPr>
+      </w:pPr>
+      <w:r>
+        <w:rPr>
+          <w:rFonts w:asciiTheme="majorHAnsi" w:hAnsiTheme="majorHAnsi" w:cstheme="majorHAnsi"/>
+        </w:rPr>
+        <w:t>Our game idea allows for many gestures which could have been used in the game in different ways. Unfortunately, we could not have added all of them to our project.</w:t>
+      </w:r>
+    </w:p>
+    <w:p>
+      <w:pPr>
+        <w:rPr>
+          <w:rFonts w:asciiTheme="majorHAnsi" w:hAnsiTheme="majorHAnsi" w:cstheme="majorHAnsi"/>
+        </w:rPr>
+      </w:pPr>
+      <w:r>
+        <w:rPr>
+          <w:rFonts w:asciiTheme="majorHAnsi" w:hAnsiTheme="majorHAnsi" w:cstheme="majorHAnsi"/>
+        </w:rPr>
+        <w:t>The gesture ideas that we had during the planning phase of this project are as follows:</w:t>
+      </w:r>
+    </w:p>
+    <w:p>
+      <w:pPr>
+        <w:pStyle w:val="ListParagraph"/>
+        <w:numPr>
+          <w:ilvl w:val="0"/>
+          <w:numId w:val="3"/>
+        </w:numPr>
+        <w:rPr>
+          <w:rFonts w:asciiTheme="majorHAnsi" w:hAnsiTheme="majorHAnsi" w:cstheme="majorHAnsi"/>
+        </w:rPr>
+      </w:pPr>
+      <w:r>
+        <w:rPr>
+          <w:rFonts w:asciiTheme="majorHAnsi" w:hAnsiTheme="majorHAnsi" w:cstheme="majorHAnsi"/>
+        </w:rPr>
+        <w:t>Tap – For buttons, navigation, game control.</w:t>
+      </w:r>
+    </w:p>
+    <w:p>
+      <w:pPr>
+        <w:pStyle w:val="ListParagraph"/>
+        <w:numPr>
+          <w:ilvl w:val="0"/>
+          <w:numId w:val="3"/>
+        </w:numPr>
+        <w:rPr>
+          <w:rFonts w:asciiTheme="majorHAnsi" w:hAnsiTheme="majorHAnsi" w:cstheme="majorHAnsi"/>
+        </w:rPr>
+      </w:pPr>
+      <w:r>
+        <w:rPr>
+          <w:rFonts w:asciiTheme="majorHAnsi" w:hAnsiTheme="majorHAnsi" w:cstheme="majorHAnsi"/>
+        </w:rPr>
+        <w:t>Swipe – Pausing game.</w:t>
+      </w:r>
+    </w:p>
+    <w:p>
+      <w:pPr>
+        <w:pStyle w:val="ListParagraph"/>
+        <w:numPr>
+          <w:ilvl w:val="0"/>
+          <w:numId w:val="3"/>
+        </w:numPr>
+        <w:rPr>
+          <w:rFonts w:asciiTheme="majorHAnsi" w:hAnsiTheme="majorHAnsi" w:cstheme="majorHAnsi"/>
+        </w:rPr>
+      </w:pPr>
+      <w:r>
+        <w:rPr>
+          <w:rFonts w:asciiTheme="majorHAnsi" w:hAnsiTheme="majorHAnsi" w:cstheme="majorHAnsi"/>
+        </w:rPr>
+        <w:t>Swipe with another image – Moving the paddle left or right.</w:t>
+      </w:r>
+    </w:p>
+    <w:p>
+      <w:pPr>
+        <w:pStyle w:val="ListParagraph"/>
+        <w:numPr>
+          <w:ilvl w:val="0"/>
+          <w:numId w:val="3"/>
+        </w:numPr>
+        <w:rPr>
+          <w:rFonts w:asciiTheme="majorHAnsi" w:hAnsiTheme="majorHAnsi" w:cstheme="majorHAnsi"/>
+        </w:rPr>
+      </w:pPr>
+      <w:r>
+        <w:rPr>
+          <w:rFonts w:asciiTheme="majorHAnsi" w:hAnsiTheme="majorHAnsi" w:cstheme="majorHAnsi"/>
+        </w:rPr>
+        <w:t>Tilting / Freehand – Allowing the player to move the camera in any direction, to see the game board better at different angles, for example allowing the player to see where the blocks and the ball is headed.</w:t>
+      </w:r>
+    </w:p>
+    <w:p>
+      <w:pPr>
+        <w:rPr>
+          <w:rFonts w:asciiTheme="majorHAnsi" w:hAnsiTheme="majorHAnsi" w:cstheme="majorHAnsi"/>
+        </w:rPr>
+      </w:pPr>
+    </w:p>
+    <w:p>
+      <w:pPr>
+        <w:pStyle w:val="Heading2"/>
         <w:rPr>
           <w:rFonts w:cstheme="majorHAnsi"/>
           <w:color w:val="auto"/>
@@ -2461,148 +2729,9 @@
           <w:szCs w:val="28"/>
           <w:u w:val="single"/>
         </w:rPr>
-        <w:t>Gesture Ideas</w:t>
-      </w:r>
-      <w:bookmarkEnd w:id="7"/>
-    </w:p>
-    <w:p>
-      <w:pPr>
-        <w:rPr>
-          <w:rFonts w:asciiTheme="majorHAnsi" w:hAnsiTheme="majorHAnsi" w:cstheme="majorHAnsi"/>
-        </w:rPr>
-      </w:pPr>
-      <w:r>
-        <w:rPr>
-          <w:rFonts w:asciiTheme="majorHAnsi" w:hAnsiTheme="majorHAnsi" w:cstheme="majorHAnsi"/>
-        </w:rPr>
-        <w:t>Our game idea</w:t>
-      </w:r>
-      <w:r>
-        <w:rPr>
-          <w:rFonts w:asciiTheme="majorHAnsi" w:hAnsiTheme="majorHAnsi" w:cstheme="majorHAnsi"/>
-        </w:rPr>
-        <w:t xml:space="preserve"> allows for many gestures which could have been used in the game in different ways.</w:t>
-      </w:r>
-      <w:r>
-        <w:rPr>
-          <w:rFonts w:asciiTheme="majorHAnsi" w:hAnsiTheme="majorHAnsi" w:cstheme="majorHAnsi"/>
-        </w:rPr>
-        <w:t xml:space="preserve"> Unfortunately, we could not have added all of them to our project.</w:t>
-      </w:r>
-    </w:p>
-    <w:p>
-      <w:pPr>
-        <w:rPr>
-          <w:rFonts w:asciiTheme="majorHAnsi" w:hAnsiTheme="majorHAnsi" w:cstheme="majorHAnsi"/>
-        </w:rPr>
-      </w:pPr>
-      <w:r>
-        <w:rPr>
-          <w:rFonts w:asciiTheme="majorHAnsi" w:hAnsiTheme="majorHAnsi" w:cstheme="majorHAnsi"/>
-        </w:rPr>
-        <w:t>The gesture ideas that we had during the planning phase of this project are as follows:</w:t>
-      </w:r>
-    </w:p>
-    <w:p>
-      <w:pPr>
-        <w:pStyle w:val="ListParagraph"/>
-        <w:numPr>
-          <w:ilvl w:val="0"/>
-          <w:numId w:val="3"/>
-        </w:numPr>
-        <w:rPr>
-          <w:rFonts w:asciiTheme="majorHAnsi" w:hAnsiTheme="majorHAnsi" w:cstheme="majorHAnsi"/>
-        </w:rPr>
-      </w:pPr>
-      <w:r>
-        <w:rPr>
-          <w:rFonts w:asciiTheme="majorHAnsi" w:hAnsiTheme="majorHAnsi" w:cstheme="majorHAnsi"/>
-        </w:rPr>
-        <w:t>Tap – For buttons, navigation, game control.</w:t>
-      </w:r>
-    </w:p>
-    <w:p>
-      <w:pPr>
-        <w:pStyle w:val="ListParagraph"/>
-        <w:numPr>
-          <w:ilvl w:val="0"/>
-          <w:numId w:val="3"/>
-        </w:numPr>
-        <w:rPr>
-          <w:rFonts w:asciiTheme="majorHAnsi" w:hAnsiTheme="majorHAnsi" w:cstheme="majorHAnsi"/>
-        </w:rPr>
-      </w:pPr>
-      <w:r>
-        <w:rPr>
-          <w:rFonts w:asciiTheme="majorHAnsi" w:hAnsiTheme="majorHAnsi" w:cstheme="majorHAnsi"/>
-        </w:rPr>
-        <w:t>Swipe – Pausing game.</w:t>
-      </w:r>
-    </w:p>
-    <w:p>
-      <w:pPr>
-        <w:pStyle w:val="ListParagraph"/>
-        <w:numPr>
-          <w:ilvl w:val="0"/>
-          <w:numId w:val="3"/>
-        </w:numPr>
-        <w:rPr>
-          <w:rFonts w:asciiTheme="majorHAnsi" w:hAnsiTheme="majorHAnsi" w:cstheme="majorHAnsi"/>
-        </w:rPr>
-      </w:pPr>
-      <w:r>
-        <w:rPr>
-          <w:rFonts w:asciiTheme="majorHAnsi" w:hAnsiTheme="majorHAnsi" w:cstheme="majorHAnsi"/>
-        </w:rPr>
-        <w:t>Swipe with another image – Moving the paddle left or right.</w:t>
-      </w:r>
-    </w:p>
-    <w:p>
-      <w:pPr>
-        <w:pStyle w:val="ListParagraph"/>
-        <w:numPr>
-          <w:ilvl w:val="0"/>
-          <w:numId w:val="3"/>
-        </w:numPr>
-        <w:rPr>
-          <w:rFonts w:asciiTheme="majorHAnsi" w:hAnsiTheme="majorHAnsi" w:cstheme="majorHAnsi"/>
-        </w:rPr>
-      </w:pPr>
-      <w:r>
-        <w:rPr>
-          <w:rFonts w:asciiTheme="majorHAnsi" w:hAnsiTheme="majorHAnsi" w:cstheme="majorHAnsi"/>
-        </w:rPr>
-        <w:t>Tilting / Freehand – Allowing the player to move the camera in any direction, to see the game board</w:t>
-      </w:r>
-      <w:r>
-        <w:rPr>
-          <w:rFonts w:asciiTheme="majorHAnsi" w:hAnsiTheme="majorHAnsi" w:cstheme="majorHAnsi"/>
-        </w:rPr>
-        <w:t xml:space="preserve"> better at different angles, </w:t>
-      </w:r>
-      <w:r>
-        <w:rPr>
-          <w:rFonts w:asciiTheme="majorHAnsi" w:hAnsiTheme="majorHAnsi" w:cstheme="majorHAnsi"/>
-        </w:rPr>
-        <w:t xml:space="preserve">for example </w:t>
-      </w:r>
-      <w:r>
-        <w:rPr>
-          <w:rFonts w:asciiTheme="majorHAnsi" w:hAnsiTheme="majorHAnsi" w:cstheme="majorHAnsi"/>
-        </w:rPr>
-        <w:t>allowing the player to see where the blocks and the ball is headed.</w:t>
-      </w:r>
-    </w:p>
-    <w:p>
-      <w:pPr>
-        <w:rPr>
-          <w:rFonts w:asciiTheme="majorHAnsi" w:hAnsiTheme="majorHAnsi" w:cstheme="majorHAnsi"/>
-        </w:rPr>
-      </w:pPr>
-    </w:p>
-    <w:p>
-      <w:pPr>
-        <w:pStyle w:val="Heading2"/>
+      </w:pPr>
+      <w:bookmarkStart w:id="8" w:name="_Toc102411877"/>
+      <w:r>
         <w:rPr>
           <w:rFonts w:cstheme="majorHAnsi"/>
           <w:color w:val="auto"/>
@@ -2610,9 +2739,146 @@
           <w:szCs w:val="28"/>
           <w:u w:val="single"/>
         </w:rPr>
-      </w:pPr>
-      <w:bookmarkStart w:id="8" w:name="_Toc102341583"/>
-      <w:r>
+        <w:t>Gestures Used</w:t>
+      </w:r>
+      <w:bookmarkEnd w:id="8"/>
+    </w:p>
+    <w:p>
+      <w:pPr>
+        <w:rPr>
+          <w:rFonts w:asciiTheme="majorHAnsi" w:hAnsiTheme="majorHAnsi" w:cstheme="majorHAnsi"/>
+        </w:rPr>
+      </w:pPr>
+      <w:r>
+        <w:rPr>
+          <w:rFonts w:asciiTheme="majorHAnsi" w:hAnsiTheme="majorHAnsi" w:cstheme="majorHAnsi"/>
+        </w:rPr>
+        <w:t>There have been many gestures to pick from, but we decided to go with the following gestures as they suited our game the most and were considered by us as the most comfortable for this type of game:</w:t>
+      </w:r>
+    </w:p>
+    <w:p>
+      <w:pPr>
+        <w:pStyle w:val="ListParagraph"/>
+        <w:numPr>
+          <w:ilvl w:val="0"/>
+          <w:numId w:val="2"/>
+        </w:numPr>
+        <w:rPr>
+          <w:rFonts w:asciiTheme="majorHAnsi" w:hAnsiTheme="majorHAnsi" w:cstheme="majorHAnsi"/>
+        </w:rPr>
+      </w:pPr>
+      <w:r>
+        <w:rPr>
+          <w:rFonts w:asciiTheme="majorHAnsi" w:hAnsiTheme="majorHAnsi" w:cstheme="majorHAnsi"/>
+        </w:rPr>
+        <w:t>Tap</w:t>
+      </w:r>
+    </w:p>
+    <w:p>
+      <w:pPr>
+        <w:pStyle w:val="ListParagraph"/>
+        <w:numPr>
+          <w:ilvl w:val="0"/>
+          <w:numId w:val="2"/>
+        </w:numPr>
+        <w:rPr>
+          <w:rFonts w:asciiTheme="majorHAnsi" w:hAnsiTheme="majorHAnsi" w:cstheme="majorHAnsi"/>
+        </w:rPr>
+      </w:pPr>
+      <w:r>
+        <w:rPr>
+          <w:rFonts w:asciiTheme="majorHAnsi" w:hAnsiTheme="majorHAnsi" w:cstheme="majorHAnsi"/>
+        </w:rPr>
+        <w:t>Swipe</w:t>
+      </w:r>
+    </w:p>
+    <w:p>
+      <w:pPr>
+        <w:pStyle w:val="ListParagraph"/>
+        <w:numPr>
+          <w:ilvl w:val="0"/>
+          <w:numId w:val="2"/>
+        </w:numPr>
+        <w:rPr>
+          <w:rFonts w:asciiTheme="majorHAnsi" w:hAnsiTheme="majorHAnsi" w:cstheme="majorHAnsi"/>
+        </w:rPr>
+      </w:pPr>
+      <w:r>
+        <w:rPr>
+          <w:rFonts w:asciiTheme="majorHAnsi" w:hAnsiTheme="majorHAnsi" w:cstheme="majorHAnsi"/>
+        </w:rPr>
+        <w:t>Tilt</w:t>
+      </w:r>
+    </w:p>
+    <w:p>
+      <w:pPr>
+        <w:pStyle w:val="ListParagraph"/>
+        <w:numPr>
+          <w:ilvl w:val="0"/>
+          <w:numId w:val="2"/>
+        </w:numPr>
+        <w:rPr>
+          <w:rFonts w:asciiTheme="majorHAnsi" w:hAnsiTheme="majorHAnsi" w:cstheme="majorHAnsi"/>
+        </w:rPr>
+      </w:pPr>
+      <w:r>
+        <w:rPr>
+          <w:rFonts w:asciiTheme="majorHAnsi" w:hAnsiTheme="majorHAnsi" w:cstheme="majorHAnsi"/>
+        </w:rPr>
+        <w:t>Freehand Movement</w:t>
+      </w:r>
+    </w:p>
+    <w:p>
+      <w:pPr>
+        <w:rPr>
+          <w:rFonts w:asciiTheme="majorHAnsi" w:hAnsiTheme="majorHAnsi" w:cstheme="majorHAnsi"/>
+        </w:rPr>
+      </w:pPr>
+    </w:p>
+    <w:p>
+      <w:pPr>
+        <w:rPr>
+          <w:rFonts w:asciiTheme="majorHAnsi" w:eastAsiaTheme="majorEastAsia" w:hAnsiTheme="majorHAnsi" w:cstheme="majorHAnsi"/>
+          <w:sz w:val="32"/>
+          <w:szCs w:val="32"/>
+        </w:rPr>
+      </w:pPr>
+      <w:r>
+        <w:rPr>
+          <w:rFonts w:asciiTheme="majorHAnsi" w:hAnsiTheme="majorHAnsi" w:cstheme="majorHAnsi"/>
+        </w:rPr>
+        <w:br w:type="page"/>
+      </w:r>
+    </w:p>
+    <w:p>
+      <w:pPr>
+        <w:pStyle w:val="Heading1"/>
+        <w:rPr>
+          <w:rFonts w:cstheme="majorHAnsi"/>
+          <w:color w:val="auto"/>
+        </w:rPr>
+      </w:pPr>
+      <w:bookmarkStart w:id="9" w:name="_Toc102411878"/>
+      <w:r>
+        <w:rPr>
+          <w:rFonts w:cstheme="majorHAnsi"/>
+          <w:color w:val="auto"/>
+        </w:rPr>
+        <w:lastRenderedPageBreak/>
+        <w:t>Hardware used in creating the application</w:t>
+      </w:r>
+      <w:bookmarkEnd w:id="9"/>
+    </w:p>
+    <w:p>
+      <w:pPr>
+        <w:rPr>
+          <w:rFonts w:asciiTheme="majorHAnsi" w:hAnsiTheme="majorHAnsi" w:cstheme="majorHAnsi"/>
+        </w:rPr>
+      </w:pPr>
+    </w:p>
+    <w:p>
+      <w:pPr>
+        <w:pStyle w:val="Heading2"/>
         <w:rPr>
           <w:rFonts w:cstheme="majorHAnsi"/>
           <w:color w:val="auto"/>
@@ -2620,164 +2886,9 @@
           <w:szCs w:val="28"/>
           <w:u w:val="single"/>
         </w:rPr>
-        <w:t>Gestures Used</w:t>
-      </w:r>
-      <w:bookmarkEnd w:id="8"/>
-    </w:p>
-    <w:p>
-      <w:pPr>
-        <w:rPr>
-          <w:rFonts w:asciiTheme="majorHAnsi" w:hAnsiTheme="majorHAnsi" w:cstheme="majorHAnsi"/>
-        </w:rPr>
-      </w:pPr>
-      <w:r>
-        <w:rPr>
-          <w:rFonts w:asciiTheme="majorHAnsi" w:hAnsiTheme="majorHAnsi" w:cstheme="majorHAnsi"/>
-        </w:rPr>
-        <w:t xml:space="preserve">There have been many gestures to pick </w:t>
-      </w:r>
-      <w:r>
-        <w:rPr>
-          <w:rFonts w:asciiTheme="majorHAnsi" w:hAnsiTheme="majorHAnsi" w:cstheme="majorHAnsi"/>
-        </w:rPr>
-        <w:t>from,</w:t>
-      </w:r>
-      <w:r>
-        <w:rPr>
-          <w:rFonts w:asciiTheme="majorHAnsi" w:hAnsiTheme="majorHAnsi" w:cstheme="majorHAnsi"/>
-        </w:rPr>
-        <w:t xml:space="preserve"> but we decided to go with the following gestures as they suited our game the most and were considered by us as the most comfortable for this type of game</w:t>
-      </w:r>
-      <w:r>
-        <w:rPr>
-          <w:rFonts w:asciiTheme="majorHAnsi" w:hAnsiTheme="majorHAnsi" w:cstheme="majorHAnsi"/>
-        </w:rPr>
-        <w:t>:</w:t>
-      </w:r>
-    </w:p>
-    <w:p>
-      <w:pPr>
-        <w:pStyle w:val="ListParagraph"/>
-        <w:numPr>
-          <w:ilvl w:val="0"/>
-          <w:numId w:val="2"/>
-        </w:numPr>
-        <w:rPr>
-          <w:rFonts w:asciiTheme="majorHAnsi" w:hAnsiTheme="majorHAnsi" w:cstheme="majorHAnsi"/>
-        </w:rPr>
-      </w:pPr>
-      <w:r>
-        <w:rPr>
-          <w:rFonts w:asciiTheme="majorHAnsi" w:hAnsiTheme="majorHAnsi" w:cstheme="majorHAnsi"/>
-        </w:rPr>
-        <w:t>Tap</w:t>
-      </w:r>
-    </w:p>
-    <w:p>
-      <w:pPr>
-        <w:pStyle w:val="ListParagraph"/>
-        <w:numPr>
-          <w:ilvl w:val="0"/>
-          <w:numId w:val="2"/>
-        </w:numPr>
-        <w:rPr>
-          <w:rFonts w:asciiTheme="majorHAnsi" w:hAnsiTheme="majorHAnsi" w:cstheme="majorHAnsi"/>
-        </w:rPr>
-      </w:pPr>
-      <w:r>
-        <w:rPr>
-          <w:rFonts w:asciiTheme="majorHAnsi" w:hAnsiTheme="majorHAnsi" w:cstheme="majorHAnsi"/>
-        </w:rPr>
-        <w:t>Swipe</w:t>
-      </w:r>
-    </w:p>
-    <w:p>
-      <w:pPr>
-        <w:pStyle w:val="ListParagraph"/>
-        <w:numPr>
-          <w:ilvl w:val="0"/>
-          <w:numId w:val="2"/>
-        </w:numPr>
-        <w:rPr>
-          <w:rFonts w:asciiTheme="majorHAnsi" w:hAnsiTheme="majorHAnsi" w:cstheme="majorHAnsi"/>
-        </w:rPr>
-      </w:pPr>
-      <w:r>
-        <w:rPr>
-          <w:rFonts w:asciiTheme="majorHAnsi" w:hAnsiTheme="majorHAnsi" w:cstheme="majorHAnsi"/>
-        </w:rPr>
-        <w:t>Tilt</w:t>
-      </w:r>
-    </w:p>
-    <w:p>
-      <w:pPr>
-        <w:pStyle w:val="ListParagraph"/>
-        <w:numPr>
-          <w:ilvl w:val="0"/>
-          <w:numId w:val="2"/>
-        </w:numPr>
-        <w:rPr>
-          <w:rFonts w:asciiTheme="majorHAnsi" w:hAnsiTheme="majorHAnsi" w:cstheme="majorHAnsi"/>
-        </w:rPr>
-      </w:pPr>
-      <w:r>
-        <w:rPr>
-          <w:rFonts w:asciiTheme="majorHAnsi" w:hAnsiTheme="majorHAnsi" w:cstheme="majorHAnsi"/>
-        </w:rPr>
-        <w:t>Freehand Movement</w:t>
-      </w:r>
-    </w:p>
-    <w:p>
-      <w:pPr>
-        <w:rPr>
-          <w:rFonts w:asciiTheme="majorHAnsi" w:hAnsiTheme="majorHAnsi" w:cstheme="majorHAnsi"/>
-        </w:rPr>
-      </w:pPr>
-    </w:p>
-    <w:p>
-      <w:pPr>
-        <w:rPr>
-          <w:rFonts w:asciiTheme="majorHAnsi" w:eastAsiaTheme="majorEastAsia" w:hAnsiTheme="majorHAnsi" w:cstheme="majorHAnsi"/>
-          <w:sz w:val="32"/>
-          <w:szCs w:val="32"/>
-        </w:rPr>
-      </w:pPr>
-      <w:r>
-        <w:rPr>
-          <w:rFonts w:asciiTheme="majorHAnsi" w:hAnsiTheme="majorHAnsi" w:cstheme="majorHAnsi"/>
-        </w:rPr>
-        <w:br w:type="page"/>
-      </w:r>
-    </w:p>
-    <w:p>
-      <w:pPr>
-        <w:pStyle w:val="Heading1"/>
-        <w:rPr>
-          <w:rFonts w:cstheme="majorHAnsi"/>
-          <w:color w:val="auto"/>
-        </w:rPr>
-      </w:pPr>
-      <w:bookmarkStart w:id="9" w:name="_Toc102341584"/>
-      <w:r>
-        <w:rPr>
-          <w:rFonts w:cstheme="majorHAnsi"/>
-          <w:color w:val="auto"/>
-        </w:rPr>
-        <w:lastRenderedPageBreak/>
-        <w:t>Hardware used in creating the application</w:t>
-      </w:r>
-      <w:bookmarkEnd w:id="9"/>
-    </w:p>
-    <w:p>
-      <w:pPr>
-        <w:rPr>
-          <w:rFonts w:asciiTheme="majorHAnsi" w:hAnsiTheme="majorHAnsi" w:cstheme="majorHAnsi"/>
-        </w:rPr>
-      </w:pPr>
-    </w:p>
-    <w:p>
-      <w:pPr>
-        <w:pStyle w:val="Heading2"/>
+      </w:pPr>
+      <w:bookmarkStart w:id="10" w:name="_Toc102411879"/>
+      <w:r>
         <w:rPr>
           <w:rFonts w:cstheme="majorHAnsi"/>
           <w:color w:val="auto"/>
@@ -2785,9 +2896,46 @@
           <w:szCs w:val="28"/>
           <w:u w:val="single"/>
         </w:rPr>
-      </w:pPr>
-      <w:bookmarkStart w:id="10" w:name="_Toc102341585"/>
-      <w:r>
+        <w:t>Android Device – Mobile Phone</w:t>
+      </w:r>
+      <w:bookmarkEnd w:id="10"/>
+    </w:p>
+    <w:p>
+      <w:pPr>
+        <w:rPr>
+          <w:rFonts w:asciiTheme="majorHAnsi" w:hAnsiTheme="majorHAnsi" w:cstheme="majorHAnsi"/>
+        </w:rPr>
+      </w:pPr>
+      <w:r>
+        <w:rPr>
+          <w:rFonts w:asciiTheme="majorHAnsi" w:hAnsiTheme="majorHAnsi" w:cstheme="majorHAnsi"/>
+        </w:rPr>
+        <w:t>We have used our Mobile Phones as testing devices with the use of Unity Remote 5 application, which is free to be downloaded on Google Play Store.</w:t>
+      </w:r>
+    </w:p>
+    <w:p>
+      <w:pPr>
+        <w:rPr>
+          <w:rFonts w:asciiTheme="majorHAnsi" w:hAnsiTheme="majorHAnsi" w:cstheme="majorHAnsi"/>
+        </w:rPr>
+      </w:pPr>
+      <w:r>
+        <w:rPr>
+          <w:rFonts w:asciiTheme="majorHAnsi" w:hAnsiTheme="majorHAnsi" w:cstheme="majorHAnsi"/>
+        </w:rPr>
+        <w:t>After every major change in the game, we have built the game onto our android devices to feel the game better than while testing the game. More as a black box testing, which helped in familiarising with the game and coming up with more ideas and fixes for certain parts of the project.</w:t>
+      </w:r>
+    </w:p>
+    <w:p>
+      <w:pPr>
+        <w:rPr>
+          <w:rFonts w:asciiTheme="majorHAnsi" w:hAnsiTheme="majorHAnsi" w:cstheme="majorHAnsi"/>
+        </w:rPr>
+      </w:pPr>
+    </w:p>
+    <w:p>
+      <w:pPr>
+        <w:pStyle w:val="Heading2"/>
         <w:rPr>
           <w:rFonts w:cstheme="majorHAnsi"/>
           <w:color w:val="auto"/>
@@ -2795,8 +2943,8 @@
           <w:szCs w:val="28"/>
           <w:u w:val="single"/>
         </w:rPr>
-        <w:t>Android Device</w:t>
-      </w:r>
+      </w:pPr>
+      <w:bookmarkStart w:id="11" w:name="_Toc102411880"/>
       <w:r>
         <w:rPr>
           <w:rFonts w:cstheme="majorHAnsi"/>
@@ -2805,9 +2953,9 @@
           <w:szCs w:val="28"/>
           <w:u w:val="single"/>
         </w:rPr>
-        <w:t xml:space="preserve"> – Mobile Phone</w:t>
-      </w:r>
-      <w:bookmarkEnd w:id="10"/>
+        <w:t>PC – Unity Editor / Development Device</w:t>
+      </w:r>
+      <w:bookmarkEnd w:id="11"/>
     </w:p>
     <w:p>
       <w:pPr>
@@ -2819,41 +2967,57 @@
         <w:rPr>
           <w:rFonts w:asciiTheme="majorHAnsi" w:hAnsiTheme="majorHAnsi" w:cstheme="majorHAnsi"/>
         </w:rPr>
-        <w:t>We have used our Mobile Phones as testing devices with the use of Unity Remote 5 application, which is free to be downloaded on Google Play</w:t>
-      </w:r>
-      <w:r>
+        <w:t>We have used the Unity Editor sometimes during longer developing periods, without the use of Vuforia components and instead using Main Camera.</w:t>
+      </w:r>
+    </w:p>
+    <w:p>
+      <w:pPr>
         <w:rPr>
           <w:rFonts w:asciiTheme="majorHAnsi" w:hAnsiTheme="majorHAnsi" w:cstheme="majorHAnsi"/>
         </w:rPr>
-        <w:t xml:space="preserve"> Store</w:t>
-      </w:r>
+      </w:pPr>
       <w:r>
         <w:rPr>
           <w:rFonts w:asciiTheme="majorHAnsi" w:hAnsiTheme="majorHAnsi" w:cstheme="majorHAnsi"/>
         </w:rPr>
-        <w:t>.</w:t>
-      </w:r>
-    </w:p>
-    <w:p>
-      <w:pPr>
+        <w:t xml:space="preserve">Unity Editor allowed us to save a lot of time on testing and we used it only to test out simple features of the game such as, checking if the game changes scenes correctly and if the score and lives count are displayed as expected. </w:t>
+      </w:r>
+    </w:p>
+    <w:p>
+      <w:pPr>
+        <w:rPr>
+          <w:rFonts w:asciiTheme="majorHAnsi" w:eastAsiaTheme="majorEastAsia" w:hAnsiTheme="majorHAnsi" w:cstheme="majorHAnsi"/>
+          <w:sz w:val="32"/>
+          <w:szCs w:val="32"/>
+        </w:rPr>
+      </w:pPr>
+      <w:r>
         <w:rPr>
           <w:rFonts w:asciiTheme="majorHAnsi" w:hAnsiTheme="majorHAnsi" w:cstheme="majorHAnsi"/>
         </w:rPr>
-      </w:pPr>
-      <w:r>
-        <w:rPr>
-          <w:rFonts w:asciiTheme="majorHAnsi" w:hAnsiTheme="majorHAnsi" w:cstheme="majorHAnsi"/>
-        </w:rPr>
-        <w:t>After every major change in the game, we have built the game onto our android devices to feel the game better than while testing the game. More as a black box testing, which helped in familiarising with the game and coming up with more ideas and fixes for certain parts of the project.</w:t>
-      </w:r>
-    </w:p>
-    <w:p>
-      <w:pPr>
-        <w:rPr>
-          <w:rFonts w:asciiTheme="majorHAnsi" w:hAnsiTheme="majorHAnsi" w:cstheme="majorHAnsi"/>
-        </w:rPr>
-      </w:pPr>
-    </w:p>
+        <w:br w:type="page"/>
+      </w:r>
+    </w:p>
+    <w:p>
+      <w:pPr>
+        <w:pStyle w:val="Heading1"/>
+        <w:rPr>
+          <w:rFonts w:cstheme="majorHAnsi"/>
+          <w:color w:val="auto"/>
+        </w:rPr>
+      </w:pPr>
+      <w:bookmarkStart w:id="12" w:name="_Toc102411881"/>
+      <w:r>
+        <w:rPr>
+          <w:rFonts w:cstheme="majorHAnsi"/>
+          <w:color w:val="auto"/>
+        </w:rPr>
+        <w:lastRenderedPageBreak/>
+        <w:t>Architecture for the solution</w:t>
+      </w:r>
+      <w:bookmarkEnd w:id="12"/>
+    </w:p>
+    <w:p/>
     <w:p>
       <w:pPr>
         <w:pStyle w:val="Heading2"/>
@@ -2865,6 +3029,7 @@
           <w:u w:val="single"/>
         </w:rPr>
       </w:pPr>
+      <w:bookmarkStart w:id="13" w:name="_Toc102411882"/>
       <w:r>
         <w:rPr>
           <w:rFonts w:cstheme="majorHAnsi"/>
@@ -2873,9 +3038,123 @@
           <w:szCs w:val="28"/>
           <w:u w:val="single"/>
         </w:rPr>
-        <w:t>PC – Unity Editor /</w:t>
-      </w:r>
-      <w:r>
+        <w:t>Libraries Used in the Project</w:t>
+      </w:r>
+      <w:bookmarkEnd w:id="13"/>
+    </w:p>
+    <w:p>
+      <w:r>
+        <w:t>Most of the libraries that we have used in our project are the libraries that we were familiar with as they have been covered in the Gesture Based UI Development and Mobile Applications Development modules. The libraries that we have used in this project are the following:</w:t>
+      </w:r>
+    </w:p>
+    <w:p>
+      <w:pPr>
+        <w:pStyle w:val="ListParagraph"/>
+        <w:numPr>
+          <w:ilvl w:val="0"/>
+          <w:numId w:val="4"/>
+        </w:numPr>
+      </w:pPr>
+      <w:proofErr w:type="spellStart"/>
+      <w:r>
+        <w:t>TMPro</w:t>
+      </w:r>
+      <w:proofErr w:type="spellEnd"/>
+      <w:r>
+        <w:t xml:space="preserve"> – Which is a very important library to use, when trying to add high quality text design into a project. It provides many features and formatting options as well as it is very simple to use. We have used this library specifically to enhance the appearance of our text fields and buttons. We were able to set custom fonts, and style them a lot better than with the standard Text/UI library in Unity. </w:t>
+      </w:r>
+    </w:p>
+    <w:p>
+      <w:pPr>
+        <w:pStyle w:val="ListParagraph"/>
+      </w:pPr>
+    </w:p>
+    <w:p>
+      <w:pPr>
+        <w:pStyle w:val="ListParagraph"/>
+        <w:numPr>
+          <w:ilvl w:val="0"/>
+          <w:numId w:val="4"/>
+        </w:numPr>
+      </w:pPr>
+      <w:proofErr w:type="spellStart"/>
+      <w:r>
+        <w:t>SceneManagement</w:t>
+      </w:r>
+      <w:proofErr w:type="spellEnd"/>
+      <w:r>
+        <w:t xml:space="preserve"> – This is a library which allows us to most importantly change from scene to scene, for example when a player decides to start the game and presses on the Play button on the Main Menu scene, the game transfers the player to the Game Scene. We also use this library to check if we are on the right scene, depending on the type of script that we use it in. There are many more features, which this library provides, such as getting the number of currently loaded scenes, creating scenes at runtime and many more.</w:t>
+      </w:r>
+    </w:p>
+    <w:p>
+      <w:pPr>
+        <w:pStyle w:val="ListParagraph"/>
+      </w:pPr>
+    </w:p>
+    <w:p>
+      <w:pPr>
+        <w:pStyle w:val="ListParagraph"/>
+        <w:numPr>
+          <w:ilvl w:val="0"/>
+          <w:numId w:val="4"/>
+        </w:numPr>
+      </w:pPr>
+      <w:r>
+        <w:t>Vuforia – Is a Software Development Kit (SDK), used for creating Augmented Reality Applications or Games. It recognises images and objects, and therefore can have many different applications or uses, such as interacting with the real world. In this project we have used Vuforia to connect with our Breakout game, through an image, and therefore allowing us to have a view of the game, while seeing our surroundings through the camera. We use Vuforia to have a better view of the game board and on what is exactly happening in the game.</w:t>
+      </w:r>
+    </w:p>
+    <w:p/>
+    <w:p>
+      <w:pPr>
+        <w:rPr>
+          <w:rFonts w:asciiTheme="majorHAnsi" w:hAnsiTheme="majorHAnsi" w:cstheme="majorHAnsi"/>
+        </w:rPr>
+      </w:pPr>
+    </w:p>
+    <w:p>
+      <w:pPr>
+        <w:rPr>
+          <w:rFonts w:asciiTheme="majorHAnsi" w:eastAsiaTheme="majorEastAsia" w:hAnsiTheme="majorHAnsi" w:cstheme="majorHAnsi"/>
+          <w:sz w:val="32"/>
+          <w:szCs w:val="32"/>
+        </w:rPr>
+      </w:pPr>
+      <w:r>
+        <w:rPr>
+          <w:rFonts w:asciiTheme="majorHAnsi" w:hAnsiTheme="majorHAnsi" w:cstheme="majorHAnsi"/>
+        </w:rPr>
+        <w:br w:type="page"/>
+      </w:r>
+    </w:p>
+    <w:p>
+      <w:pPr>
+        <w:pStyle w:val="Heading1"/>
+        <w:rPr>
+          <w:rFonts w:cstheme="majorHAnsi"/>
+          <w:color w:val="auto"/>
+        </w:rPr>
+      </w:pPr>
+      <w:bookmarkStart w:id="14" w:name="_Toc102411883"/>
+      <w:r>
+        <w:rPr>
+          <w:rFonts w:cstheme="majorHAnsi"/>
+          <w:color w:val="auto"/>
+        </w:rPr>
+        <w:lastRenderedPageBreak/>
+        <w:t>Conclusions &amp; Recommendations</w:t>
+      </w:r>
+      <w:bookmarkEnd w:id="14"/>
+    </w:p>
+    <w:p>
+      <w:pPr>
+        <w:rPr>
+          <w:rFonts w:asciiTheme="majorHAnsi" w:hAnsiTheme="majorHAnsi" w:cstheme="majorHAnsi"/>
+        </w:rPr>
+      </w:pPr>
+    </w:p>
+    <w:p>
+      <w:pPr>
+        <w:pStyle w:val="Heading2"/>
         <w:rPr>
           <w:rFonts w:cstheme="majorHAnsi"/>
           <w:color w:val="auto"/>
@@ -2883,8 +3162,8 @@
           <w:szCs w:val="28"/>
           <w:u w:val="single"/>
         </w:rPr>
-        <w:t xml:space="preserve"> </w:t>
-      </w:r>
+      </w:pPr>
+      <w:bookmarkStart w:id="15" w:name="_Toc102411884"/>
       <w:r>
         <w:rPr>
           <w:rFonts w:cstheme="majorHAnsi"/>
@@ -2893,9 +3172,27 @@
           <w:szCs w:val="28"/>
           <w:u w:val="single"/>
         </w:rPr>
-        <w:t xml:space="preserve">Development </w:t>
-      </w:r>
-      <w:r>
+        <w:t>What has been achieved?</w:t>
+      </w:r>
+      <w:bookmarkEnd w:id="15"/>
+    </w:p>
+    <w:p>
+      <w:pPr>
+        <w:rPr>
+          <w:rFonts w:asciiTheme="majorHAnsi" w:hAnsiTheme="majorHAnsi" w:cstheme="majorHAnsi"/>
+        </w:rPr>
+      </w:pPr>
+    </w:p>
+    <w:p>
+      <w:pPr>
+        <w:rPr>
+          <w:rFonts w:asciiTheme="majorHAnsi" w:hAnsiTheme="majorHAnsi" w:cstheme="majorHAnsi"/>
+        </w:rPr>
+      </w:pPr>
+    </w:p>
+    <w:p>
+      <w:pPr>
+        <w:pStyle w:val="Heading2"/>
         <w:rPr>
           <w:rFonts w:cstheme="majorHAnsi"/>
           <w:color w:val="auto"/>
@@ -2903,132 +3200,9 @@
           <w:szCs w:val="28"/>
           <w:u w:val="single"/>
         </w:rPr>
-        <w:t>Device</w:t>
-      </w:r>
-    </w:p>
-    <w:p>
-      <w:pPr>
-        <w:rPr>
-          <w:rFonts w:asciiTheme="majorHAnsi" w:hAnsiTheme="majorHAnsi" w:cstheme="majorHAnsi"/>
-        </w:rPr>
-      </w:pPr>
-      <w:r>
-        <w:rPr>
-          <w:rFonts w:asciiTheme="majorHAnsi" w:hAnsiTheme="majorHAnsi" w:cstheme="majorHAnsi"/>
-        </w:rPr>
-        <w:t>We have used the Unity Editor sometimes during longer developing periods, without the use of Vuforia components and instead using Main Camera.</w:t>
-      </w:r>
-    </w:p>
-    <w:p>
-      <w:pPr>
-        <w:rPr>
-          <w:rFonts w:asciiTheme="majorHAnsi" w:hAnsiTheme="majorHAnsi" w:cstheme="majorHAnsi"/>
-        </w:rPr>
-      </w:pPr>
-      <w:r>
-        <w:rPr>
-          <w:rFonts w:asciiTheme="majorHAnsi" w:hAnsiTheme="majorHAnsi" w:cstheme="majorHAnsi"/>
-        </w:rPr>
-        <w:t>Unity Editor allowed us to save a lot of time on testing and we used it only to test out simple features of the game such as, checking if the game changes scenes correctly and if the score and live</w:t>
-      </w:r>
-      <w:r>
-        <w:rPr>
-          <w:rFonts w:asciiTheme="majorHAnsi" w:hAnsiTheme="majorHAnsi" w:cstheme="majorHAnsi"/>
-        </w:rPr>
-        <w:t>s count</w:t>
-      </w:r>
-      <w:r>
-        <w:rPr>
-          <w:rFonts w:asciiTheme="majorHAnsi" w:hAnsiTheme="majorHAnsi" w:cstheme="majorHAnsi"/>
-        </w:rPr>
-        <w:t xml:space="preserve"> are displayed as expected. </w:t>
-      </w:r>
-    </w:p>
-    <w:p>
-      <w:pPr>
-        <w:rPr>
-          <w:rFonts w:asciiTheme="majorHAnsi" w:eastAsiaTheme="majorEastAsia" w:hAnsiTheme="majorHAnsi" w:cstheme="majorHAnsi"/>
-          <w:sz w:val="32"/>
-          <w:szCs w:val="32"/>
-        </w:rPr>
-      </w:pPr>
-      <w:r>
-        <w:rPr>
-          <w:rFonts w:asciiTheme="majorHAnsi" w:hAnsiTheme="majorHAnsi" w:cstheme="majorHAnsi"/>
-        </w:rPr>
-        <w:br w:type="page"/>
-      </w:r>
-    </w:p>
-    <w:p>
-      <w:pPr>
-        <w:pStyle w:val="Heading1"/>
-        <w:rPr>
-          <w:rFonts w:cstheme="majorHAnsi"/>
-          <w:color w:val="auto"/>
-        </w:rPr>
-      </w:pPr>
-      <w:bookmarkStart w:id="11" w:name="_Toc102341587"/>
-      <w:r>
-        <w:rPr>
-          <w:rFonts w:cstheme="majorHAnsi"/>
-          <w:color w:val="auto"/>
-        </w:rPr>
-        <w:lastRenderedPageBreak/>
-        <w:t>Architecture for the solution</w:t>
-      </w:r>
-      <w:bookmarkEnd w:id="11"/>
-    </w:p>
-    <w:p>
-      <w:pPr>
-        <w:rPr>
-          <w:rFonts w:asciiTheme="majorHAnsi" w:hAnsiTheme="majorHAnsi" w:cstheme="majorHAnsi"/>
-        </w:rPr>
-      </w:pPr>
-    </w:p>
-    <w:p>
-      <w:pPr>
-        <w:rPr>
-          <w:rFonts w:asciiTheme="majorHAnsi" w:eastAsiaTheme="majorEastAsia" w:hAnsiTheme="majorHAnsi" w:cstheme="majorHAnsi"/>
-          <w:sz w:val="32"/>
-          <w:szCs w:val="32"/>
-        </w:rPr>
-      </w:pPr>
-      <w:r>
-        <w:rPr>
-          <w:rFonts w:asciiTheme="majorHAnsi" w:hAnsiTheme="majorHAnsi" w:cstheme="majorHAnsi"/>
-        </w:rPr>
-        <w:br w:type="page"/>
-      </w:r>
-    </w:p>
-    <w:p>
-      <w:pPr>
-        <w:pStyle w:val="Heading1"/>
-        <w:rPr>
-          <w:rFonts w:cstheme="majorHAnsi"/>
-          <w:color w:val="auto"/>
-        </w:rPr>
-      </w:pPr>
-      <w:bookmarkStart w:id="12" w:name="_Toc102341588"/>
-      <w:r>
-        <w:rPr>
-          <w:rFonts w:cstheme="majorHAnsi"/>
-          <w:color w:val="auto"/>
-        </w:rPr>
-        <w:lastRenderedPageBreak/>
-        <w:t>Conclusions &amp; Recommendations</w:t>
-      </w:r>
-      <w:bookmarkEnd w:id="12"/>
-    </w:p>
-    <w:p>
-      <w:pPr>
-        <w:rPr>
-          <w:rFonts w:asciiTheme="majorHAnsi" w:hAnsiTheme="majorHAnsi" w:cstheme="majorHAnsi"/>
-        </w:rPr>
-      </w:pPr>
-    </w:p>
-    <w:p>
-      <w:pPr>
-        <w:pStyle w:val="Heading2"/>
+      </w:pPr>
+      <w:bookmarkStart w:id="16" w:name="_Toc102411885"/>
+      <w:r>
         <w:rPr>
           <w:rFonts w:cstheme="majorHAnsi"/>
           <w:color w:val="auto"/>
@@ -3036,9 +3210,36 @@
           <w:szCs w:val="28"/>
           <w:u w:val="single"/>
         </w:rPr>
-      </w:pPr>
-      <w:bookmarkStart w:id="13" w:name="_Toc102341589"/>
-      <w:r>
+        <w:t>What has not been achieved?</w:t>
+      </w:r>
+      <w:bookmarkEnd w:id="16"/>
+    </w:p>
+    <w:p>
+      <w:pPr>
+        <w:rPr>
+          <w:rFonts w:asciiTheme="majorHAnsi" w:hAnsiTheme="majorHAnsi" w:cstheme="majorHAnsi"/>
+        </w:rPr>
+      </w:pPr>
+    </w:p>
+    <w:p>
+      <w:pPr>
+        <w:tabs>
+          <w:tab w:val="left" w:pos="3372"/>
+        </w:tabs>
+        <w:rPr>
+          <w:rFonts w:asciiTheme="majorHAnsi" w:hAnsiTheme="majorHAnsi" w:cstheme="majorHAnsi"/>
+        </w:rPr>
+      </w:pPr>
+      <w:r>
+        <w:rPr>
+          <w:rFonts w:asciiTheme="majorHAnsi" w:hAnsiTheme="majorHAnsi" w:cstheme="majorHAnsi"/>
+        </w:rPr>
+        <w:tab/>
+      </w:r>
+    </w:p>
+    <w:p>
+      <w:pPr>
+        <w:pStyle w:val="Heading2"/>
         <w:rPr>
           <w:rFonts w:cstheme="majorHAnsi"/>
           <w:color w:val="auto"/>
@@ -3046,27 +3247,9 @@
           <w:szCs w:val="28"/>
           <w:u w:val="single"/>
         </w:rPr>
-        <w:t>What has been achieved?</w:t>
-      </w:r>
-      <w:bookmarkEnd w:id="13"/>
-    </w:p>
-    <w:p>
-      <w:pPr>
-        <w:rPr>
-          <w:rFonts w:asciiTheme="majorHAnsi" w:hAnsiTheme="majorHAnsi" w:cstheme="majorHAnsi"/>
-        </w:rPr>
-      </w:pPr>
-    </w:p>
-    <w:p>
-      <w:pPr>
-        <w:rPr>
-          <w:rFonts w:asciiTheme="majorHAnsi" w:hAnsiTheme="majorHAnsi" w:cstheme="majorHAnsi"/>
-        </w:rPr>
-      </w:pPr>
-    </w:p>
-    <w:p>
-      <w:pPr>
-        <w:pStyle w:val="Heading2"/>
+      </w:pPr>
+      <w:bookmarkStart w:id="17" w:name="_Toc102411886"/>
+      <w:r>
         <w:rPr>
           <w:rFonts w:cstheme="majorHAnsi"/>
           <w:color w:val="auto"/>
@@ -3074,9 +3257,15 @@
           <w:szCs w:val="28"/>
           <w:u w:val="single"/>
         </w:rPr>
-      </w:pPr>
-      <w:bookmarkStart w:id="14" w:name="_Toc102341590"/>
-      <w:r>
+        <w:t>What have we liked and learned?</w:t>
+      </w:r>
+      <w:bookmarkEnd w:id="17"/>
+    </w:p>
+    <w:p/>
+    <w:p/>
+    <w:p>
+      <w:pPr>
+        <w:pStyle w:val="Heading2"/>
         <w:rPr>
           <w:rFonts w:cstheme="majorHAnsi"/>
           <w:color w:val="auto"/>
@@ -3084,36 +3273,9 @@
           <w:szCs w:val="28"/>
           <w:u w:val="single"/>
         </w:rPr>
-        <w:t>What has not been achieved?</w:t>
-      </w:r>
-      <w:bookmarkEnd w:id="14"/>
-    </w:p>
-    <w:p>
-      <w:pPr>
-        <w:rPr>
-          <w:rFonts w:asciiTheme="majorHAnsi" w:hAnsiTheme="majorHAnsi" w:cstheme="majorHAnsi"/>
-        </w:rPr>
-      </w:pPr>
-    </w:p>
-    <w:p>
-      <w:pPr>
-        <w:tabs>
-          <w:tab w:val="left" w:pos="3372"/>
-        </w:tabs>
-        <w:rPr>
-          <w:rFonts w:asciiTheme="majorHAnsi" w:hAnsiTheme="majorHAnsi" w:cstheme="majorHAnsi"/>
-        </w:rPr>
-      </w:pPr>
-      <w:r>
-        <w:rPr>
-          <w:rFonts w:asciiTheme="majorHAnsi" w:hAnsiTheme="majorHAnsi" w:cstheme="majorHAnsi"/>
-        </w:rPr>
-        <w:tab/>
-      </w:r>
-    </w:p>
-    <w:p>
-      <w:pPr>
-        <w:pStyle w:val="Heading2"/>
+      </w:pPr>
+      <w:bookmarkStart w:id="18" w:name="_Toc102411887"/>
+      <w:r>
         <w:rPr>
           <w:rFonts w:cstheme="majorHAnsi"/>
           <w:color w:val="auto"/>
@@ -3121,9 +3283,14 @@
           <w:szCs w:val="28"/>
           <w:u w:val="single"/>
         </w:rPr>
-      </w:pPr>
-      <w:bookmarkStart w:id="15" w:name="_Toc102341591"/>
-      <w:r>
+        <w:t>Conclusion – Oskar</w:t>
+      </w:r>
+      <w:bookmarkEnd w:id="18"/>
+    </w:p>
+    <w:p/>
+    <w:p>
+      <w:pPr>
+        <w:pStyle w:val="Heading2"/>
         <w:rPr>
           <w:rFonts w:cstheme="majorHAnsi"/>
           <w:color w:val="auto"/>
@@ -3131,12 +3298,8 @@
           <w:szCs w:val="28"/>
           <w:u w:val="single"/>
         </w:rPr>
-        <w:t>What have we liked and learned?</w:t>
-      </w:r>
-      <w:bookmarkEnd w:id="15"/>
-    </w:p>
-    <w:p/>
-    <w:p/>
+      </w:pPr>
+    </w:p>
     <w:p>
       <w:pPr>
         <w:pStyle w:val="Heading2"/>
@@ -3148,6 +3311,7 @@
           <w:u w:val="single"/>
         </w:rPr>
       </w:pPr>
+      <w:bookmarkStart w:id="19" w:name="_Toc102411888"/>
       <w:r>
         <w:rPr>
           <w:rFonts w:cstheme="majorHAnsi"/>
@@ -3156,18 +3320,95 @@
           <w:szCs w:val="28"/>
           <w:u w:val="single"/>
         </w:rPr>
-        <w:t>What has not been achieved?</w:t>
-      </w:r>
-    </w:p>
-    <w:p>
-      <w:pPr>
-        <w:rPr>
-          <w:rFonts w:asciiTheme="majorHAnsi" w:hAnsiTheme="majorHAnsi" w:cstheme="majorHAnsi"/>
-        </w:rPr>
-      </w:pPr>
-    </w:p>
+        <w:t>Conclusion – Owen</w:t>
+      </w:r>
+      <w:bookmarkEnd w:id="19"/>
+    </w:p>
+    <w:p>
+      <w:r>
+        <w:br w:type="page"/>
+      </w:r>
+    </w:p>
+    <w:p>
+      <w:pPr>
+        <w:pStyle w:val="Heading1"/>
+        <w:rPr>
+          <w:rFonts w:cstheme="majorHAnsi"/>
+          <w:color w:val="auto"/>
+        </w:rPr>
+      </w:pPr>
+      <w:bookmarkStart w:id="20" w:name="_Toc102411889"/>
+      <w:r>
+        <w:rPr>
+          <w:rFonts w:cstheme="majorHAnsi"/>
+          <w:color w:val="auto"/>
+        </w:rPr>
+        <w:lastRenderedPageBreak/>
+        <w:t>References</w:t>
+      </w:r>
+      <w:bookmarkEnd w:id="20"/>
+    </w:p>
+    <w:p/>
+    <w:p>
+      <w:proofErr w:type="spellStart"/>
+      <w:r>
+        <w:t>TMPro</w:t>
+      </w:r>
+      <w:proofErr w:type="spellEnd"/>
+      <w:r>
+        <w:t xml:space="preserve"> </w:t>
+      </w:r>
+      <w:r>
+        <w:br/>
+      </w:r>
+      <w:hyperlink r:id="rId13" w:anchor="5f86410eedbc2a00249a4925" w:history="1">
+        <w:r>
+          <w:rPr>
+            <w:rStyle w:val="Hyperlink"/>
+          </w:rPr>
+          <w:t>https://learn.unity.com/tutorial/working-with-textmesh-pro#5f86410eedbc2a00249a4925</w:t>
+        </w:r>
+      </w:hyperlink>
+    </w:p>
+    <w:p>
+      <w:proofErr w:type="spellStart"/>
+      <w:r>
+        <w:t>SceneManagement</w:t>
+      </w:r>
+      <w:proofErr w:type="spellEnd"/>
+      <w:r>
+        <w:br/>
+      </w:r>
+      <w:hyperlink r:id="rId14" w:history="1">
+        <w:r>
+          <w:rPr>
+            <w:rStyle w:val="Hyperlink"/>
+          </w:rPr>
+          <w:t>https://docs.unity3d.com/ScriptReference/SceneManagement.SceneManager.html</w:t>
+        </w:r>
+      </w:hyperlink>
+    </w:p>
+    <w:p>
+      <w:r>
+        <w:t>Vuforia</w:t>
+      </w:r>
+      <w:r>
+        <w:br/>
+      </w:r>
+      <w:hyperlink r:id="rId15" w:history="1">
+        <w:r>
+          <w:rPr>
+            <w:rStyle w:val="Hyperlink"/>
+          </w:rPr>
+          <w:t>https://developer.vuforia.com/support</w:t>
+        </w:r>
+      </w:hyperlink>
+    </w:p>
+    <w:p/>
+    <w:p/>
+    <w:p/>
     <w:sectPr>
-      <w:footerReference w:type="default" r:id="rId13"/>
+      <w:footerReference w:type="default" r:id="rId16"/>
       <w:pgSz w:w="11906" w:h="16838"/>
       <w:pgMar w:top="1440" w:right="1440" w:bottom="1440" w:left="1440" w:header="708" w:footer="708" w:gutter="0"/>
       <w:pgNumType w:start="0"/>
@@ -3650,9 +3891,9 @@
     </w:lvl>
   </w:abstractNum>
   <w:abstractNum w:abstractNumId="1" w15:restartNumberingAfterBreak="0">
-    <w:nsid w:val="704E39F7"/>
+    <w:nsid w:val="21A74596"/>
     <w:multiLevelType w:val="hybridMultilevel"/>
-    <w:tmpl w:val="DF00A61C"/>
+    <w:tmpl w:val="892E1804"/>
     <w:lvl w:ilvl="0" w:tplc="18090001">
       <w:start w:val="1"/>
       <w:numFmt w:val="bullet"/>
@@ -3763,9 +4004,9 @@
     </w:lvl>
   </w:abstractNum>
   <w:abstractNum w:abstractNumId="2" w15:restartNumberingAfterBreak="0">
-    <w:nsid w:val="72701021"/>
+    <w:nsid w:val="704E39F7"/>
     <w:multiLevelType w:val="hybridMultilevel"/>
-    <w:tmpl w:val="F8986706"/>
+    <w:tmpl w:val="DF00A61C"/>
     <w:lvl w:ilvl="0" w:tplc="18090001">
       <w:start w:val="1"/>
       <w:numFmt w:val="bullet"/>
@@ -3875,14 +4116,130 @@
       </w:rPr>
     </w:lvl>
   </w:abstractNum>
+  <w:abstractNum w:abstractNumId="3" w15:restartNumberingAfterBreak="0">
+    <w:nsid w:val="72701021"/>
+    <w:multiLevelType w:val="hybridMultilevel"/>
+    <w:tmpl w:val="F8986706"/>
+    <w:lvl w:ilvl="0" w:tplc="18090001">
+      <w:start w:val="1"/>
+      <w:numFmt w:val="bullet"/>
+      <w:lvlText w:val=""/>
+      <w:lvlJc w:val="left"/>
+      <w:pPr>
+        <w:ind w:left="720" w:hanging="360"/>
+      </w:pPr>
+      <w:rPr>
+        <w:rFonts w:ascii="Symbol" w:hAnsi="Symbol" w:hint="default"/>
+      </w:rPr>
+    </w:lvl>
+    <w:lvl w:ilvl="1" w:tplc="18090003" w:tentative="1">
+      <w:start w:val="1"/>
+      <w:numFmt w:val="bullet"/>
+      <w:lvlText w:val="o"/>
+      <w:lvlJc w:val="left"/>
+      <w:pPr>
+        <w:ind w:left="1440" w:hanging="360"/>
+      </w:pPr>
+      <w:rPr>
+        <w:rFonts w:ascii="Courier New" w:hAnsi="Courier New" w:cs="Courier New" w:hint="default"/>
+      </w:rPr>
+    </w:lvl>
+    <w:lvl w:ilvl="2" w:tplc="18090005" w:tentative="1">
+      <w:start w:val="1"/>
+      <w:numFmt w:val="bullet"/>
+      <w:lvlText w:val=""/>
+      <w:lvlJc w:val="left"/>
+      <w:pPr>
+        <w:ind w:left="2160" w:hanging="360"/>
+      </w:pPr>
+      <w:rPr>
+        <w:rFonts w:ascii="Wingdings" w:hAnsi="Wingdings" w:hint="default"/>
+      </w:rPr>
+    </w:lvl>
+    <w:lvl w:ilvl="3" w:tplc="18090001" w:tentative="1">
+      <w:start w:val="1"/>
+      <w:numFmt w:val="bullet"/>
+      <w:lvlText w:val=""/>
+      <w:lvlJc w:val="left"/>
+      <w:pPr>
+        <w:ind w:left="2880" w:hanging="360"/>
+      </w:pPr>
+      <w:rPr>
+        <w:rFonts w:ascii="Symbol" w:hAnsi="Symbol" w:hint="default"/>
+      </w:rPr>
+    </w:lvl>
+    <w:lvl w:ilvl="4" w:tplc="18090003" w:tentative="1">
+      <w:start w:val="1"/>
+      <w:numFmt w:val="bullet"/>
+      <w:lvlText w:val="o"/>
+      <w:lvlJc w:val="left"/>
+      <w:pPr>
+        <w:ind w:left="3600" w:hanging="360"/>
+      </w:pPr>
+      <w:rPr>
+        <w:rFonts w:ascii="Courier New" w:hAnsi="Courier New" w:cs="Courier New" w:hint="default"/>
+      </w:rPr>
+    </w:lvl>
+    <w:lvl w:ilvl="5" w:tplc="18090005" w:tentative="1">
+      <w:start w:val="1"/>
+      <w:numFmt w:val="bullet"/>
+      <w:lvlText w:val=""/>
+      <w:lvlJc w:val="left"/>
+      <w:pPr>
+        <w:ind w:left="4320" w:hanging="360"/>
+      </w:pPr>
+      <w:rPr>
+        <w:rFonts w:ascii="Wingdings" w:hAnsi="Wingdings" w:hint="default"/>
+      </w:rPr>
+    </w:lvl>
+    <w:lvl w:ilvl="6" w:tplc="18090001" w:tentative="1">
+      <w:start w:val="1"/>
+      <w:numFmt w:val="bullet"/>
+      <w:lvlText w:val=""/>
+      <w:lvlJc w:val="left"/>
+      <w:pPr>
+        <w:ind w:left="5040" w:hanging="360"/>
+      </w:pPr>
+      <w:rPr>
+        <w:rFonts w:ascii="Symbol" w:hAnsi="Symbol" w:hint="default"/>
+      </w:rPr>
+    </w:lvl>
+    <w:lvl w:ilvl="7" w:tplc="18090003" w:tentative="1">
+      <w:start w:val="1"/>
+      <w:numFmt w:val="bullet"/>
+      <w:lvlText w:val="o"/>
+      <w:lvlJc w:val="left"/>
+      <w:pPr>
+        <w:ind w:left="5760" w:hanging="360"/>
+      </w:pPr>
+      <w:rPr>
+        <w:rFonts w:ascii="Courier New" w:hAnsi="Courier New" w:cs="Courier New" w:hint="default"/>
+      </w:rPr>
+    </w:lvl>
+    <w:lvl w:ilvl="8" w:tplc="18090005" w:tentative="1">
+      <w:start w:val="1"/>
+      <w:numFmt w:val="bullet"/>
+      <w:lvlText w:val=""/>
+      <w:lvlJc w:val="left"/>
+      <w:pPr>
+        <w:ind w:left="6480" w:hanging="360"/>
+      </w:pPr>
+      <w:rPr>
+        <w:rFonts w:ascii="Wingdings" w:hAnsi="Wingdings" w:hint="default"/>
+      </w:rPr>
+    </w:lvl>
+  </w:abstractNum>
   <w:num w:numId="1">
-    <w:abstractNumId w:val="1"/>
+    <w:abstractNumId w:val="2"/>
   </w:num>
   <w:num w:numId="2">
-    <w:abstractNumId w:val="2"/>
+    <w:abstractNumId w:val="3"/>
   </w:num>
   <w:num w:numId="3">
     <w:abstractNumId w:val="0"/>
+  </w:num>
+  <w:num w:numId="4">
+    <w:abstractNumId w:val="1"/>
   </w:num>
 </w:numbering>
 </file>
@@ -4285,6 +4642,7 @@
   <w:style w:type="paragraph" w:default="1" w:styleId="Normal">
     <w:name w:val="Normal"/>
     <w:qFormat/>
+    <w:rsid w:val="00D55581"/>
   </w:style>
   <w:style w:type="paragraph" w:styleId="Heading1">
     <w:name w:val="heading 1"/>
@@ -4545,7 +4903,7 @@
   <w:docParts>
     <w:docPart>
       <w:docPartPr>
-        <w:name w:val="CA251780DB6A490C98C4D3C6794E7925"/>
+        <w:name w:val="0BA4CA1A77814D9B86E6B42696588AA8"/>
         <w:category>
           <w:name w:val="General"/>
           <w:gallery w:val="placeholder"/>
@@ -4556,12 +4914,12 @@
         <w:behaviors>
           <w:behavior w:val="content"/>
         </w:behaviors>
-        <w:guid w:val="{AFBD7DE1-A8CB-46D9-BA36-D51598F91DED}"/>
+        <w:guid w:val="{75CAE7C3-143E-4A8F-AF38-7E7147525820}"/>
       </w:docPartPr>
       <w:docPartBody>
         <w:p>
           <w:pPr>
-            <w:pStyle w:val="CA251780DB6A490C98C4D3C6794E7925"/>
+            <w:pStyle w:val="0BA4CA1A77814D9B86E6B42696588AA8"/>
           </w:pPr>
           <w:r>
             <w:rPr>
@@ -4578,7 +4936,7 @@
     </w:docPart>
     <w:docPart>
       <w:docPartPr>
-        <w:name w:val="231CF26EF0B24962ABF42A5C6693939C"/>
+        <w:name w:val="C9434015F83741559100D76A49B1583C"/>
         <w:category>
           <w:name w:val="General"/>
           <w:gallery w:val="placeholder"/>
@@ -4589,12 +4947,12 @@
         <w:behaviors>
           <w:behavior w:val="content"/>
         </w:behaviors>
-        <w:guid w:val="{D4FD807F-C6B5-4EEB-9F67-927502DCF2B8}"/>
+        <w:guid w:val="{F330347E-F506-41FC-A49E-13A3D1C1FB3E}"/>
       </w:docPartPr>
       <w:docPartBody>
         <w:p>
           <w:pPr>
-            <w:pStyle w:val="231CF26EF0B24962ABF42A5C6693939C"/>
+            <w:pStyle w:val="C9434015F83741559100D76A49B1583C"/>
           </w:pPr>
           <w:r>
             <w:rPr>
@@ -4676,6 +5034,8 @@
     <w:rsidRoot w:val="00C74BCF"/>
     <w:rsid w:val="00255F8D"/>
     <w:rsid w:val="003A19A5"/>
+    <w:rsid w:val="00442B41"/>
+    <w:rsid w:val="0070160B"/>
     <w:rsid w:val="008F207E"/>
     <w:rsid w:val="00B20E15"/>
     <w:rsid w:val="00C74BCF"/>
@@ -5135,6 +5495,14 @@
     <w:name w:val="231CF26EF0B24962ABF42A5C6693939C"/>
     <w:rsid w:val="00C74BCF"/>
   </w:style>
+  <w:style w:type="paragraph" w:customStyle="1" w:styleId="0BA4CA1A77814D9B86E6B42696588AA8">
+    <w:name w:val="0BA4CA1A77814D9B86E6B42696588AA8"/>
+    <w:rsid w:val="0070160B"/>
+  </w:style>
+  <w:style w:type="paragraph" w:customStyle="1" w:styleId="C9434015F83741559100D76A49B1583C">
+    <w:name w:val="C9434015F83741559100D76A49B1583C"/>
+    <w:rsid w:val="0070160B"/>
+  </w:style>
 </w:styles>
 </file>
 

</xml_diff>

<commit_message>
Added small introduction to Write-Up
</commit_message>
<xml_diff>
--- a/Documentation/Project Write-Up.docx
+++ b/Documentation/Project Write-Up.docx
@@ -14,6 +14,7 @@
           <w:docPartUnique/>
         </w:docPartObj>
       </w:sdtPr>
+      <w:sdtEndPr/>
       <w:sdtContent>
         <w:p>
           <w:pPr>
@@ -151,6 +152,7 @@
             <w:dataBinding w:prefixMappings="xmlns:ns0='http://purl.org/dc/elements/1.1/' xmlns:ns1='http://schemas.openxmlformats.org/package/2006/metadata/core-properties' " w:xpath="/ns1:coreProperties[1]/ns0:subject[1]" w:storeItemID="{6C3C8BC8-F283-45AE-878A-BAB7291924A1}"/>
             <w:text/>
           </w:sdtPr>
+          <w:sdtEndPr/>
           <w:sdtContent>
             <w:p>
               <w:pPr>
@@ -266,6 +268,7 @@
                                     <w:calendar w:val="gregorian"/>
                                   </w:date>
                                 </w:sdtPr>
+                                <w:sdtEndPr/>
                                 <w:sdtContent>
                                   <w:p>
                                     <w:pPr>
@@ -319,6 +322,7 @@
                                     <w:dataBinding w:prefixMappings="xmlns:ns0='http://schemas.openxmlformats.org/officeDocument/2006/extended-properties' " w:xpath="/ns0:Properties[1]/ns0:Company[1]" w:storeItemID="{6668398D-A668-4E3E-A5EB-62B293D839F1}"/>
                                     <w:text/>
                                   </w:sdtPr>
+                                  <w:sdtEndPr/>
                                   <w:sdtContent>
                                     <w:r>
                                       <w:rPr>
@@ -360,6 +364,7 @@
                                     <w:dataBinding w:prefixMappings="xmlns:ns0='http://schemas.microsoft.com/office/2006/coverPageProps' " w:xpath="/ns0:CoverPageProperties[1]/ns0:CompanyAddress[1]" w:storeItemID="{55AF091B-3C7A-41E3-B477-F2FDAA23CFDA}"/>
                                     <w:text/>
                                   </w:sdtPr>
+                                  <w:sdtEndPr/>
                                   <w:sdtContent>
                                     <w:r>
                                       <w:rPr>
@@ -490,6 +495,7 @@
                               <w:calendar w:val="gregorian"/>
                             </w:date>
                           </w:sdtPr>
+                          <w:sdtEndPr/>
                           <w:sdtContent>
                             <w:p>
                               <w:pPr>
@@ -543,6 +549,7 @@
                               <w:dataBinding w:prefixMappings="xmlns:ns0='http://schemas.openxmlformats.org/officeDocument/2006/extended-properties' " w:xpath="/ns0:Properties[1]/ns0:Company[1]" w:storeItemID="{6668398D-A668-4E3E-A5EB-62B293D839F1}"/>
                               <w:text/>
                             </w:sdtPr>
+                            <w:sdtEndPr/>
                             <w:sdtContent>
                               <w:r>
                                 <w:rPr>
@@ -584,6 +591,7 @@
                               <w:dataBinding w:prefixMappings="xmlns:ns0='http://schemas.microsoft.com/office/2006/coverPageProps' " w:xpath="/ns0:CoverPageProperties[1]/ns0:CompanyAddress[1]" w:storeItemID="{55AF091B-3C7A-41E3-B477-F2FDAA23CFDA}"/>
                               <w:text/>
                             </w:sdtPr>
+                            <w:sdtEndPr/>
                             <w:sdtContent>
                               <w:r>
                                 <w:rPr>
@@ -2351,6 +2359,19 @@
         <w:t>Purpose of the application</w:t>
       </w:r>
       <w:bookmarkEnd w:id="0"/>
+    </w:p>
+    <w:p>
+      <w:pPr>
+        <w:rPr>
+          <w:rFonts w:asciiTheme="majorHAnsi" w:hAnsiTheme="majorHAnsi" w:cstheme="majorHAnsi"/>
+        </w:rPr>
+      </w:pPr>
+      <w:r>
+        <w:rPr>
+          <w:rFonts w:asciiTheme="majorHAnsi" w:hAnsiTheme="majorHAnsi" w:cstheme="majorHAnsi"/>
+        </w:rPr>
+        <w:t>This application utilises the user’s mobile phone to display an augmented reality experience of a custom variant of the classic 70’s arcade game Breakout. The application accesses hardware from the mobile device to project the game so that it may be experienced in any setting and completely independent from any external hardware or software. Each component of the game and subsequently the application was designed with these principles in mind. The following descriptions detail what was done to adhere to the application requirements to a satisfactory level.</w:t>
+      </w:r>
     </w:p>
     <w:p>
       <w:pPr>
@@ -5035,7 +5056,9 @@
     <w:rsid w:val="00255F8D"/>
     <w:rsid w:val="003A19A5"/>
     <w:rsid w:val="00442B41"/>
+    <w:rsid w:val="00525DC4"/>
     <w:rsid w:val="0070160B"/>
+    <w:rsid w:val="00780259"/>
     <w:rsid w:val="008F207E"/>
     <w:rsid w:val="00B20E15"/>
     <w:rsid w:val="00C74BCF"/>
@@ -5487,14 +5510,6 @@
     <w:semiHidden/>
     <w:unhideWhenUsed/>
   </w:style>
-  <w:style w:type="paragraph" w:customStyle="1" w:styleId="CA251780DB6A490C98C4D3C6794E7925">
-    <w:name w:val="CA251780DB6A490C98C4D3C6794E7925"/>
-    <w:rsid w:val="00C74BCF"/>
-  </w:style>
-  <w:style w:type="paragraph" w:customStyle="1" w:styleId="231CF26EF0B24962ABF42A5C6693939C">
-    <w:name w:val="231CF26EF0B24962ABF42A5C6693939C"/>
-    <w:rsid w:val="00C74BCF"/>
-  </w:style>
   <w:style w:type="paragraph" w:customStyle="1" w:styleId="0BA4CA1A77814D9B86E6B42696588AA8">
     <w:name w:val="0BA4CA1A77814D9B86E6B42696588AA8"/>
     <w:rsid w:val="0070160B"/>

</xml_diff>

<commit_message>
Added to purpose of the application in the write-up
</commit_message>
<xml_diff>
--- a/Documentation/Project Write-Up.docx
+++ b/Documentation/Project Write-Up.docx
@@ -831,7 +831,7 @@
             </w:rPr>
             <w:fldChar w:fldCharType="separate"/>
           </w:r>
-          <w:hyperlink w:anchor="_Toc102411869" w:history="1">
+          <w:hyperlink w:anchor="_Toc102609139" w:history="1">
             <w:r>
               <w:rPr>
                 <w:rStyle w:val="Hyperlink"/>
@@ -859,7 +859,7 @@
                 <w:noProof/>
                 <w:webHidden/>
               </w:rPr>
-              <w:instrText xml:space="preserve"> PAGEREF _Toc102411869 \h </w:instrText>
+              <w:instrText xml:space="preserve"> PAGEREF _Toc102609139 \h </w:instrText>
             </w:r>
             <w:r>
               <w:rPr>
@@ -902,7 +902,7 @@
               <w:lang w:eastAsia="en-IE"/>
             </w:rPr>
           </w:pPr>
-          <w:hyperlink w:anchor="_Toc102411870" w:history="1">
+          <w:hyperlink w:anchor="_Toc102609140" w:history="1">
             <w:r>
               <w:rPr>
                 <w:rStyle w:val="Hyperlink"/>
@@ -930,7 +930,7 @@
                 <w:noProof/>
                 <w:webHidden/>
               </w:rPr>
-              <w:instrText xml:space="preserve"> PAGEREF _Toc102411870 \h </w:instrText>
+              <w:instrText xml:space="preserve"> PAGEREF _Toc102609140 \h </w:instrText>
             </w:r>
             <w:r>
               <w:rPr>
@@ -973,14 +973,14 @@
               <w:lang w:eastAsia="en-IE"/>
             </w:rPr>
           </w:pPr>
-          <w:hyperlink w:anchor="_Toc102411871" w:history="1">
+          <w:hyperlink w:anchor="_Toc102609141" w:history="1">
             <w:r>
               <w:rPr>
                 <w:rStyle w:val="Hyperlink"/>
                 <w:rFonts w:cstheme="majorHAnsi"/>
                 <w:noProof/>
               </w:rPr>
-              <w:t>Game Scenes</w:t>
+              <w:t>Game Scene</w:t>
             </w:r>
             <w:r>
               <w:rPr>
@@ -1001,7 +1001,7 @@
                 <w:noProof/>
                 <w:webHidden/>
               </w:rPr>
-              <w:instrText xml:space="preserve"> PAGEREF _Toc102411871 \h </w:instrText>
+              <w:instrText xml:space="preserve"> PAGEREF _Toc102609141 \h </w:instrText>
             </w:r>
             <w:r>
               <w:rPr>
@@ -1044,7 +1044,7 @@
               <w:lang w:eastAsia="en-IE"/>
             </w:rPr>
           </w:pPr>
-          <w:hyperlink w:anchor="_Toc102411872" w:history="1">
+          <w:hyperlink w:anchor="_Toc102609142" w:history="1">
             <w:r>
               <w:rPr>
                 <w:rStyle w:val="Hyperlink"/>
@@ -1072,7 +1072,7 @@
                 <w:noProof/>
                 <w:webHidden/>
               </w:rPr>
-              <w:instrText xml:space="preserve"> PAGEREF _Toc102411872 \h </w:instrText>
+              <w:instrText xml:space="preserve"> PAGEREF _Toc102609142 \h </w:instrText>
             </w:r>
             <w:r>
               <w:rPr>
@@ -1115,7 +1115,7 @@
               <w:lang w:eastAsia="en-IE"/>
             </w:rPr>
           </w:pPr>
-          <w:hyperlink w:anchor="_Toc102411873" w:history="1">
+          <w:hyperlink w:anchor="_Toc102609143" w:history="1">
             <w:r>
               <w:rPr>
                 <w:rStyle w:val="Hyperlink"/>
@@ -1143,7 +1143,7 @@
                 <w:noProof/>
                 <w:webHidden/>
               </w:rPr>
-              <w:instrText xml:space="preserve"> PAGEREF _Toc102411873 \h </w:instrText>
+              <w:instrText xml:space="preserve"> PAGEREF _Toc102609143 \h </w:instrText>
             </w:r>
             <w:r>
               <w:rPr>
@@ -1186,7 +1186,7 @@
               <w:lang w:eastAsia="en-IE"/>
             </w:rPr>
           </w:pPr>
-          <w:hyperlink w:anchor="_Toc102411874" w:history="1">
+          <w:hyperlink w:anchor="_Toc102609144" w:history="1">
             <w:r>
               <w:rPr>
                 <w:rStyle w:val="Hyperlink"/>
@@ -1214,7 +1214,7 @@
                 <w:noProof/>
                 <w:webHidden/>
               </w:rPr>
-              <w:instrText xml:space="preserve"> PAGEREF _Toc102411874 \h </w:instrText>
+              <w:instrText xml:space="preserve"> PAGEREF _Toc102609144 \h </w:instrText>
             </w:r>
             <w:r>
               <w:rPr>
@@ -1234,7 +1234,7 @@
                 <w:noProof/>
                 <w:webHidden/>
               </w:rPr>
-              <w:t>2</w:t>
+              <w:t>3</w:t>
             </w:r>
             <w:r>
               <w:rPr>
@@ -1257,7 +1257,7 @@
               <w:lang w:eastAsia="en-IE"/>
             </w:rPr>
           </w:pPr>
-          <w:hyperlink w:anchor="_Toc102411875" w:history="1">
+          <w:hyperlink w:anchor="_Toc102609145" w:history="1">
             <w:r>
               <w:rPr>
                 <w:rStyle w:val="Hyperlink"/>
@@ -1285,7 +1285,7 @@
                 <w:noProof/>
                 <w:webHidden/>
               </w:rPr>
-              <w:instrText xml:space="preserve"> PAGEREF _Toc102411875 \h </w:instrText>
+              <w:instrText xml:space="preserve"> PAGEREF _Toc102609145 \h </w:instrText>
             </w:r>
             <w:r>
               <w:rPr>
@@ -1305,7 +1305,7 @@
                 <w:noProof/>
                 <w:webHidden/>
               </w:rPr>
-              <w:t>3</w:t>
+              <w:t>4</w:t>
             </w:r>
             <w:r>
               <w:rPr>
@@ -1328,7 +1328,7 @@
               <w:lang w:eastAsia="en-IE"/>
             </w:rPr>
           </w:pPr>
-          <w:hyperlink w:anchor="_Toc102411876" w:history="1">
+          <w:hyperlink w:anchor="_Toc102609146" w:history="1">
             <w:r>
               <w:rPr>
                 <w:rStyle w:val="Hyperlink"/>
@@ -1356,7 +1356,7 @@
                 <w:noProof/>
                 <w:webHidden/>
               </w:rPr>
-              <w:instrText xml:space="preserve"> PAGEREF _Toc102411876 \h </w:instrText>
+              <w:instrText xml:space="preserve"> PAGEREF _Toc102609146 \h </w:instrText>
             </w:r>
             <w:r>
               <w:rPr>
@@ -1376,7 +1376,7 @@
                 <w:noProof/>
                 <w:webHidden/>
               </w:rPr>
-              <w:t>3</w:t>
+              <w:t>4</w:t>
             </w:r>
             <w:r>
               <w:rPr>
@@ -1399,7 +1399,7 @@
               <w:lang w:eastAsia="en-IE"/>
             </w:rPr>
           </w:pPr>
-          <w:hyperlink w:anchor="_Toc102411877" w:history="1">
+          <w:hyperlink w:anchor="_Toc102609147" w:history="1">
             <w:r>
               <w:rPr>
                 <w:rStyle w:val="Hyperlink"/>
@@ -1427,7 +1427,7 @@
                 <w:noProof/>
                 <w:webHidden/>
               </w:rPr>
-              <w:instrText xml:space="preserve"> PAGEREF _Toc102411877 \h </w:instrText>
+              <w:instrText xml:space="preserve"> PAGEREF _Toc102609147 \h </w:instrText>
             </w:r>
             <w:r>
               <w:rPr>
@@ -1447,7 +1447,7 @@
                 <w:noProof/>
                 <w:webHidden/>
               </w:rPr>
-              <w:t>3</w:t>
+              <w:t>4</w:t>
             </w:r>
             <w:r>
               <w:rPr>
@@ -1470,7 +1470,7 @@
               <w:lang w:eastAsia="en-IE"/>
             </w:rPr>
           </w:pPr>
-          <w:hyperlink w:anchor="_Toc102411878" w:history="1">
+          <w:hyperlink w:anchor="_Toc102609148" w:history="1">
             <w:r>
               <w:rPr>
                 <w:rStyle w:val="Hyperlink"/>
@@ -1498,7 +1498,7 @@
                 <w:noProof/>
                 <w:webHidden/>
               </w:rPr>
-              <w:instrText xml:space="preserve"> PAGEREF _Toc102411878 \h </w:instrText>
+              <w:instrText xml:space="preserve"> PAGEREF _Toc102609148 \h </w:instrText>
             </w:r>
             <w:r>
               <w:rPr>
@@ -1518,7 +1518,7 @@
                 <w:noProof/>
                 <w:webHidden/>
               </w:rPr>
-              <w:t>4</w:t>
+              <w:t>5</w:t>
             </w:r>
             <w:r>
               <w:rPr>
@@ -1541,7 +1541,7 @@
               <w:lang w:eastAsia="en-IE"/>
             </w:rPr>
           </w:pPr>
-          <w:hyperlink w:anchor="_Toc102411879" w:history="1">
+          <w:hyperlink w:anchor="_Toc102609149" w:history="1">
             <w:r>
               <w:rPr>
                 <w:rStyle w:val="Hyperlink"/>
@@ -1569,7 +1569,7 @@
                 <w:noProof/>
                 <w:webHidden/>
               </w:rPr>
-              <w:instrText xml:space="preserve"> PAGEREF _Toc102411879 \h </w:instrText>
+              <w:instrText xml:space="preserve"> PAGEREF _Toc102609149 \h </w:instrText>
             </w:r>
             <w:r>
               <w:rPr>
@@ -1589,7 +1589,7 @@
                 <w:noProof/>
                 <w:webHidden/>
               </w:rPr>
-              <w:t>4</w:t>
+              <w:t>5</w:t>
             </w:r>
             <w:r>
               <w:rPr>
@@ -1612,7 +1612,7 @@
               <w:lang w:eastAsia="en-IE"/>
             </w:rPr>
           </w:pPr>
-          <w:hyperlink w:anchor="_Toc102411880" w:history="1">
+          <w:hyperlink w:anchor="_Toc102609150" w:history="1">
             <w:r>
               <w:rPr>
                 <w:rStyle w:val="Hyperlink"/>
@@ -1640,7 +1640,7 @@
                 <w:noProof/>
                 <w:webHidden/>
               </w:rPr>
-              <w:instrText xml:space="preserve"> PAGEREF _Toc102411880 \h </w:instrText>
+              <w:instrText xml:space="preserve"> PAGEREF _Toc102609150 \h </w:instrText>
             </w:r>
             <w:r>
               <w:rPr>
@@ -1660,7 +1660,7 @@
                 <w:noProof/>
                 <w:webHidden/>
               </w:rPr>
-              <w:t>4</w:t>
+              <w:t>5</w:t>
             </w:r>
             <w:r>
               <w:rPr>
@@ -1683,7 +1683,7 @@
               <w:lang w:eastAsia="en-IE"/>
             </w:rPr>
           </w:pPr>
-          <w:hyperlink w:anchor="_Toc102411881" w:history="1">
+          <w:hyperlink w:anchor="_Toc102609151" w:history="1">
             <w:r>
               <w:rPr>
                 <w:rStyle w:val="Hyperlink"/>
@@ -1711,7 +1711,7 @@
                 <w:noProof/>
                 <w:webHidden/>
               </w:rPr>
-              <w:instrText xml:space="preserve"> PAGEREF _Toc102411881 \h </w:instrText>
+              <w:instrText xml:space="preserve"> PAGEREF _Toc102609151 \h </w:instrText>
             </w:r>
             <w:r>
               <w:rPr>
@@ -1731,7 +1731,7 @@
                 <w:noProof/>
                 <w:webHidden/>
               </w:rPr>
-              <w:t>5</w:t>
+              <w:t>6</w:t>
             </w:r>
             <w:r>
               <w:rPr>
@@ -1754,7 +1754,7 @@
               <w:lang w:eastAsia="en-IE"/>
             </w:rPr>
           </w:pPr>
-          <w:hyperlink w:anchor="_Toc102411882" w:history="1">
+          <w:hyperlink w:anchor="_Toc102609152" w:history="1">
             <w:r>
               <w:rPr>
                 <w:rStyle w:val="Hyperlink"/>
@@ -1782,7 +1782,7 @@
                 <w:noProof/>
                 <w:webHidden/>
               </w:rPr>
-              <w:instrText xml:space="preserve"> PAGEREF _Toc102411882 \h </w:instrText>
+              <w:instrText xml:space="preserve"> PAGEREF _Toc102609152 \h </w:instrText>
             </w:r>
             <w:r>
               <w:rPr>
@@ -1802,7 +1802,7 @@
                 <w:noProof/>
                 <w:webHidden/>
               </w:rPr>
-              <w:t>5</w:t>
+              <w:t>6</w:t>
             </w:r>
             <w:r>
               <w:rPr>
@@ -1825,7 +1825,7 @@
               <w:lang w:eastAsia="en-IE"/>
             </w:rPr>
           </w:pPr>
-          <w:hyperlink w:anchor="_Toc102411883" w:history="1">
+          <w:hyperlink w:anchor="_Toc102609153" w:history="1">
             <w:r>
               <w:rPr>
                 <w:rStyle w:val="Hyperlink"/>
@@ -1853,7 +1853,7 @@
                 <w:noProof/>
                 <w:webHidden/>
               </w:rPr>
-              <w:instrText xml:space="preserve"> PAGEREF _Toc102411883 \h </w:instrText>
+              <w:instrText xml:space="preserve"> PAGEREF _Toc102609153 \h </w:instrText>
             </w:r>
             <w:r>
               <w:rPr>
@@ -1873,7 +1873,7 @@
                 <w:noProof/>
                 <w:webHidden/>
               </w:rPr>
-              <w:t>6</w:t>
+              <w:t>7</w:t>
             </w:r>
             <w:r>
               <w:rPr>
@@ -1896,7 +1896,7 @@
               <w:lang w:eastAsia="en-IE"/>
             </w:rPr>
           </w:pPr>
-          <w:hyperlink w:anchor="_Toc102411884" w:history="1">
+          <w:hyperlink w:anchor="_Toc102609154" w:history="1">
             <w:r>
               <w:rPr>
                 <w:rStyle w:val="Hyperlink"/>
@@ -1924,7 +1924,7 @@
                 <w:noProof/>
                 <w:webHidden/>
               </w:rPr>
-              <w:instrText xml:space="preserve"> PAGEREF _Toc102411884 \h </w:instrText>
+              <w:instrText xml:space="preserve"> PAGEREF _Toc102609154 \h </w:instrText>
             </w:r>
             <w:r>
               <w:rPr>
@@ -1944,7 +1944,7 @@
                 <w:noProof/>
                 <w:webHidden/>
               </w:rPr>
-              <w:t>6</w:t>
+              <w:t>7</w:t>
             </w:r>
             <w:r>
               <w:rPr>
@@ -1967,7 +1967,7 @@
               <w:lang w:eastAsia="en-IE"/>
             </w:rPr>
           </w:pPr>
-          <w:hyperlink w:anchor="_Toc102411885" w:history="1">
+          <w:hyperlink w:anchor="_Toc102609155" w:history="1">
             <w:r>
               <w:rPr>
                 <w:rStyle w:val="Hyperlink"/>
@@ -1995,7 +1995,7 @@
                 <w:noProof/>
                 <w:webHidden/>
               </w:rPr>
-              <w:instrText xml:space="preserve"> PAGEREF _Toc102411885 \h </w:instrText>
+              <w:instrText xml:space="preserve"> PAGEREF _Toc102609155 \h </w:instrText>
             </w:r>
             <w:r>
               <w:rPr>
@@ -2015,7 +2015,7 @@
                 <w:noProof/>
                 <w:webHidden/>
               </w:rPr>
-              <w:t>6</w:t>
+              <w:t>7</w:t>
             </w:r>
             <w:r>
               <w:rPr>
@@ -2038,7 +2038,7 @@
               <w:lang w:eastAsia="en-IE"/>
             </w:rPr>
           </w:pPr>
-          <w:hyperlink w:anchor="_Toc102411886" w:history="1">
+          <w:hyperlink w:anchor="_Toc102609156" w:history="1">
             <w:r>
               <w:rPr>
                 <w:rStyle w:val="Hyperlink"/>
@@ -2066,7 +2066,7 @@
                 <w:noProof/>
                 <w:webHidden/>
               </w:rPr>
-              <w:instrText xml:space="preserve"> PAGEREF _Toc102411886 \h </w:instrText>
+              <w:instrText xml:space="preserve"> PAGEREF _Toc102609156 \h </w:instrText>
             </w:r>
             <w:r>
               <w:rPr>
@@ -2086,7 +2086,7 @@
                 <w:noProof/>
                 <w:webHidden/>
               </w:rPr>
-              <w:t>6</w:t>
+              <w:t>7</w:t>
             </w:r>
             <w:r>
               <w:rPr>
@@ -2109,7 +2109,7 @@
               <w:lang w:eastAsia="en-IE"/>
             </w:rPr>
           </w:pPr>
-          <w:hyperlink w:anchor="_Toc102411887" w:history="1">
+          <w:hyperlink w:anchor="_Toc102609157" w:history="1">
             <w:r>
               <w:rPr>
                 <w:rStyle w:val="Hyperlink"/>
@@ -2137,7 +2137,7 @@
                 <w:noProof/>
                 <w:webHidden/>
               </w:rPr>
-              <w:instrText xml:space="preserve"> PAGEREF _Toc102411887 \h </w:instrText>
+              <w:instrText xml:space="preserve"> PAGEREF _Toc102609157 \h </w:instrText>
             </w:r>
             <w:r>
               <w:rPr>
@@ -2157,7 +2157,7 @@
                 <w:noProof/>
                 <w:webHidden/>
               </w:rPr>
-              <w:t>6</w:t>
+              <w:t>7</w:t>
             </w:r>
             <w:r>
               <w:rPr>
@@ -2180,7 +2180,7 @@
               <w:lang w:eastAsia="en-IE"/>
             </w:rPr>
           </w:pPr>
-          <w:hyperlink w:anchor="_Toc102411888" w:history="1">
+          <w:hyperlink w:anchor="_Toc102609158" w:history="1">
             <w:r>
               <w:rPr>
                 <w:rStyle w:val="Hyperlink"/>
@@ -2208,7 +2208,7 @@
                 <w:noProof/>
                 <w:webHidden/>
               </w:rPr>
-              <w:instrText xml:space="preserve"> PAGEREF _Toc102411888 \h </w:instrText>
+              <w:instrText xml:space="preserve"> PAGEREF _Toc102609158 \h </w:instrText>
             </w:r>
             <w:r>
               <w:rPr>
@@ -2228,7 +2228,7 @@
                 <w:noProof/>
                 <w:webHidden/>
               </w:rPr>
-              <w:t>6</w:t>
+              <w:t>7</w:t>
             </w:r>
             <w:r>
               <w:rPr>
@@ -2251,7 +2251,7 @@
               <w:lang w:eastAsia="en-IE"/>
             </w:rPr>
           </w:pPr>
-          <w:hyperlink w:anchor="_Toc102411889" w:history="1">
+          <w:hyperlink w:anchor="_Toc102609159" w:history="1">
             <w:r>
               <w:rPr>
                 <w:rStyle w:val="Hyperlink"/>
@@ -2279,7 +2279,7 @@
                 <w:noProof/>
                 <w:webHidden/>
               </w:rPr>
-              <w:instrText xml:space="preserve"> PAGEREF _Toc102411889 \h </w:instrText>
+              <w:instrText xml:space="preserve"> PAGEREF _Toc102609159 \h </w:instrText>
             </w:r>
             <w:r>
               <w:rPr>
@@ -2299,7 +2299,7 @@
                 <w:noProof/>
                 <w:webHidden/>
               </w:rPr>
-              <w:t>7</w:t>
+              <w:t>8</w:t>
             </w:r>
             <w:r>
               <w:rPr>
@@ -2347,13 +2347,17 @@
         <w:rPr>
           <w:rFonts w:cstheme="majorHAnsi"/>
           <w:color w:val="auto"/>
-        </w:rPr>
-      </w:pPr>
-      <w:bookmarkStart w:id="0" w:name="_Toc102411869"/>
+          <w:sz w:val="36"/>
+          <w:szCs w:val="36"/>
+        </w:rPr>
+      </w:pPr>
+      <w:bookmarkStart w:id="0" w:name="_Toc102609139"/>
       <w:r>
         <w:rPr>
           <w:rFonts w:cstheme="majorHAnsi"/>
           <w:color w:val="auto"/>
+          <w:sz w:val="36"/>
+          <w:szCs w:val="36"/>
         </w:rPr>
         <w:lastRenderedPageBreak/>
         <w:t>Purpose of the application</w:t>
@@ -2364,11 +2368,15 @@
       <w:pPr>
         <w:rPr>
           <w:rFonts w:asciiTheme="majorHAnsi" w:hAnsiTheme="majorHAnsi" w:cstheme="majorHAnsi"/>
-        </w:rPr>
-      </w:pPr>
-      <w:r>
-        <w:rPr>
-          <w:rFonts w:asciiTheme="majorHAnsi" w:hAnsiTheme="majorHAnsi" w:cstheme="majorHAnsi"/>
+          <w:sz w:val="24"/>
+          <w:szCs w:val="24"/>
+        </w:rPr>
+      </w:pPr>
+      <w:r>
+        <w:rPr>
+          <w:rFonts w:asciiTheme="majorHAnsi" w:hAnsiTheme="majorHAnsi" w:cstheme="majorHAnsi"/>
+          <w:sz w:val="24"/>
+          <w:szCs w:val="24"/>
         </w:rPr>
         <w:t>This application utilises the user’s mobile phone to display an augmented reality experience of a custom variant of the classic 70’s arcade game Breakout. The application accesses hardware from the mobile device to project the game so that it may be experienced in any setting and completely independent from any external hardware or software. Each component of the game and subsequently the application was designed with these principles in mind. The following descriptions detail what was done to adhere to the application requirements to a satisfactory level.</w:t>
       </w:r>
@@ -2377,6 +2385,8 @@
       <w:pPr>
         <w:rPr>
           <w:rFonts w:asciiTheme="majorHAnsi" w:hAnsiTheme="majorHAnsi" w:cstheme="majorHAnsi"/>
+          <w:sz w:val="24"/>
+          <w:szCs w:val="24"/>
         </w:rPr>
       </w:pPr>
     </w:p>
@@ -2386,18 +2396,18 @@
         <w:rPr>
           <w:rFonts w:cstheme="majorHAnsi"/>
           <w:color w:val="auto"/>
-          <w:sz w:val="28"/>
-          <w:szCs w:val="28"/>
+          <w:sz w:val="32"/>
+          <w:szCs w:val="32"/>
           <w:u w:val="single"/>
         </w:rPr>
       </w:pPr>
-      <w:bookmarkStart w:id="1" w:name="_Toc102411870"/>
+      <w:bookmarkStart w:id="1" w:name="_Toc102609140"/>
       <w:r>
         <w:rPr>
           <w:rFonts w:cstheme="majorHAnsi"/>
           <w:color w:val="auto"/>
-          <w:sz w:val="28"/>
-          <w:szCs w:val="28"/>
+          <w:sz w:val="32"/>
+          <w:szCs w:val="32"/>
           <w:u w:val="single"/>
         </w:rPr>
         <w:t>Main Menu</w:t>
@@ -2408,13 +2418,127 @@
       <w:pPr>
         <w:rPr>
           <w:rFonts w:asciiTheme="majorHAnsi" w:hAnsiTheme="majorHAnsi" w:cstheme="majorHAnsi"/>
-        </w:rPr>
-      </w:pPr>
-    </w:p>
-    <w:p>
-      <w:pPr>
-        <w:rPr>
-          <w:rFonts w:asciiTheme="majorHAnsi" w:hAnsiTheme="majorHAnsi" w:cstheme="majorHAnsi"/>
+          <w:sz w:val="24"/>
+          <w:szCs w:val="24"/>
+        </w:rPr>
+      </w:pPr>
+      <w:r>
+        <w:rPr>
+          <w:rFonts w:asciiTheme="majorHAnsi" w:hAnsiTheme="majorHAnsi" w:cstheme="majorHAnsi"/>
+          <w:sz w:val="24"/>
+          <w:szCs w:val="24"/>
+        </w:rPr>
+        <w:t>On the Main Menu screen, the player is greeted with stunning particle effects, colour matching elements and logo.</w:t>
+      </w:r>
+      <w:r>
+        <w:rPr>
+          <w:rFonts w:asciiTheme="majorHAnsi" w:hAnsiTheme="majorHAnsi" w:cstheme="majorHAnsi"/>
+          <w:sz w:val="24"/>
+          <w:szCs w:val="24"/>
+        </w:rPr>
+        <w:t xml:space="preserve"> They have two options to choose from.</w:t>
+      </w:r>
+    </w:p>
+    <w:p>
+      <w:pPr>
+        <w:pStyle w:val="ListParagraph"/>
+        <w:numPr>
+          <w:ilvl w:val="0"/>
+          <w:numId w:val="5"/>
+        </w:numPr>
+        <w:rPr>
+          <w:rFonts w:asciiTheme="majorHAnsi" w:hAnsiTheme="majorHAnsi" w:cstheme="majorHAnsi"/>
+          <w:sz w:val="24"/>
+          <w:szCs w:val="24"/>
+        </w:rPr>
+      </w:pPr>
+      <w:r>
+        <w:rPr>
+          <w:rFonts w:asciiTheme="majorHAnsi" w:hAnsiTheme="majorHAnsi" w:cstheme="majorHAnsi"/>
+          <w:sz w:val="24"/>
+          <w:szCs w:val="24"/>
+        </w:rPr>
+        <w:t>Play – Will move the player to the next screen which is the game scene.</w:t>
+      </w:r>
+    </w:p>
+    <w:p>
+      <w:pPr>
+        <w:pStyle w:val="ListParagraph"/>
+        <w:numPr>
+          <w:ilvl w:val="0"/>
+          <w:numId w:val="5"/>
+        </w:numPr>
+        <w:rPr>
+          <w:rFonts w:asciiTheme="majorHAnsi" w:hAnsiTheme="majorHAnsi" w:cstheme="majorHAnsi"/>
+          <w:sz w:val="24"/>
+          <w:szCs w:val="24"/>
+        </w:rPr>
+      </w:pPr>
+      <w:r>
+        <w:rPr>
+          <w:rFonts w:asciiTheme="majorHAnsi" w:hAnsiTheme="majorHAnsi" w:cstheme="majorHAnsi"/>
+          <w:sz w:val="24"/>
+          <w:szCs w:val="24"/>
+        </w:rPr>
+        <w:t>Quit – Will exit out of the game.</w:t>
+      </w:r>
+    </w:p>
+    <w:p>
+      <w:pPr>
+        <w:rPr>
+          <w:rFonts w:asciiTheme="majorHAnsi" w:hAnsiTheme="majorHAnsi" w:cstheme="majorHAnsi"/>
+          <w:sz w:val="24"/>
+          <w:szCs w:val="24"/>
+        </w:rPr>
+      </w:pPr>
+      <w:r>
+        <w:rPr>
+          <w:rFonts w:asciiTheme="majorHAnsi" w:hAnsiTheme="majorHAnsi" w:cstheme="majorHAnsi"/>
+          <w:sz w:val="24"/>
+          <w:szCs w:val="24"/>
+        </w:rPr>
+        <w:t>We have focused on the game to be very appealing to the player, and since this is an old game which most people have played. Our decision was to stick with a neon theme for the entire game.</w:t>
+      </w:r>
+    </w:p>
+    <w:p>
+      <w:pPr>
+        <w:rPr>
+          <w:rFonts w:asciiTheme="majorHAnsi" w:hAnsiTheme="majorHAnsi" w:cstheme="majorHAnsi"/>
+          <w:sz w:val="24"/>
+          <w:szCs w:val="24"/>
+        </w:rPr>
+      </w:pPr>
+      <w:r>
+        <w:rPr>
+          <w:rFonts w:asciiTheme="majorHAnsi" w:hAnsiTheme="majorHAnsi" w:cstheme="majorHAnsi"/>
+          <w:sz w:val="24"/>
+          <w:szCs w:val="24"/>
+        </w:rPr>
+        <w:t xml:space="preserve">While developing the application we were planning on adding voice control to our menus, in order to add more gestures to the project. But </w:t>
+      </w:r>
+      <w:r>
+        <w:rPr>
+          <w:rFonts w:asciiTheme="majorHAnsi" w:hAnsiTheme="majorHAnsi" w:cstheme="majorHAnsi"/>
+          <w:sz w:val="24"/>
+          <w:szCs w:val="24"/>
+        </w:rPr>
+        <w:t>unfortunately,</w:t>
+      </w:r>
+      <w:r>
+        <w:rPr>
+          <w:rFonts w:asciiTheme="majorHAnsi" w:hAnsiTheme="majorHAnsi" w:cstheme="majorHAnsi"/>
+          <w:sz w:val="24"/>
+          <w:szCs w:val="24"/>
+        </w:rPr>
+        <w:t xml:space="preserve"> some features of the game took longer than expected and we were forced to abort the idea.</w:t>
+      </w:r>
+    </w:p>
+    <w:p>
+      <w:pPr>
+        <w:rPr>
+          <w:rFonts w:asciiTheme="majorHAnsi" w:hAnsiTheme="majorHAnsi" w:cstheme="majorHAnsi"/>
+          <w:sz w:val="24"/>
+          <w:szCs w:val="24"/>
         </w:rPr>
       </w:pPr>
     </w:p>
@@ -2424,21 +2548,21 @@
         <w:rPr>
           <w:rFonts w:cstheme="majorHAnsi"/>
           <w:color w:val="auto"/>
-          <w:sz w:val="28"/>
-          <w:szCs w:val="28"/>
+          <w:sz w:val="32"/>
+          <w:szCs w:val="32"/>
           <w:u w:val="single"/>
         </w:rPr>
       </w:pPr>
-      <w:bookmarkStart w:id="2" w:name="_Toc102411871"/>
+      <w:bookmarkStart w:id="2" w:name="_Toc102609141"/>
       <w:r>
         <w:rPr>
           <w:rFonts w:cstheme="majorHAnsi"/>
           <w:color w:val="auto"/>
-          <w:sz w:val="28"/>
-          <w:szCs w:val="28"/>
+          <w:sz w:val="32"/>
+          <w:szCs w:val="32"/>
           <w:u w:val="single"/>
         </w:rPr>
-        <w:t>Game Scenes</w:t>
+        <w:t>Game Scene</w:t>
       </w:r>
       <w:bookmarkEnd w:id="2"/>
     </w:p>
@@ -2446,13 +2570,90 @@
       <w:pPr>
         <w:rPr>
           <w:rFonts w:asciiTheme="majorHAnsi" w:hAnsiTheme="majorHAnsi" w:cstheme="majorHAnsi"/>
-        </w:rPr>
-      </w:pPr>
-    </w:p>
-    <w:p>
-      <w:pPr>
-        <w:rPr>
-          <w:rFonts w:asciiTheme="majorHAnsi" w:hAnsiTheme="majorHAnsi" w:cstheme="majorHAnsi"/>
+          <w:sz w:val="24"/>
+          <w:szCs w:val="24"/>
+        </w:rPr>
+      </w:pPr>
+      <w:r>
+        <w:rPr>
+          <w:rFonts w:asciiTheme="majorHAnsi" w:hAnsiTheme="majorHAnsi" w:cstheme="majorHAnsi"/>
+          <w:sz w:val="24"/>
+          <w:szCs w:val="24"/>
+        </w:rPr>
+        <w:t>The game scene</w:t>
+      </w:r>
+      <w:r>
+        <w:rPr>
+          <w:rFonts w:asciiTheme="majorHAnsi" w:hAnsiTheme="majorHAnsi" w:cstheme="majorHAnsi"/>
+          <w:sz w:val="24"/>
+          <w:szCs w:val="24"/>
+        </w:rPr>
+        <w:t xml:space="preserve"> is responsible for the whole gameplay.</w:t>
+      </w:r>
+      <w:r>
+        <w:rPr>
+          <w:rFonts w:asciiTheme="majorHAnsi" w:hAnsiTheme="majorHAnsi" w:cstheme="majorHAnsi"/>
+          <w:sz w:val="24"/>
+          <w:szCs w:val="24"/>
+        </w:rPr>
+        <w:t xml:space="preserve"> </w:t>
+      </w:r>
+      <w:r>
+        <w:rPr>
+          <w:rFonts w:asciiTheme="majorHAnsi" w:hAnsiTheme="majorHAnsi" w:cstheme="majorHAnsi"/>
+          <w:sz w:val="24"/>
+          <w:szCs w:val="24"/>
+        </w:rPr>
+        <w:t>Firstly,</w:t>
+      </w:r>
+      <w:r>
+        <w:rPr>
+          <w:rFonts w:asciiTheme="majorHAnsi" w:hAnsiTheme="majorHAnsi" w:cstheme="majorHAnsi"/>
+          <w:sz w:val="24"/>
+          <w:szCs w:val="24"/>
+        </w:rPr>
+        <w:t xml:space="preserve"> the player is asked to scan the image of a maze which is available on the project’s GitHub repository.</w:t>
+      </w:r>
+      <w:r>
+        <w:rPr>
+          <w:rFonts w:asciiTheme="majorHAnsi" w:hAnsiTheme="majorHAnsi" w:cstheme="majorHAnsi"/>
+          <w:sz w:val="24"/>
+          <w:szCs w:val="24"/>
+        </w:rPr>
+        <w:t xml:space="preserve"> Once the image is focused, the text asking to scan the image disappears and the game board including the ball, paddle, blocks, and borders appears.</w:t>
+      </w:r>
+    </w:p>
+    <w:p>
+      <w:pPr>
+        <w:rPr>
+          <w:rFonts w:asciiTheme="majorHAnsi" w:hAnsiTheme="majorHAnsi" w:cstheme="majorHAnsi"/>
+          <w:sz w:val="24"/>
+          <w:szCs w:val="24"/>
+        </w:rPr>
+      </w:pPr>
+      <w:r>
+        <w:rPr>
+          <w:rFonts w:asciiTheme="majorHAnsi" w:hAnsiTheme="majorHAnsi" w:cstheme="majorHAnsi"/>
+          <w:sz w:val="24"/>
+          <w:szCs w:val="24"/>
+        </w:rPr>
+        <w:t>We have chosen Vuforia so that the player will be able to look up and down in order to see the blocks, as the board is made bigger</w:t>
+      </w:r>
+      <w:r>
+        <w:rPr>
+          <w:rFonts w:asciiTheme="majorHAnsi" w:hAnsiTheme="majorHAnsi" w:cstheme="majorHAnsi"/>
+          <w:sz w:val="24"/>
+          <w:szCs w:val="24"/>
+        </w:rPr>
+        <w:t>, so that the player would not be able to see it in full size on the screen.</w:t>
+      </w:r>
+    </w:p>
+    <w:p>
+      <w:pPr>
+        <w:rPr>
+          <w:rFonts w:asciiTheme="majorHAnsi" w:hAnsiTheme="majorHAnsi" w:cstheme="majorHAnsi"/>
+          <w:sz w:val="24"/>
+          <w:szCs w:val="24"/>
         </w:rPr>
       </w:pPr>
     </w:p>
@@ -2462,18 +2663,18 @@
         <w:rPr>
           <w:rFonts w:cstheme="majorHAnsi"/>
           <w:color w:val="auto"/>
-          <w:sz w:val="28"/>
-          <w:szCs w:val="28"/>
+          <w:sz w:val="32"/>
+          <w:szCs w:val="32"/>
           <w:u w:val="single"/>
         </w:rPr>
       </w:pPr>
-      <w:bookmarkStart w:id="3" w:name="_Toc102411872"/>
+      <w:bookmarkStart w:id="3" w:name="_Toc102609142"/>
       <w:r>
         <w:rPr>
           <w:rFonts w:cstheme="majorHAnsi"/>
           <w:color w:val="auto"/>
-          <w:sz w:val="28"/>
-          <w:szCs w:val="28"/>
+          <w:sz w:val="32"/>
+          <w:szCs w:val="32"/>
           <w:u w:val="single"/>
         </w:rPr>
         <w:t>Levels</w:t>
@@ -2484,13 +2685,17 @@
       <w:pPr>
         <w:rPr>
           <w:rFonts w:asciiTheme="majorHAnsi" w:hAnsiTheme="majorHAnsi" w:cstheme="majorHAnsi"/>
-        </w:rPr>
-      </w:pPr>
-    </w:p>
-    <w:p>
-      <w:pPr>
-        <w:rPr>
-          <w:rFonts w:asciiTheme="majorHAnsi" w:hAnsiTheme="majorHAnsi" w:cstheme="majorHAnsi"/>
+          <w:sz w:val="24"/>
+          <w:szCs w:val="24"/>
+        </w:rPr>
+      </w:pPr>
+    </w:p>
+    <w:p>
+      <w:pPr>
+        <w:rPr>
+          <w:rFonts w:asciiTheme="majorHAnsi" w:hAnsiTheme="majorHAnsi" w:cstheme="majorHAnsi"/>
+          <w:sz w:val="24"/>
+          <w:szCs w:val="24"/>
         </w:rPr>
       </w:pPr>
     </w:p>
@@ -2500,18 +2705,18 @@
         <w:rPr>
           <w:rFonts w:cstheme="majorHAnsi"/>
           <w:color w:val="auto"/>
-          <w:sz w:val="28"/>
-          <w:szCs w:val="28"/>
+          <w:sz w:val="32"/>
+          <w:szCs w:val="32"/>
           <w:u w:val="single"/>
         </w:rPr>
       </w:pPr>
-      <w:bookmarkStart w:id="4" w:name="_Toc102411873"/>
+      <w:bookmarkStart w:id="4" w:name="_Toc102609143"/>
       <w:r>
         <w:rPr>
           <w:rFonts w:cstheme="majorHAnsi"/>
           <w:color w:val="auto"/>
-          <w:sz w:val="28"/>
-          <w:szCs w:val="28"/>
+          <w:sz w:val="32"/>
+          <w:szCs w:val="32"/>
           <w:u w:val="single"/>
         </w:rPr>
         <w:t>Pause Menu</w:t>
@@ -2522,13 +2727,158 @@
       <w:pPr>
         <w:rPr>
           <w:rFonts w:asciiTheme="majorHAnsi" w:hAnsiTheme="majorHAnsi" w:cstheme="majorHAnsi"/>
-        </w:rPr>
-      </w:pPr>
-    </w:p>
-    <w:p>
-      <w:pPr>
-        <w:rPr>
-          <w:rFonts w:asciiTheme="majorHAnsi" w:hAnsiTheme="majorHAnsi" w:cstheme="majorHAnsi"/>
+          <w:sz w:val="24"/>
+          <w:szCs w:val="24"/>
+        </w:rPr>
+      </w:pPr>
+      <w:r>
+        <w:rPr>
+          <w:rFonts w:asciiTheme="majorHAnsi" w:hAnsiTheme="majorHAnsi" w:cstheme="majorHAnsi"/>
+          <w:sz w:val="24"/>
+          <w:szCs w:val="24"/>
+        </w:rPr>
+        <w:t>The pause menu is accessible on the Game Scene at any point and time. A big button in the top right corner with two bars is used to pause the game and to display the pause menu.</w:t>
+      </w:r>
+    </w:p>
+    <w:p>
+      <w:pPr>
+        <w:rPr>
+          <w:rFonts w:asciiTheme="majorHAnsi" w:hAnsiTheme="majorHAnsi" w:cstheme="majorHAnsi"/>
+          <w:sz w:val="24"/>
+          <w:szCs w:val="24"/>
+        </w:rPr>
+      </w:pPr>
+      <w:r>
+        <w:rPr>
+          <w:rFonts w:asciiTheme="majorHAnsi" w:hAnsiTheme="majorHAnsi" w:cstheme="majorHAnsi"/>
+          <w:sz w:val="24"/>
+          <w:szCs w:val="24"/>
+        </w:rPr>
+        <w:lastRenderedPageBreak/>
+        <w:t>The pause menu offers a few options. Those are:</w:t>
+      </w:r>
+    </w:p>
+    <w:p>
+      <w:pPr>
+        <w:pStyle w:val="ListParagraph"/>
+        <w:numPr>
+          <w:ilvl w:val="0"/>
+          <w:numId w:val="6"/>
+        </w:numPr>
+        <w:rPr>
+          <w:rFonts w:asciiTheme="majorHAnsi" w:hAnsiTheme="majorHAnsi" w:cstheme="majorHAnsi"/>
+          <w:sz w:val="24"/>
+          <w:szCs w:val="24"/>
+        </w:rPr>
+      </w:pPr>
+      <w:r>
+        <w:rPr>
+          <w:rFonts w:asciiTheme="majorHAnsi" w:hAnsiTheme="majorHAnsi" w:cstheme="majorHAnsi"/>
+          <w:sz w:val="24"/>
+          <w:szCs w:val="24"/>
+        </w:rPr>
+        <w:t>Controlling the volume</w:t>
+      </w:r>
+      <w:r>
+        <w:rPr>
+          <w:rFonts w:asciiTheme="majorHAnsi" w:hAnsiTheme="majorHAnsi" w:cstheme="majorHAnsi"/>
+          <w:sz w:val="24"/>
+          <w:szCs w:val="24"/>
+        </w:rPr>
+        <w:t>.</w:t>
+      </w:r>
+    </w:p>
+    <w:p>
+      <w:pPr>
+        <w:pStyle w:val="ListParagraph"/>
+        <w:numPr>
+          <w:ilvl w:val="0"/>
+          <w:numId w:val="6"/>
+        </w:numPr>
+        <w:rPr>
+          <w:rFonts w:asciiTheme="majorHAnsi" w:hAnsiTheme="majorHAnsi" w:cstheme="majorHAnsi"/>
+          <w:sz w:val="24"/>
+          <w:szCs w:val="24"/>
+        </w:rPr>
+      </w:pPr>
+      <w:r>
+        <w:rPr>
+          <w:rFonts w:asciiTheme="majorHAnsi" w:hAnsiTheme="majorHAnsi" w:cstheme="majorHAnsi"/>
+          <w:sz w:val="24"/>
+          <w:szCs w:val="24"/>
+        </w:rPr>
+        <w:t>Resuming the game</w:t>
+      </w:r>
+      <w:r>
+        <w:rPr>
+          <w:rFonts w:asciiTheme="majorHAnsi" w:hAnsiTheme="majorHAnsi" w:cstheme="majorHAnsi"/>
+          <w:sz w:val="24"/>
+          <w:szCs w:val="24"/>
+        </w:rPr>
+        <w:t>.</w:t>
+      </w:r>
+    </w:p>
+    <w:p>
+      <w:pPr>
+        <w:pStyle w:val="ListParagraph"/>
+        <w:numPr>
+          <w:ilvl w:val="0"/>
+          <w:numId w:val="6"/>
+        </w:numPr>
+        <w:rPr>
+          <w:rFonts w:asciiTheme="majorHAnsi" w:hAnsiTheme="majorHAnsi" w:cstheme="majorHAnsi"/>
+          <w:sz w:val="24"/>
+          <w:szCs w:val="24"/>
+        </w:rPr>
+      </w:pPr>
+      <w:r>
+        <w:rPr>
+          <w:rFonts w:asciiTheme="majorHAnsi" w:hAnsiTheme="majorHAnsi" w:cstheme="majorHAnsi"/>
+          <w:sz w:val="24"/>
+          <w:szCs w:val="24"/>
+        </w:rPr>
+        <w:t xml:space="preserve">Going back to the </w:t>
+      </w:r>
+      <w:r>
+        <w:rPr>
+          <w:rFonts w:asciiTheme="majorHAnsi" w:hAnsiTheme="majorHAnsi" w:cstheme="majorHAnsi"/>
+          <w:sz w:val="24"/>
+          <w:szCs w:val="24"/>
+        </w:rPr>
+        <w:t>main menu.</w:t>
+      </w:r>
+    </w:p>
+    <w:p>
+      <w:pPr>
+        <w:rPr>
+          <w:rFonts w:asciiTheme="majorHAnsi" w:hAnsiTheme="majorHAnsi" w:cstheme="majorHAnsi"/>
+          <w:sz w:val="24"/>
+          <w:szCs w:val="24"/>
+        </w:rPr>
+      </w:pPr>
+      <w:r>
+        <w:rPr>
+          <w:rFonts w:asciiTheme="majorHAnsi" w:hAnsiTheme="majorHAnsi" w:cstheme="majorHAnsi"/>
+          <w:sz w:val="24"/>
+          <w:szCs w:val="24"/>
+        </w:rPr>
+        <w:t xml:space="preserve">As on the main menu, there are some </w:t>
+      </w:r>
+      <w:r>
+        <w:rPr>
+          <w:rFonts w:asciiTheme="majorHAnsi" w:hAnsiTheme="majorHAnsi" w:cstheme="majorHAnsi"/>
+          <w:sz w:val="24"/>
+          <w:szCs w:val="24"/>
+        </w:rPr>
+        <w:t>engaging particles to once again make it more appealing to the player.</w:t>
+      </w:r>
+    </w:p>
+    <w:p>
+      <w:pPr>
+        <w:rPr>
+          <w:rFonts w:asciiTheme="majorHAnsi" w:hAnsiTheme="majorHAnsi" w:cstheme="majorHAnsi"/>
+          <w:sz w:val="24"/>
+          <w:szCs w:val="24"/>
         </w:rPr>
       </w:pPr>
     </w:p>
@@ -2538,49 +2888,156 @@
         <w:rPr>
           <w:rFonts w:cstheme="majorHAnsi"/>
           <w:color w:val="auto"/>
-          <w:sz w:val="28"/>
-          <w:szCs w:val="28"/>
+          <w:sz w:val="32"/>
+          <w:szCs w:val="32"/>
           <w:u w:val="single"/>
         </w:rPr>
       </w:pPr>
-      <w:bookmarkStart w:id="5" w:name="_Toc102411874"/>
+      <w:bookmarkStart w:id="5" w:name="_Toc102609144"/>
       <w:r>
         <w:rPr>
           <w:rFonts w:cstheme="majorHAnsi"/>
           <w:color w:val="auto"/>
-          <w:sz w:val="28"/>
-          <w:szCs w:val="28"/>
-          <w:u w:val="single"/>
-        </w:rPr>
-        <w:t>Death Menu</w:t>
-      </w:r>
-      <w:bookmarkEnd w:id="5"/>
-    </w:p>
-    <w:p>
-      <w:pPr>
-        <w:rPr>
-          <w:rFonts w:asciiTheme="majorHAnsi" w:hAnsiTheme="majorHAnsi" w:cstheme="majorHAnsi"/>
-        </w:rPr>
-      </w:pPr>
-    </w:p>
-    <w:p>
-      <w:pPr>
-        <w:rPr>
-          <w:rFonts w:asciiTheme="majorHAnsi" w:hAnsiTheme="majorHAnsi" w:cstheme="majorHAnsi"/>
-        </w:rPr>
-      </w:pPr>
-    </w:p>
-    <w:p>
-      <w:pPr>
-        <w:rPr>
-          <w:rFonts w:asciiTheme="majorHAnsi" w:eastAsiaTheme="majorEastAsia" w:hAnsiTheme="majorHAnsi" w:cstheme="majorHAnsi"/>
           <w:sz w:val="32"/>
           <w:szCs w:val="32"/>
-        </w:rPr>
-      </w:pPr>
-      <w:r>
-        <w:rPr>
-          <w:rFonts w:asciiTheme="majorHAnsi" w:hAnsiTheme="majorHAnsi" w:cstheme="majorHAnsi"/>
+          <w:u w:val="single"/>
+        </w:rPr>
+        <w:t>Death Menu</w:t>
+      </w:r>
+      <w:bookmarkEnd w:id="5"/>
+    </w:p>
+    <w:p>
+      <w:pPr>
+        <w:rPr>
+          <w:rFonts w:asciiTheme="majorHAnsi" w:hAnsiTheme="majorHAnsi" w:cstheme="majorHAnsi"/>
+          <w:sz w:val="24"/>
+          <w:szCs w:val="24"/>
+        </w:rPr>
+      </w:pPr>
+      <w:r>
+        <w:rPr>
+          <w:rFonts w:asciiTheme="majorHAnsi" w:hAnsiTheme="majorHAnsi" w:cstheme="majorHAnsi"/>
+          <w:sz w:val="24"/>
+          <w:szCs w:val="24"/>
+        </w:rPr>
+        <w:t xml:space="preserve">This menu is only visitable after the player has used up all of their lives, </w:t>
+      </w:r>
+      <w:r>
+        <w:rPr>
+          <w:rFonts w:asciiTheme="majorHAnsi" w:hAnsiTheme="majorHAnsi" w:cstheme="majorHAnsi"/>
+          <w:sz w:val="24"/>
+          <w:szCs w:val="24"/>
+        </w:rPr>
+        <w:t>where at the start of a new game they receive three lives.</w:t>
+      </w:r>
+    </w:p>
+    <w:p>
+      <w:pPr>
+        <w:rPr>
+          <w:rFonts w:asciiTheme="majorHAnsi" w:hAnsiTheme="majorHAnsi" w:cstheme="majorHAnsi"/>
+          <w:sz w:val="24"/>
+          <w:szCs w:val="24"/>
+        </w:rPr>
+      </w:pPr>
+      <w:r>
+        <w:rPr>
+          <w:rFonts w:asciiTheme="majorHAnsi" w:hAnsiTheme="majorHAnsi" w:cstheme="majorHAnsi"/>
+          <w:sz w:val="24"/>
+          <w:szCs w:val="24"/>
+        </w:rPr>
+        <w:t>Lives can also be acquired through collectibles, but the maximum amount is three, which means, additional lives collected through collectibles will not make a difference if the lives are already at three.</w:t>
+      </w:r>
+    </w:p>
+    <w:p>
+      <w:pPr>
+        <w:rPr>
+          <w:rFonts w:asciiTheme="majorHAnsi" w:hAnsiTheme="majorHAnsi" w:cstheme="majorHAnsi"/>
+          <w:sz w:val="24"/>
+          <w:szCs w:val="24"/>
+        </w:rPr>
+      </w:pPr>
+      <w:r>
+        <w:rPr>
+          <w:rFonts w:asciiTheme="majorHAnsi" w:hAnsiTheme="majorHAnsi" w:cstheme="majorHAnsi"/>
+          <w:sz w:val="24"/>
+          <w:szCs w:val="24"/>
+        </w:rPr>
+        <w:t>The death menu</w:t>
+      </w:r>
+      <w:r>
+        <w:rPr>
+          <w:rFonts w:asciiTheme="majorHAnsi" w:hAnsiTheme="majorHAnsi" w:cstheme="majorHAnsi"/>
+          <w:sz w:val="24"/>
+          <w:szCs w:val="24"/>
+        </w:rPr>
+        <w:t xml:space="preserve"> gives the player information on their score</w:t>
+      </w:r>
+      <w:r>
+        <w:rPr>
+          <w:rFonts w:asciiTheme="majorHAnsi" w:hAnsiTheme="majorHAnsi" w:cstheme="majorHAnsi"/>
+          <w:sz w:val="24"/>
+          <w:szCs w:val="24"/>
+        </w:rPr>
+        <w:t>, as well as two options to pick from. The two options are the following:</w:t>
+      </w:r>
+    </w:p>
+    <w:p>
+      <w:pPr>
+        <w:pStyle w:val="ListParagraph"/>
+        <w:numPr>
+          <w:ilvl w:val="0"/>
+          <w:numId w:val="8"/>
+        </w:numPr>
+        <w:rPr>
+          <w:rFonts w:asciiTheme="majorHAnsi" w:hAnsiTheme="majorHAnsi" w:cstheme="majorHAnsi"/>
+          <w:sz w:val="24"/>
+          <w:szCs w:val="24"/>
+        </w:rPr>
+      </w:pPr>
+      <w:r>
+        <w:rPr>
+          <w:rFonts w:asciiTheme="majorHAnsi" w:hAnsiTheme="majorHAnsi" w:cstheme="majorHAnsi"/>
+          <w:sz w:val="24"/>
+          <w:szCs w:val="24"/>
+        </w:rPr>
+        <w:t>Restart – Which will transfer the player back to the game scene, restart all of the player’s lives and score.</w:t>
+      </w:r>
+    </w:p>
+    <w:p>
+      <w:pPr>
+        <w:pStyle w:val="ListParagraph"/>
+        <w:numPr>
+          <w:ilvl w:val="0"/>
+          <w:numId w:val="8"/>
+        </w:numPr>
+        <w:rPr>
+          <w:rFonts w:asciiTheme="majorHAnsi" w:hAnsiTheme="majorHAnsi" w:cstheme="majorHAnsi"/>
+          <w:sz w:val="24"/>
+          <w:szCs w:val="24"/>
+        </w:rPr>
+      </w:pPr>
+      <w:r>
+        <w:rPr>
+          <w:rFonts w:asciiTheme="majorHAnsi" w:hAnsiTheme="majorHAnsi" w:cstheme="majorHAnsi"/>
+          <w:sz w:val="24"/>
+          <w:szCs w:val="24"/>
+        </w:rPr>
+        <w:t>Main menu – This option will bring the player back to the main menu, where they can decide if they want to start a new game or quit.</w:t>
+      </w:r>
+    </w:p>
+    <w:p>
+      <w:pPr>
+        <w:rPr>
+          <w:rFonts w:asciiTheme="majorHAnsi" w:eastAsiaTheme="majorEastAsia" w:hAnsiTheme="majorHAnsi" w:cstheme="majorHAnsi"/>
+          <w:sz w:val="36"/>
+          <w:szCs w:val="36"/>
+        </w:rPr>
+      </w:pPr>
+      <w:r>
+        <w:rPr>
+          <w:rFonts w:asciiTheme="majorHAnsi" w:hAnsiTheme="majorHAnsi" w:cstheme="majorHAnsi"/>
+          <w:sz w:val="24"/>
+          <w:szCs w:val="24"/>
         </w:rPr>
         <w:br w:type="page"/>
       </w:r>
@@ -2591,13 +3048,17 @@
         <w:rPr>
           <w:rFonts w:cstheme="majorHAnsi"/>
           <w:color w:val="auto"/>
-        </w:rPr>
-      </w:pPr>
-      <w:bookmarkStart w:id="6" w:name="_Toc102411875"/>
+          <w:sz w:val="36"/>
+          <w:szCs w:val="36"/>
+        </w:rPr>
+      </w:pPr>
+      <w:bookmarkStart w:id="6" w:name="_Toc102609145"/>
       <w:r>
         <w:rPr>
           <w:rFonts w:cstheme="majorHAnsi"/>
           <w:color w:val="auto"/>
+          <w:sz w:val="36"/>
+          <w:szCs w:val="36"/>
         </w:rPr>
         <w:lastRenderedPageBreak/>
         <w:t>Gestures identified as appropriate for this application</w:t>
@@ -2608,6 +3069,8 @@
       <w:pPr>
         <w:rPr>
           <w:rFonts w:asciiTheme="majorHAnsi" w:hAnsiTheme="majorHAnsi" w:cstheme="majorHAnsi"/>
+          <w:sz w:val="24"/>
+          <w:szCs w:val="24"/>
         </w:rPr>
       </w:pPr>
     </w:p>
@@ -2617,18 +3080,18 @@
         <w:rPr>
           <w:rFonts w:cstheme="majorHAnsi"/>
           <w:color w:val="auto"/>
-          <w:sz w:val="28"/>
-          <w:szCs w:val="28"/>
+          <w:sz w:val="32"/>
+          <w:szCs w:val="32"/>
           <w:u w:val="single"/>
         </w:rPr>
       </w:pPr>
-      <w:bookmarkStart w:id="7" w:name="_Toc102411876"/>
+      <w:bookmarkStart w:id="7" w:name="_Toc102609146"/>
       <w:r>
         <w:rPr>
           <w:rFonts w:cstheme="majorHAnsi"/>
           <w:color w:val="auto"/>
-          <w:sz w:val="28"/>
-          <w:szCs w:val="28"/>
+          <w:sz w:val="32"/>
+          <w:szCs w:val="32"/>
           <w:u w:val="single"/>
         </w:rPr>
         <w:t>Gesture Ideas</w:t>
@@ -2639,11 +3102,15 @@
       <w:pPr>
         <w:rPr>
           <w:rFonts w:asciiTheme="majorHAnsi" w:hAnsiTheme="majorHAnsi" w:cstheme="majorHAnsi"/>
-        </w:rPr>
-      </w:pPr>
-      <w:r>
-        <w:rPr>
-          <w:rFonts w:asciiTheme="majorHAnsi" w:hAnsiTheme="majorHAnsi" w:cstheme="majorHAnsi"/>
+          <w:sz w:val="24"/>
+          <w:szCs w:val="24"/>
+        </w:rPr>
+      </w:pPr>
+      <w:r>
+        <w:rPr>
+          <w:rFonts w:asciiTheme="majorHAnsi" w:hAnsiTheme="majorHAnsi" w:cstheme="majorHAnsi"/>
+          <w:sz w:val="24"/>
+          <w:szCs w:val="24"/>
         </w:rPr>
         <w:t>Our game idea allows for many gestures which could have been used in the game in different ways. Unfortunately, we could not have added all of them to our project.</w:t>
       </w:r>
@@ -2652,11 +3119,15 @@
       <w:pPr>
         <w:rPr>
           <w:rFonts w:asciiTheme="majorHAnsi" w:hAnsiTheme="majorHAnsi" w:cstheme="majorHAnsi"/>
-        </w:rPr>
-      </w:pPr>
-      <w:r>
-        <w:rPr>
-          <w:rFonts w:asciiTheme="majorHAnsi" w:hAnsiTheme="majorHAnsi" w:cstheme="majorHAnsi"/>
+          <w:sz w:val="24"/>
+          <w:szCs w:val="24"/>
+        </w:rPr>
+      </w:pPr>
+      <w:r>
+        <w:rPr>
+          <w:rFonts w:asciiTheme="majorHAnsi" w:hAnsiTheme="majorHAnsi" w:cstheme="majorHAnsi"/>
+          <w:sz w:val="24"/>
+          <w:szCs w:val="24"/>
         </w:rPr>
         <w:t>The gesture ideas that we had during the planning phase of this project are as follows:</w:t>
       </w:r>
@@ -2670,11 +3141,15 @@
         </w:numPr>
         <w:rPr>
           <w:rFonts w:asciiTheme="majorHAnsi" w:hAnsiTheme="majorHAnsi" w:cstheme="majorHAnsi"/>
-        </w:rPr>
-      </w:pPr>
-      <w:r>
-        <w:rPr>
-          <w:rFonts w:asciiTheme="majorHAnsi" w:hAnsiTheme="majorHAnsi" w:cstheme="majorHAnsi"/>
+          <w:sz w:val="24"/>
+          <w:szCs w:val="24"/>
+        </w:rPr>
+      </w:pPr>
+      <w:r>
+        <w:rPr>
+          <w:rFonts w:asciiTheme="majorHAnsi" w:hAnsiTheme="majorHAnsi" w:cstheme="majorHAnsi"/>
+          <w:sz w:val="24"/>
+          <w:szCs w:val="24"/>
         </w:rPr>
         <w:t>Tap – For buttons, navigation, game control.</w:t>
       </w:r>
@@ -2688,11 +3163,15 @@
         </w:numPr>
         <w:rPr>
           <w:rFonts w:asciiTheme="majorHAnsi" w:hAnsiTheme="majorHAnsi" w:cstheme="majorHAnsi"/>
-        </w:rPr>
-      </w:pPr>
-      <w:r>
-        <w:rPr>
-          <w:rFonts w:asciiTheme="majorHAnsi" w:hAnsiTheme="majorHAnsi" w:cstheme="majorHAnsi"/>
+          <w:sz w:val="24"/>
+          <w:szCs w:val="24"/>
+        </w:rPr>
+      </w:pPr>
+      <w:r>
+        <w:rPr>
+          <w:rFonts w:asciiTheme="majorHAnsi" w:hAnsiTheme="majorHAnsi" w:cstheme="majorHAnsi"/>
+          <w:sz w:val="24"/>
+          <w:szCs w:val="24"/>
         </w:rPr>
         <w:t>Swipe – Pausing game.</w:t>
       </w:r>
@@ -2706,11 +3185,15 @@
         </w:numPr>
         <w:rPr>
           <w:rFonts w:asciiTheme="majorHAnsi" w:hAnsiTheme="majorHAnsi" w:cstheme="majorHAnsi"/>
-        </w:rPr>
-      </w:pPr>
-      <w:r>
-        <w:rPr>
-          <w:rFonts w:asciiTheme="majorHAnsi" w:hAnsiTheme="majorHAnsi" w:cstheme="majorHAnsi"/>
+          <w:sz w:val="24"/>
+          <w:szCs w:val="24"/>
+        </w:rPr>
+      </w:pPr>
+      <w:r>
+        <w:rPr>
+          <w:rFonts w:asciiTheme="majorHAnsi" w:hAnsiTheme="majorHAnsi" w:cstheme="majorHAnsi"/>
+          <w:sz w:val="24"/>
+          <w:szCs w:val="24"/>
         </w:rPr>
         <w:t>Swipe with another image – Moving the paddle left or right.</w:t>
       </w:r>
@@ -2724,11 +3207,15 @@
         </w:numPr>
         <w:rPr>
           <w:rFonts w:asciiTheme="majorHAnsi" w:hAnsiTheme="majorHAnsi" w:cstheme="majorHAnsi"/>
-        </w:rPr>
-      </w:pPr>
-      <w:r>
-        <w:rPr>
-          <w:rFonts w:asciiTheme="majorHAnsi" w:hAnsiTheme="majorHAnsi" w:cstheme="majorHAnsi"/>
+          <w:sz w:val="24"/>
+          <w:szCs w:val="24"/>
+        </w:rPr>
+      </w:pPr>
+      <w:r>
+        <w:rPr>
+          <w:rFonts w:asciiTheme="majorHAnsi" w:hAnsiTheme="majorHAnsi" w:cstheme="majorHAnsi"/>
+          <w:sz w:val="24"/>
+          <w:szCs w:val="24"/>
         </w:rPr>
         <w:t>Tilting / Freehand – Allowing the player to move the camera in any direction, to see the game board better at different angles, for example allowing the player to see where the blocks and the ball is headed.</w:t>
       </w:r>
@@ -2737,6 +3224,8 @@
       <w:pPr>
         <w:rPr>
           <w:rFonts w:asciiTheme="majorHAnsi" w:hAnsiTheme="majorHAnsi" w:cstheme="majorHAnsi"/>
+          <w:sz w:val="24"/>
+          <w:szCs w:val="24"/>
         </w:rPr>
       </w:pPr>
     </w:p>
@@ -2746,18 +3235,18 @@
         <w:rPr>
           <w:rFonts w:cstheme="majorHAnsi"/>
           <w:color w:val="auto"/>
-          <w:sz w:val="28"/>
-          <w:szCs w:val="28"/>
+          <w:sz w:val="32"/>
+          <w:szCs w:val="32"/>
           <w:u w:val="single"/>
         </w:rPr>
       </w:pPr>
-      <w:bookmarkStart w:id="8" w:name="_Toc102411877"/>
+      <w:bookmarkStart w:id="8" w:name="_Toc102609147"/>
       <w:r>
         <w:rPr>
           <w:rFonts w:cstheme="majorHAnsi"/>
           <w:color w:val="auto"/>
-          <w:sz w:val="28"/>
-          <w:szCs w:val="28"/>
+          <w:sz w:val="32"/>
+          <w:szCs w:val="32"/>
           <w:u w:val="single"/>
         </w:rPr>
         <w:t>Gestures Used</w:t>
@@ -2768,11 +3257,15 @@
       <w:pPr>
         <w:rPr>
           <w:rFonts w:asciiTheme="majorHAnsi" w:hAnsiTheme="majorHAnsi" w:cstheme="majorHAnsi"/>
-        </w:rPr>
-      </w:pPr>
-      <w:r>
-        <w:rPr>
-          <w:rFonts w:asciiTheme="majorHAnsi" w:hAnsiTheme="majorHAnsi" w:cstheme="majorHAnsi"/>
+          <w:sz w:val="24"/>
+          <w:szCs w:val="24"/>
+        </w:rPr>
+      </w:pPr>
+      <w:r>
+        <w:rPr>
+          <w:rFonts w:asciiTheme="majorHAnsi" w:hAnsiTheme="majorHAnsi" w:cstheme="majorHAnsi"/>
+          <w:sz w:val="24"/>
+          <w:szCs w:val="24"/>
         </w:rPr>
         <w:t>There have been many gestures to pick from, but we decided to go with the following gestures as they suited our game the most and were considered by us as the most comfortable for this type of game:</w:t>
       </w:r>
@@ -2786,11 +3279,15 @@
         </w:numPr>
         <w:rPr>
           <w:rFonts w:asciiTheme="majorHAnsi" w:hAnsiTheme="majorHAnsi" w:cstheme="majorHAnsi"/>
-        </w:rPr>
-      </w:pPr>
-      <w:r>
-        <w:rPr>
-          <w:rFonts w:asciiTheme="majorHAnsi" w:hAnsiTheme="majorHAnsi" w:cstheme="majorHAnsi"/>
+          <w:sz w:val="24"/>
+          <w:szCs w:val="24"/>
+        </w:rPr>
+      </w:pPr>
+      <w:r>
+        <w:rPr>
+          <w:rFonts w:asciiTheme="majorHAnsi" w:hAnsiTheme="majorHAnsi" w:cstheme="majorHAnsi"/>
+          <w:sz w:val="24"/>
+          <w:szCs w:val="24"/>
         </w:rPr>
         <w:t>Tap</w:t>
       </w:r>
@@ -2804,11 +3301,15 @@
         </w:numPr>
         <w:rPr>
           <w:rFonts w:asciiTheme="majorHAnsi" w:hAnsiTheme="majorHAnsi" w:cstheme="majorHAnsi"/>
-        </w:rPr>
-      </w:pPr>
-      <w:r>
-        <w:rPr>
-          <w:rFonts w:asciiTheme="majorHAnsi" w:hAnsiTheme="majorHAnsi" w:cstheme="majorHAnsi"/>
+          <w:sz w:val="24"/>
+          <w:szCs w:val="24"/>
+        </w:rPr>
+      </w:pPr>
+      <w:r>
+        <w:rPr>
+          <w:rFonts w:asciiTheme="majorHAnsi" w:hAnsiTheme="majorHAnsi" w:cstheme="majorHAnsi"/>
+          <w:sz w:val="24"/>
+          <w:szCs w:val="24"/>
         </w:rPr>
         <w:t>Swipe</w:t>
       </w:r>
@@ -2822,11 +3323,15 @@
         </w:numPr>
         <w:rPr>
           <w:rFonts w:asciiTheme="majorHAnsi" w:hAnsiTheme="majorHAnsi" w:cstheme="majorHAnsi"/>
-        </w:rPr>
-      </w:pPr>
-      <w:r>
-        <w:rPr>
-          <w:rFonts w:asciiTheme="majorHAnsi" w:hAnsiTheme="majorHAnsi" w:cstheme="majorHAnsi"/>
+          <w:sz w:val="24"/>
+          <w:szCs w:val="24"/>
+        </w:rPr>
+      </w:pPr>
+      <w:r>
+        <w:rPr>
+          <w:rFonts w:asciiTheme="majorHAnsi" w:hAnsiTheme="majorHAnsi" w:cstheme="majorHAnsi"/>
+          <w:sz w:val="24"/>
+          <w:szCs w:val="24"/>
         </w:rPr>
         <w:t>Tilt</w:t>
       </w:r>
@@ -2840,11 +3345,15 @@
         </w:numPr>
         <w:rPr>
           <w:rFonts w:asciiTheme="majorHAnsi" w:hAnsiTheme="majorHAnsi" w:cstheme="majorHAnsi"/>
-        </w:rPr>
-      </w:pPr>
-      <w:r>
-        <w:rPr>
-          <w:rFonts w:asciiTheme="majorHAnsi" w:hAnsiTheme="majorHAnsi" w:cstheme="majorHAnsi"/>
+          <w:sz w:val="24"/>
+          <w:szCs w:val="24"/>
+        </w:rPr>
+      </w:pPr>
+      <w:r>
+        <w:rPr>
+          <w:rFonts w:asciiTheme="majorHAnsi" w:hAnsiTheme="majorHAnsi" w:cstheme="majorHAnsi"/>
+          <w:sz w:val="24"/>
+          <w:szCs w:val="24"/>
         </w:rPr>
         <w:t>Freehand Movement</w:t>
       </w:r>
@@ -2853,6 +3362,8 @@
       <w:pPr>
         <w:rPr>
           <w:rFonts w:asciiTheme="majorHAnsi" w:hAnsiTheme="majorHAnsi" w:cstheme="majorHAnsi"/>
+          <w:sz w:val="24"/>
+          <w:szCs w:val="24"/>
         </w:rPr>
       </w:pPr>
     </w:p>
@@ -2860,211 +3371,260 @@
       <w:pPr>
         <w:rPr>
           <w:rFonts w:asciiTheme="majorHAnsi" w:eastAsiaTheme="majorEastAsia" w:hAnsiTheme="majorHAnsi" w:cstheme="majorHAnsi"/>
+          <w:sz w:val="36"/>
+          <w:szCs w:val="36"/>
+        </w:rPr>
+      </w:pPr>
+      <w:r>
+        <w:rPr>
+          <w:rFonts w:asciiTheme="majorHAnsi" w:hAnsiTheme="majorHAnsi" w:cstheme="majorHAnsi"/>
+          <w:sz w:val="24"/>
+          <w:szCs w:val="24"/>
+        </w:rPr>
+        <w:br w:type="page"/>
+      </w:r>
+    </w:p>
+    <w:p>
+      <w:pPr>
+        <w:pStyle w:val="Heading1"/>
+        <w:rPr>
+          <w:rFonts w:cstheme="majorHAnsi"/>
+          <w:color w:val="auto"/>
+          <w:sz w:val="36"/>
+          <w:szCs w:val="36"/>
+        </w:rPr>
+      </w:pPr>
+      <w:bookmarkStart w:id="9" w:name="_Toc102609148"/>
+      <w:r>
+        <w:rPr>
+          <w:rFonts w:cstheme="majorHAnsi"/>
+          <w:color w:val="auto"/>
+          <w:sz w:val="36"/>
+          <w:szCs w:val="36"/>
+        </w:rPr>
+        <w:lastRenderedPageBreak/>
+        <w:t>Hardware used in creating the application</w:t>
+      </w:r>
+      <w:bookmarkEnd w:id="9"/>
+    </w:p>
+    <w:p>
+      <w:pPr>
+        <w:rPr>
+          <w:rFonts w:asciiTheme="majorHAnsi" w:hAnsiTheme="majorHAnsi" w:cstheme="majorHAnsi"/>
+          <w:sz w:val="24"/>
+          <w:szCs w:val="24"/>
+        </w:rPr>
+      </w:pPr>
+    </w:p>
+    <w:p>
+      <w:pPr>
+        <w:pStyle w:val="Heading2"/>
+        <w:rPr>
+          <w:rFonts w:cstheme="majorHAnsi"/>
+          <w:color w:val="auto"/>
           <w:sz w:val="32"/>
           <w:szCs w:val="32"/>
-        </w:rPr>
-      </w:pPr>
-      <w:r>
-        <w:rPr>
-          <w:rFonts w:asciiTheme="majorHAnsi" w:hAnsiTheme="majorHAnsi" w:cstheme="majorHAnsi"/>
-        </w:rPr>
-        <w:br w:type="page"/>
-      </w:r>
-    </w:p>
-    <w:p>
-      <w:pPr>
-        <w:pStyle w:val="Heading1"/>
+          <w:u w:val="single"/>
+        </w:rPr>
+      </w:pPr>
+      <w:bookmarkStart w:id="10" w:name="_Toc102609149"/>
+      <w:r>
         <w:rPr>
           <w:rFonts w:cstheme="majorHAnsi"/>
           <w:color w:val="auto"/>
-        </w:rPr>
-      </w:pPr>
-      <w:bookmarkStart w:id="9" w:name="_Toc102411878"/>
-      <w:r>
+          <w:sz w:val="32"/>
+          <w:szCs w:val="32"/>
+          <w:u w:val="single"/>
+        </w:rPr>
+        <w:t>Android Device – Mobile Phone</w:t>
+      </w:r>
+      <w:bookmarkEnd w:id="10"/>
+    </w:p>
+    <w:p>
+      <w:pPr>
+        <w:rPr>
+          <w:rFonts w:asciiTheme="majorHAnsi" w:hAnsiTheme="majorHAnsi" w:cstheme="majorHAnsi"/>
+          <w:sz w:val="24"/>
+          <w:szCs w:val="24"/>
+        </w:rPr>
+      </w:pPr>
+      <w:r>
+        <w:rPr>
+          <w:rFonts w:asciiTheme="majorHAnsi" w:hAnsiTheme="majorHAnsi" w:cstheme="majorHAnsi"/>
+          <w:sz w:val="24"/>
+          <w:szCs w:val="24"/>
+        </w:rPr>
+        <w:t>We have used our Mobile Phones as testing devices with the use of Unity Remote 5 application, which is free to be downloaded on Google Play Store.</w:t>
+      </w:r>
+    </w:p>
+    <w:p>
+      <w:pPr>
+        <w:rPr>
+          <w:rFonts w:asciiTheme="majorHAnsi" w:hAnsiTheme="majorHAnsi" w:cstheme="majorHAnsi"/>
+          <w:sz w:val="24"/>
+          <w:szCs w:val="24"/>
+        </w:rPr>
+      </w:pPr>
+      <w:r>
+        <w:rPr>
+          <w:rFonts w:asciiTheme="majorHAnsi" w:hAnsiTheme="majorHAnsi" w:cstheme="majorHAnsi"/>
+          <w:sz w:val="24"/>
+          <w:szCs w:val="24"/>
+        </w:rPr>
+        <w:t>After every major change in the game, we have built the game onto our android devices to feel the game better than while testing the game. More as a black box testing, which helped in familiarising with the game and coming up with more ideas and fixes for certain parts of the project.</w:t>
+      </w:r>
+    </w:p>
+    <w:p>
+      <w:pPr>
+        <w:rPr>
+          <w:rFonts w:asciiTheme="majorHAnsi" w:hAnsiTheme="majorHAnsi" w:cstheme="majorHAnsi"/>
+          <w:sz w:val="24"/>
+          <w:szCs w:val="24"/>
+        </w:rPr>
+      </w:pPr>
+    </w:p>
+    <w:p>
+      <w:pPr>
+        <w:pStyle w:val="Heading2"/>
         <w:rPr>
           <w:rFonts w:cstheme="majorHAnsi"/>
           <w:color w:val="auto"/>
-        </w:rPr>
-        <w:lastRenderedPageBreak/>
-        <w:t>Hardware used in creating the application</w:t>
-      </w:r>
-      <w:bookmarkEnd w:id="9"/>
-    </w:p>
-    <w:p>
-      <w:pPr>
-        <w:rPr>
-          <w:rFonts w:asciiTheme="majorHAnsi" w:hAnsiTheme="majorHAnsi" w:cstheme="majorHAnsi"/>
-        </w:rPr>
-      </w:pPr>
-    </w:p>
-    <w:p>
-      <w:pPr>
-        <w:pStyle w:val="Heading2"/>
+          <w:sz w:val="32"/>
+          <w:szCs w:val="32"/>
+          <w:u w:val="single"/>
+        </w:rPr>
+      </w:pPr>
+      <w:bookmarkStart w:id="11" w:name="_Toc102609150"/>
+      <w:r>
         <w:rPr>
           <w:rFonts w:cstheme="majorHAnsi"/>
           <w:color w:val="auto"/>
-          <w:sz w:val="28"/>
-          <w:szCs w:val="28"/>
+          <w:sz w:val="32"/>
+          <w:szCs w:val="32"/>
           <w:u w:val="single"/>
         </w:rPr>
-      </w:pPr>
-      <w:bookmarkStart w:id="10" w:name="_Toc102411879"/>
-      <w:r>
+        <w:t>PC – Unity Editor / Development Device</w:t>
+      </w:r>
+      <w:bookmarkEnd w:id="11"/>
+    </w:p>
+    <w:p>
+      <w:pPr>
+        <w:rPr>
+          <w:rFonts w:asciiTheme="majorHAnsi" w:hAnsiTheme="majorHAnsi" w:cstheme="majorHAnsi"/>
+          <w:sz w:val="24"/>
+          <w:szCs w:val="24"/>
+        </w:rPr>
+      </w:pPr>
+      <w:r>
+        <w:rPr>
+          <w:rFonts w:asciiTheme="majorHAnsi" w:hAnsiTheme="majorHAnsi" w:cstheme="majorHAnsi"/>
+          <w:sz w:val="24"/>
+          <w:szCs w:val="24"/>
+        </w:rPr>
+        <w:t>We have used the Unity Editor sometimes during longer developing periods, without the use of Vuforia components and instead using Main Camera.</w:t>
+      </w:r>
+    </w:p>
+    <w:p>
+      <w:pPr>
+        <w:rPr>
+          <w:rFonts w:asciiTheme="majorHAnsi" w:hAnsiTheme="majorHAnsi" w:cstheme="majorHAnsi"/>
+          <w:sz w:val="24"/>
+          <w:szCs w:val="24"/>
+        </w:rPr>
+      </w:pPr>
+      <w:r>
+        <w:rPr>
+          <w:rFonts w:asciiTheme="majorHAnsi" w:hAnsiTheme="majorHAnsi" w:cstheme="majorHAnsi"/>
+          <w:sz w:val="24"/>
+          <w:szCs w:val="24"/>
+        </w:rPr>
+        <w:t xml:space="preserve">Unity Editor allowed us to save a lot of time on testing and we used it only to test out simple features of the game such as, checking if the game changes scenes correctly and if the score and lives count are displayed as expected. </w:t>
+      </w:r>
+    </w:p>
+    <w:p>
+      <w:pPr>
+        <w:rPr>
+          <w:rFonts w:asciiTheme="majorHAnsi" w:eastAsiaTheme="majorEastAsia" w:hAnsiTheme="majorHAnsi" w:cstheme="majorHAnsi"/>
+          <w:sz w:val="36"/>
+          <w:szCs w:val="36"/>
+        </w:rPr>
+      </w:pPr>
+      <w:r>
+        <w:rPr>
+          <w:rFonts w:asciiTheme="majorHAnsi" w:hAnsiTheme="majorHAnsi" w:cstheme="majorHAnsi"/>
+          <w:sz w:val="24"/>
+          <w:szCs w:val="24"/>
+        </w:rPr>
+        <w:br w:type="page"/>
+      </w:r>
+    </w:p>
+    <w:p>
+      <w:pPr>
+        <w:pStyle w:val="Heading1"/>
         <w:rPr>
           <w:rFonts w:cstheme="majorHAnsi"/>
           <w:color w:val="auto"/>
-          <w:sz w:val="28"/>
-          <w:szCs w:val="28"/>
-          <w:u w:val="single"/>
-        </w:rPr>
-        <w:t>Android Device – Mobile Phone</w:t>
-      </w:r>
-      <w:bookmarkEnd w:id="10"/>
-    </w:p>
-    <w:p>
-      <w:pPr>
-        <w:rPr>
-          <w:rFonts w:asciiTheme="majorHAnsi" w:hAnsiTheme="majorHAnsi" w:cstheme="majorHAnsi"/>
-        </w:rPr>
-      </w:pPr>
-      <w:r>
-        <w:rPr>
-          <w:rFonts w:asciiTheme="majorHAnsi" w:hAnsiTheme="majorHAnsi" w:cstheme="majorHAnsi"/>
-        </w:rPr>
-        <w:t>We have used our Mobile Phones as testing devices with the use of Unity Remote 5 application, which is free to be downloaded on Google Play Store.</w:t>
-      </w:r>
-    </w:p>
-    <w:p>
-      <w:pPr>
-        <w:rPr>
-          <w:rFonts w:asciiTheme="majorHAnsi" w:hAnsiTheme="majorHAnsi" w:cstheme="majorHAnsi"/>
-        </w:rPr>
-      </w:pPr>
-      <w:r>
-        <w:rPr>
-          <w:rFonts w:asciiTheme="majorHAnsi" w:hAnsiTheme="majorHAnsi" w:cstheme="majorHAnsi"/>
-        </w:rPr>
-        <w:t>After every major change in the game, we have built the game onto our android devices to feel the game better than while testing the game. More as a black box testing, which helped in familiarising with the game and coming up with more ideas and fixes for certain parts of the project.</w:t>
-      </w:r>
-    </w:p>
-    <w:p>
-      <w:pPr>
-        <w:rPr>
-          <w:rFonts w:asciiTheme="majorHAnsi" w:hAnsiTheme="majorHAnsi" w:cstheme="majorHAnsi"/>
-        </w:rPr>
-      </w:pPr>
-    </w:p>
-    <w:p>
-      <w:pPr>
-        <w:pStyle w:val="Heading2"/>
+          <w:sz w:val="36"/>
+          <w:szCs w:val="36"/>
+        </w:rPr>
+      </w:pPr>
+      <w:bookmarkStart w:id="12" w:name="_Toc102609151"/>
+      <w:r>
         <w:rPr>
           <w:rFonts w:cstheme="majorHAnsi"/>
           <w:color w:val="auto"/>
-          <w:sz w:val="28"/>
-          <w:szCs w:val="28"/>
-          <w:u w:val="single"/>
-        </w:rPr>
-      </w:pPr>
-      <w:bookmarkStart w:id="11" w:name="_Toc102411880"/>
-      <w:r>
+          <w:sz w:val="36"/>
+          <w:szCs w:val="36"/>
+        </w:rPr>
+        <w:lastRenderedPageBreak/>
+        <w:t>Architecture for the solution</w:t>
+      </w:r>
+      <w:bookmarkEnd w:id="12"/>
+    </w:p>
+    <w:p>
+      <w:pPr>
+        <w:rPr>
+          <w:sz w:val="24"/>
+          <w:szCs w:val="24"/>
+        </w:rPr>
+      </w:pPr>
+    </w:p>
+    <w:p>
+      <w:pPr>
+        <w:pStyle w:val="Heading2"/>
         <w:rPr>
           <w:rFonts w:cstheme="majorHAnsi"/>
           <w:color w:val="auto"/>
-          <w:sz w:val="28"/>
-          <w:szCs w:val="28"/>
-          <w:u w:val="single"/>
-        </w:rPr>
-        <w:t>PC – Unity Editor / Development Device</w:t>
-      </w:r>
-      <w:bookmarkEnd w:id="11"/>
-    </w:p>
-    <w:p>
-      <w:pPr>
-        <w:rPr>
-          <w:rFonts w:asciiTheme="majorHAnsi" w:hAnsiTheme="majorHAnsi" w:cstheme="majorHAnsi"/>
-        </w:rPr>
-      </w:pPr>
-      <w:r>
-        <w:rPr>
-          <w:rFonts w:asciiTheme="majorHAnsi" w:hAnsiTheme="majorHAnsi" w:cstheme="majorHAnsi"/>
-        </w:rPr>
-        <w:t>We have used the Unity Editor sometimes during longer developing periods, without the use of Vuforia components and instead using Main Camera.</w:t>
-      </w:r>
-    </w:p>
-    <w:p>
-      <w:pPr>
-        <w:rPr>
-          <w:rFonts w:asciiTheme="majorHAnsi" w:hAnsiTheme="majorHAnsi" w:cstheme="majorHAnsi"/>
-        </w:rPr>
-      </w:pPr>
-      <w:r>
-        <w:rPr>
-          <w:rFonts w:asciiTheme="majorHAnsi" w:hAnsiTheme="majorHAnsi" w:cstheme="majorHAnsi"/>
-        </w:rPr>
-        <w:t xml:space="preserve">Unity Editor allowed us to save a lot of time on testing and we used it only to test out simple features of the game such as, checking if the game changes scenes correctly and if the score and lives count are displayed as expected. </w:t>
-      </w:r>
-    </w:p>
-    <w:p>
-      <w:pPr>
-        <w:rPr>
-          <w:rFonts w:asciiTheme="majorHAnsi" w:eastAsiaTheme="majorEastAsia" w:hAnsiTheme="majorHAnsi" w:cstheme="majorHAnsi"/>
           <w:sz w:val="32"/>
           <w:szCs w:val="32"/>
-        </w:rPr>
-      </w:pPr>
-      <w:r>
-        <w:rPr>
-          <w:rFonts w:asciiTheme="majorHAnsi" w:hAnsiTheme="majorHAnsi" w:cstheme="majorHAnsi"/>
-        </w:rPr>
-        <w:br w:type="page"/>
-      </w:r>
-    </w:p>
-    <w:p>
-      <w:pPr>
-        <w:pStyle w:val="Heading1"/>
+          <w:u w:val="single"/>
+        </w:rPr>
+      </w:pPr>
+      <w:bookmarkStart w:id="13" w:name="_Toc102609152"/>
+      <w:r>
         <w:rPr>
           <w:rFonts w:cstheme="majorHAnsi"/>
           <w:color w:val="auto"/>
-        </w:rPr>
-      </w:pPr>
-      <w:bookmarkStart w:id="12" w:name="_Toc102411881"/>
-      <w:r>
-        <w:rPr>
-          <w:rFonts w:cstheme="majorHAnsi"/>
-          <w:color w:val="auto"/>
-        </w:rPr>
-        <w:lastRenderedPageBreak/>
-        <w:t>Architecture for the solution</w:t>
-      </w:r>
-      <w:bookmarkEnd w:id="12"/>
-    </w:p>
-    <w:p/>
-    <w:p>
-      <w:pPr>
-        <w:pStyle w:val="Heading2"/>
-        <w:rPr>
-          <w:rFonts w:cstheme="majorHAnsi"/>
-          <w:color w:val="auto"/>
-          <w:sz w:val="28"/>
-          <w:szCs w:val="28"/>
+          <w:sz w:val="32"/>
+          <w:szCs w:val="32"/>
           <w:u w:val="single"/>
         </w:rPr>
-      </w:pPr>
-      <w:bookmarkStart w:id="13" w:name="_Toc102411882"/>
-      <w:r>
-        <w:rPr>
-          <w:rFonts w:cstheme="majorHAnsi"/>
-          <w:color w:val="auto"/>
-          <w:sz w:val="28"/>
-          <w:szCs w:val="28"/>
-          <w:u w:val="single"/>
-        </w:rPr>
         <w:t>Libraries Used in the Project</w:t>
       </w:r>
       <w:bookmarkEnd w:id="13"/>
     </w:p>
     <w:p>
-      <w:r>
+      <w:pPr>
+        <w:rPr>
+          <w:sz w:val="24"/>
+          <w:szCs w:val="24"/>
+        </w:rPr>
+      </w:pPr>
+      <w:r>
+        <w:rPr>
+          <w:sz w:val="24"/>
+          <w:szCs w:val="24"/>
+        </w:rPr>
         <w:t>Most of the libraries that we have used in our project are the libraries that we were familiar with as they have been covered in the Gesture Based UI Development and Mobile Applications Development modules. The libraries that we have used in this project are the following:</w:t>
       </w:r>
     </w:p>
@@ -3075,19 +3635,35 @@
           <w:ilvl w:val="0"/>
           <w:numId w:val="4"/>
         </w:numPr>
+        <w:rPr>
+          <w:sz w:val="24"/>
+          <w:szCs w:val="24"/>
+        </w:rPr>
       </w:pPr>
       <w:proofErr w:type="spellStart"/>
       <w:r>
+        <w:rPr>
+          <w:sz w:val="24"/>
+          <w:szCs w:val="24"/>
+        </w:rPr>
         <w:t>TMPro</w:t>
       </w:r>
       <w:proofErr w:type="spellEnd"/>
       <w:r>
+        <w:rPr>
+          <w:sz w:val="24"/>
+          <w:szCs w:val="24"/>
+        </w:rPr>
         <w:t xml:space="preserve"> – Which is a very important library to use, when trying to add high quality text design into a project. It provides many features and formatting options as well as it is very simple to use. We have used this library specifically to enhance the appearance of our text fields and buttons. We were able to set custom fonts, and style them a lot better than with the standard Text/UI library in Unity. </w:t>
       </w:r>
     </w:p>
     <w:p>
       <w:pPr>
         <w:pStyle w:val="ListParagraph"/>
+        <w:rPr>
+          <w:sz w:val="24"/>
+          <w:szCs w:val="24"/>
+        </w:rPr>
       </w:pPr>
     </w:p>
     <w:p>
@@ -3097,19 +3673,35 @@
           <w:ilvl w:val="0"/>
           <w:numId w:val="4"/>
         </w:numPr>
+        <w:rPr>
+          <w:sz w:val="24"/>
+          <w:szCs w:val="24"/>
+        </w:rPr>
       </w:pPr>
       <w:proofErr w:type="spellStart"/>
       <w:r>
+        <w:rPr>
+          <w:sz w:val="24"/>
+          <w:szCs w:val="24"/>
+        </w:rPr>
         <w:t>SceneManagement</w:t>
       </w:r>
       <w:proofErr w:type="spellEnd"/>
       <w:r>
+        <w:rPr>
+          <w:sz w:val="24"/>
+          <w:szCs w:val="24"/>
+        </w:rPr>
         <w:t xml:space="preserve"> – This is a library which allows us to most importantly change from scene to scene, for example when a player decides to start the game and presses on the Play button on the Main Menu scene, the game transfers the player to the Game Scene. We also use this library to check if we are on the right scene, depending on the type of script that we use it in. There are many more features, which this library provides, such as getting the number of currently loaded scenes, creating scenes at runtime and many more.</w:t>
       </w:r>
     </w:p>
     <w:p>
       <w:pPr>
         <w:pStyle w:val="ListParagraph"/>
+        <w:rPr>
+          <w:sz w:val="24"/>
+          <w:szCs w:val="24"/>
+        </w:rPr>
       </w:pPr>
     </w:p>
     <w:p>
@@ -3119,16 +3711,33 @@
           <w:ilvl w:val="0"/>
           <w:numId w:val="4"/>
         </w:numPr>
-      </w:pPr>
-      <w:r>
+        <w:rPr>
+          <w:sz w:val="24"/>
+          <w:szCs w:val="24"/>
+        </w:rPr>
+      </w:pPr>
+      <w:r>
+        <w:rPr>
+          <w:sz w:val="24"/>
+          <w:szCs w:val="24"/>
+        </w:rPr>
         <w:t>Vuforia – Is a Software Development Kit (SDK), used for creating Augmented Reality Applications or Games. It recognises images and objects, and therefore can have many different applications or uses, such as interacting with the real world. In this project we have used Vuforia to connect with our Breakout game, through an image, and therefore allowing us to have a view of the game, while seeing our surroundings through the camera. We use Vuforia to have a better view of the game board and on what is exactly happening in the game.</w:t>
       </w:r>
     </w:p>
-    <w:p/>
-    <w:p>
-      <w:pPr>
-        <w:rPr>
-          <w:rFonts w:asciiTheme="majorHAnsi" w:hAnsiTheme="majorHAnsi" w:cstheme="majorHAnsi"/>
+    <w:p>
+      <w:pPr>
+        <w:rPr>
+          <w:sz w:val="24"/>
+          <w:szCs w:val="24"/>
+        </w:rPr>
+      </w:pPr>
+    </w:p>
+    <w:p>
+      <w:pPr>
+        <w:rPr>
+          <w:rFonts w:asciiTheme="majorHAnsi" w:hAnsiTheme="majorHAnsi" w:cstheme="majorHAnsi"/>
+          <w:sz w:val="24"/>
+          <w:szCs w:val="24"/>
         </w:rPr>
       </w:pPr>
     </w:p>
@@ -3136,101 +3745,113 @@
       <w:pPr>
         <w:rPr>
           <w:rFonts w:asciiTheme="majorHAnsi" w:eastAsiaTheme="majorEastAsia" w:hAnsiTheme="majorHAnsi" w:cstheme="majorHAnsi"/>
+          <w:sz w:val="36"/>
+          <w:szCs w:val="36"/>
+        </w:rPr>
+      </w:pPr>
+      <w:r>
+        <w:rPr>
+          <w:rFonts w:asciiTheme="majorHAnsi" w:hAnsiTheme="majorHAnsi" w:cstheme="majorHAnsi"/>
+          <w:sz w:val="24"/>
+          <w:szCs w:val="24"/>
+        </w:rPr>
+        <w:br w:type="page"/>
+      </w:r>
+    </w:p>
+    <w:p>
+      <w:pPr>
+        <w:pStyle w:val="Heading1"/>
+        <w:rPr>
+          <w:rFonts w:cstheme="majorHAnsi"/>
+          <w:color w:val="auto"/>
+          <w:sz w:val="36"/>
+          <w:szCs w:val="36"/>
+        </w:rPr>
+      </w:pPr>
+      <w:bookmarkStart w:id="14" w:name="_Toc102609153"/>
+      <w:r>
+        <w:rPr>
+          <w:rFonts w:cstheme="majorHAnsi"/>
+          <w:color w:val="auto"/>
+          <w:sz w:val="36"/>
+          <w:szCs w:val="36"/>
+        </w:rPr>
+        <w:lastRenderedPageBreak/>
+        <w:t>Conclusions &amp; Recommendations</w:t>
+      </w:r>
+      <w:bookmarkEnd w:id="14"/>
+    </w:p>
+    <w:p>
+      <w:pPr>
+        <w:rPr>
+          <w:rFonts w:asciiTheme="majorHAnsi" w:hAnsiTheme="majorHAnsi" w:cstheme="majorHAnsi"/>
+          <w:sz w:val="24"/>
+          <w:szCs w:val="24"/>
+        </w:rPr>
+      </w:pPr>
+    </w:p>
+    <w:p>
+      <w:pPr>
+        <w:pStyle w:val="Heading2"/>
+        <w:rPr>
+          <w:rFonts w:cstheme="majorHAnsi"/>
+          <w:color w:val="auto"/>
           <w:sz w:val="32"/>
           <w:szCs w:val="32"/>
-        </w:rPr>
-      </w:pPr>
-      <w:r>
-        <w:rPr>
-          <w:rFonts w:asciiTheme="majorHAnsi" w:hAnsiTheme="majorHAnsi" w:cstheme="majorHAnsi"/>
-        </w:rPr>
-        <w:br w:type="page"/>
-      </w:r>
-    </w:p>
-    <w:p>
-      <w:pPr>
-        <w:pStyle w:val="Heading1"/>
+          <w:u w:val="single"/>
+        </w:rPr>
+      </w:pPr>
+      <w:bookmarkStart w:id="15" w:name="_Toc102609154"/>
+      <w:r>
         <w:rPr>
           <w:rFonts w:cstheme="majorHAnsi"/>
           <w:color w:val="auto"/>
-        </w:rPr>
-      </w:pPr>
-      <w:bookmarkStart w:id="14" w:name="_Toc102411883"/>
-      <w:r>
+          <w:sz w:val="32"/>
+          <w:szCs w:val="32"/>
+          <w:u w:val="single"/>
+        </w:rPr>
+        <w:t>What has been achieved?</w:t>
+      </w:r>
+      <w:bookmarkEnd w:id="15"/>
+    </w:p>
+    <w:p>
+      <w:pPr>
+        <w:rPr>
+          <w:rFonts w:asciiTheme="majorHAnsi" w:hAnsiTheme="majorHAnsi" w:cstheme="majorHAnsi"/>
+          <w:sz w:val="24"/>
+          <w:szCs w:val="24"/>
+        </w:rPr>
+      </w:pPr>
+    </w:p>
+    <w:p>
+      <w:pPr>
+        <w:rPr>
+          <w:rFonts w:asciiTheme="majorHAnsi" w:hAnsiTheme="majorHAnsi" w:cstheme="majorHAnsi"/>
+          <w:sz w:val="24"/>
+          <w:szCs w:val="24"/>
+        </w:rPr>
+      </w:pPr>
+    </w:p>
+    <w:p>
+      <w:pPr>
+        <w:pStyle w:val="Heading2"/>
         <w:rPr>
           <w:rFonts w:cstheme="majorHAnsi"/>
           <w:color w:val="auto"/>
-        </w:rPr>
-        <w:lastRenderedPageBreak/>
-        <w:t>Conclusions &amp; Recommendations</w:t>
-      </w:r>
-      <w:bookmarkEnd w:id="14"/>
-    </w:p>
-    <w:p>
-      <w:pPr>
-        <w:rPr>
-          <w:rFonts w:asciiTheme="majorHAnsi" w:hAnsiTheme="majorHAnsi" w:cstheme="majorHAnsi"/>
-        </w:rPr>
-      </w:pPr>
-    </w:p>
-    <w:p>
-      <w:pPr>
-        <w:pStyle w:val="Heading2"/>
+          <w:sz w:val="32"/>
+          <w:szCs w:val="32"/>
+          <w:u w:val="single"/>
+        </w:rPr>
+      </w:pPr>
+      <w:bookmarkStart w:id="16" w:name="_Toc102609155"/>
+      <w:r>
         <w:rPr>
           <w:rFonts w:cstheme="majorHAnsi"/>
           <w:color w:val="auto"/>
-          <w:sz w:val="28"/>
-          <w:szCs w:val="28"/>
+          <w:sz w:val="32"/>
+          <w:szCs w:val="32"/>
           <w:u w:val="single"/>
         </w:rPr>
-      </w:pPr>
-      <w:bookmarkStart w:id="15" w:name="_Toc102411884"/>
-      <w:r>
-        <w:rPr>
-          <w:rFonts w:cstheme="majorHAnsi"/>
-          <w:color w:val="auto"/>
-          <w:sz w:val="28"/>
-          <w:szCs w:val="28"/>
-          <w:u w:val="single"/>
-        </w:rPr>
-        <w:t>What has been achieved?</w:t>
-      </w:r>
-      <w:bookmarkEnd w:id="15"/>
-    </w:p>
-    <w:p>
-      <w:pPr>
-        <w:rPr>
-          <w:rFonts w:asciiTheme="majorHAnsi" w:hAnsiTheme="majorHAnsi" w:cstheme="majorHAnsi"/>
-        </w:rPr>
-      </w:pPr>
-    </w:p>
-    <w:p>
-      <w:pPr>
-        <w:rPr>
-          <w:rFonts w:asciiTheme="majorHAnsi" w:hAnsiTheme="majorHAnsi" w:cstheme="majorHAnsi"/>
-        </w:rPr>
-      </w:pPr>
-    </w:p>
-    <w:p>
-      <w:pPr>
-        <w:pStyle w:val="Heading2"/>
-        <w:rPr>
-          <w:rFonts w:cstheme="majorHAnsi"/>
-          <w:color w:val="auto"/>
-          <w:sz w:val="28"/>
-          <w:szCs w:val="28"/>
-          <w:u w:val="single"/>
-        </w:rPr>
-      </w:pPr>
-      <w:bookmarkStart w:id="16" w:name="_Toc102411885"/>
-      <w:r>
-        <w:rPr>
-          <w:rFonts w:cstheme="majorHAnsi"/>
-          <w:color w:val="auto"/>
-          <w:sz w:val="28"/>
-          <w:szCs w:val="28"/>
-          <w:u w:val="single"/>
-        </w:rPr>
         <w:t>What has not been achieved?</w:t>
       </w:r>
       <w:bookmarkEnd w:id="16"/>
@@ -3239,6 +3860,8 @@
       <w:pPr>
         <w:rPr>
           <w:rFonts w:asciiTheme="majorHAnsi" w:hAnsiTheme="majorHAnsi" w:cstheme="majorHAnsi"/>
+          <w:sz w:val="24"/>
+          <w:szCs w:val="24"/>
         </w:rPr>
       </w:pPr>
     </w:p>
@@ -3249,11 +3872,15 @@
         </w:tabs>
         <w:rPr>
           <w:rFonts w:asciiTheme="majorHAnsi" w:hAnsiTheme="majorHAnsi" w:cstheme="majorHAnsi"/>
-        </w:rPr>
-      </w:pPr>
-      <w:r>
-        <w:rPr>
-          <w:rFonts w:asciiTheme="majorHAnsi" w:hAnsiTheme="majorHAnsi" w:cstheme="majorHAnsi"/>
+          <w:sz w:val="24"/>
+          <w:szCs w:val="24"/>
+        </w:rPr>
+      </w:pPr>
+      <w:r>
+        <w:rPr>
+          <w:rFonts w:asciiTheme="majorHAnsi" w:hAnsiTheme="majorHAnsi" w:cstheme="majorHAnsi"/>
+          <w:sz w:val="24"/>
+          <w:szCs w:val="24"/>
         </w:rPr>
         <w:tab/>
       </w:r>
@@ -3264,59 +3891,80 @@
         <w:rPr>
           <w:rFonts w:cstheme="majorHAnsi"/>
           <w:color w:val="auto"/>
-          <w:sz w:val="28"/>
-          <w:szCs w:val="28"/>
+          <w:sz w:val="32"/>
+          <w:szCs w:val="32"/>
           <w:u w:val="single"/>
         </w:rPr>
       </w:pPr>
-      <w:bookmarkStart w:id="17" w:name="_Toc102411886"/>
+      <w:bookmarkStart w:id="17" w:name="_Toc102609156"/>
       <w:r>
         <w:rPr>
           <w:rFonts w:cstheme="majorHAnsi"/>
           <w:color w:val="auto"/>
-          <w:sz w:val="28"/>
-          <w:szCs w:val="28"/>
+          <w:sz w:val="32"/>
+          <w:szCs w:val="32"/>
           <w:u w:val="single"/>
         </w:rPr>
         <w:t>What have we liked and learned?</w:t>
       </w:r>
       <w:bookmarkEnd w:id="17"/>
     </w:p>
-    <w:p/>
-    <w:p/>
+    <w:p>
+      <w:pPr>
+        <w:rPr>
+          <w:sz w:val="24"/>
+          <w:szCs w:val="24"/>
+        </w:rPr>
+      </w:pPr>
+    </w:p>
+    <w:p>
+      <w:pPr>
+        <w:rPr>
+          <w:sz w:val="24"/>
+          <w:szCs w:val="24"/>
+        </w:rPr>
+      </w:pPr>
+    </w:p>
     <w:p>
       <w:pPr>
         <w:pStyle w:val="Heading2"/>
         <w:rPr>
           <w:rFonts w:cstheme="majorHAnsi"/>
           <w:color w:val="auto"/>
-          <w:sz w:val="28"/>
-          <w:szCs w:val="28"/>
+          <w:sz w:val="32"/>
+          <w:szCs w:val="32"/>
           <w:u w:val="single"/>
         </w:rPr>
       </w:pPr>
-      <w:bookmarkStart w:id="18" w:name="_Toc102411887"/>
+      <w:bookmarkStart w:id="18" w:name="_Toc102609157"/>
       <w:r>
         <w:rPr>
           <w:rFonts w:cstheme="majorHAnsi"/>
           <w:color w:val="auto"/>
-          <w:sz w:val="28"/>
-          <w:szCs w:val="28"/>
+          <w:sz w:val="32"/>
+          <w:szCs w:val="32"/>
           <w:u w:val="single"/>
         </w:rPr>
         <w:t>Conclusion – Oskar</w:t>
       </w:r>
       <w:bookmarkEnd w:id="18"/>
     </w:p>
-    <w:p/>
+    <w:p>
+      <w:pPr>
+        <w:rPr>
+          <w:sz w:val="24"/>
+          <w:szCs w:val="24"/>
+        </w:rPr>
+      </w:pPr>
+    </w:p>
     <w:p>
       <w:pPr>
         <w:pStyle w:val="Heading2"/>
         <w:rPr>
           <w:rFonts w:cstheme="majorHAnsi"/>
           <w:color w:val="auto"/>
-          <w:sz w:val="28"/>
-          <w:szCs w:val="28"/>
+          <w:sz w:val="32"/>
+          <w:szCs w:val="32"/>
           <w:u w:val="single"/>
         </w:rPr>
       </w:pPr>
@@ -3327,18 +3975,18 @@
         <w:rPr>
           <w:rFonts w:cstheme="majorHAnsi"/>
           <w:color w:val="auto"/>
-          <w:sz w:val="28"/>
-          <w:szCs w:val="28"/>
+          <w:sz w:val="32"/>
+          <w:szCs w:val="32"/>
           <w:u w:val="single"/>
         </w:rPr>
       </w:pPr>
-      <w:bookmarkStart w:id="19" w:name="_Toc102411888"/>
+      <w:bookmarkStart w:id="19" w:name="_Toc102609158"/>
       <w:r>
         <w:rPr>
           <w:rFonts w:cstheme="majorHAnsi"/>
           <w:color w:val="auto"/>
-          <w:sz w:val="28"/>
-          <w:szCs w:val="28"/>
+          <w:sz w:val="32"/>
+          <w:szCs w:val="32"/>
           <w:u w:val="single"/>
         </w:rPr>
         <w:t>Conclusion – Owen</w:t>
@@ -3346,7 +3994,17 @@
       <w:bookmarkEnd w:id="19"/>
     </w:p>
     <w:p>
-      <w:r>
+      <w:pPr>
+        <w:rPr>
+          <w:sz w:val="24"/>
+          <w:szCs w:val="24"/>
+        </w:rPr>
+      </w:pPr>
+      <w:r>
+        <w:rPr>
+          <w:sz w:val="24"/>
+          <w:szCs w:val="24"/>
+        </w:rPr>
         <w:br w:type="page"/>
       </w:r>
     </w:p>
@@ -3356,78 +4014,162 @@
         <w:rPr>
           <w:rFonts w:cstheme="majorHAnsi"/>
           <w:color w:val="auto"/>
-        </w:rPr>
-      </w:pPr>
-      <w:bookmarkStart w:id="20" w:name="_Toc102411889"/>
+          <w:sz w:val="36"/>
+          <w:szCs w:val="36"/>
+        </w:rPr>
+      </w:pPr>
+      <w:bookmarkStart w:id="20" w:name="_Toc102609159"/>
       <w:r>
         <w:rPr>
           <w:rFonts w:cstheme="majorHAnsi"/>
           <w:color w:val="auto"/>
+          <w:sz w:val="36"/>
+          <w:szCs w:val="36"/>
         </w:rPr>
         <w:lastRenderedPageBreak/>
         <w:t>References</w:t>
       </w:r>
       <w:bookmarkEnd w:id="20"/>
     </w:p>
-    <w:p/>
-    <w:p>
+    <w:p>
+      <w:pPr>
+        <w:rPr>
+          <w:sz w:val="24"/>
+          <w:szCs w:val="24"/>
+        </w:rPr>
+      </w:pPr>
+    </w:p>
+    <w:p>
+      <w:pPr>
+        <w:rPr>
+          <w:sz w:val="24"/>
+          <w:szCs w:val="24"/>
+        </w:rPr>
+      </w:pPr>
       <w:proofErr w:type="spellStart"/>
       <w:r>
+        <w:rPr>
+          <w:sz w:val="24"/>
+          <w:szCs w:val="24"/>
+        </w:rPr>
         <w:t>TMPro</w:t>
       </w:r>
       <w:proofErr w:type="spellEnd"/>
       <w:r>
+        <w:rPr>
+          <w:sz w:val="24"/>
+          <w:szCs w:val="24"/>
+        </w:rPr>
         <w:t xml:space="preserve"> </w:t>
       </w:r>
       <w:r>
+        <w:rPr>
+          <w:sz w:val="24"/>
+          <w:szCs w:val="24"/>
+        </w:rPr>
         <w:br/>
       </w:r>
       <w:hyperlink r:id="rId13" w:anchor="5f86410eedbc2a00249a4925" w:history="1">
         <w:r>
           <w:rPr>
             <w:rStyle w:val="Hyperlink"/>
+            <w:sz w:val="24"/>
+            <w:szCs w:val="24"/>
           </w:rPr>
           <w:t>https://learn.unity.com/tutorial/working-with-textmesh-pro#5f86410eedbc2a00249a4925</w:t>
         </w:r>
       </w:hyperlink>
     </w:p>
     <w:p>
+      <w:pPr>
+        <w:rPr>
+          <w:sz w:val="24"/>
+          <w:szCs w:val="24"/>
+        </w:rPr>
+      </w:pPr>
       <w:proofErr w:type="spellStart"/>
       <w:r>
+        <w:rPr>
+          <w:sz w:val="24"/>
+          <w:szCs w:val="24"/>
+        </w:rPr>
         <w:t>SceneManagement</w:t>
       </w:r>
       <w:proofErr w:type="spellEnd"/>
       <w:r>
+        <w:rPr>
+          <w:sz w:val="24"/>
+          <w:szCs w:val="24"/>
+        </w:rPr>
         <w:br/>
       </w:r>
       <w:hyperlink r:id="rId14" w:history="1">
         <w:r>
           <w:rPr>
             <w:rStyle w:val="Hyperlink"/>
+            <w:sz w:val="24"/>
+            <w:szCs w:val="24"/>
           </w:rPr>
           <w:t>https://docs.unity3d.com/ScriptReference/SceneManagement.SceneManager.html</w:t>
         </w:r>
       </w:hyperlink>
     </w:p>
     <w:p>
-      <w:r>
+      <w:pPr>
+        <w:rPr>
+          <w:sz w:val="24"/>
+          <w:szCs w:val="24"/>
+        </w:rPr>
+      </w:pPr>
+      <w:r>
+        <w:rPr>
+          <w:sz w:val="24"/>
+          <w:szCs w:val="24"/>
+        </w:rPr>
         <w:t>Vuforia</w:t>
       </w:r>
       <w:r>
+        <w:rPr>
+          <w:sz w:val="24"/>
+          <w:szCs w:val="24"/>
+        </w:rPr>
         <w:br/>
       </w:r>
       <w:hyperlink r:id="rId15" w:history="1">
         <w:r>
           <w:rPr>
             <w:rStyle w:val="Hyperlink"/>
+            <w:sz w:val="24"/>
+            <w:szCs w:val="24"/>
           </w:rPr>
           <w:t>https://developer.vuforia.com/support</w:t>
         </w:r>
       </w:hyperlink>
     </w:p>
-    <w:p/>
-    <w:p/>
-    <w:p/>
+    <w:p>
+      <w:pPr>
+        <w:rPr>
+          <w:sz w:val="24"/>
+          <w:szCs w:val="24"/>
+        </w:rPr>
+      </w:pPr>
+    </w:p>
+    <w:p>
+      <w:pPr>
+        <w:rPr>
+          <w:sz w:val="24"/>
+          <w:szCs w:val="24"/>
+        </w:rPr>
+      </w:pPr>
+    </w:p>
+    <w:p>
+      <w:pPr>
+        <w:rPr>
+          <w:sz w:val="24"/>
+          <w:szCs w:val="24"/>
+        </w:rPr>
+      </w:pPr>
+    </w:p>
     <w:sectPr>
       <w:footerReference w:type="default" r:id="rId16"/>
       <w:pgSz w:w="11906" w:h="16838"/>
@@ -4025,6 +4767,345 @@
     </w:lvl>
   </w:abstractNum>
   <w:abstractNum w:abstractNumId="2" w15:restartNumberingAfterBreak="0">
+    <w:nsid w:val="4D83680C"/>
+    <w:multiLevelType w:val="hybridMultilevel"/>
+    <w:tmpl w:val="A22859C6"/>
+    <w:lvl w:ilvl="0" w:tplc="18090001">
+      <w:start w:val="1"/>
+      <w:numFmt w:val="bullet"/>
+      <w:lvlText w:val=""/>
+      <w:lvlJc w:val="left"/>
+      <w:pPr>
+        <w:ind w:left="720" w:hanging="360"/>
+      </w:pPr>
+      <w:rPr>
+        <w:rFonts w:ascii="Symbol" w:hAnsi="Symbol" w:hint="default"/>
+      </w:rPr>
+    </w:lvl>
+    <w:lvl w:ilvl="1" w:tplc="18090003" w:tentative="1">
+      <w:start w:val="1"/>
+      <w:numFmt w:val="bullet"/>
+      <w:lvlText w:val="o"/>
+      <w:lvlJc w:val="left"/>
+      <w:pPr>
+        <w:ind w:left="1440" w:hanging="360"/>
+      </w:pPr>
+      <w:rPr>
+        <w:rFonts w:ascii="Courier New" w:hAnsi="Courier New" w:cs="Courier New" w:hint="default"/>
+      </w:rPr>
+    </w:lvl>
+    <w:lvl w:ilvl="2" w:tplc="18090005" w:tentative="1">
+      <w:start w:val="1"/>
+      <w:numFmt w:val="bullet"/>
+      <w:lvlText w:val=""/>
+      <w:lvlJc w:val="left"/>
+      <w:pPr>
+        <w:ind w:left="2160" w:hanging="360"/>
+      </w:pPr>
+      <w:rPr>
+        <w:rFonts w:ascii="Wingdings" w:hAnsi="Wingdings" w:hint="default"/>
+      </w:rPr>
+    </w:lvl>
+    <w:lvl w:ilvl="3" w:tplc="18090001" w:tentative="1">
+      <w:start w:val="1"/>
+      <w:numFmt w:val="bullet"/>
+      <w:lvlText w:val=""/>
+      <w:lvlJc w:val="left"/>
+      <w:pPr>
+        <w:ind w:left="2880" w:hanging="360"/>
+      </w:pPr>
+      <w:rPr>
+        <w:rFonts w:ascii="Symbol" w:hAnsi="Symbol" w:hint="default"/>
+      </w:rPr>
+    </w:lvl>
+    <w:lvl w:ilvl="4" w:tplc="18090003" w:tentative="1">
+      <w:start w:val="1"/>
+      <w:numFmt w:val="bullet"/>
+      <w:lvlText w:val="o"/>
+      <w:lvlJc w:val="left"/>
+      <w:pPr>
+        <w:ind w:left="3600" w:hanging="360"/>
+      </w:pPr>
+      <w:rPr>
+        <w:rFonts w:ascii="Courier New" w:hAnsi="Courier New" w:cs="Courier New" w:hint="default"/>
+      </w:rPr>
+    </w:lvl>
+    <w:lvl w:ilvl="5" w:tplc="18090005" w:tentative="1">
+      <w:start w:val="1"/>
+      <w:numFmt w:val="bullet"/>
+      <w:lvlText w:val=""/>
+      <w:lvlJc w:val="left"/>
+      <w:pPr>
+        <w:ind w:left="4320" w:hanging="360"/>
+      </w:pPr>
+      <w:rPr>
+        <w:rFonts w:ascii="Wingdings" w:hAnsi="Wingdings" w:hint="default"/>
+      </w:rPr>
+    </w:lvl>
+    <w:lvl w:ilvl="6" w:tplc="18090001" w:tentative="1">
+      <w:start w:val="1"/>
+      <w:numFmt w:val="bullet"/>
+      <w:lvlText w:val=""/>
+      <w:lvlJc w:val="left"/>
+      <w:pPr>
+        <w:ind w:left="5040" w:hanging="360"/>
+      </w:pPr>
+      <w:rPr>
+        <w:rFonts w:ascii="Symbol" w:hAnsi="Symbol" w:hint="default"/>
+      </w:rPr>
+    </w:lvl>
+    <w:lvl w:ilvl="7" w:tplc="18090003" w:tentative="1">
+      <w:start w:val="1"/>
+      <w:numFmt w:val="bullet"/>
+      <w:lvlText w:val="o"/>
+      <w:lvlJc w:val="left"/>
+      <w:pPr>
+        <w:ind w:left="5760" w:hanging="360"/>
+      </w:pPr>
+      <w:rPr>
+        <w:rFonts w:ascii="Courier New" w:hAnsi="Courier New" w:cs="Courier New" w:hint="default"/>
+      </w:rPr>
+    </w:lvl>
+    <w:lvl w:ilvl="8" w:tplc="18090005" w:tentative="1">
+      <w:start w:val="1"/>
+      <w:numFmt w:val="bullet"/>
+      <w:lvlText w:val=""/>
+      <w:lvlJc w:val="left"/>
+      <w:pPr>
+        <w:ind w:left="6480" w:hanging="360"/>
+      </w:pPr>
+      <w:rPr>
+        <w:rFonts w:ascii="Wingdings" w:hAnsi="Wingdings" w:hint="default"/>
+      </w:rPr>
+    </w:lvl>
+  </w:abstractNum>
+  <w:abstractNum w:abstractNumId="3" w15:restartNumberingAfterBreak="0">
+    <w:nsid w:val="5C5153DB"/>
+    <w:multiLevelType w:val="hybridMultilevel"/>
+    <w:tmpl w:val="9E6408B6"/>
+    <w:lvl w:ilvl="0" w:tplc="18090001">
+      <w:start w:val="1"/>
+      <w:numFmt w:val="bullet"/>
+      <w:lvlText w:val=""/>
+      <w:lvlJc w:val="left"/>
+      <w:pPr>
+        <w:ind w:left="720" w:hanging="360"/>
+      </w:pPr>
+      <w:rPr>
+        <w:rFonts w:ascii="Symbol" w:hAnsi="Symbol" w:hint="default"/>
+      </w:rPr>
+    </w:lvl>
+    <w:lvl w:ilvl="1" w:tplc="18090003" w:tentative="1">
+      <w:start w:val="1"/>
+      <w:numFmt w:val="bullet"/>
+      <w:lvlText w:val="o"/>
+      <w:lvlJc w:val="left"/>
+      <w:pPr>
+        <w:ind w:left="1440" w:hanging="360"/>
+      </w:pPr>
+      <w:rPr>
+        <w:rFonts w:ascii="Courier New" w:hAnsi="Courier New" w:cs="Courier New" w:hint="default"/>
+      </w:rPr>
+    </w:lvl>
+    <w:lvl w:ilvl="2" w:tplc="18090005" w:tentative="1">
+      <w:start w:val="1"/>
+      <w:numFmt w:val="bullet"/>
+      <w:lvlText w:val=""/>
+      <w:lvlJc w:val="left"/>
+      <w:pPr>
+        <w:ind w:left="2160" w:hanging="360"/>
+      </w:pPr>
+      <w:rPr>
+        <w:rFonts w:ascii="Wingdings" w:hAnsi="Wingdings" w:hint="default"/>
+      </w:rPr>
+    </w:lvl>
+    <w:lvl w:ilvl="3" w:tplc="18090001" w:tentative="1">
+      <w:start w:val="1"/>
+      <w:numFmt w:val="bullet"/>
+      <w:lvlText w:val=""/>
+      <w:lvlJc w:val="left"/>
+      <w:pPr>
+        <w:ind w:left="2880" w:hanging="360"/>
+      </w:pPr>
+      <w:rPr>
+        <w:rFonts w:ascii="Symbol" w:hAnsi="Symbol" w:hint="default"/>
+      </w:rPr>
+    </w:lvl>
+    <w:lvl w:ilvl="4" w:tplc="18090003" w:tentative="1">
+      <w:start w:val="1"/>
+      <w:numFmt w:val="bullet"/>
+      <w:lvlText w:val="o"/>
+      <w:lvlJc w:val="left"/>
+      <w:pPr>
+        <w:ind w:left="3600" w:hanging="360"/>
+      </w:pPr>
+      <w:rPr>
+        <w:rFonts w:ascii="Courier New" w:hAnsi="Courier New" w:cs="Courier New" w:hint="default"/>
+      </w:rPr>
+    </w:lvl>
+    <w:lvl w:ilvl="5" w:tplc="18090005" w:tentative="1">
+      <w:start w:val="1"/>
+      <w:numFmt w:val="bullet"/>
+      <w:lvlText w:val=""/>
+      <w:lvlJc w:val="left"/>
+      <w:pPr>
+        <w:ind w:left="4320" w:hanging="360"/>
+      </w:pPr>
+      <w:rPr>
+        <w:rFonts w:ascii="Wingdings" w:hAnsi="Wingdings" w:hint="default"/>
+      </w:rPr>
+    </w:lvl>
+    <w:lvl w:ilvl="6" w:tplc="18090001" w:tentative="1">
+      <w:start w:val="1"/>
+      <w:numFmt w:val="bullet"/>
+      <w:lvlText w:val=""/>
+      <w:lvlJc w:val="left"/>
+      <w:pPr>
+        <w:ind w:left="5040" w:hanging="360"/>
+      </w:pPr>
+      <w:rPr>
+        <w:rFonts w:ascii="Symbol" w:hAnsi="Symbol" w:hint="default"/>
+      </w:rPr>
+    </w:lvl>
+    <w:lvl w:ilvl="7" w:tplc="18090003" w:tentative="1">
+      <w:start w:val="1"/>
+      <w:numFmt w:val="bullet"/>
+      <w:lvlText w:val="o"/>
+      <w:lvlJc w:val="left"/>
+      <w:pPr>
+        <w:ind w:left="5760" w:hanging="360"/>
+      </w:pPr>
+      <w:rPr>
+        <w:rFonts w:ascii="Courier New" w:hAnsi="Courier New" w:cs="Courier New" w:hint="default"/>
+      </w:rPr>
+    </w:lvl>
+    <w:lvl w:ilvl="8" w:tplc="18090005" w:tentative="1">
+      <w:start w:val="1"/>
+      <w:numFmt w:val="bullet"/>
+      <w:lvlText w:val=""/>
+      <w:lvlJc w:val="left"/>
+      <w:pPr>
+        <w:ind w:left="6480" w:hanging="360"/>
+      </w:pPr>
+      <w:rPr>
+        <w:rFonts w:ascii="Wingdings" w:hAnsi="Wingdings" w:hint="default"/>
+      </w:rPr>
+    </w:lvl>
+  </w:abstractNum>
+  <w:abstractNum w:abstractNumId="4" w15:restartNumberingAfterBreak="0">
+    <w:nsid w:val="67AF7034"/>
+    <w:multiLevelType w:val="hybridMultilevel"/>
+    <w:tmpl w:val="8B4A17D8"/>
+    <w:lvl w:ilvl="0" w:tplc="18090001">
+      <w:start w:val="1"/>
+      <w:numFmt w:val="bullet"/>
+      <w:lvlText w:val=""/>
+      <w:lvlJc w:val="left"/>
+      <w:pPr>
+        <w:ind w:left="720" w:hanging="360"/>
+      </w:pPr>
+      <w:rPr>
+        <w:rFonts w:ascii="Symbol" w:hAnsi="Symbol" w:hint="default"/>
+      </w:rPr>
+    </w:lvl>
+    <w:lvl w:ilvl="1" w:tplc="18090003" w:tentative="1">
+      <w:start w:val="1"/>
+      <w:numFmt w:val="bullet"/>
+      <w:lvlText w:val="o"/>
+      <w:lvlJc w:val="left"/>
+      <w:pPr>
+        <w:ind w:left="1440" w:hanging="360"/>
+      </w:pPr>
+      <w:rPr>
+        <w:rFonts w:ascii="Courier New" w:hAnsi="Courier New" w:cs="Courier New" w:hint="default"/>
+      </w:rPr>
+    </w:lvl>
+    <w:lvl w:ilvl="2" w:tplc="18090005" w:tentative="1">
+      <w:start w:val="1"/>
+      <w:numFmt w:val="bullet"/>
+      <w:lvlText w:val=""/>
+      <w:lvlJc w:val="left"/>
+      <w:pPr>
+        <w:ind w:left="2160" w:hanging="360"/>
+      </w:pPr>
+      <w:rPr>
+        <w:rFonts w:ascii="Wingdings" w:hAnsi="Wingdings" w:hint="default"/>
+      </w:rPr>
+    </w:lvl>
+    <w:lvl w:ilvl="3" w:tplc="18090001" w:tentative="1">
+      <w:start w:val="1"/>
+      <w:numFmt w:val="bullet"/>
+      <w:lvlText w:val=""/>
+      <w:lvlJc w:val="left"/>
+      <w:pPr>
+        <w:ind w:left="2880" w:hanging="360"/>
+      </w:pPr>
+      <w:rPr>
+        <w:rFonts w:ascii="Symbol" w:hAnsi="Symbol" w:hint="default"/>
+      </w:rPr>
+    </w:lvl>
+    <w:lvl w:ilvl="4" w:tplc="18090003" w:tentative="1">
+      <w:start w:val="1"/>
+      <w:numFmt w:val="bullet"/>
+      <w:lvlText w:val="o"/>
+      <w:lvlJc w:val="left"/>
+      <w:pPr>
+        <w:ind w:left="3600" w:hanging="360"/>
+      </w:pPr>
+      <w:rPr>
+        <w:rFonts w:ascii="Courier New" w:hAnsi="Courier New" w:cs="Courier New" w:hint="default"/>
+      </w:rPr>
+    </w:lvl>
+    <w:lvl w:ilvl="5" w:tplc="18090005" w:tentative="1">
+      <w:start w:val="1"/>
+      <w:numFmt w:val="bullet"/>
+      <w:lvlText w:val=""/>
+      <w:lvlJc w:val="left"/>
+      <w:pPr>
+        <w:ind w:left="4320" w:hanging="360"/>
+      </w:pPr>
+      <w:rPr>
+        <w:rFonts w:ascii="Wingdings" w:hAnsi="Wingdings" w:hint="default"/>
+      </w:rPr>
+    </w:lvl>
+    <w:lvl w:ilvl="6" w:tplc="18090001" w:tentative="1">
+      <w:start w:val="1"/>
+      <w:numFmt w:val="bullet"/>
+      <w:lvlText w:val=""/>
+      <w:lvlJc w:val="left"/>
+      <w:pPr>
+        <w:ind w:left="5040" w:hanging="360"/>
+      </w:pPr>
+      <w:rPr>
+        <w:rFonts w:ascii="Symbol" w:hAnsi="Symbol" w:hint="default"/>
+      </w:rPr>
+    </w:lvl>
+    <w:lvl w:ilvl="7" w:tplc="18090003" w:tentative="1">
+      <w:start w:val="1"/>
+      <w:numFmt w:val="bullet"/>
+      <w:lvlText w:val="o"/>
+      <w:lvlJc w:val="left"/>
+      <w:pPr>
+        <w:ind w:left="5760" w:hanging="360"/>
+      </w:pPr>
+      <w:rPr>
+        <w:rFonts w:ascii="Courier New" w:hAnsi="Courier New" w:cs="Courier New" w:hint="default"/>
+      </w:rPr>
+    </w:lvl>
+    <w:lvl w:ilvl="8" w:tplc="18090005" w:tentative="1">
+      <w:start w:val="1"/>
+      <w:numFmt w:val="bullet"/>
+      <w:lvlText w:val=""/>
+      <w:lvlJc w:val="left"/>
+      <w:pPr>
+        <w:ind w:left="6480" w:hanging="360"/>
+      </w:pPr>
+      <w:rPr>
+        <w:rFonts w:ascii="Wingdings" w:hAnsi="Wingdings" w:hint="default"/>
+      </w:rPr>
+    </w:lvl>
+  </w:abstractNum>
+  <w:abstractNum w:abstractNumId="5" w15:restartNumberingAfterBreak="0">
     <w:nsid w:val="704E39F7"/>
     <w:multiLevelType w:val="hybridMultilevel"/>
     <w:tmpl w:val="DF00A61C"/>
@@ -4137,7 +5218,7 @@
       </w:rPr>
     </w:lvl>
   </w:abstractNum>
-  <w:abstractNum w:abstractNumId="3" w15:restartNumberingAfterBreak="0">
+  <w:abstractNum w:abstractNumId="6" w15:restartNumberingAfterBreak="0">
     <w:nsid w:val="72701021"/>
     <w:multiLevelType w:val="hybridMultilevel"/>
     <w:tmpl w:val="F8986706"/>
@@ -4250,17 +5331,142 @@
       </w:rPr>
     </w:lvl>
   </w:abstractNum>
+  <w:abstractNum w:abstractNumId="7" w15:restartNumberingAfterBreak="0">
+    <w:nsid w:val="7DD06063"/>
+    <w:multiLevelType w:val="hybridMultilevel"/>
+    <w:tmpl w:val="F6AEF85E"/>
+    <w:lvl w:ilvl="0" w:tplc="18090001">
+      <w:start w:val="1"/>
+      <w:numFmt w:val="bullet"/>
+      <w:lvlText w:val=""/>
+      <w:lvlJc w:val="left"/>
+      <w:pPr>
+        <w:ind w:left="720" w:hanging="360"/>
+      </w:pPr>
+      <w:rPr>
+        <w:rFonts w:ascii="Symbol" w:hAnsi="Symbol" w:hint="default"/>
+      </w:rPr>
+    </w:lvl>
+    <w:lvl w:ilvl="1" w:tplc="18090003" w:tentative="1">
+      <w:start w:val="1"/>
+      <w:numFmt w:val="bullet"/>
+      <w:lvlText w:val="o"/>
+      <w:lvlJc w:val="left"/>
+      <w:pPr>
+        <w:ind w:left="1440" w:hanging="360"/>
+      </w:pPr>
+      <w:rPr>
+        <w:rFonts w:ascii="Courier New" w:hAnsi="Courier New" w:cs="Courier New" w:hint="default"/>
+      </w:rPr>
+    </w:lvl>
+    <w:lvl w:ilvl="2" w:tplc="18090005" w:tentative="1">
+      <w:start w:val="1"/>
+      <w:numFmt w:val="bullet"/>
+      <w:lvlText w:val=""/>
+      <w:lvlJc w:val="left"/>
+      <w:pPr>
+        <w:ind w:left="2160" w:hanging="360"/>
+      </w:pPr>
+      <w:rPr>
+        <w:rFonts w:ascii="Wingdings" w:hAnsi="Wingdings" w:hint="default"/>
+      </w:rPr>
+    </w:lvl>
+    <w:lvl w:ilvl="3" w:tplc="18090001" w:tentative="1">
+      <w:start w:val="1"/>
+      <w:numFmt w:val="bullet"/>
+      <w:lvlText w:val=""/>
+      <w:lvlJc w:val="left"/>
+      <w:pPr>
+        <w:ind w:left="2880" w:hanging="360"/>
+      </w:pPr>
+      <w:rPr>
+        <w:rFonts w:ascii="Symbol" w:hAnsi="Symbol" w:hint="default"/>
+      </w:rPr>
+    </w:lvl>
+    <w:lvl w:ilvl="4" w:tplc="18090003" w:tentative="1">
+      <w:start w:val="1"/>
+      <w:numFmt w:val="bullet"/>
+      <w:lvlText w:val="o"/>
+      <w:lvlJc w:val="left"/>
+      <w:pPr>
+        <w:ind w:left="3600" w:hanging="360"/>
+      </w:pPr>
+      <w:rPr>
+        <w:rFonts w:ascii="Courier New" w:hAnsi="Courier New" w:cs="Courier New" w:hint="default"/>
+      </w:rPr>
+    </w:lvl>
+    <w:lvl w:ilvl="5" w:tplc="18090005" w:tentative="1">
+      <w:start w:val="1"/>
+      <w:numFmt w:val="bullet"/>
+      <w:lvlText w:val=""/>
+      <w:lvlJc w:val="left"/>
+      <w:pPr>
+        <w:ind w:left="4320" w:hanging="360"/>
+      </w:pPr>
+      <w:rPr>
+        <w:rFonts w:ascii="Wingdings" w:hAnsi="Wingdings" w:hint="default"/>
+      </w:rPr>
+    </w:lvl>
+    <w:lvl w:ilvl="6" w:tplc="18090001" w:tentative="1">
+      <w:start w:val="1"/>
+      <w:numFmt w:val="bullet"/>
+      <w:lvlText w:val=""/>
+      <w:lvlJc w:val="left"/>
+      <w:pPr>
+        <w:ind w:left="5040" w:hanging="360"/>
+      </w:pPr>
+      <w:rPr>
+        <w:rFonts w:ascii="Symbol" w:hAnsi="Symbol" w:hint="default"/>
+      </w:rPr>
+    </w:lvl>
+    <w:lvl w:ilvl="7" w:tplc="18090003" w:tentative="1">
+      <w:start w:val="1"/>
+      <w:numFmt w:val="bullet"/>
+      <w:lvlText w:val="o"/>
+      <w:lvlJc w:val="left"/>
+      <w:pPr>
+        <w:ind w:left="5760" w:hanging="360"/>
+      </w:pPr>
+      <w:rPr>
+        <w:rFonts w:ascii="Courier New" w:hAnsi="Courier New" w:cs="Courier New" w:hint="default"/>
+      </w:rPr>
+    </w:lvl>
+    <w:lvl w:ilvl="8" w:tplc="18090005" w:tentative="1">
+      <w:start w:val="1"/>
+      <w:numFmt w:val="bullet"/>
+      <w:lvlText w:val=""/>
+      <w:lvlJc w:val="left"/>
+      <w:pPr>
+        <w:ind w:left="6480" w:hanging="360"/>
+      </w:pPr>
+      <w:rPr>
+        <w:rFonts w:ascii="Wingdings" w:hAnsi="Wingdings" w:hint="default"/>
+      </w:rPr>
+    </w:lvl>
+  </w:abstractNum>
   <w:num w:numId="1">
-    <w:abstractNumId w:val="2"/>
+    <w:abstractNumId w:val="5"/>
   </w:num>
   <w:num w:numId="2">
-    <w:abstractNumId w:val="3"/>
+    <w:abstractNumId w:val="6"/>
   </w:num>
   <w:num w:numId="3">
     <w:abstractNumId w:val="0"/>
   </w:num>
   <w:num w:numId="4">
     <w:abstractNumId w:val="1"/>
+  </w:num>
+  <w:num w:numId="5">
+    <w:abstractNumId w:val="4"/>
+  </w:num>
+  <w:num w:numId="6">
+    <w:abstractNumId w:val="7"/>
+  </w:num>
+  <w:num w:numId="7">
+    <w:abstractNumId w:val="2"/>
+  </w:num>
+  <w:num w:numId="8">
+    <w:abstractNumId w:val="3"/>
   </w:num>
 </w:numbering>
 </file>
@@ -5056,12 +6262,13 @@
     <w:rsid w:val="00255F8D"/>
     <w:rsid w:val="003A19A5"/>
     <w:rsid w:val="00442B41"/>
-    <w:rsid w:val="00525DC4"/>
     <w:rsid w:val="0070160B"/>
     <w:rsid w:val="00780259"/>
     <w:rsid w:val="008F207E"/>
     <w:rsid w:val="00B20E15"/>
+    <w:rsid w:val="00B754CA"/>
     <w:rsid w:val="00C74BCF"/>
+    <w:rsid w:val="00FB7292"/>
   </w:rsids>
   <m:mathPr>
     <m:mathFont m:val="Cambria Math"/>

</xml_diff>